<commit_message>
microservice upto eureka client registration done
</commit_message>
<xml_diff>
--- a/jee/resources/Microservice.docx
+++ b/jee/resources/Microservice.docx
@@ -6,11 +6,9 @@
       <w:pPr>
         <w:pStyle w:val="Title"/>
       </w:pPr>
-      <w:proofErr w:type="spellStart"/>
       <w:r>
         <w:t>Microservice</w:t>
       </w:r>
-      <w:proofErr w:type="spellEnd"/>
     </w:p>
     <w:p>
       <w:pPr>
@@ -98,31 +96,19 @@
       </w:pPr>
       <w:r>
         <w:lastRenderedPageBreak/>
-        <w:t xml:space="preserve">Why we use </w:t>
-      </w:r>
-      <w:proofErr w:type="spellStart"/>
-      <w:r>
-        <w:t>Microservice</w:t>
-      </w:r>
-      <w:proofErr w:type="spellEnd"/>
+        <w:t>Why we use Microservice</w:t>
+      </w:r>
     </w:p>
     <w:p>
       <w:pPr>
         <w:pStyle w:val="BodyText"/>
       </w:pPr>
-      <w:proofErr w:type="gramStart"/>
-      <w:r>
-        <w:t>suppose</w:t>
-      </w:r>
-      <w:proofErr w:type="gramEnd"/>
-      <w:r>
-        <w:t xml:space="preserve"> we have monolithic application and contains 3 modules let’s say </w:t>
-      </w:r>
-      <w:proofErr w:type="spellStart"/>
-      <w:r>
-        <w:t>chatms,userms,orderms</w:t>
-      </w:r>
-      <w:proofErr w:type="spellEnd"/>
+      <w:r>
+        <w:t>S</w:t>
+      </w:r>
+      <w:r>
+        <w:t>uppose we have monolithic application and contains 3 modules let’s say chatms,userms,orderms</w:t>
+      </w:r>
     </w:p>
     <w:p>
       <w:r>
@@ -181,13 +167,9 @@
                             <w:pPr>
                               <w:jc w:val="center"/>
                             </w:pPr>
-                            <w:proofErr w:type="spellStart"/>
-                            <w:proofErr w:type="gramStart"/>
                             <w:r>
                               <w:t>orderms</w:t>
                             </w:r>
-                            <w:proofErr w:type="spellEnd"/>
-                            <w:proofErr w:type="gramEnd"/>
                           </w:p>
                         </w:txbxContent>
                       </wps:txbx>
@@ -218,13 +200,9 @@
                       <w:pPr>
                         <w:jc w:val="center"/>
                       </w:pPr>
-                      <w:proofErr w:type="spellStart"/>
-                      <w:proofErr w:type="gramStart"/>
                       <w:r>
                         <w:t>orderms</w:t>
                       </w:r>
-                      <w:proofErr w:type="spellEnd"/>
-                      <w:proofErr w:type="gramEnd"/>
                     </w:p>
                   </w:txbxContent>
                 </v:textbox>
@@ -289,13 +267,9 @@
                             <w:pPr>
                               <w:jc w:val="center"/>
                             </w:pPr>
-                            <w:proofErr w:type="spellStart"/>
-                            <w:proofErr w:type="gramStart"/>
                             <w:r>
                               <w:t>userms</w:t>
                             </w:r>
-                            <w:proofErr w:type="spellEnd"/>
-                            <w:proofErr w:type="gramEnd"/>
                           </w:p>
                         </w:txbxContent>
                       </wps:txbx>
@@ -320,13 +294,9 @@
                       <w:pPr>
                         <w:jc w:val="center"/>
                       </w:pPr>
-                      <w:proofErr w:type="spellStart"/>
-                      <w:proofErr w:type="gramStart"/>
                       <w:r>
                         <w:t>userms</w:t>
                       </w:r>
-                      <w:proofErr w:type="spellEnd"/>
-                      <w:proofErr w:type="gramEnd"/>
                     </w:p>
                   </w:txbxContent>
                 </v:textbox>
@@ -391,13 +361,9 @@
                             <w:pPr>
                               <w:jc w:val="center"/>
                             </w:pPr>
-                            <w:proofErr w:type="spellStart"/>
-                            <w:proofErr w:type="gramStart"/>
                             <w:r>
                               <w:t>chatms</w:t>
                             </w:r>
-                            <w:proofErr w:type="spellEnd"/>
-                            <w:proofErr w:type="gramEnd"/>
                           </w:p>
                         </w:txbxContent>
                       </wps:txbx>
@@ -428,13 +394,9 @@
                       <w:pPr>
                         <w:jc w:val="center"/>
                       </w:pPr>
-                      <w:proofErr w:type="spellStart"/>
-                      <w:proofErr w:type="gramStart"/>
                       <w:r>
                         <w:t>chatms</w:t>
                       </w:r>
-                      <w:proofErr w:type="spellEnd"/>
-                      <w:proofErr w:type="gramEnd"/>
                     </w:p>
                   </w:txbxContent>
                 </v:textbox>
@@ -530,47 +492,19 @@
         <w:pStyle w:val="BodyText"/>
       </w:pPr>
       <w:r>
-        <w:t xml:space="preserve">here our all three modules will be dependent on each other by compile time </w:t>
-      </w:r>
-      <w:proofErr w:type="gramStart"/>
-      <w:r>
-        <w:t>dependency  that</w:t>
-      </w:r>
-      <w:proofErr w:type="gramEnd"/>
-      <w:r>
-        <w:t xml:space="preserve"> means suppose we want to release the new version of every module and our </w:t>
-      </w:r>
-      <w:proofErr w:type="spellStart"/>
-      <w:r>
-        <w:t>chatms</w:t>
-      </w:r>
-      <w:proofErr w:type="spellEnd"/>
-      <w:r>
-        <w:t xml:space="preserve"> is ready to release but others are not ready to release then we can release </w:t>
-      </w:r>
-      <w:proofErr w:type="spellStart"/>
-      <w:r>
-        <w:t>chatms</w:t>
-      </w:r>
-      <w:proofErr w:type="spellEnd"/>
-      <w:r>
-        <w:t xml:space="preserve"> separately because it have compile time dependency on other modules , </w:t>
-      </w:r>
-      <w:proofErr w:type="spellStart"/>
-      <w:r>
-        <w:t>similary</w:t>
-      </w:r>
-      <w:proofErr w:type="spellEnd"/>
-      <w:r>
-        <w:t xml:space="preserve"> if want to use different languages, databases, packages version </w:t>
-      </w:r>
-      <w:proofErr w:type="spellStart"/>
-      <w:r>
-        <w:t>etc</w:t>
-      </w:r>
-      <w:proofErr w:type="spellEnd"/>
-      <w:r>
-        <w:t xml:space="preserve"> for different modules but we can’t do in monolithic application</w:t>
+        <w:t>here our all three modules will be dependent on each other by compile time dependency  that means suppose we want to release the new version of every module and our chatms is ready to release but others are not ready to release then we can</w:t>
+      </w:r>
+      <w:r>
+        <w:t>’t</w:t>
+      </w:r>
+      <w:r>
+        <w:t xml:space="preserve"> release chatms separately because it </w:t>
+      </w:r>
+      <w:r>
+        <w:t>has</w:t>
+      </w:r>
+      <w:r>
+        <w:t xml:space="preserve"> compile time dependency on other modules , similary if want to use different languages, databases, packages version etc for different modules but we can’t do in monolithic application</w:t>
       </w:r>
     </w:p>
     <w:p>
@@ -586,15 +520,10 @@
         <w:pStyle w:val="BodyText"/>
       </w:pPr>
       <w:r>
-        <w:t xml:space="preserve">so now in </w:t>
-      </w:r>
-      <w:proofErr w:type="spellStart"/>
-      <w:r>
-        <w:t>microservice</w:t>
-      </w:r>
-      <w:proofErr w:type="spellEnd"/>
-      <w:r>
-        <w:t xml:space="preserve"> application every module will </w:t>
+        <w:t>S</w:t>
+      </w:r>
+      <w:r>
+        <w:t xml:space="preserve">o now in microservice application every module will </w:t>
       </w:r>
       <w:r>
         <w:t>be</w:t>
@@ -618,28 +547,21 @@
         <w:t xml:space="preserve">endently and release </w:t>
       </w:r>
       <w:r>
-        <w:t xml:space="preserve"> and we can use different languages, databases, packages version </w:t>
-      </w:r>
-      <w:proofErr w:type="spellStart"/>
-      <w:r>
-        <w:t>etc</w:t>
-      </w:r>
-      <w:proofErr w:type="spellEnd"/>
-      <w:r>
-        <w:t xml:space="preserve"> for different modules </w:t>
+        <w:t xml:space="preserve"> and we can use different languages, databases, packages version etc for different modules </w:t>
       </w:r>
     </w:p>
     <w:p>
       <w:pPr>
         <w:pStyle w:val="BodyText"/>
       </w:pPr>
-      <w:proofErr w:type="gramStart"/>
-      <w:r>
-        <w:t>they</w:t>
-      </w:r>
-      <w:proofErr w:type="gramEnd"/>
-      <w:r>
-        <w:t xml:space="preserve"> all are runtime de</w:t>
+      <w:r>
+        <w:t xml:space="preserve">they all </w:t>
+      </w:r>
+      <w:r>
+        <w:t>having</w:t>
+      </w:r>
+      <w:r>
+        <w:t xml:space="preserve"> runtime de</w:t>
       </w:r>
       <w:r>
         <w:t>p</w:t>
@@ -1333,21 +1255,12 @@
           <w:szCs w:val="36"/>
         </w:rPr>
       </w:pPr>
-      <w:proofErr w:type="gramStart"/>
       <w:r>
         <w:rPr>
           <w:sz w:val="36"/>
           <w:szCs w:val="36"/>
         </w:rPr>
-        <w:t>communicate</w:t>
-      </w:r>
-      <w:proofErr w:type="gramEnd"/>
-      <w:r>
-        <w:rPr>
-          <w:sz w:val="36"/>
-          <w:szCs w:val="36"/>
-        </w:rPr>
-        <w:t xml:space="preserve"> Using Rest  APIs</w:t>
+        <w:t>communicate Using Rest  APIs</w:t>
       </w:r>
     </w:p>
     <w:p>
@@ -1390,16 +1303,8 @@
           <w:szCs w:val="36"/>
         </w:rPr>
         <w:tab/>
-      </w:r>
-      <w:proofErr w:type="spellStart"/>
-      <w:r>
-        <w:rPr>
-          <w:sz w:val="36"/>
-          <w:szCs w:val="36"/>
-        </w:rPr>
         <w:t>Microservices</w:t>
       </w:r>
-      <w:proofErr w:type="spellEnd"/>
     </w:p>
     <w:p>
       <w:pPr>
@@ -1434,7 +1339,7 @@
                     <pic:cNvPicPr/>
                   </pic:nvPicPr>
                   <pic:blipFill>
-                    <a:blip r:embed="rId5">
+                    <a:blip r:embed="rId7">
                       <a:extLst>
                         <a:ext uri="{28A0092B-C50C-407E-A947-70E740481C1C}">
                           <a14:useLocalDpi xmlns:a14="http://schemas.microsoft.com/office/drawing/2010/main" val="0"/>
@@ -1479,54 +1384,20 @@
           <w:tab w:val="left" w:pos="1752"/>
         </w:tabs>
       </w:pPr>
-      <w:proofErr w:type="gramStart"/>
-      <w:r>
-        <w:t>request</w:t>
-      </w:r>
-      <w:proofErr w:type="gramEnd"/>
-      <w:r>
-        <w:t xml:space="preserve"> will come to </w:t>
-      </w:r>
-      <w:proofErr w:type="spellStart"/>
-      <w:r>
-        <w:t>api</w:t>
-      </w:r>
-      <w:proofErr w:type="spellEnd"/>
-      <w:r>
-        <w:t xml:space="preserve"> gateway then it will call different services,</w:t>
-      </w:r>
-      <w:r>
-        <w:t xml:space="preserve"> we will use OKTA </w:t>
-      </w:r>
-      <w:proofErr w:type="spellStart"/>
-      <w:r>
-        <w:t>auth</w:t>
-      </w:r>
-      <w:proofErr w:type="spellEnd"/>
-      <w:r>
-        <w:t xml:space="preserve"> for authentication and if the services have some common configurations then we will kee</w:t>
+      <w:r>
+        <w:t>R</w:t>
+      </w:r>
+      <w:r>
+        <w:t>equest will come to api gateway then it will call different services,</w:t>
+      </w:r>
+      <w:r>
+        <w:t xml:space="preserve"> we will use OKTA auth for authentication and if the services have some common configurations then we will kee</w:t>
       </w:r>
       <w:r>
         <w:t>p</w:t>
       </w:r>
       <w:r>
-        <w:t xml:space="preserve"> that configurations in </w:t>
-      </w:r>
-      <w:proofErr w:type="spellStart"/>
-      <w:r>
-        <w:t>config</w:t>
-      </w:r>
-      <w:proofErr w:type="spellEnd"/>
-      <w:r>
-        <w:t xml:space="preserve"> server for that we will use </w:t>
-      </w:r>
-      <w:proofErr w:type="spellStart"/>
-      <w:r>
-        <w:t>github</w:t>
-      </w:r>
-      <w:proofErr w:type="spellEnd"/>
-      <w:r>
-        <w:t xml:space="preserve"> then we will call them in different services</w:t>
+        <w:t xml:space="preserve"> that configurations in config server for that we will use github then we will call them in different services</w:t>
       </w:r>
     </w:p>
     <w:p>
@@ -1574,218 +1445,21 @@
           <w:sz w:val="28"/>
           <w:szCs w:val="28"/>
         </w:rPr>
-        <w:t>su</w:t>
-      </w:r>
-      <w:r>
-        <w:rPr>
-          <w:sz w:val="28"/>
-          <w:szCs w:val="28"/>
-        </w:rPr>
-        <w:t>pp</w:t>
-      </w:r>
-      <w:r>
-        <w:rPr>
-          <w:sz w:val="28"/>
-          <w:szCs w:val="28"/>
-        </w:rPr>
-        <w:t xml:space="preserve">ose if our one service is running on one </w:t>
-      </w:r>
-      <w:proofErr w:type="spellStart"/>
-      <w:r>
-        <w:rPr>
-          <w:sz w:val="28"/>
-          <w:szCs w:val="28"/>
-        </w:rPr>
-        <w:t>I</w:t>
-      </w:r>
-      <w:r>
-        <w:rPr>
-          <w:sz w:val="28"/>
-          <w:szCs w:val="28"/>
-        </w:rPr>
-        <w:t>p</w:t>
-      </w:r>
-      <w:proofErr w:type="spellEnd"/>
-      <w:r>
-        <w:rPr>
-          <w:sz w:val="28"/>
-          <w:szCs w:val="28"/>
-        </w:rPr>
-        <w:t xml:space="preserve">, </w:t>
-      </w:r>
-      <w:r>
-        <w:rPr>
-          <w:sz w:val="28"/>
-          <w:szCs w:val="28"/>
-        </w:rPr>
-        <w:t>p</w:t>
-      </w:r>
-      <w:r>
-        <w:rPr>
-          <w:sz w:val="28"/>
-          <w:szCs w:val="28"/>
-        </w:rPr>
-        <w:t>ort and calling another service using htt</w:t>
-      </w:r>
-      <w:r>
-        <w:rPr>
-          <w:sz w:val="28"/>
-          <w:szCs w:val="28"/>
-        </w:rPr>
-        <w:t>p</w:t>
-      </w:r>
-      <w:r>
-        <w:rPr>
-          <w:sz w:val="28"/>
-          <w:szCs w:val="28"/>
-        </w:rPr>
-        <w:t xml:space="preserve"> which obviously running on different </w:t>
-      </w:r>
-      <w:proofErr w:type="spellStart"/>
-      <w:r>
-        <w:rPr>
-          <w:sz w:val="28"/>
-          <w:szCs w:val="28"/>
-        </w:rPr>
-        <w:t>I</w:t>
-      </w:r>
-      <w:r>
-        <w:rPr>
-          <w:sz w:val="28"/>
-          <w:szCs w:val="28"/>
-        </w:rPr>
-        <w:t>p</w:t>
-      </w:r>
-      <w:proofErr w:type="spellEnd"/>
-      <w:r>
-        <w:rPr>
-          <w:sz w:val="28"/>
-          <w:szCs w:val="28"/>
-        </w:rPr>
-        <w:t xml:space="preserve">, </w:t>
-      </w:r>
-      <w:r>
-        <w:rPr>
-          <w:sz w:val="28"/>
-          <w:szCs w:val="28"/>
-        </w:rPr>
-        <w:t>p</w:t>
-      </w:r>
-      <w:r>
-        <w:rPr>
-          <w:sz w:val="28"/>
-          <w:szCs w:val="28"/>
-        </w:rPr>
-        <w:t xml:space="preserve">ort or different </w:t>
-      </w:r>
-      <w:proofErr w:type="gramStart"/>
-      <w:r>
-        <w:rPr>
-          <w:sz w:val="28"/>
-          <w:szCs w:val="28"/>
-        </w:rPr>
-        <w:t>machine  but</w:t>
-      </w:r>
-      <w:proofErr w:type="gramEnd"/>
-      <w:r>
-        <w:rPr>
-          <w:sz w:val="28"/>
-          <w:szCs w:val="28"/>
-        </w:rPr>
-        <w:t xml:space="preserve"> due to some technical issue </w:t>
-      </w:r>
-      <w:r>
-        <w:rPr>
-          <w:sz w:val="28"/>
-          <w:szCs w:val="28"/>
-        </w:rPr>
-        <w:t>p</w:t>
-      </w:r>
-      <w:r>
-        <w:rPr>
-          <w:sz w:val="28"/>
-          <w:szCs w:val="28"/>
-        </w:rPr>
-        <w:t xml:space="preserve">ort or any other things like </w:t>
-      </w:r>
-      <w:proofErr w:type="spellStart"/>
-      <w:r>
-        <w:rPr>
-          <w:sz w:val="28"/>
-          <w:szCs w:val="28"/>
-        </w:rPr>
-        <w:t>i</w:t>
-      </w:r>
-      <w:r>
-        <w:rPr>
-          <w:sz w:val="28"/>
-          <w:szCs w:val="28"/>
-        </w:rPr>
-        <w:t>p</w:t>
-      </w:r>
-      <w:proofErr w:type="spellEnd"/>
-      <w:r>
-        <w:rPr>
-          <w:sz w:val="28"/>
-          <w:szCs w:val="28"/>
-        </w:rPr>
-        <w:t xml:space="preserve">, </w:t>
-      </w:r>
-      <w:r>
-        <w:rPr>
-          <w:sz w:val="28"/>
-          <w:szCs w:val="28"/>
-        </w:rPr>
-        <w:t>p</w:t>
-      </w:r>
-      <w:r>
-        <w:rPr>
-          <w:sz w:val="28"/>
-          <w:szCs w:val="28"/>
-        </w:rPr>
-        <w:t xml:space="preserve">ath are not working so our one  service can’t use other  service because two services are calling each other on the basis of </w:t>
-      </w:r>
-      <w:r>
-        <w:rPr>
-          <w:sz w:val="28"/>
-          <w:szCs w:val="28"/>
-        </w:rPr>
-        <w:t>p</w:t>
-      </w:r>
-      <w:r>
-        <w:rPr>
-          <w:sz w:val="28"/>
-          <w:szCs w:val="28"/>
-        </w:rPr>
-        <w:t xml:space="preserve">hysical </w:t>
-      </w:r>
-      <w:r>
-        <w:rPr>
-          <w:sz w:val="28"/>
-          <w:szCs w:val="28"/>
-        </w:rPr>
-        <w:t>p</w:t>
-      </w:r>
-      <w:r>
-        <w:rPr>
-          <w:sz w:val="28"/>
-          <w:szCs w:val="28"/>
-        </w:rPr>
-        <w:t>ro</w:t>
-      </w:r>
-      <w:r>
-        <w:rPr>
-          <w:sz w:val="28"/>
-          <w:szCs w:val="28"/>
-        </w:rPr>
-        <w:t>p</w:t>
-      </w:r>
-      <w:r>
-        <w:rPr>
-          <w:sz w:val="28"/>
-          <w:szCs w:val="28"/>
-        </w:rPr>
-        <w:t>erties</w:t>
+        <w:t>S</w:t>
+      </w:r>
+      <w:r>
+        <w:rPr>
+          <w:sz w:val="28"/>
+          <w:szCs w:val="28"/>
+        </w:rPr>
+        <w:t>u</w:t>
+      </w:r>
+      <w:r>
+        <w:rPr>
+          <w:sz w:val="28"/>
+          <w:szCs w:val="28"/>
+        </w:rPr>
+        <w:t>ppose if our one service is running on one Ip, port and calling another service using http which obviously running on different Ip, port or different machine  but due to some technical issue port or any other things like ip, path are not working so our one  service can’t use other  service because two services are calling each other on the basis of physical properties</w:t>
       </w:r>
     </w:p>
     <w:p>
@@ -1817,28 +1491,7 @@
           <w:sz w:val="28"/>
           <w:szCs w:val="28"/>
         </w:rPr>
-        <w:t xml:space="preserve"> different services are not de</w:t>
-      </w:r>
-      <w:r>
-        <w:rPr>
-          <w:sz w:val="28"/>
-          <w:szCs w:val="28"/>
-        </w:rPr>
-        <w:t>p</w:t>
-      </w:r>
-      <w:r>
-        <w:rPr>
-          <w:sz w:val="28"/>
-          <w:szCs w:val="28"/>
-        </w:rPr>
-        <w:t xml:space="preserve">endent on each other by </w:t>
-      </w:r>
-      <w:r>
-        <w:rPr>
-          <w:sz w:val="28"/>
-          <w:szCs w:val="28"/>
-        </w:rPr>
-        <w:t>p</w:t>
+        <w:t xml:space="preserve"> different services are not dependent on each other by p</w:t>
       </w:r>
       <w:r>
         <w:rPr>
@@ -1852,44 +1505,7 @@
           <w:sz w:val="28"/>
           <w:szCs w:val="28"/>
         </w:rPr>
-        <w:t xml:space="preserve">ical things like </w:t>
-      </w:r>
-      <w:proofErr w:type="spellStart"/>
-      <w:r>
-        <w:rPr>
-          <w:sz w:val="28"/>
-          <w:szCs w:val="28"/>
-        </w:rPr>
-        <w:t>i</w:t>
-      </w:r>
-      <w:r>
-        <w:rPr>
-          <w:sz w:val="28"/>
-          <w:szCs w:val="28"/>
-        </w:rPr>
-        <w:t>p</w:t>
-      </w:r>
-      <w:proofErr w:type="spellEnd"/>
-      <w:r>
-        <w:rPr>
-          <w:sz w:val="28"/>
-          <w:szCs w:val="28"/>
-        </w:rPr>
-        <w:t xml:space="preserve">, </w:t>
-      </w:r>
-      <w:r>
-        <w:rPr>
-          <w:sz w:val="28"/>
-          <w:szCs w:val="28"/>
-        </w:rPr>
-        <w:t>p</w:t>
-      </w:r>
-      <w:r>
-        <w:rPr>
-          <w:sz w:val="28"/>
-          <w:szCs w:val="28"/>
-        </w:rPr>
-        <w:t>ort, now one service can call other service by</w:t>
+        <w:t>ical things like ip, port, now one service can call other service by</w:t>
       </w:r>
       <w:r>
         <w:rPr>
@@ -1903,21 +1519,7 @@
           <w:sz w:val="28"/>
           <w:szCs w:val="28"/>
         </w:rPr>
-        <w:t>htt</w:t>
-      </w:r>
-      <w:r>
-        <w:rPr>
-          <w:sz w:val="28"/>
-          <w:szCs w:val="28"/>
-        </w:rPr>
-        <w:t>p</w:t>
-      </w:r>
-      <w:r>
-        <w:rPr>
-          <w:sz w:val="28"/>
-          <w:szCs w:val="28"/>
-        </w:rPr>
-        <w:t xml:space="preserve"> request</w:t>
+        <w:t>http request</w:t>
       </w:r>
       <w:r>
         <w:rPr>
@@ -1963,23 +1565,7 @@
           <w:sz w:val="28"/>
           <w:szCs w:val="28"/>
         </w:rPr>
-        <w:t xml:space="preserve"> track of each registered </w:t>
-      </w:r>
-      <w:proofErr w:type="gramStart"/>
-      <w:r>
-        <w:rPr>
-          <w:sz w:val="28"/>
-          <w:szCs w:val="28"/>
-        </w:rPr>
-        <w:t>service ,</w:t>
-      </w:r>
-      <w:proofErr w:type="gramEnd"/>
-      <w:r>
-        <w:rPr>
-          <w:sz w:val="28"/>
-          <w:szCs w:val="28"/>
-        </w:rPr>
-        <w:t xml:space="preserve"> we can easily see which services are u</w:t>
+        <w:t xml:space="preserve"> track of each registered service , we can easily see which services are u</w:t>
       </w:r>
       <w:r>
         <w:rPr>
@@ -2043,7 +1629,7 @@
                     <pic:cNvPicPr/>
                   </pic:nvPicPr>
                   <pic:blipFill>
-                    <a:blip r:embed="rId6">
+                    <a:blip r:embed="rId8">
                       <a:extLst>
                         <a:ext uri="{28A0092B-C50C-407E-A947-70E740481C1C}">
                           <a14:useLocalDpi xmlns:a14="http://schemas.microsoft.com/office/drawing/2010/main" val="0"/>
@@ -2095,14 +1681,8 @@
     <w:p>
       <w:pPr>
         <w:pStyle w:val="Heading4"/>
-        <w:rPr>
-          <w:color w:val="548DD4" w:themeColor="text2" w:themeTint="99"/>
-        </w:rPr>
-      </w:pPr>
-      <w:r>
-        <w:rPr>
-          <w:color w:val="548DD4" w:themeColor="text2" w:themeTint="99"/>
-        </w:rPr>
+      </w:pPr>
+      <w:r>
         <w:t>Implementing Service Registry using Eureka SERVER</w:t>
       </w:r>
     </w:p>
@@ -2116,51 +1696,28 @@
           <w:szCs w:val="28"/>
         </w:rPr>
       </w:pPr>
-      <w:proofErr w:type="gramStart"/>
       <w:r>
         <w:rPr>
           <w:color w:val="000000" w:themeColor="text1"/>
           <w:sz w:val="28"/>
           <w:szCs w:val="28"/>
         </w:rPr>
-        <w:t>as</w:t>
-      </w:r>
-      <w:proofErr w:type="gramEnd"/>
+        <w:t>A</w:t>
+      </w:r>
       <w:r>
         <w:rPr>
           <w:color w:val="000000" w:themeColor="text1"/>
           <w:sz w:val="28"/>
           <w:szCs w:val="28"/>
         </w:rPr>
-        <w:t xml:space="preserve"> our eureka server/discovery server is also service so we will create s</w:t>
-      </w:r>
-      <w:r>
-        <w:rPr>
-          <w:sz w:val="28"/>
-          <w:szCs w:val="28"/>
-        </w:rPr>
-        <w:t>p</w:t>
-      </w:r>
-      <w:r>
-        <w:rPr>
-          <w:sz w:val="28"/>
-          <w:szCs w:val="28"/>
-        </w:rPr>
-        <w:t xml:space="preserve">ring boot </w:t>
-      </w:r>
-      <w:r>
-        <w:rPr>
-          <w:sz w:val="28"/>
-          <w:szCs w:val="28"/>
-        </w:rPr>
-        <w:t>p</w:t>
-      </w:r>
-      <w:r>
-        <w:rPr>
-          <w:sz w:val="28"/>
-          <w:szCs w:val="28"/>
-        </w:rPr>
-        <w:t xml:space="preserve">roject </w:t>
+        <w:t>s our eureka server/discovery server is also service so we will create s</w:t>
+      </w:r>
+      <w:r>
+        <w:rPr>
+          <w:sz w:val="28"/>
+          <w:szCs w:val="28"/>
+        </w:rPr>
+        <w:t xml:space="preserve">pring boot project </w:t>
       </w:r>
     </w:p>
     <w:p>
@@ -2173,50 +1730,13 @@
           <w:szCs w:val="28"/>
         </w:rPr>
       </w:pPr>
-      <w:proofErr w:type="gramStart"/>
       <w:r>
         <w:rPr>
           <w:sz w:val="28"/>
           <w:szCs w:val="28"/>
         </w:rPr>
         <w:lastRenderedPageBreak/>
-        <w:t>in</w:t>
-      </w:r>
-      <w:proofErr w:type="gramEnd"/>
-      <w:r>
-        <w:rPr>
-          <w:sz w:val="28"/>
-          <w:szCs w:val="28"/>
-        </w:rPr>
-        <w:t xml:space="preserve"> the </w:t>
-      </w:r>
-      <w:r>
-        <w:rPr>
-          <w:sz w:val="28"/>
-          <w:szCs w:val="28"/>
-        </w:rPr>
-        <w:t>p</w:t>
-      </w:r>
-      <w:r>
-        <w:rPr>
-          <w:sz w:val="28"/>
-          <w:szCs w:val="28"/>
-        </w:rPr>
-        <w:t>om.xml file we will add two de</w:t>
-      </w:r>
-      <w:r>
-        <w:rPr>
-          <w:sz w:val="28"/>
-          <w:szCs w:val="28"/>
-        </w:rPr>
-        <w:t>p</w:t>
-      </w:r>
-      <w:r>
-        <w:rPr>
-          <w:sz w:val="28"/>
-          <w:szCs w:val="28"/>
-        </w:rPr>
-        <w:t xml:space="preserve">endency </w:t>
+        <w:t xml:space="preserve">in the pom.xml file we will add two dependency </w:t>
       </w:r>
     </w:p>
     <w:p>
@@ -2260,21 +1780,7 @@
           <w:szCs w:val="20"/>
           <w:shd w:val="clear" w:color="auto" w:fill="6DB33F"/>
         </w:rPr>
-        <w:t>SPRING CLOUD</w:t>
-      </w:r>
-      <w:r>
-        <w:rPr>
-          <w:rStyle w:val="group"/>
-          <w:rFonts w:ascii="Arial" w:hAnsi="Arial" w:cs="Arial"/>
-          <w:b/>
-          <w:bCs/>
-          <w:caps/>
-          <w:color w:val="1B1F23"/>
-          <w:sz w:val="20"/>
-          <w:szCs w:val="20"/>
-          <w:shd w:val="clear" w:color="auto" w:fill="6DB33F"/>
-        </w:rPr>
-        <w:t xml:space="preserve"> </w:t>
+        <w:t xml:space="preserve">SPRING CLOUD </w:t>
       </w:r>
     </w:p>
     <w:p>
@@ -2393,7 +1899,6 @@
         </w:rPr>
         <w:t>&lt;</w:t>
       </w:r>
-      <w:proofErr w:type="gramStart"/>
       <w:r>
         <w:rPr>
           <w:rFonts w:ascii="Consolas" w:eastAsia="Times New Roman" w:hAnsi="Consolas" w:cs="Courier New"/>
@@ -2404,7 +1909,6 @@
         </w:rPr>
         <w:t>dependency</w:t>
       </w:r>
-      <w:proofErr w:type="gramEnd"/>
       <w:r>
         <w:rPr>
           <w:rFonts w:ascii="Consolas" w:eastAsia="Times New Roman" w:hAnsi="Consolas" w:cs="Courier New"/>
@@ -2466,7 +1970,6 @@
         </w:rPr>
         <w:t>&lt;</w:t>
       </w:r>
-      <w:proofErr w:type="spellStart"/>
       <w:r>
         <w:rPr>
           <w:rFonts w:ascii="Consolas" w:eastAsia="Times New Roman" w:hAnsi="Consolas" w:cs="Courier New"/>
@@ -2477,7 +1980,6 @@
         </w:rPr>
         <w:t>groupId</w:t>
       </w:r>
-      <w:proofErr w:type="spellEnd"/>
       <w:r>
         <w:rPr>
           <w:rFonts w:ascii="Consolas" w:eastAsia="Times New Roman" w:hAnsi="Consolas" w:cs="Courier New"/>
@@ -2488,7 +1990,6 @@
         </w:rPr>
         <w:t>&gt;</w:t>
       </w:r>
-      <w:proofErr w:type="spellStart"/>
       <w:r>
         <w:rPr>
           <w:rFonts w:ascii="Consolas" w:eastAsia="Times New Roman" w:hAnsi="Consolas" w:cs="Courier New"/>
@@ -2499,7 +2000,6 @@
         </w:rPr>
         <w:t>org.springframework.cloud</w:t>
       </w:r>
-      <w:proofErr w:type="spellEnd"/>
       <w:r>
         <w:rPr>
           <w:rFonts w:ascii="Consolas" w:eastAsia="Times New Roman" w:hAnsi="Consolas" w:cs="Courier New"/>
@@ -2510,7 +2010,6 @@
         </w:rPr>
         <w:t>&lt;/</w:t>
       </w:r>
-      <w:proofErr w:type="spellStart"/>
       <w:r>
         <w:rPr>
           <w:rFonts w:ascii="Consolas" w:eastAsia="Times New Roman" w:hAnsi="Consolas" w:cs="Courier New"/>
@@ -2521,7 +2020,6 @@
         </w:rPr>
         <w:t>groupId</w:t>
       </w:r>
-      <w:proofErr w:type="spellEnd"/>
       <w:r>
         <w:rPr>
           <w:rFonts w:ascii="Consolas" w:eastAsia="Times New Roman" w:hAnsi="Consolas" w:cs="Courier New"/>
@@ -2583,8 +2081,6 @@
         </w:rPr>
         <w:t>&lt;</w:t>
       </w:r>
-      <w:proofErr w:type="spellStart"/>
-      <w:proofErr w:type="gramStart"/>
       <w:r>
         <w:rPr>
           <w:rFonts w:ascii="Consolas" w:eastAsia="Times New Roman" w:hAnsi="Consolas" w:cs="Courier New"/>
@@ -2595,7 +2091,6 @@
         </w:rPr>
         <w:t>artifactId</w:t>
       </w:r>
-      <w:proofErr w:type="spellEnd"/>
       <w:r>
         <w:rPr>
           <w:rFonts w:ascii="Consolas" w:eastAsia="Times New Roman" w:hAnsi="Consolas" w:cs="Courier New"/>
@@ -2606,7 +2101,6 @@
         </w:rPr>
         <w:t>&gt;</w:t>
       </w:r>
-      <w:proofErr w:type="gramEnd"/>
       <w:r>
         <w:rPr>
           <w:rFonts w:ascii="Consolas" w:eastAsia="Times New Roman" w:hAnsi="Consolas" w:cs="Courier New"/>
@@ -2627,7 +2121,6 @@
         </w:rPr>
         <w:t>&lt;/</w:t>
       </w:r>
-      <w:proofErr w:type="spellStart"/>
       <w:r>
         <w:rPr>
           <w:rFonts w:ascii="Consolas" w:eastAsia="Times New Roman" w:hAnsi="Consolas" w:cs="Courier New"/>
@@ -2638,7 +2131,6 @@
         </w:rPr>
         <w:t>artifactId</w:t>
       </w:r>
-      <w:proofErr w:type="spellEnd"/>
       <w:r>
         <w:rPr>
           <w:rFonts w:ascii="Consolas" w:eastAsia="Times New Roman" w:hAnsi="Consolas" w:cs="Courier New"/>
@@ -2751,7 +2243,6 @@
         </w:rPr>
         <w:t>&lt;</w:t>
       </w:r>
-      <w:proofErr w:type="gramStart"/>
       <w:r>
         <w:rPr>
           <w:rFonts w:ascii="Consolas" w:eastAsia="Times New Roman" w:hAnsi="Consolas" w:cs="Courier New"/>
@@ -2762,7 +2253,6 @@
         </w:rPr>
         <w:t>dependency</w:t>
       </w:r>
-      <w:proofErr w:type="gramEnd"/>
       <w:r>
         <w:rPr>
           <w:rFonts w:ascii="Consolas" w:eastAsia="Times New Roman" w:hAnsi="Consolas" w:cs="Courier New"/>
@@ -2824,7 +2314,6 @@
         </w:rPr>
         <w:t>&lt;</w:t>
       </w:r>
-      <w:proofErr w:type="spellStart"/>
       <w:r>
         <w:rPr>
           <w:rFonts w:ascii="Consolas" w:eastAsia="Times New Roman" w:hAnsi="Consolas" w:cs="Courier New"/>
@@ -2835,7 +2324,6 @@
         </w:rPr>
         <w:t>groupId</w:t>
       </w:r>
-      <w:proofErr w:type="spellEnd"/>
       <w:r>
         <w:rPr>
           <w:rFonts w:ascii="Consolas" w:eastAsia="Times New Roman" w:hAnsi="Consolas" w:cs="Courier New"/>
@@ -2846,7 +2334,6 @@
         </w:rPr>
         <w:t>&gt;</w:t>
       </w:r>
-      <w:proofErr w:type="spellStart"/>
       <w:r>
         <w:rPr>
           <w:rFonts w:ascii="Consolas" w:eastAsia="Times New Roman" w:hAnsi="Consolas" w:cs="Courier New"/>
@@ -2857,7 +2344,6 @@
         </w:rPr>
         <w:t>org.springframework.cloud</w:t>
       </w:r>
-      <w:proofErr w:type="spellEnd"/>
       <w:r>
         <w:rPr>
           <w:rFonts w:ascii="Consolas" w:eastAsia="Times New Roman" w:hAnsi="Consolas" w:cs="Courier New"/>
@@ -2868,7 +2354,6 @@
         </w:rPr>
         <w:t>&lt;/</w:t>
       </w:r>
-      <w:proofErr w:type="spellStart"/>
       <w:r>
         <w:rPr>
           <w:rFonts w:ascii="Consolas" w:eastAsia="Times New Roman" w:hAnsi="Consolas" w:cs="Courier New"/>
@@ -2879,7 +2364,6 @@
         </w:rPr>
         <w:t>groupId</w:t>
       </w:r>
-      <w:proofErr w:type="spellEnd"/>
       <w:r>
         <w:rPr>
           <w:rFonts w:ascii="Consolas" w:eastAsia="Times New Roman" w:hAnsi="Consolas" w:cs="Courier New"/>
@@ -2941,7 +2425,6 @@
         </w:rPr>
         <w:t>&lt;</w:t>
       </w:r>
-      <w:proofErr w:type="gramStart"/>
       <w:r>
         <w:rPr>
           <w:rFonts w:ascii="Consolas" w:eastAsia="Times New Roman" w:hAnsi="Consolas" w:cs="Courier New"/>
@@ -2962,7 +2445,6 @@
         </w:rPr>
         <w:t>&gt;</w:t>
       </w:r>
-      <w:proofErr w:type="gramEnd"/>
       <w:r>
         <w:rPr>
           <w:rFonts w:ascii="Consolas" w:eastAsia="Times New Roman" w:hAnsi="Consolas" w:cs="Courier New"/>
@@ -3112,14 +2594,7 @@
           <w:sz w:val="28"/>
           <w:szCs w:val="28"/>
         </w:rPr>
-        <w:t>p</w:t>
-      </w:r>
-      <w:r>
-        <w:rPr>
-          <w:sz w:val="28"/>
-          <w:szCs w:val="28"/>
-        </w:rPr>
-        <w:t xml:space="preserve"> of that we will mention </w:t>
+        <w:t xml:space="preserve">p of that we will mention </w:t>
       </w:r>
       <w:r>
         <w:rPr>
@@ -3127,18 +2602,8 @@
           <w:sz w:val="28"/>
           <w:szCs w:val="28"/>
         </w:rPr>
-        <w:t>@</w:t>
-      </w:r>
-      <w:proofErr w:type="spellStart"/>
-      <w:r>
-        <w:rPr>
-          <w:color w:val="548DD4" w:themeColor="text2" w:themeTint="99"/>
-          <w:sz w:val="28"/>
-          <w:szCs w:val="28"/>
-        </w:rPr>
-        <w:t>EnableEurekaServer</w:t>
-      </w:r>
-      <w:proofErr w:type="spellEnd"/>
+        <w:t>@EnableEurekaServer</w:t>
+      </w:r>
     </w:p>
     <w:p>
       <w:pPr>
@@ -3150,39 +2615,56 @@
           <w:szCs w:val="28"/>
         </w:rPr>
       </w:pPr>
-      <w:proofErr w:type="gramStart"/>
-      <w:r>
-        <w:rPr>
-          <w:color w:val="548DD4" w:themeColor="text2" w:themeTint="99"/>
-          <w:sz w:val="28"/>
-          <w:szCs w:val="28"/>
-        </w:rPr>
-        <w:t>and</w:t>
-      </w:r>
-      <w:proofErr w:type="gramEnd"/>
-      <w:r>
-        <w:rPr>
-          <w:color w:val="548DD4" w:themeColor="text2" w:themeTint="99"/>
-          <w:sz w:val="28"/>
-          <w:szCs w:val="28"/>
-        </w:rPr>
-        <w:t xml:space="preserve"> now will go inside </w:t>
-      </w:r>
-      <w:r>
-        <w:rPr>
-          <w:color w:val="548DD4" w:themeColor="text2" w:themeTint="99"/>
-          <w:sz w:val="28"/>
-          <w:szCs w:val="28"/>
-        </w:rPr>
-        <w:t xml:space="preserve"> </w:t>
-      </w:r>
-      <w:r>
-        <w:rPr>
-          <w:color w:val="548DD4" w:themeColor="text2" w:themeTint="99"/>
-          <w:sz w:val="28"/>
-          <w:szCs w:val="28"/>
-        </w:rPr>
-        <w:t>a</w:t>
+      <w:r>
+        <w:rPr>
+          <w:color w:val="000000" w:themeColor="text1"/>
+          <w:sz w:val="28"/>
+          <w:szCs w:val="28"/>
+        </w:rPr>
+        <w:t>A</w:t>
+      </w:r>
+      <w:r>
+        <w:rPr>
+          <w:color w:val="000000" w:themeColor="text1"/>
+          <w:sz w:val="28"/>
+          <w:szCs w:val="28"/>
+        </w:rPr>
+        <w:t>nd now will go inside application</w:t>
+      </w:r>
+      <w:r>
+        <w:rPr>
+          <w:sz w:val="28"/>
+          <w:szCs w:val="28"/>
+        </w:rPr>
+        <w:t>.</w:t>
+      </w:r>
+      <w:r>
+        <w:rPr>
+          <w:sz w:val="28"/>
+          <w:szCs w:val="28"/>
+        </w:rPr>
+        <w:t>p</w:t>
+      </w:r>
+      <w:r>
+        <w:rPr>
+          <w:sz w:val="28"/>
+          <w:szCs w:val="28"/>
+        </w:rPr>
+        <w:t>ro</w:t>
+      </w:r>
+      <w:r>
+        <w:rPr>
+          <w:sz w:val="28"/>
+          <w:szCs w:val="28"/>
+        </w:rPr>
+        <w:t>p</w:t>
+      </w:r>
+      <w:r>
+        <w:rPr>
+          <w:sz w:val="28"/>
+          <w:szCs w:val="28"/>
+        </w:rPr>
+        <w:t>erties file or a</w:t>
       </w:r>
       <w:r>
         <w:rPr>
@@ -3196,81 +2678,7 @@
           <w:sz w:val="28"/>
           <w:szCs w:val="28"/>
         </w:rPr>
-        <w:t>lication.</w:t>
-      </w:r>
-      <w:r>
-        <w:rPr>
-          <w:sz w:val="28"/>
-          <w:szCs w:val="28"/>
-        </w:rPr>
-        <w:t xml:space="preserve"> </w:t>
-      </w:r>
-      <w:proofErr w:type="gramStart"/>
-      <w:r>
-        <w:rPr>
-          <w:sz w:val="28"/>
-          <w:szCs w:val="28"/>
-        </w:rPr>
-        <w:t>p</w:t>
-      </w:r>
-      <w:r>
-        <w:rPr>
-          <w:sz w:val="28"/>
-          <w:szCs w:val="28"/>
-        </w:rPr>
-        <w:t>ro</w:t>
-      </w:r>
-      <w:r>
-        <w:rPr>
-          <w:sz w:val="28"/>
-          <w:szCs w:val="28"/>
-        </w:rPr>
-        <w:t>p</w:t>
-      </w:r>
-      <w:r>
-        <w:rPr>
-          <w:sz w:val="28"/>
-          <w:szCs w:val="28"/>
-        </w:rPr>
-        <w:t>erties</w:t>
-      </w:r>
-      <w:proofErr w:type="gramEnd"/>
-      <w:r>
-        <w:rPr>
-          <w:sz w:val="28"/>
-          <w:szCs w:val="28"/>
-        </w:rPr>
-        <w:t xml:space="preserve"> file or </w:t>
-      </w:r>
-      <w:proofErr w:type="spellStart"/>
-      <w:r>
-        <w:rPr>
-          <w:sz w:val="28"/>
-          <w:szCs w:val="28"/>
-        </w:rPr>
-        <w:t>a</w:t>
-      </w:r>
-      <w:r>
-        <w:rPr>
-          <w:sz w:val="28"/>
-          <w:szCs w:val="28"/>
-        </w:rPr>
-        <w:t>pp</w:t>
-      </w:r>
-      <w:r>
-        <w:rPr>
-          <w:sz w:val="28"/>
-          <w:szCs w:val="28"/>
-        </w:rPr>
-        <w:t>lication.yml</w:t>
-      </w:r>
-      <w:proofErr w:type="spellEnd"/>
-      <w:r>
-        <w:rPr>
-          <w:sz w:val="28"/>
-          <w:szCs w:val="28"/>
-        </w:rPr>
-        <w:t xml:space="preserve"> file and add some configuration to make this s</w:t>
+        <w:t>lication.yml file and add some configuration to make this s</w:t>
       </w:r>
       <w:r>
         <w:rPr>
@@ -3323,14 +2731,12 @@
           <w:color w:val="A9B7C6"/>
         </w:rPr>
       </w:pPr>
-      <w:proofErr w:type="spellStart"/>
       <w:r>
         <w:rPr>
           <w:color w:val="CC7832"/>
         </w:rPr>
         <w:t>server.port</w:t>
       </w:r>
-      <w:proofErr w:type="spellEnd"/>
       <w:r>
         <w:rPr>
           <w:color w:val="808080"/>
@@ -3359,16 +2765,14 @@
         <w:rPr>
           <w:color w:val="6A8759"/>
         </w:rPr>
-        <w:t>ort you can mention</w:t>
-      </w:r>
-      <w:proofErr w:type="gramStart"/>
+        <w:t>ort you can mention)</w:t>
+      </w:r>
       <w:r>
         <w:rPr>
           <w:color w:val="6A8759"/>
         </w:rPr>
-        <w:t>)</w:t>
-      </w:r>
-      <w:proofErr w:type="gramEnd"/>
+        <w:br/>
+      </w:r>
       <w:r>
         <w:rPr>
           <w:color w:val="6A8759"/>
@@ -3377,84 +2781,70 @@
       </w:r>
       <w:r>
         <w:rPr>
+          <w:color w:val="808080"/>
+        </w:rPr>
+        <w:t>#configure discovery server</w:t>
+      </w:r>
+      <w:r>
+        <w:rPr>
+          <w:color w:val="808080"/>
+        </w:rPr>
+        <w:br/>
+      </w:r>
+      <w:r>
+        <w:rPr>
+          <w:color w:val="CC7832"/>
+        </w:rPr>
+        <w:t>eureka.instance.hostname</w:t>
+      </w:r>
+      <w:r>
+        <w:rPr>
+          <w:color w:val="808080"/>
+        </w:rPr>
+        <w:t>=</w:t>
+      </w:r>
+      <w:r>
+        <w:rPr>
           <w:color w:val="6A8759"/>
         </w:rPr>
+        <w:t>localhost</w:t>
+      </w:r>
+      <w:r>
+        <w:rPr>
+          <w:color w:val="6A8759"/>
+        </w:rPr>
         <w:br/>
       </w:r>
       <w:r>
         <w:rPr>
+          <w:color w:val="CC7832"/>
+        </w:rPr>
+        <w:t>eureka.client.registerWithEureka</w:t>
+      </w:r>
+      <w:r>
+        <w:rPr>
           <w:color w:val="808080"/>
         </w:rPr>
-        <w:t>#configure discovery server</w:t>
-      </w:r>
-      <w:r>
-        <w:rPr>
-          <w:color w:val="808080"/>
+        <w:t>=</w:t>
+      </w:r>
+      <w:r>
+        <w:rPr>
+          <w:color w:val="6A8759"/>
+        </w:rPr>
+        <w:t>false</w:t>
+      </w:r>
+      <w:r>
+        <w:rPr>
+          <w:color w:val="6A8759"/>
         </w:rPr>
         <w:br/>
       </w:r>
-      <w:proofErr w:type="spellStart"/>
       <w:r>
         <w:rPr>
           <w:color w:val="CC7832"/>
         </w:rPr>
-        <w:t>eureka.instance.hostname</w:t>
-      </w:r>
-      <w:proofErr w:type="spellEnd"/>
-      <w:r>
-        <w:rPr>
-          <w:color w:val="808080"/>
-        </w:rPr>
-        <w:t>=</w:t>
-      </w:r>
-      <w:proofErr w:type="spellStart"/>
-      <w:r>
-        <w:rPr>
-          <w:color w:val="6A8759"/>
-        </w:rPr>
-        <w:t>localhost</w:t>
-      </w:r>
-      <w:proofErr w:type="spellEnd"/>
-      <w:r>
-        <w:rPr>
-          <w:color w:val="6A8759"/>
-        </w:rPr>
-        <w:br/>
-      </w:r>
-      <w:proofErr w:type="spellStart"/>
-      <w:r>
-        <w:rPr>
-          <w:color w:val="CC7832"/>
-        </w:rPr>
-        <w:t>eureka.client.registerWithEureka</w:t>
-      </w:r>
-      <w:proofErr w:type="spellEnd"/>
-      <w:r>
-        <w:rPr>
-          <w:color w:val="808080"/>
-        </w:rPr>
-        <w:t>=</w:t>
-      </w:r>
-      <w:r>
-        <w:rPr>
-          <w:color w:val="6A8759"/>
-        </w:rPr>
-        <w:t>false</w:t>
-      </w:r>
-      <w:r>
-        <w:rPr>
-          <w:color w:val="6A8759"/>
-        </w:rPr>
-        <w:br/>
-      </w:r>
-      <w:proofErr w:type="spellStart"/>
-      <w:r>
-        <w:rPr>
-          <w:color w:val="CC7832"/>
-        </w:rPr>
         <w:t>eureka.client.fetchRegistry</w:t>
       </w:r>
-      <w:proofErr w:type="spellEnd"/>
       <w:r>
         <w:rPr>
           <w:color w:val="808080"/>
@@ -3489,21 +2879,19 @@
           <w:szCs w:val="28"/>
         </w:rPr>
       </w:pPr>
-      <w:proofErr w:type="gramStart"/>
-      <w:r>
-        <w:rPr>
-          <w:sz w:val="28"/>
-          <w:szCs w:val="28"/>
-        </w:rPr>
-        <w:t>last</w:t>
-      </w:r>
-      <w:proofErr w:type="gramEnd"/>
-      <w:r>
-        <w:rPr>
-          <w:sz w:val="28"/>
-          <w:szCs w:val="28"/>
-        </w:rPr>
-        <w:t xml:space="preserve"> two </w:t>
+      <w:r>
+        <w:rPr>
+          <w:sz w:val="28"/>
+          <w:szCs w:val="28"/>
+        </w:rPr>
+        <w:t>L</w:t>
+      </w:r>
+      <w:r>
+        <w:rPr>
+          <w:sz w:val="28"/>
+          <w:szCs w:val="28"/>
+        </w:rPr>
+        <w:t xml:space="preserve">ast two </w:t>
       </w:r>
       <w:r>
         <w:rPr>
@@ -3563,17 +2951,1927 @@
           <w:sz w:val="28"/>
           <w:szCs w:val="28"/>
         </w:rPr>
-        <w:t>N</w:t>
+        <w:t xml:space="preserve">Now we will run this service and will check on browser then Eureka UI will be rendered </w:t>
+      </w:r>
+    </w:p>
+    <w:p>
+      <w:pPr>
+        <w:tabs>
+          <w:tab w:val="left" w:pos="1752"/>
+        </w:tabs>
+        <w:rPr>
+          <w:sz w:val="28"/>
+          <w:szCs w:val="28"/>
+        </w:rPr>
+      </w:pPr>
+    </w:p>
+    <w:p>
+      <w:pPr>
+        <w:pStyle w:val="Heading5"/>
+      </w:pPr>
+      <w:r>
+        <w:lastRenderedPageBreak/>
+        <w:t>Implementing Service Discovery Client</w:t>
+      </w:r>
+    </w:p>
+    <w:p>
+      <w:pPr>
+        <w:rPr>
+          <w:color w:val="000000" w:themeColor="text1"/>
+          <w:sz w:val="28"/>
+          <w:szCs w:val="28"/>
+        </w:rPr>
+      </w:pPr>
+      <w:r>
+        <w:rPr>
+          <w:color w:val="000000" w:themeColor="text1"/>
+          <w:sz w:val="28"/>
+          <w:szCs w:val="28"/>
+        </w:rPr>
+        <w:t xml:space="preserve">Now we will register our services on eureka server as </w:t>
+      </w:r>
+      <w:r>
+        <w:rPr>
+          <w:color w:val="000000" w:themeColor="text1"/>
+          <w:sz w:val="28"/>
+          <w:szCs w:val="28"/>
+        </w:rPr>
+        <w:t>eureka/</w:t>
       </w:r>
       <w:bookmarkStart w:id="0" w:name="_GoBack"/>
       <w:bookmarkEnd w:id="0"/>
       <w:r>
         <w:rPr>
-          <w:sz w:val="28"/>
-          <w:szCs w:val="28"/>
-        </w:rPr>
-        <w:t xml:space="preserve">ow we will run this service and will check on browser then Eureka UI will be rendered </w:t>
-      </w:r>
+          <w:color w:val="000000" w:themeColor="text1"/>
+          <w:sz w:val="28"/>
+          <w:szCs w:val="28"/>
+        </w:rPr>
+        <w:t xml:space="preserve">discovery client </w:t>
+      </w:r>
+    </w:p>
+    <w:p>
+      <w:pPr>
+        <w:rPr>
+          <w:sz w:val="28"/>
+          <w:szCs w:val="28"/>
+        </w:rPr>
+      </w:pPr>
+      <w:r>
+        <w:rPr>
+          <w:color w:val="000000" w:themeColor="text1"/>
+          <w:sz w:val="28"/>
+          <w:szCs w:val="28"/>
+        </w:rPr>
+        <w:t>So for this first we will add de</w:t>
+      </w:r>
+      <w:r>
+        <w:rPr>
+          <w:sz w:val="28"/>
+          <w:szCs w:val="28"/>
+        </w:rPr>
+        <w:t>p</w:t>
+      </w:r>
+      <w:r>
+        <w:rPr>
+          <w:sz w:val="28"/>
+          <w:szCs w:val="28"/>
+        </w:rPr>
+        <w:t xml:space="preserve">endencies inside our existing service </w:t>
+      </w:r>
+      <w:r>
+        <w:rPr>
+          <w:sz w:val="28"/>
+          <w:szCs w:val="28"/>
+        </w:rPr>
+        <w:t>p</w:t>
+      </w:r>
+      <w:r>
+        <w:rPr>
+          <w:sz w:val="28"/>
+          <w:szCs w:val="28"/>
+        </w:rPr>
+        <w:t>om.xml file</w:t>
+      </w:r>
+    </w:p>
+    <w:p>
+      <w:pPr>
+        <w:rPr>
+          <w:rStyle w:val="group"/>
+          <w:rFonts w:ascii="Arial" w:hAnsi="Arial" w:cs="Arial"/>
+          <w:b/>
+          <w:bCs/>
+          <w:caps/>
+          <w:color w:val="1B1F23"/>
+          <w:sz w:val="20"/>
+          <w:szCs w:val="20"/>
+          <w:shd w:val="clear" w:color="auto" w:fill="6DB33F"/>
+        </w:rPr>
+      </w:pPr>
+      <w:r>
+        <w:rPr>
+          <w:rFonts w:ascii="Arial" w:hAnsi="Arial" w:cs="Arial"/>
+          <w:b/>
+          <w:bCs/>
+          <w:color w:val="FFFFFF"/>
+          <w:sz w:val="26"/>
+          <w:szCs w:val="26"/>
+          <w:shd w:val="clear" w:color="auto" w:fill="1B1F23"/>
+        </w:rPr>
+        <w:t>Eureka Discovery Client </w:t>
+      </w:r>
+      <w:r>
+        <w:rPr>
+          <w:rStyle w:val="group"/>
+          <w:rFonts w:ascii="Arial" w:hAnsi="Arial" w:cs="Arial"/>
+          <w:b/>
+          <w:bCs/>
+          <w:caps/>
+          <w:color w:val="1B1F23"/>
+          <w:sz w:val="20"/>
+          <w:szCs w:val="20"/>
+          <w:shd w:val="clear" w:color="auto" w:fill="6DB33F"/>
+        </w:rPr>
+        <w:t>SPRING CLOUD DISCOVERY</w:t>
+      </w:r>
+    </w:p>
+    <w:p>
+      <w:pPr>
+        <w:shd w:val="clear" w:color="auto" w:fill="1B1F23"/>
+        <w:tabs>
+          <w:tab w:val="left" w:pos="916"/>
+          <w:tab w:val="left" w:pos="1832"/>
+          <w:tab w:val="left" w:pos="2748"/>
+          <w:tab w:val="left" w:pos="3664"/>
+          <w:tab w:val="left" w:pos="4580"/>
+          <w:tab w:val="left" w:pos="5496"/>
+          <w:tab w:val="left" w:pos="6412"/>
+          <w:tab w:val="left" w:pos="7328"/>
+          <w:tab w:val="left" w:pos="8244"/>
+          <w:tab w:val="left" w:pos="9160"/>
+          <w:tab w:val="left" w:pos="10076"/>
+          <w:tab w:val="left" w:pos="10992"/>
+          <w:tab w:val="left" w:pos="11908"/>
+          <w:tab w:val="left" w:pos="12824"/>
+          <w:tab w:val="left" w:pos="13740"/>
+          <w:tab w:val="left" w:pos="14656"/>
+        </w:tabs>
+        <w:spacing w:after="0" w:line="360" w:lineRule="atLeast"/>
+        <w:rPr>
+          <w:rFonts w:ascii="Consolas" w:eastAsia="Times New Roman" w:hAnsi="Consolas" w:cs="Courier New"/>
+          <w:color w:val="FFFFFF"/>
+          <w:sz w:val="20"/>
+          <w:szCs w:val="20"/>
+          <w:lang w:eastAsia="en-GB"/>
+        </w:rPr>
+      </w:pPr>
+      <w:r>
+        <w:rPr>
+          <w:rFonts w:ascii="Consolas" w:eastAsia="Times New Roman" w:hAnsi="Consolas" w:cs="Courier New"/>
+          <w:color w:val="888888"/>
+          <w:sz w:val="20"/>
+          <w:szCs w:val="20"/>
+          <w:lang w:eastAsia="en-GB"/>
+        </w:rPr>
+        <w:t>&lt;</w:t>
+      </w:r>
+      <w:r>
+        <w:rPr>
+          <w:rFonts w:ascii="Consolas" w:eastAsia="Times New Roman" w:hAnsi="Consolas" w:cs="Courier New"/>
+          <w:color w:val="E3116C"/>
+          <w:sz w:val="20"/>
+          <w:szCs w:val="20"/>
+          <w:lang w:eastAsia="en-GB"/>
+        </w:rPr>
+        <w:t>dependency</w:t>
+      </w:r>
+      <w:r>
+        <w:rPr>
+          <w:rFonts w:ascii="Consolas" w:eastAsia="Times New Roman" w:hAnsi="Consolas" w:cs="Courier New"/>
+          <w:color w:val="888888"/>
+          <w:sz w:val="20"/>
+          <w:szCs w:val="20"/>
+          <w:lang w:eastAsia="en-GB"/>
+        </w:rPr>
+        <w:t>&gt;</w:t>
+      </w:r>
+    </w:p>
+    <w:p>
+      <w:pPr>
+        <w:shd w:val="clear" w:color="auto" w:fill="1B1F23"/>
+        <w:tabs>
+          <w:tab w:val="left" w:pos="916"/>
+          <w:tab w:val="left" w:pos="1832"/>
+          <w:tab w:val="left" w:pos="2748"/>
+          <w:tab w:val="left" w:pos="3664"/>
+          <w:tab w:val="left" w:pos="4580"/>
+          <w:tab w:val="left" w:pos="5496"/>
+          <w:tab w:val="left" w:pos="6412"/>
+          <w:tab w:val="left" w:pos="7328"/>
+          <w:tab w:val="left" w:pos="8244"/>
+          <w:tab w:val="left" w:pos="9160"/>
+          <w:tab w:val="left" w:pos="10076"/>
+          <w:tab w:val="left" w:pos="10992"/>
+          <w:tab w:val="left" w:pos="11908"/>
+          <w:tab w:val="left" w:pos="12824"/>
+          <w:tab w:val="left" w:pos="13740"/>
+          <w:tab w:val="left" w:pos="14656"/>
+        </w:tabs>
+        <w:spacing w:after="0" w:line="360" w:lineRule="atLeast"/>
+        <w:rPr>
+          <w:rFonts w:ascii="Consolas" w:eastAsia="Times New Roman" w:hAnsi="Consolas" w:cs="Courier New"/>
+          <w:color w:val="FFFFFF"/>
+          <w:sz w:val="20"/>
+          <w:szCs w:val="20"/>
+          <w:lang w:eastAsia="en-GB"/>
+        </w:rPr>
+      </w:pPr>
+      <w:r>
+        <w:rPr>
+          <w:rFonts w:ascii="Consolas" w:eastAsia="Times New Roman" w:hAnsi="Consolas" w:cs="Courier New"/>
+          <w:color w:val="FFFFFF"/>
+          <w:sz w:val="20"/>
+          <w:szCs w:val="20"/>
+          <w:lang w:eastAsia="en-GB"/>
+        </w:rPr>
+        <w:t xml:space="preserve">      </w:t>
+      </w:r>
+      <w:r>
+        <w:rPr>
+          <w:rFonts w:ascii="Consolas" w:eastAsia="Times New Roman" w:hAnsi="Consolas" w:cs="Courier New"/>
+          <w:color w:val="888888"/>
+          <w:sz w:val="20"/>
+          <w:szCs w:val="20"/>
+          <w:lang w:eastAsia="en-GB"/>
+        </w:rPr>
+        <w:t>&lt;</w:t>
+      </w:r>
+      <w:r>
+        <w:rPr>
+          <w:rFonts w:ascii="Consolas" w:eastAsia="Times New Roman" w:hAnsi="Consolas" w:cs="Courier New"/>
+          <w:color w:val="E3116C"/>
+          <w:sz w:val="20"/>
+          <w:szCs w:val="20"/>
+          <w:lang w:eastAsia="en-GB"/>
+        </w:rPr>
+        <w:t>groupId</w:t>
+      </w:r>
+      <w:r>
+        <w:rPr>
+          <w:rFonts w:ascii="Consolas" w:eastAsia="Times New Roman" w:hAnsi="Consolas" w:cs="Courier New"/>
+          <w:color w:val="888888"/>
+          <w:sz w:val="20"/>
+          <w:szCs w:val="20"/>
+          <w:lang w:eastAsia="en-GB"/>
+        </w:rPr>
+        <w:t>&gt;</w:t>
+      </w:r>
+      <w:r>
+        <w:rPr>
+          <w:rFonts w:ascii="Consolas" w:eastAsia="Times New Roman" w:hAnsi="Consolas" w:cs="Courier New"/>
+          <w:color w:val="FFFFFF"/>
+          <w:sz w:val="20"/>
+          <w:szCs w:val="20"/>
+          <w:lang w:eastAsia="en-GB"/>
+        </w:rPr>
+        <w:t>org.springframework.cloud</w:t>
+      </w:r>
+      <w:r>
+        <w:rPr>
+          <w:rFonts w:ascii="Consolas" w:eastAsia="Times New Roman" w:hAnsi="Consolas" w:cs="Courier New"/>
+          <w:color w:val="888888"/>
+          <w:sz w:val="20"/>
+          <w:szCs w:val="20"/>
+          <w:lang w:eastAsia="en-GB"/>
+        </w:rPr>
+        <w:t>&lt;/</w:t>
+      </w:r>
+      <w:r>
+        <w:rPr>
+          <w:rFonts w:ascii="Consolas" w:eastAsia="Times New Roman" w:hAnsi="Consolas" w:cs="Courier New"/>
+          <w:color w:val="E3116C"/>
+          <w:sz w:val="20"/>
+          <w:szCs w:val="20"/>
+          <w:lang w:eastAsia="en-GB"/>
+        </w:rPr>
+        <w:t>groupId</w:t>
+      </w:r>
+      <w:r>
+        <w:rPr>
+          <w:rFonts w:ascii="Consolas" w:eastAsia="Times New Roman" w:hAnsi="Consolas" w:cs="Courier New"/>
+          <w:color w:val="888888"/>
+          <w:sz w:val="20"/>
+          <w:szCs w:val="20"/>
+          <w:lang w:eastAsia="en-GB"/>
+        </w:rPr>
+        <w:t>&gt;</w:t>
+      </w:r>
+    </w:p>
+    <w:p>
+      <w:pPr>
+        <w:shd w:val="clear" w:color="auto" w:fill="1B1F23"/>
+        <w:tabs>
+          <w:tab w:val="left" w:pos="916"/>
+          <w:tab w:val="left" w:pos="1832"/>
+          <w:tab w:val="left" w:pos="2748"/>
+          <w:tab w:val="left" w:pos="3664"/>
+          <w:tab w:val="left" w:pos="4580"/>
+          <w:tab w:val="left" w:pos="5496"/>
+          <w:tab w:val="left" w:pos="6412"/>
+          <w:tab w:val="left" w:pos="7328"/>
+          <w:tab w:val="left" w:pos="8244"/>
+          <w:tab w:val="left" w:pos="9160"/>
+          <w:tab w:val="left" w:pos="10076"/>
+          <w:tab w:val="left" w:pos="10992"/>
+          <w:tab w:val="left" w:pos="11908"/>
+          <w:tab w:val="left" w:pos="12824"/>
+          <w:tab w:val="left" w:pos="13740"/>
+          <w:tab w:val="left" w:pos="14656"/>
+        </w:tabs>
+        <w:spacing w:after="0" w:line="360" w:lineRule="atLeast"/>
+        <w:rPr>
+          <w:rFonts w:ascii="Consolas" w:eastAsia="Times New Roman" w:hAnsi="Consolas" w:cs="Courier New"/>
+          <w:color w:val="FFFFFF"/>
+          <w:sz w:val="20"/>
+          <w:szCs w:val="20"/>
+          <w:lang w:eastAsia="en-GB"/>
+        </w:rPr>
+      </w:pPr>
+      <w:r>
+        <w:rPr>
+          <w:rFonts w:ascii="Consolas" w:eastAsia="Times New Roman" w:hAnsi="Consolas" w:cs="Courier New"/>
+          <w:color w:val="FFFFFF"/>
+          <w:sz w:val="20"/>
+          <w:szCs w:val="20"/>
+          <w:lang w:eastAsia="en-GB"/>
+        </w:rPr>
+        <w:t xml:space="preserve">      </w:t>
+      </w:r>
+      <w:r>
+        <w:rPr>
+          <w:rFonts w:ascii="Consolas" w:eastAsia="Times New Roman" w:hAnsi="Consolas" w:cs="Courier New"/>
+          <w:color w:val="888888"/>
+          <w:sz w:val="20"/>
+          <w:szCs w:val="20"/>
+          <w:lang w:eastAsia="en-GB"/>
+        </w:rPr>
+        <w:t>&lt;</w:t>
+      </w:r>
+      <w:r>
+        <w:rPr>
+          <w:rFonts w:ascii="Consolas" w:eastAsia="Times New Roman" w:hAnsi="Consolas" w:cs="Courier New"/>
+          <w:color w:val="E3116C"/>
+          <w:sz w:val="20"/>
+          <w:szCs w:val="20"/>
+          <w:lang w:eastAsia="en-GB"/>
+        </w:rPr>
+        <w:t>artifactId</w:t>
+      </w:r>
+      <w:r>
+        <w:rPr>
+          <w:rFonts w:ascii="Consolas" w:eastAsia="Times New Roman" w:hAnsi="Consolas" w:cs="Courier New"/>
+          <w:color w:val="888888"/>
+          <w:sz w:val="20"/>
+          <w:szCs w:val="20"/>
+          <w:lang w:eastAsia="en-GB"/>
+        </w:rPr>
+        <w:t>&gt;</w:t>
+      </w:r>
+      <w:r>
+        <w:rPr>
+          <w:rFonts w:ascii="Consolas" w:eastAsia="Times New Roman" w:hAnsi="Consolas" w:cs="Courier New"/>
+          <w:color w:val="FFFFFF"/>
+          <w:sz w:val="20"/>
+          <w:szCs w:val="20"/>
+          <w:lang w:eastAsia="en-GB"/>
+        </w:rPr>
+        <w:t>spring-cloud-starter-netflix-eureka-client</w:t>
+      </w:r>
+      <w:r>
+        <w:rPr>
+          <w:rFonts w:ascii="Consolas" w:eastAsia="Times New Roman" w:hAnsi="Consolas" w:cs="Courier New"/>
+          <w:color w:val="888888"/>
+          <w:sz w:val="20"/>
+          <w:szCs w:val="20"/>
+          <w:lang w:eastAsia="en-GB"/>
+        </w:rPr>
+        <w:t>&lt;/</w:t>
+      </w:r>
+      <w:r>
+        <w:rPr>
+          <w:rFonts w:ascii="Consolas" w:eastAsia="Times New Roman" w:hAnsi="Consolas" w:cs="Courier New"/>
+          <w:color w:val="E3116C"/>
+          <w:sz w:val="20"/>
+          <w:szCs w:val="20"/>
+          <w:lang w:eastAsia="en-GB"/>
+        </w:rPr>
+        <w:t>artifactId</w:t>
+      </w:r>
+      <w:r>
+        <w:rPr>
+          <w:rFonts w:ascii="Consolas" w:eastAsia="Times New Roman" w:hAnsi="Consolas" w:cs="Courier New"/>
+          <w:color w:val="888888"/>
+          <w:sz w:val="20"/>
+          <w:szCs w:val="20"/>
+          <w:lang w:eastAsia="en-GB"/>
+        </w:rPr>
+        <w:t>&gt;</w:t>
+      </w:r>
+    </w:p>
+    <w:p>
+      <w:pPr>
+        <w:shd w:val="clear" w:color="auto" w:fill="1B1F23"/>
+        <w:tabs>
+          <w:tab w:val="left" w:pos="916"/>
+          <w:tab w:val="left" w:pos="1832"/>
+          <w:tab w:val="left" w:pos="2748"/>
+          <w:tab w:val="left" w:pos="3664"/>
+          <w:tab w:val="left" w:pos="4580"/>
+          <w:tab w:val="left" w:pos="5496"/>
+          <w:tab w:val="left" w:pos="6412"/>
+          <w:tab w:val="left" w:pos="7328"/>
+          <w:tab w:val="left" w:pos="8244"/>
+          <w:tab w:val="left" w:pos="9160"/>
+          <w:tab w:val="left" w:pos="10076"/>
+          <w:tab w:val="left" w:pos="10992"/>
+          <w:tab w:val="left" w:pos="11908"/>
+          <w:tab w:val="left" w:pos="12824"/>
+          <w:tab w:val="left" w:pos="13740"/>
+          <w:tab w:val="left" w:pos="14656"/>
+        </w:tabs>
+        <w:spacing w:after="0" w:line="360" w:lineRule="atLeast"/>
+        <w:rPr>
+          <w:rFonts w:ascii="Consolas" w:eastAsia="Times New Roman" w:hAnsi="Consolas" w:cs="Courier New"/>
+          <w:color w:val="FFFFFF"/>
+          <w:sz w:val="20"/>
+          <w:szCs w:val="20"/>
+          <w:lang w:eastAsia="en-GB"/>
+        </w:rPr>
+      </w:pPr>
+      <w:r>
+        <w:rPr>
+          <w:rFonts w:ascii="Consolas" w:eastAsia="Times New Roman" w:hAnsi="Consolas" w:cs="Courier New"/>
+          <w:color w:val="FFFFFF"/>
+          <w:sz w:val="20"/>
+          <w:szCs w:val="20"/>
+          <w:lang w:eastAsia="en-GB"/>
+        </w:rPr>
+        <w:t xml:space="preserve">    </w:t>
+      </w:r>
+      <w:r>
+        <w:rPr>
+          <w:rFonts w:ascii="Consolas" w:eastAsia="Times New Roman" w:hAnsi="Consolas" w:cs="Courier New"/>
+          <w:color w:val="888888"/>
+          <w:sz w:val="20"/>
+          <w:szCs w:val="20"/>
+          <w:lang w:eastAsia="en-GB"/>
+        </w:rPr>
+        <w:t>&lt;/</w:t>
+      </w:r>
+      <w:r>
+        <w:rPr>
+          <w:rFonts w:ascii="Consolas" w:eastAsia="Times New Roman" w:hAnsi="Consolas" w:cs="Courier New"/>
+          <w:color w:val="E3116C"/>
+          <w:sz w:val="20"/>
+          <w:szCs w:val="20"/>
+          <w:lang w:eastAsia="en-GB"/>
+        </w:rPr>
+        <w:t>dependency</w:t>
+      </w:r>
+      <w:r>
+        <w:rPr>
+          <w:rFonts w:ascii="Consolas" w:eastAsia="Times New Roman" w:hAnsi="Consolas" w:cs="Courier New"/>
+          <w:color w:val="888888"/>
+          <w:sz w:val="20"/>
+          <w:szCs w:val="20"/>
+          <w:lang w:eastAsia="en-GB"/>
+        </w:rPr>
+        <w:t>&gt;</w:t>
+      </w:r>
+    </w:p>
+    <w:p>
+      <w:pPr>
+        <w:rPr>
+          <w:color w:val="000000" w:themeColor="text1"/>
+          <w:sz w:val="28"/>
+          <w:szCs w:val="28"/>
+        </w:rPr>
+      </w:pPr>
+    </w:p>
+    <w:p>
+      <w:pPr>
+        <w:rPr>
+          <w:sz w:val="28"/>
+          <w:szCs w:val="28"/>
+        </w:rPr>
+      </w:pPr>
+      <w:r>
+        <w:rPr>
+          <w:color w:val="000000" w:themeColor="text1"/>
+          <w:sz w:val="28"/>
+          <w:szCs w:val="28"/>
+        </w:rPr>
+        <w:t>And where de</w:t>
+      </w:r>
+      <w:r>
+        <w:rPr>
+          <w:sz w:val="28"/>
+          <w:szCs w:val="28"/>
+        </w:rPr>
+        <w:t>p</w:t>
+      </w:r>
+      <w:r>
+        <w:rPr>
+          <w:sz w:val="28"/>
+          <w:szCs w:val="28"/>
+        </w:rPr>
+        <w:t xml:space="preserve">endencies tag is ending after that we will add </w:t>
+      </w:r>
+    </w:p>
+    <w:p>
+      <w:pPr>
+        <w:shd w:val="clear" w:color="auto" w:fill="1B1F23"/>
+        <w:tabs>
+          <w:tab w:val="left" w:pos="916"/>
+          <w:tab w:val="left" w:pos="1832"/>
+          <w:tab w:val="left" w:pos="2748"/>
+          <w:tab w:val="left" w:pos="3664"/>
+          <w:tab w:val="left" w:pos="4580"/>
+          <w:tab w:val="left" w:pos="5496"/>
+          <w:tab w:val="left" w:pos="6412"/>
+          <w:tab w:val="left" w:pos="7328"/>
+          <w:tab w:val="left" w:pos="8244"/>
+          <w:tab w:val="left" w:pos="9160"/>
+          <w:tab w:val="left" w:pos="10076"/>
+          <w:tab w:val="left" w:pos="10992"/>
+          <w:tab w:val="left" w:pos="11908"/>
+          <w:tab w:val="left" w:pos="12824"/>
+          <w:tab w:val="left" w:pos="13740"/>
+          <w:tab w:val="left" w:pos="14656"/>
+        </w:tabs>
+        <w:spacing w:after="0" w:line="360" w:lineRule="atLeast"/>
+        <w:rPr>
+          <w:rFonts w:ascii="Consolas" w:eastAsia="Times New Roman" w:hAnsi="Consolas" w:cs="Courier New"/>
+          <w:color w:val="FFFFFF"/>
+          <w:sz w:val="20"/>
+          <w:szCs w:val="20"/>
+          <w:lang w:eastAsia="en-GB"/>
+        </w:rPr>
+      </w:pPr>
+      <w:r>
+        <w:rPr>
+          <w:rFonts w:ascii="Consolas" w:eastAsia="Times New Roman" w:hAnsi="Consolas" w:cs="Courier New"/>
+          <w:color w:val="888888"/>
+          <w:sz w:val="20"/>
+          <w:szCs w:val="20"/>
+          <w:lang w:eastAsia="en-GB"/>
+        </w:rPr>
+        <w:t>&lt;</w:t>
+      </w:r>
+      <w:r>
+        <w:rPr>
+          <w:rFonts w:ascii="Consolas" w:eastAsia="Times New Roman" w:hAnsi="Consolas" w:cs="Courier New"/>
+          <w:color w:val="E3116C"/>
+          <w:sz w:val="20"/>
+          <w:szCs w:val="20"/>
+          <w:lang w:eastAsia="en-GB"/>
+        </w:rPr>
+        <w:t>dependencyManagement</w:t>
+      </w:r>
+      <w:r>
+        <w:rPr>
+          <w:rFonts w:ascii="Consolas" w:eastAsia="Times New Roman" w:hAnsi="Consolas" w:cs="Courier New"/>
+          <w:color w:val="888888"/>
+          <w:sz w:val="20"/>
+          <w:szCs w:val="20"/>
+          <w:lang w:eastAsia="en-GB"/>
+        </w:rPr>
+        <w:t>&gt;</w:t>
+      </w:r>
+    </w:p>
+    <w:p>
+      <w:pPr>
+        <w:shd w:val="clear" w:color="auto" w:fill="1B1F23"/>
+        <w:tabs>
+          <w:tab w:val="left" w:pos="916"/>
+          <w:tab w:val="left" w:pos="1832"/>
+          <w:tab w:val="left" w:pos="2748"/>
+          <w:tab w:val="left" w:pos="3664"/>
+          <w:tab w:val="left" w:pos="4580"/>
+          <w:tab w:val="left" w:pos="5496"/>
+          <w:tab w:val="left" w:pos="6412"/>
+          <w:tab w:val="left" w:pos="7328"/>
+          <w:tab w:val="left" w:pos="8244"/>
+          <w:tab w:val="left" w:pos="9160"/>
+          <w:tab w:val="left" w:pos="10076"/>
+          <w:tab w:val="left" w:pos="10992"/>
+          <w:tab w:val="left" w:pos="11908"/>
+          <w:tab w:val="left" w:pos="12824"/>
+          <w:tab w:val="left" w:pos="13740"/>
+          <w:tab w:val="left" w:pos="14656"/>
+        </w:tabs>
+        <w:spacing w:after="0" w:line="360" w:lineRule="atLeast"/>
+        <w:rPr>
+          <w:rFonts w:ascii="Consolas" w:eastAsia="Times New Roman" w:hAnsi="Consolas" w:cs="Courier New"/>
+          <w:color w:val="FFFFFF"/>
+          <w:sz w:val="20"/>
+          <w:szCs w:val="20"/>
+          <w:lang w:eastAsia="en-GB"/>
+        </w:rPr>
+      </w:pPr>
+      <w:r>
+        <w:rPr>
+          <w:rFonts w:ascii="Consolas" w:eastAsia="Times New Roman" w:hAnsi="Consolas" w:cs="Courier New"/>
+          <w:color w:val="FFFFFF"/>
+          <w:sz w:val="20"/>
+          <w:szCs w:val="20"/>
+          <w:lang w:eastAsia="en-GB"/>
+        </w:rPr>
+        <w:t xml:space="preserve">    </w:t>
+      </w:r>
+      <w:r>
+        <w:rPr>
+          <w:rFonts w:ascii="Consolas" w:eastAsia="Times New Roman" w:hAnsi="Consolas" w:cs="Courier New"/>
+          <w:color w:val="888888"/>
+          <w:sz w:val="20"/>
+          <w:szCs w:val="20"/>
+          <w:lang w:eastAsia="en-GB"/>
+        </w:rPr>
+        <w:t>&lt;</w:t>
+      </w:r>
+      <w:r>
+        <w:rPr>
+          <w:rFonts w:ascii="Consolas" w:eastAsia="Times New Roman" w:hAnsi="Consolas" w:cs="Courier New"/>
+          <w:color w:val="E3116C"/>
+          <w:sz w:val="20"/>
+          <w:szCs w:val="20"/>
+          <w:lang w:eastAsia="en-GB"/>
+        </w:rPr>
+        <w:t>dependencies</w:t>
+      </w:r>
+      <w:r>
+        <w:rPr>
+          <w:rFonts w:ascii="Consolas" w:eastAsia="Times New Roman" w:hAnsi="Consolas" w:cs="Courier New"/>
+          <w:color w:val="888888"/>
+          <w:sz w:val="20"/>
+          <w:szCs w:val="20"/>
+          <w:lang w:eastAsia="en-GB"/>
+        </w:rPr>
+        <w:t>&gt;</w:t>
+      </w:r>
+    </w:p>
+    <w:p>
+      <w:pPr>
+        <w:shd w:val="clear" w:color="auto" w:fill="1B1F23"/>
+        <w:tabs>
+          <w:tab w:val="left" w:pos="916"/>
+          <w:tab w:val="left" w:pos="1832"/>
+          <w:tab w:val="left" w:pos="2748"/>
+          <w:tab w:val="left" w:pos="3664"/>
+          <w:tab w:val="left" w:pos="4580"/>
+          <w:tab w:val="left" w:pos="5496"/>
+          <w:tab w:val="left" w:pos="6412"/>
+          <w:tab w:val="left" w:pos="7328"/>
+          <w:tab w:val="left" w:pos="8244"/>
+          <w:tab w:val="left" w:pos="9160"/>
+          <w:tab w:val="left" w:pos="10076"/>
+          <w:tab w:val="left" w:pos="10992"/>
+          <w:tab w:val="left" w:pos="11908"/>
+          <w:tab w:val="left" w:pos="12824"/>
+          <w:tab w:val="left" w:pos="13740"/>
+          <w:tab w:val="left" w:pos="14656"/>
+        </w:tabs>
+        <w:spacing w:after="0" w:line="360" w:lineRule="atLeast"/>
+        <w:rPr>
+          <w:rFonts w:ascii="Consolas" w:eastAsia="Times New Roman" w:hAnsi="Consolas" w:cs="Courier New"/>
+          <w:color w:val="FFFFFF"/>
+          <w:sz w:val="20"/>
+          <w:szCs w:val="20"/>
+          <w:lang w:eastAsia="en-GB"/>
+        </w:rPr>
+      </w:pPr>
+      <w:r>
+        <w:rPr>
+          <w:rFonts w:ascii="Consolas" w:eastAsia="Times New Roman" w:hAnsi="Consolas" w:cs="Courier New"/>
+          <w:color w:val="FFFFFF"/>
+          <w:sz w:val="20"/>
+          <w:szCs w:val="20"/>
+          <w:lang w:eastAsia="en-GB"/>
+        </w:rPr>
+        <w:t xml:space="preserve">      </w:t>
+      </w:r>
+      <w:r>
+        <w:rPr>
+          <w:rFonts w:ascii="Consolas" w:eastAsia="Times New Roman" w:hAnsi="Consolas" w:cs="Courier New"/>
+          <w:color w:val="888888"/>
+          <w:sz w:val="20"/>
+          <w:szCs w:val="20"/>
+          <w:lang w:eastAsia="en-GB"/>
+        </w:rPr>
+        <w:t>&lt;</w:t>
+      </w:r>
+      <w:r>
+        <w:rPr>
+          <w:rFonts w:ascii="Consolas" w:eastAsia="Times New Roman" w:hAnsi="Consolas" w:cs="Courier New"/>
+          <w:color w:val="E3116C"/>
+          <w:sz w:val="20"/>
+          <w:szCs w:val="20"/>
+          <w:lang w:eastAsia="en-GB"/>
+        </w:rPr>
+        <w:t>dependency</w:t>
+      </w:r>
+      <w:r>
+        <w:rPr>
+          <w:rFonts w:ascii="Consolas" w:eastAsia="Times New Roman" w:hAnsi="Consolas" w:cs="Courier New"/>
+          <w:color w:val="888888"/>
+          <w:sz w:val="20"/>
+          <w:szCs w:val="20"/>
+          <w:lang w:eastAsia="en-GB"/>
+        </w:rPr>
+        <w:t>&gt;</w:t>
+      </w:r>
+    </w:p>
+    <w:p>
+      <w:pPr>
+        <w:shd w:val="clear" w:color="auto" w:fill="1B1F23"/>
+        <w:tabs>
+          <w:tab w:val="left" w:pos="916"/>
+          <w:tab w:val="left" w:pos="1832"/>
+          <w:tab w:val="left" w:pos="2748"/>
+          <w:tab w:val="left" w:pos="3664"/>
+          <w:tab w:val="left" w:pos="4580"/>
+          <w:tab w:val="left" w:pos="5496"/>
+          <w:tab w:val="left" w:pos="6412"/>
+          <w:tab w:val="left" w:pos="7328"/>
+          <w:tab w:val="left" w:pos="8244"/>
+          <w:tab w:val="left" w:pos="9160"/>
+          <w:tab w:val="left" w:pos="10076"/>
+          <w:tab w:val="left" w:pos="10992"/>
+          <w:tab w:val="left" w:pos="11908"/>
+          <w:tab w:val="left" w:pos="12824"/>
+          <w:tab w:val="left" w:pos="13740"/>
+          <w:tab w:val="left" w:pos="14656"/>
+        </w:tabs>
+        <w:spacing w:after="0" w:line="360" w:lineRule="atLeast"/>
+        <w:rPr>
+          <w:rFonts w:ascii="Consolas" w:eastAsia="Times New Roman" w:hAnsi="Consolas" w:cs="Courier New"/>
+          <w:color w:val="FFFFFF"/>
+          <w:sz w:val="20"/>
+          <w:szCs w:val="20"/>
+          <w:lang w:eastAsia="en-GB"/>
+        </w:rPr>
+      </w:pPr>
+      <w:r>
+        <w:rPr>
+          <w:rFonts w:ascii="Consolas" w:eastAsia="Times New Roman" w:hAnsi="Consolas" w:cs="Courier New"/>
+          <w:color w:val="FFFFFF"/>
+          <w:sz w:val="20"/>
+          <w:szCs w:val="20"/>
+          <w:lang w:eastAsia="en-GB"/>
+        </w:rPr>
+        <w:t xml:space="preserve">        </w:t>
+      </w:r>
+      <w:r>
+        <w:rPr>
+          <w:rFonts w:ascii="Consolas" w:eastAsia="Times New Roman" w:hAnsi="Consolas" w:cs="Courier New"/>
+          <w:color w:val="888888"/>
+          <w:sz w:val="20"/>
+          <w:szCs w:val="20"/>
+          <w:lang w:eastAsia="en-GB"/>
+        </w:rPr>
+        <w:t>&lt;</w:t>
+      </w:r>
+      <w:r>
+        <w:rPr>
+          <w:rFonts w:ascii="Consolas" w:eastAsia="Times New Roman" w:hAnsi="Consolas" w:cs="Courier New"/>
+          <w:color w:val="E3116C"/>
+          <w:sz w:val="20"/>
+          <w:szCs w:val="20"/>
+          <w:lang w:eastAsia="en-GB"/>
+        </w:rPr>
+        <w:t>groupId</w:t>
+      </w:r>
+      <w:r>
+        <w:rPr>
+          <w:rFonts w:ascii="Consolas" w:eastAsia="Times New Roman" w:hAnsi="Consolas" w:cs="Courier New"/>
+          <w:color w:val="888888"/>
+          <w:sz w:val="20"/>
+          <w:szCs w:val="20"/>
+          <w:lang w:eastAsia="en-GB"/>
+        </w:rPr>
+        <w:t>&gt;</w:t>
+      </w:r>
+      <w:r>
+        <w:rPr>
+          <w:rFonts w:ascii="Consolas" w:eastAsia="Times New Roman" w:hAnsi="Consolas" w:cs="Courier New"/>
+          <w:color w:val="FFFFFF"/>
+          <w:sz w:val="20"/>
+          <w:szCs w:val="20"/>
+          <w:lang w:eastAsia="en-GB"/>
+        </w:rPr>
+        <w:t>org.springframework.cloud</w:t>
+      </w:r>
+      <w:r>
+        <w:rPr>
+          <w:rFonts w:ascii="Consolas" w:eastAsia="Times New Roman" w:hAnsi="Consolas" w:cs="Courier New"/>
+          <w:color w:val="888888"/>
+          <w:sz w:val="20"/>
+          <w:szCs w:val="20"/>
+          <w:lang w:eastAsia="en-GB"/>
+        </w:rPr>
+        <w:t>&lt;/</w:t>
+      </w:r>
+      <w:r>
+        <w:rPr>
+          <w:rFonts w:ascii="Consolas" w:eastAsia="Times New Roman" w:hAnsi="Consolas" w:cs="Courier New"/>
+          <w:color w:val="E3116C"/>
+          <w:sz w:val="20"/>
+          <w:szCs w:val="20"/>
+          <w:lang w:eastAsia="en-GB"/>
+        </w:rPr>
+        <w:t>groupId</w:t>
+      </w:r>
+      <w:r>
+        <w:rPr>
+          <w:rFonts w:ascii="Consolas" w:eastAsia="Times New Roman" w:hAnsi="Consolas" w:cs="Courier New"/>
+          <w:color w:val="888888"/>
+          <w:sz w:val="20"/>
+          <w:szCs w:val="20"/>
+          <w:lang w:eastAsia="en-GB"/>
+        </w:rPr>
+        <w:t>&gt;</w:t>
+      </w:r>
+    </w:p>
+    <w:p>
+      <w:pPr>
+        <w:shd w:val="clear" w:color="auto" w:fill="1B1F23"/>
+        <w:tabs>
+          <w:tab w:val="left" w:pos="916"/>
+          <w:tab w:val="left" w:pos="1832"/>
+          <w:tab w:val="left" w:pos="2748"/>
+          <w:tab w:val="left" w:pos="3664"/>
+          <w:tab w:val="left" w:pos="4580"/>
+          <w:tab w:val="left" w:pos="5496"/>
+          <w:tab w:val="left" w:pos="6412"/>
+          <w:tab w:val="left" w:pos="7328"/>
+          <w:tab w:val="left" w:pos="8244"/>
+          <w:tab w:val="left" w:pos="9160"/>
+          <w:tab w:val="left" w:pos="10076"/>
+          <w:tab w:val="left" w:pos="10992"/>
+          <w:tab w:val="left" w:pos="11908"/>
+          <w:tab w:val="left" w:pos="12824"/>
+          <w:tab w:val="left" w:pos="13740"/>
+          <w:tab w:val="left" w:pos="14656"/>
+        </w:tabs>
+        <w:spacing w:after="0" w:line="360" w:lineRule="atLeast"/>
+        <w:rPr>
+          <w:rFonts w:ascii="Consolas" w:eastAsia="Times New Roman" w:hAnsi="Consolas" w:cs="Courier New"/>
+          <w:color w:val="FFFFFF"/>
+          <w:sz w:val="20"/>
+          <w:szCs w:val="20"/>
+          <w:lang w:eastAsia="en-GB"/>
+        </w:rPr>
+      </w:pPr>
+      <w:r>
+        <w:rPr>
+          <w:rFonts w:ascii="Consolas" w:eastAsia="Times New Roman" w:hAnsi="Consolas" w:cs="Courier New"/>
+          <w:color w:val="FFFFFF"/>
+          <w:sz w:val="20"/>
+          <w:szCs w:val="20"/>
+          <w:lang w:eastAsia="en-GB"/>
+        </w:rPr>
+        <w:t xml:space="preserve">        </w:t>
+      </w:r>
+      <w:r>
+        <w:rPr>
+          <w:rFonts w:ascii="Consolas" w:eastAsia="Times New Roman" w:hAnsi="Consolas" w:cs="Courier New"/>
+          <w:color w:val="888888"/>
+          <w:sz w:val="20"/>
+          <w:szCs w:val="20"/>
+          <w:lang w:eastAsia="en-GB"/>
+        </w:rPr>
+        <w:t>&lt;</w:t>
+      </w:r>
+      <w:r>
+        <w:rPr>
+          <w:rFonts w:ascii="Consolas" w:eastAsia="Times New Roman" w:hAnsi="Consolas" w:cs="Courier New"/>
+          <w:color w:val="E3116C"/>
+          <w:sz w:val="20"/>
+          <w:szCs w:val="20"/>
+          <w:lang w:eastAsia="en-GB"/>
+        </w:rPr>
+        <w:t>artifactId</w:t>
+      </w:r>
+      <w:r>
+        <w:rPr>
+          <w:rFonts w:ascii="Consolas" w:eastAsia="Times New Roman" w:hAnsi="Consolas" w:cs="Courier New"/>
+          <w:color w:val="888888"/>
+          <w:sz w:val="20"/>
+          <w:szCs w:val="20"/>
+          <w:lang w:eastAsia="en-GB"/>
+        </w:rPr>
+        <w:t>&gt;</w:t>
+      </w:r>
+      <w:r>
+        <w:rPr>
+          <w:rFonts w:ascii="Consolas" w:eastAsia="Times New Roman" w:hAnsi="Consolas" w:cs="Courier New"/>
+          <w:color w:val="FFFFFF"/>
+          <w:sz w:val="20"/>
+          <w:szCs w:val="20"/>
+          <w:lang w:eastAsia="en-GB"/>
+        </w:rPr>
+        <w:t>spring-cloud-dependencies</w:t>
+      </w:r>
+      <w:r>
+        <w:rPr>
+          <w:rFonts w:ascii="Consolas" w:eastAsia="Times New Roman" w:hAnsi="Consolas" w:cs="Courier New"/>
+          <w:color w:val="888888"/>
+          <w:sz w:val="20"/>
+          <w:szCs w:val="20"/>
+          <w:lang w:eastAsia="en-GB"/>
+        </w:rPr>
+        <w:t>&lt;/</w:t>
+      </w:r>
+      <w:r>
+        <w:rPr>
+          <w:rFonts w:ascii="Consolas" w:eastAsia="Times New Roman" w:hAnsi="Consolas" w:cs="Courier New"/>
+          <w:color w:val="E3116C"/>
+          <w:sz w:val="20"/>
+          <w:szCs w:val="20"/>
+          <w:lang w:eastAsia="en-GB"/>
+        </w:rPr>
+        <w:t>artifactId</w:t>
+      </w:r>
+      <w:r>
+        <w:rPr>
+          <w:rFonts w:ascii="Consolas" w:eastAsia="Times New Roman" w:hAnsi="Consolas" w:cs="Courier New"/>
+          <w:color w:val="888888"/>
+          <w:sz w:val="20"/>
+          <w:szCs w:val="20"/>
+          <w:lang w:eastAsia="en-GB"/>
+        </w:rPr>
+        <w:t>&gt;</w:t>
+      </w:r>
+    </w:p>
+    <w:p>
+      <w:pPr>
+        <w:shd w:val="clear" w:color="auto" w:fill="1B1F23"/>
+        <w:tabs>
+          <w:tab w:val="left" w:pos="916"/>
+          <w:tab w:val="left" w:pos="1832"/>
+          <w:tab w:val="left" w:pos="2748"/>
+          <w:tab w:val="left" w:pos="3664"/>
+          <w:tab w:val="left" w:pos="4580"/>
+          <w:tab w:val="left" w:pos="5496"/>
+          <w:tab w:val="left" w:pos="6412"/>
+          <w:tab w:val="left" w:pos="7328"/>
+          <w:tab w:val="left" w:pos="8244"/>
+          <w:tab w:val="left" w:pos="9160"/>
+          <w:tab w:val="left" w:pos="10076"/>
+          <w:tab w:val="left" w:pos="10992"/>
+          <w:tab w:val="left" w:pos="11908"/>
+          <w:tab w:val="left" w:pos="12824"/>
+          <w:tab w:val="left" w:pos="13740"/>
+          <w:tab w:val="left" w:pos="14656"/>
+        </w:tabs>
+        <w:spacing w:after="0" w:line="360" w:lineRule="atLeast"/>
+        <w:rPr>
+          <w:rFonts w:ascii="Consolas" w:eastAsia="Times New Roman" w:hAnsi="Consolas" w:cs="Courier New"/>
+          <w:color w:val="FFFFFF"/>
+          <w:sz w:val="20"/>
+          <w:szCs w:val="20"/>
+          <w:lang w:eastAsia="en-GB"/>
+        </w:rPr>
+      </w:pPr>
+      <w:r>
+        <w:rPr>
+          <w:rFonts w:ascii="Consolas" w:eastAsia="Times New Roman" w:hAnsi="Consolas" w:cs="Courier New"/>
+          <w:color w:val="FFFFFF"/>
+          <w:sz w:val="20"/>
+          <w:szCs w:val="20"/>
+          <w:lang w:eastAsia="en-GB"/>
+        </w:rPr>
+        <w:t xml:space="preserve">        </w:t>
+      </w:r>
+      <w:r>
+        <w:rPr>
+          <w:rFonts w:ascii="Consolas" w:eastAsia="Times New Roman" w:hAnsi="Consolas" w:cs="Courier New"/>
+          <w:color w:val="888888"/>
+          <w:sz w:val="20"/>
+          <w:szCs w:val="20"/>
+          <w:lang w:eastAsia="en-GB"/>
+        </w:rPr>
+        <w:t>&lt;</w:t>
+      </w:r>
+      <w:r>
+        <w:rPr>
+          <w:rFonts w:ascii="Consolas" w:eastAsia="Times New Roman" w:hAnsi="Consolas" w:cs="Courier New"/>
+          <w:color w:val="E3116C"/>
+          <w:sz w:val="20"/>
+          <w:szCs w:val="20"/>
+          <w:lang w:eastAsia="en-GB"/>
+        </w:rPr>
+        <w:t>version</w:t>
+      </w:r>
+      <w:r>
+        <w:rPr>
+          <w:rFonts w:ascii="Consolas" w:eastAsia="Times New Roman" w:hAnsi="Consolas" w:cs="Courier New"/>
+          <w:color w:val="888888"/>
+          <w:sz w:val="20"/>
+          <w:szCs w:val="20"/>
+          <w:lang w:eastAsia="en-GB"/>
+        </w:rPr>
+        <w:t>&gt;</w:t>
+      </w:r>
+      <w:r>
+        <w:rPr>
+          <w:rFonts w:ascii="Consolas" w:eastAsia="Times New Roman" w:hAnsi="Consolas" w:cs="Courier New"/>
+          <w:color w:val="FFFFFF"/>
+          <w:sz w:val="20"/>
+          <w:szCs w:val="20"/>
+          <w:lang w:eastAsia="en-GB"/>
+        </w:rPr>
+        <w:t>${spring-cloud.version}</w:t>
+      </w:r>
+      <w:r>
+        <w:rPr>
+          <w:rFonts w:ascii="Consolas" w:eastAsia="Times New Roman" w:hAnsi="Consolas" w:cs="Courier New"/>
+          <w:color w:val="888888"/>
+          <w:sz w:val="20"/>
+          <w:szCs w:val="20"/>
+          <w:lang w:eastAsia="en-GB"/>
+        </w:rPr>
+        <w:t>&lt;/</w:t>
+      </w:r>
+      <w:r>
+        <w:rPr>
+          <w:rFonts w:ascii="Consolas" w:eastAsia="Times New Roman" w:hAnsi="Consolas" w:cs="Courier New"/>
+          <w:color w:val="E3116C"/>
+          <w:sz w:val="20"/>
+          <w:szCs w:val="20"/>
+          <w:lang w:eastAsia="en-GB"/>
+        </w:rPr>
+        <w:t>version</w:t>
+      </w:r>
+      <w:r>
+        <w:rPr>
+          <w:rFonts w:ascii="Consolas" w:eastAsia="Times New Roman" w:hAnsi="Consolas" w:cs="Courier New"/>
+          <w:color w:val="888888"/>
+          <w:sz w:val="20"/>
+          <w:szCs w:val="20"/>
+          <w:lang w:eastAsia="en-GB"/>
+        </w:rPr>
+        <w:t>&gt;</w:t>
+      </w:r>
+    </w:p>
+    <w:p>
+      <w:pPr>
+        <w:shd w:val="clear" w:color="auto" w:fill="1B1F23"/>
+        <w:tabs>
+          <w:tab w:val="left" w:pos="916"/>
+          <w:tab w:val="left" w:pos="1832"/>
+          <w:tab w:val="left" w:pos="2748"/>
+          <w:tab w:val="left" w:pos="3664"/>
+          <w:tab w:val="left" w:pos="4580"/>
+          <w:tab w:val="left" w:pos="5496"/>
+          <w:tab w:val="left" w:pos="6412"/>
+          <w:tab w:val="left" w:pos="7328"/>
+          <w:tab w:val="left" w:pos="8244"/>
+          <w:tab w:val="left" w:pos="9160"/>
+          <w:tab w:val="left" w:pos="10076"/>
+          <w:tab w:val="left" w:pos="10992"/>
+          <w:tab w:val="left" w:pos="11908"/>
+          <w:tab w:val="left" w:pos="12824"/>
+          <w:tab w:val="left" w:pos="13740"/>
+          <w:tab w:val="left" w:pos="14656"/>
+        </w:tabs>
+        <w:spacing w:after="0" w:line="360" w:lineRule="atLeast"/>
+        <w:rPr>
+          <w:rFonts w:ascii="Consolas" w:eastAsia="Times New Roman" w:hAnsi="Consolas" w:cs="Courier New"/>
+          <w:color w:val="FFFFFF"/>
+          <w:sz w:val="20"/>
+          <w:szCs w:val="20"/>
+          <w:lang w:eastAsia="en-GB"/>
+        </w:rPr>
+      </w:pPr>
+      <w:r>
+        <w:rPr>
+          <w:rFonts w:ascii="Consolas" w:eastAsia="Times New Roman" w:hAnsi="Consolas" w:cs="Courier New"/>
+          <w:color w:val="FFFFFF"/>
+          <w:sz w:val="20"/>
+          <w:szCs w:val="20"/>
+          <w:lang w:eastAsia="en-GB"/>
+        </w:rPr>
+        <w:t xml:space="preserve">        </w:t>
+      </w:r>
+      <w:r>
+        <w:rPr>
+          <w:rFonts w:ascii="Consolas" w:eastAsia="Times New Roman" w:hAnsi="Consolas" w:cs="Courier New"/>
+          <w:color w:val="888888"/>
+          <w:sz w:val="20"/>
+          <w:szCs w:val="20"/>
+          <w:lang w:eastAsia="en-GB"/>
+        </w:rPr>
+        <w:t>&lt;</w:t>
+      </w:r>
+      <w:r>
+        <w:rPr>
+          <w:rFonts w:ascii="Consolas" w:eastAsia="Times New Roman" w:hAnsi="Consolas" w:cs="Courier New"/>
+          <w:color w:val="E3116C"/>
+          <w:sz w:val="20"/>
+          <w:szCs w:val="20"/>
+          <w:lang w:eastAsia="en-GB"/>
+        </w:rPr>
+        <w:t>type</w:t>
+      </w:r>
+      <w:r>
+        <w:rPr>
+          <w:rFonts w:ascii="Consolas" w:eastAsia="Times New Roman" w:hAnsi="Consolas" w:cs="Courier New"/>
+          <w:color w:val="888888"/>
+          <w:sz w:val="20"/>
+          <w:szCs w:val="20"/>
+          <w:lang w:eastAsia="en-GB"/>
+        </w:rPr>
+        <w:t>&gt;</w:t>
+      </w:r>
+      <w:r>
+        <w:rPr>
+          <w:rFonts w:ascii="Consolas" w:eastAsia="Times New Roman" w:hAnsi="Consolas" w:cs="Courier New"/>
+          <w:color w:val="FFFFFF"/>
+          <w:sz w:val="20"/>
+          <w:szCs w:val="20"/>
+          <w:lang w:eastAsia="en-GB"/>
+        </w:rPr>
+        <w:t>pom</w:t>
+      </w:r>
+      <w:r>
+        <w:rPr>
+          <w:rFonts w:ascii="Consolas" w:eastAsia="Times New Roman" w:hAnsi="Consolas" w:cs="Courier New"/>
+          <w:color w:val="888888"/>
+          <w:sz w:val="20"/>
+          <w:szCs w:val="20"/>
+          <w:lang w:eastAsia="en-GB"/>
+        </w:rPr>
+        <w:t>&lt;/</w:t>
+      </w:r>
+      <w:r>
+        <w:rPr>
+          <w:rFonts w:ascii="Consolas" w:eastAsia="Times New Roman" w:hAnsi="Consolas" w:cs="Courier New"/>
+          <w:color w:val="E3116C"/>
+          <w:sz w:val="20"/>
+          <w:szCs w:val="20"/>
+          <w:lang w:eastAsia="en-GB"/>
+        </w:rPr>
+        <w:t>type</w:t>
+      </w:r>
+      <w:r>
+        <w:rPr>
+          <w:rFonts w:ascii="Consolas" w:eastAsia="Times New Roman" w:hAnsi="Consolas" w:cs="Courier New"/>
+          <w:color w:val="888888"/>
+          <w:sz w:val="20"/>
+          <w:szCs w:val="20"/>
+          <w:lang w:eastAsia="en-GB"/>
+        </w:rPr>
+        <w:t>&gt;</w:t>
+      </w:r>
+    </w:p>
+    <w:p>
+      <w:pPr>
+        <w:shd w:val="clear" w:color="auto" w:fill="1B1F23"/>
+        <w:tabs>
+          <w:tab w:val="left" w:pos="916"/>
+          <w:tab w:val="left" w:pos="1832"/>
+          <w:tab w:val="left" w:pos="2748"/>
+          <w:tab w:val="left" w:pos="3664"/>
+          <w:tab w:val="left" w:pos="4580"/>
+          <w:tab w:val="left" w:pos="5496"/>
+          <w:tab w:val="left" w:pos="6412"/>
+          <w:tab w:val="left" w:pos="7328"/>
+          <w:tab w:val="left" w:pos="8244"/>
+          <w:tab w:val="left" w:pos="9160"/>
+          <w:tab w:val="left" w:pos="10076"/>
+          <w:tab w:val="left" w:pos="10992"/>
+          <w:tab w:val="left" w:pos="11908"/>
+          <w:tab w:val="left" w:pos="12824"/>
+          <w:tab w:val="left" w:pos="13740"/>
+          <w:tab w:val="left" w:pos="14656"/>
+        </w:tabs>
+        <w:spacing w:after="0" w:line="360" w:lineRule="atLeast"/>
+        <w:rPr>
+          <w:rFonts w:ascii="Consolas" w:eastAsia="Times New Roman" w:hAnsi="Consolas" w:cs="Courier New"/>
+          <w:color w:val="FFFFFF"/>
+          <w:sz w:val="20"/>
+          <w:szCs w:val="20"/>
+          <w:lang w:eastAsia="en-GB"/>
+        </w:rPr>
+      </w:pPr>
+      <w:r>
+        <w:rPr>
+          <w:rFonts w:ascii="Consolas" w:eastAsia="Times New Roman" w:hAnsi="Consolas" w:cs="Courier New"/>
+          <w:color w:val="FFFFFF"/>
+          <w:sz w:val="20"/>
+          <w:szCs w:val="20"/>
+          <w:lang w:eastAsia="en-GB"/>
+        </w:rPr>
+        <w:t xml:space="preserve">        </w:t>
+      </w:r>
+      <w:r>
+        <w:rPr>
+          <w:rFonts w:ascii="Consolas" w:eastAsia="Times New Roman" w:hAnsi="Consolas" w:cs="Courier New"/>
+          <w:color w:val="888888"/>
+          <w:sz w:val="20"/>
+          <w:szCs w:val="20"/>
+          <w:lang w:eastAsia="en-GB"/>
+        </w:rPr>
+        <w:t>&lt;</w:t>
+      </w:r>
+      <w:r>
+        <w:rPr>
+          <w:rFonts w:ascii="Consolas" w:eastAsia="Times New Roman" w:hAnsi="Consolas" w:cs="Courier New"/>
+          <w:color w:val="E3116C"/>
+          <w:sz w:val="20"/>
+          <w:szCs w:val="20"/>
+          <w:lang w:eastAsia="en-GB"/>
+        </w:rPr>
+        <w:t>scope</w:t>
+      </w:r>
+      <w:r>
+        <w:rPr>
+          <w:rFonts w:ascii="Consolas" w:eastAsia="Times New Roman" w:hAnsi="Consolas" w:cs="Courier New"/>
+          <w:color w:val="888888"/>
+          <w:sz w:val="20"/>
+          <w:szCs w:val="20"/>
+          <w:lang w:eastAsia="en-GB"/>
+        </w:rPr>
+        <w:t>&gt;</w:t>
+      </w:r>
+      <w:r>
+        <w:rPr>
+          <w:rFonts w:ascii="Consolas" w:eastAsia="Times New Roman" w:hAnsi="Consolas" w:cs="Courier New"/>
+          <w:color w:val="FFFFFF"/>
+          <w:sz w:val="20"/>
+          <w:szCs w:val="20"/>
+          <w:lang w:eastAsia="en-GB"/>
+        </w:rPr>
+        <w:t>import</w:t>
+      </w:r>
+      <w:r>
+        <w:rPr>
+          <w:rFonts w:ascii="Consolas" w:eastAsia="Times New Roman" w:hAnsi="Consolas" w:cs="Courier New"/>
+          <w:color w:val="888888"/>
+          <w:sz w:val="20"/>
+          <w:szCs w:val="20"/>
+          <w:lang w:eastAsia="en-GB"/>
+        </w:rPr>
+        <w:t>&lt;/</w:t>
+      </w:r>
+      <w:r>
+        <w:rPr>
+          <w:rFonts w:ascii="Consolas" w:eastAsia="Times New Roman" w:hAnsi="Consolas" w:cs="Courier New"/>
+          <w:color w:val="E3116C"/>
+          <w:sz w:val="20"/>
+          <w:szCs w:val="20"/>
+          <w:lang w:eastAsia="en-GB"/>
+        </w:rPr>
+        <w:t>scope</w:t>
+      </w:r>
+      <w:r>
+        <w:rPr>
+          <w:rFonts w:ascii="Consolas" w:eastAsia="Times New Roman" w:hAnsi="Consolas" w:cs="Courier New"/>
+          <w:color w:val="888888"/>
+          <w:sz w:val="20"/>
+          <w:szCs w:val="20"/>
+          <w:lang w:eastAsia="en-GB"/>
+        </w:rPr>
+        <w:t>&gt;</w:t>
+      </w:r>
+    </w:p>
+    <w:p>
+      <w:pPr>
+        <w:shd w:val="clear" w:color="auto" w:fill="1B1F23"/>
+        <w:tabs>
+          <w:tab w:val="left" w:pos="916"/>
+          <w:tab w:val="left" w:pos="1832"/>
+          <w:tab w:val="left" w:pos="2748"/>
+          <w:tab w:val="left" w:pos="3664"/>
+          <w:tab w:val="left" w:pos="4580"/>
+          <w:tab w:val="left" w:pos="5496"/>
+          <w:tab w:val="left" w:pos="6412"/>
+          <w:tab w:val="left" w:pos="7328"/>
+          <w:tab w:val="left" w:pos="8244"/>
+          <w:tab w:val="left" w:pos="9160"/>
+          <w:tab w:val="left" w:pos="10076"/>
+          <w:tab w:val="left" w:pos="10992"/>
+          <w:tab w:val="left" w:pos="11908"/>
+          <w:tab w:val="left" w:pos="12824"/>
+          <w:tab w:val="left" w:pos="13740"/>
+          <w:tab w:val="left" w:pos="14656"/>
+        </w:tabs>
+        <w:spacing w:after="0" w:line="360" w:lineRule="atLeast"/>
+        <w:rPr>
+          <w:rFonts w:ascii="Consolas" w:eastAsia="Times New Roman" w:hAnsi="Consolas" w:cs="Courier New"/>
+          <w:color w:val="FFFFFF"/>
+          <w:sz w:val="20"/>
+          <w:szCs w:val="20"/>
+          <w:lang w:eastAsia="en-GB"/>
+        </w:rPr>
+      </w:pPr>
+      <w:r>
+        <w:rPr>
+          <w:rFonts w:ascii="Consolas" w:eastAsia="Times New Roman" w:hAnsi="Consolas" w:cs="Courier New"/>
+          <w:color w:val="FFFFFF"/>
+          <w:sz w:val="20"/>
+          <w:szCs w:val="20"/>
+          <w:lang w:eastAsia="en-GB"/>
+        </w:rPr>
+        <w:t xml:space="preserve">      </w:t>
+      </w:r>
+      <w:r>
+        <w:rPr>
+          <w:rFonts w:ascii="Consolas" w:eastAsia="Times New Roman" w:hAnsi="Consolas" w:cs="Courier New"/>
+          <w:color w:val="888888"/>
+          <w:sz w:val="20"/>
+          <w:szCs w:val="20"/>
+          <w:lang w:eastAsia="en-GB"/>
+        </w:rPr>
+        <w:t>&lt;/</w:t>
+      </w:r>
+      <w:r>
+        <w:rPr>
+          <w:rFonts w:ascii="Consolas" w:eastAsia="Times New Roman" w:hAnsi="Consolas" w:cs="Courier New"/>
+          <w:color w:val="E3116C"/>
+          <w:sz w:val="20"/>
+          <w:szCs w:val="20"/>
+          <w:lang w:eastAsia="en-GB"/>
+        </w:rPr>
+        <w:t>dependency</w:t>
+      </w:r>
+      <w:r>
+        <w:rPr>
+          <w:rFonts w:ascii="Consolas" w:eastAsia="Times New Roman" w:hAnsi="Consolas" w:cs="Courier New"/>
+          <w:color w:val="888888"/>
+          <w:sz w:val="20"/>
+          <w:szCs w:val="20"/>
+          <w:lang w:eastAsia="en-GB"/>
+        </w:rPr>
+        <w:t>&gt;</w:t>
+      </w:r>
+    </w:p>
+    <w:p>
+      <w:pPr>
+        <w:shd w:val="clear" w:color="auto" w:fill="1B1F23"/>
+        <w:tabs>
+          <w:tab w:val="left" w:pos="916"/>
+          <w:tab w:val="left" w:pos="1832"/>
+          <w:tab w:val="left" w:pos="2748"/>
+          <w:tab w:val="left" w:pos="3664"/>
+          <w:tab w:val="left" w:pos="4580"/>
+          <w:tab w:val="left" w:pos="5496"/>
+          <w:tab w:val="left" w:pos="6412"/>
+          <w:tab w:val="left" w:pos="7328"/>
+          <w:tab w:val="left" w:pos="8244"/>
+          <w:tab w:val="left" w:pos="9160"/>
+          <w:tab w:val="left" w:pos="10076"/>
+          <w:tab w:val="left" w:pos="10992"/>
+          <w:tab w:val="left" w:pos="11908"/>
+          <w:tab w:val="left" w:pos="12824"/>
+          <w:tab w:val="left" w:pos="13740"/>
+          <w:tab w:val="left" w:pos="14656"/>
+        </w:tabs>
+        <w:spacing w:after="0" w:line="360" w:lineRule="atLeast"/>
+        <w:rPr>
+          <w:rFonts w:ascii="Consolas" w:eastAsia="Times New Roman" w:hAnsi="Consolas" w:cs="Courier New"/>
+          <w:color w:val="FFFFFF"/>
+          <w:sz w:val="20"/>
+          <w:szCs w:val="20"/>
+          <w:lang w:eastAsia="en-GB"/>
+        </w:rPr>
+      </w:pPr>
+      <w:r>
+        <w:rPr>
+          <w:rFonts w:ascii="Consolas" w:eastAsia="Times New Roman" w:hAnsi="Consolas" w:cs="Courier New"/>
+          <w:color w:val="FFFFFF"/>
+          <w:sz w:val="20"/>
+          <w:szCs w:val="20"/>
+          <w:lang w:eastAsia="en-GB"/>
+        </w:rPr>
+        <w:t xml:space="preserve">    </w:t>
+      </w:r>
+      <w:r>
+        <w:rPr>
+          <w:rFonts w:ascii="Consolas" w:eastAsia="Times New Roman" w:hAnsi="Consolas" w:cs="Courier New"/>
+          <w:color w:val="888888"/>
+          <w:sz w:val="20"/>
+          <w:szCs w:val="20"/>
+          <w:lang w:eastAsia="en-GB"/>
+        </w:rPr>
+        <w:t>&lt;/</w:t>
+      </w:r>
+      <w:r>
+        <w:rPr>
+          <w:rFonts w:ascii="Consolas" w:eastAsia="Times New Roman" w:hAnsi="Consolas" w:cs="Courier New"/>
+          <w:color w:val="E3116C"/>
+          <w:sz w:val="20"/>
+          <w:szCs w:val="20"/>
+          <w:lang w:eastAsia="en-GB"/>
+        </w:rPr>
+        <w:t>dependencies</w:t>
+      </w:r>
+      <w:r>
+        <w:rPr>
+          <w:rFonts w:ascii="Consolas" w:eastAsia="Times New Roman" w:hAnsi="Consolas" w:cs="Courier New"/>
+          <w:color w:val="888888"/>
+          <w:sz w:val="20"/>
+          <w:szCs w:val="20"/>
+          <w:lang w:eastAsia="en-GB"/>
+        </w:rPr>
+        <w:t>&gt;</w:t>
+      </w:r>
+    </w:p>
+    <w:p>
+      <w:pPr>
+        <w:shd w:val="clear" w:color="auto" w:fill="1B1F23"/>
+        <w:tabs>
+          <w:tab w:val="left" w:pos="916"/>
+          <w:tab w:val="left" w:pos="1832"/>
+          <w:tab w:val="left" w:pos="2748"/>
+          <w:tab w:val="left" w:pos="3664"/>
+          <w:tab w:val="left" w:pos="4580"/>
+          <w:tab w:val="left" w:pos="5496"/>
+          <w:tab w:val="left" w:pos="6412"/>
+          <w:tab w:val="left" w:pos="7328"/>
+          <w:tab w:val="left" w:pos="8244"/>
+          <w:tab w:val="left" w:pos="9160"/>
+          <w:tab w:val="left" w:pos="10076"/>
+          <w:tab w:val="left" w:pos="10992"/>
+          <w:tab w:val="left" w:pos="11908"/>
+          <w:tab w:val="left" w:pos="12824"/>
+          <w:tab w:val="left" w:pos="13740"/>
+          <w:tab w:val="left" w:pos="14656"/>
+        </w:tabs>
+        <w:spacing w:after="0" w:line="360" w:lineRule="atLeast"/>
+        <w:rPr>
+          <w:rFonts w:ascii="Consolas" w:eastAsia="Times New Roman" w:hAnsi="Consolas" w:cs="Courier New"/>
+          <w:color w:val="FFFFFF"/>
+          <w:sz w:val="20"/>
+          <w:szCs w:val="20"/>
+          <w:lang w:eastAsia="en-GB"/>
+        </w:rPr>
+      </w:pPr>
+      <w:r>
+        <w:rPr>
+          <w:rFonts w:ascii="Consolas" w:eastAsia="Times New Roman" w:hAnsi="Consolas" w:cs="Courier New"/>
+          <w:color w:val="FFFFFF"/>
+          <w:sz w:val="20"/>
+          <w:szCs w:val="20"/>
+          <w:lang w:eastAsia="en-GB"/>
+        </w:rPr>
+        <w:t xml:space="preserve">  </w:t>
+      </w:r>
+      <w:r>
+        <w:rPr>
+          <w:rFonts w:ascii="Consolas" w:eastAsia="Times New Roman" w:hAnsi="Consolas" w:cs="Courier New"/>
+          <w:color w:val="888888"/>
+          <w:sz w:val="20"/>
+          <w:szCs w:val="20"/>
+          <w:lang w:eastAsia="en-GB"/>
+        </w:rPr>
+        <w:t>&lt;/</w:t>
+      </w:r>
+      <w:r>
+        <w:rPr>
+          <w:rFonts w:ascii="Consolas" w:eastAsia="Times New Roman" w:hAnsi="Consolas" w:cs="Courier New"/>
+          <w:color w:val="E3116C"/>
+          <w:sz w:val="20"/>
+          <w:szCs w:val="20"/>
+          <w:lang w:eastAsia="en-GB"/>
+        </w:rPr>
+        <w:t>dependencyManagement</w:t>
+      </w:r>
+      <w:r>
+        <w:rPr>
+          <w:rFonts w:ascii="Consolas" w:eastAsia="Times New Roman" w:hAnsi="Consolas" w:cs="Courier New"/>
+          <w:color w:val="888888"/>
+          <w:sz w:val="20"/>
+          <w:szCs w:val="20"/>
+          <w:lang w:eastAsia="en-GB"/>
+        </w:rPr>
+        <w:t>&gt;</w:t>
+      </w:r>
+    </w:p>
+    <w:p>
+      <w:pPr>
+        <w:rPr>
+          <w:sz w:val="28"/>
+          <w:szCs w:val="28"/>
+        </w:rPr>
+      </w:pPr>
+    </w:p>
+    <w:p>
+      <w:pPr>
+        <w:rPr>
+          <w:sz w:val="28"/>
+          <w:szCs w:val="28"/>
+        </w:rPr>
+      </w:pPr>
+      <w:r>
+        <w:rPr>
+          <w:sz w:val="28"/>
+          <w:szCs w:val="28"/>
+        </w:rPr>
+        <w:t xml:space="preserve">Now inside the service main class  we will add </w:t>
+      </w:r>
+      <w:r>
+        <w:rPr>
+          <w:color w:val="548DD4" w:themeColor="text2" w:themeTint="99"/>
+          <w:sz w:val="28"/>
+          <w:szCs w:val="28"/>
+        </w:rPr>
+        <w:t xml:space="preserve">@EnableEurekaClient </w:t>
+      </w:r>
+      <w:r>
+        <w:rPr>
+          <w:sz w:val="28"/>
+          <w:szCs w:val="28"/>
+        </w:rPr>
+        <w:t>on the to</w:t>
+      </w:r>
+      <w:r>
+        <w:rPr>
+          <w:sz w:val="28"/>
+          <w:szCs w:val="28"/>
+        </w:rPr>
+        <w:t>p</w:t>
+      </w:r>
+      <w:r>
+        <w:rPr>
+          <w:sz w:val="28"/>
+          <w:szCs w:val="28"/>
+        </w:rPr>
+        <w:t xml:space="preserve"> of the class</w:t>
+      </w:r>
+    </w:p>
+    <w:p>
+      <w:pPr>
+        <w:rPr>
+          <w:sz w:val="28"/>
+          <w:szCs w:val="28"/>
+        </w:rPr>
+      </w:pPr>
+      <w:r>
+        <w:rPr>
+          <w:sz w:val="28"/>
+          <w:szCs w:val="28"/>
+        </w:rPr>
+        <w:t>Next thing we will do is to add the configuration in the a</w:t>
+      </w:r>
+      <w:r>
+        <w:rPr>
+          <w:sz w:val="28"/>
+          <w:szCs w:val="28"/>
+        </w:rPr>
+        <w:t>pp</w:t>
+      </w:r>
+      <w:r>
+        <w:rPr>
+          <w:sz w:val="28"/>
+          <w:szCs w:val="28"/>
+        </w:rPr>
+        <w:t>lication.</w:t>
+      </w:r>
+      <w:r>
+        <w:rPr>
+          <w:sz w:val="28"/>
+          <w:szCs w:val="28"/>
+        </w:rPr>
+        <w:t xml:space="preserve"> p</w:t>
+      </w:r>
+      <w:r>
+        <w:rPr>
+          <w:sz w:val="28"/>
+          <w:szCs w:val="28"/>
+        </w:rPr>
+        <w:t>ro</w:t>
+      </w:r>
+      <w:r>
+        <w:rPr>
+          <w:sz w:val="28"/>
+          <w:szCs w:val="28"/>
+        </w:rPr>
+        <w:t>p</w:t>
+      </w:r>
+      <w:r>
+        <w:rPr>
+          <w:sz w:val="28"/>
+          <w:szCs w:val="28"/>
+        </w:rPr>
+        <w:t>erties file or a</w:t>
+      </w:r>
+      <w:r>
+        <w:rPr>
+          <w:sz w:val="28"/>
+          <w:szCs w:val="28"/>
+        </w:rPr>
+        <w:t>pp</w:t>
+      </w:r>
+      <w:r>
+        <w:rPr>
+          <w:sz w:val="28"/>
+          <w:szCs w:val="28"/>
+        </w:rPr>
+        <w:t>lication.yml file</w:t>
+      </w:r>
+    </w:p>
+    <w:p>
+      <w:pPr>
+        <w:pStyle w:val="HTMLPreformatted"/>
+        <w:shd w:val="clear" w:color="auto" w:fill="2B2B2B"/>
+        <w:rPr>
+          <w:color w:val="A9B7C6"/>
+        </w:rPr>
+      </w:pPr>
+      <w:r>
+        <w:rPr>
+          <w:color w:val="CC7832"/>
+        </w:rPr>
+        <w:t>eureka</w:t>
+      </w:r>
+      <w:r>
+        <w:rPr>
+          <w:color w:val="A9B7C6"/>
+        </w:rPr>
+        <w:t>:</w:t>
+      </w:r>
+      <w:r>
+        <w:rPr>
+          <w:color w:val="A9B7C6"/>
+        </w:rPr>
+        <w:br/>
+        <w:t xml:space="preserve">  </w:t>
+      </w:r>
+      <w:r>
+        <w:rPr>
+          <w:color w:val="CC7832"/>
+        </w:rPr>
+        <w:t>instance</w:t>
+      </w:r>
+      <w:r>
+        <w:rPr>
+          <w:color w:val="A9B7C6"/>
+        </w:rPr>
+        <w:t>:</w:t>
+      </w:r>
+      <w:r>
+        <w:rPr>
+          <w:color w:val="A9B7C6"/>
+        </w:rPr>
+        <w:br/>
+        <w:t xml:space="preserve">    </w:t>
+      </w:r>
+      <w:r>
+        <w:rPr>
+          <w:color w:val="CC7832"/>
+        </w:rPr>
+        <w:t>prefer-ip-address</w:t>
+      </w:r>
+      <w:r>
+        <w:rPr>
+          <w:color w:val="A9B7C6"/>
+        </w:rPr>
+        <w:t>: true</w:t>
+      </w:r>
+      <w:r>
+        <w:rPr>
+          <w:color w:val="A9B7C6"/>
+        </w:rPr>
+        <w:br/>
+        <w:t xml:space="preserve">  </w:t>
+      </w:r>
+      <w:r>
+        <w:rPr>
+          <w:color w:val="CC7832"/>
+        </w:rPr>
+        <w:t>client</w:t>
+      </w:r>
+      <w:r>
+        <w:rPr>
+          <w:color w:val="A9B7C6"/>
+        </w:rPr>
+        <w:t>:</w:t>
+      </w:r>
+      <w:r>
+        <w:rPr>
+          <w:color w:val="A9B7C6"/>
+        </w:rPr>
+        <w:br/>
+        <w:t xml:space="preserve">    </w:t>
+      </w:r>
+      <w:r>
+        <w:rPr>
+          <w:color w:val="CC7832"/>
+        </w:rPr>
+        <w:t>fetch-registry</w:t>
+      </w:r>
+      <w:r>
+        <w:rPr>
+          <w:color w:val="A9B7C6"/>
+        </w:rPr>
+        <w:t>: true</w:t>
+      </w:r>
+      <w:r>
+        <w:rPr>
+          <w:color w:val="A9B7C6"/>
+        </w:rPr>
+        <w:br/>
+        <w:t xml:space="preserve">    </w:t>
+      </w:r>
+      <w:r>
+        <w:rPr>
+          <w:color w:val="CC7832"/>
+        </w:rPr>
+        <w:t>register-with-eureka</w:t>
+      </w:r>
+      <w:r>
+        <w:rPr>
+          <w:color w:val="A9B7C6"/>
+        </w:rPr>
+        <w:t>: true</w:t>
+      </w:r>
+      <w:r>
+        <w:rPr>
+          <w:color w:val="A9B7C6"/>
+        </w:rPr>
+        <w:br/>
+        <w:t xml:space="preserve">    </w:t>
+      </w:r>
+      <w:r>
+        <w:rPr>
+          <w:color w:val="CC7832"/>
+        </w:rPr>
+        <w:t>serviceUrl</w:t>
+      </w:r>
+      <w:r>
+        <w:rPr>
+          <w:color w:val="A9B7C6"/>
+        </w:rPr>
+        <w:t>:</w:t>
+      </w:r>
+      <w:r>
+        <w:rPr>
+          <w:color w:val="A9B7C6"/>
+        </w:rPr>
+        <w:br/>
+        <w:t xml:space="preserve">      </w:t>
+      </w:r>
+      <w:r>
+        <w:rPr>
+          <w:color w:val="CC7832"/>
+        </w:rPr>
+        <w:t>defaultZone</w:t>
+      </w:r>
+      <w:r>
+        <w:rPr>
+          <w:color w:val="A9B7C6"/>
+        </w:rPr>
+        <w:t>: http://localhost:9000/eureka/</w:t>
+      </w:r>
+    </w:p>
+    <w:p>
+      <w:pPr>
+        <w:rPr>
+          <w:sz w:val="28"/>
+          <w:szCs w:val="28"/>
+        </w:rPr>
+      </w:pPr>
+      <w:r>
+        <w:rPr>
+          <w:sz w:val="28"/>
+          <w:szCs w:val="28"/>
+        </w:rPr>
+        <w:lastRenderedPageBreak/>
+        <w:t xml:space="preserve">and also </w:t>
+      </w:r>
+    </w:p>
+    <w:p>
+      <w:pPr>
+        <w:pStyle w:val="HTMLPreformatted"/>
+        <w:shd w:val="clear" w:color="auto" w:fill="2B2B2B"/>
+        <w:rPr>
+          <w:color w:val="A9B7C6"/>
+        </w:rPr>
+      </w:pPr>
+      <w:r>
+        <w:rPr>
+          <w:color w:val="CC7832"/>
+        </w:rPr>
+        <w:t>spring</w:t>
+      </w:r>
+      <w:r>
+        <w:rPr>
+          <w:color w:val="A9B7C6"/>
+        </w:rPr>
+        <w:t>:</w:t>
+      </w:r>
+      <w:r>
+        <w:rPr>
+          <w:color w:val="A9B7C6"/>
+        </w:rPr>
+        <w:br/>
+        <w:t xml:space="preserve">  </w:t>
+      </w:r>
+      <w:r>
+        <w:rPr>
+          <w:color w:val="CC7832"/>
+        </w:rPr>
+        <w:t>application</w:t>
+      </w:r>
+      <w:r>
+        <w:rPr>
+          <w:color w:val="A9B7C6"/>
+        </w:rPr>
+        <w:t>:</w:t>
+      </w:r>
+      <w:r>
+        <w:rPr>
+          <w:color w:val="A9B7C6"/>
+        </w:rPr>
+        <w:br/>
+        <w:t xml:space="preserve">    </w:t>
+      </w:r>
+      <w:r>
+        <w:rPr>
+          <w:color w:val="CC7832"/>
+        </w:rPr>
+        <w:t>name</w:t>
+      </w:r>
+      <w:r>
+        <w:rPr>
+          <w:color w:val="A9B7C6"/>
+        </w:rPr>
+        <w:t>: serviceName</w:t>
+      </w:r>
+    </w:p>
+    <w:p>
+      <w:pPr>
+        <w:rPr>
+          <w:sz w:val="28"/>
+          <w:szCs w:val="28"/>
+        </w:rPr>
+      </w:pPr>
+    </w:p>
+    <w:p>
+      <w:pPr>
+        <w:rPr>
+          <w:sz w:val="28"/>
+          <w:szCs w:val="28"/>
+        </w:rPr>
+      </w:pPr>
+      <w:r>
+        <w:rPr>
+          <w:sz w:val="28"/>
+          <w:szCs w:val="28"/>
+        </w:rPr>
+        <w:t>This service will be registered on the Eureka Server with this name</w:t>
+      </w:r>
+    </w:p>
+    <w:p>
+      <w:pPr>
+        <w:rPr>
+          <w:sz w:val="28"/>
+          <w:szCs w:val="28"/>
+        </w:rPr>
+      </w:pPr>
+      <w:r>
+        <w:rPr>
+          <w:sz w:val="28"/>
+          <w:szCs w:val="28"/>
+        </w:rPr>
+        <w:t>Till now we are using our services on the basis of I</w:t>
+      </w:r>
+      <w:r>
+        <w:rPr>
+          <w:sz w:val="28"/>
+          <w:szCs w:val="28"/>
+        </w:rPr>
+        <w:t>P</w:t>
+      </w:r>
+    </w:p>
+    <w:p>
+      <w:pPr>
+        <w:rPr>
+          <w:sz w:val="28"/>
+          <w:szCs w:val="28"/>
+        </w:rPr>
+      </w:pPr>
+    </w:p>
+    <w:p>
+      <w:pPr>
+        <w:rPr>
+          <w:b/>
+          <w:color w:val="548DD4" w:themeColor="text2" w:themeTint="99"/>
+          <w:sz w:val="36"/>
+          <w:szCs w:val="36"/>
+        </w:rPr>
+      </w:pPr>
     </w:p>
     <w:sectPr>
       <w:pgSz w:w="11906" w:h="16838"/>
@@ -3583,6 +4881,56 @@
     </w:sectPr>
   </w:body>
 </w:document>
+</file>
+
+<file path=word/endnotes.xml><?xml version="1.0" encoding="utf-8"?>
+<w:endnotes xmlns:wpc="http://schemas.microsoft.com/office/word/2010/wordprocessingCanvas" xmlns:mc="http://schemas.openxmlformats.org/markup-compatibility/2006" xmlns:o="urn:schemas-microsoft-com:office:office" xmlns:r="http://schemas.openxmlformats.org/officeDocument/2006/relationships" xmlns:m="http://schemas.openxmlformats.org/officeDocument/2006/math" xmlns:v="urn:schemas-microsoft-com:vml" xmlns:wp14="http://schemas.microsoft.com/office/word/2010/wordprocessingDrawing" xmlns:wp="http://schemas.openxmlformats.org/drawingml/2006/wordprocessingDrawing" xmlns:w10="urn:schemas-microsoft-com:office:word" xmlns:w="http://schemas.openxmlformats.org/wordprocessingml/2006/main" xmlns:w14="http://schemas.microsoft.com/office/word/2010/wordml" xmlns:wpg="http://schemas.microsoft.com/office/word/2010/wordprocessingGroup" xmlns:wpi="http://schemas.microsoft.com/office/word/2010/wordprocessingInk" xmlns:wne="http://schemas.microsoft.com/office/word/2006/wordml" xmlns:wps="http://schemas.microsoft.com/office/word/2010/wordprocessingShape" mc:Ignorable="w14 wp14">
+  <w:endnote w:type="separator" w:id="-1">
+    <w:p>
+      <w:pPr>
+        <w:spacing w:after="0" w:line="240" w:lineRule="auto"/>
+      </w:pPr>
+      <w:r>
+        <w:separator/>
+      </w:r>
+    </w:p>
+  </w:endnote>
+  <w:endnote w:type="continuationSeparator" w:id="0">
+    <w:p>
+      <w:pPr>
+        <w:spacing w:after="0" w:line="240" w:lineRule="auto"/>
+      </w:pPr>
+      <w:r>
+        <w:continuationSeparator/>
+      </w:r>
+    </w:p>
+  </w:endnote>
+</w:endnotes>
+</file>
+
+<file path=word/footnotes.xml><?xml version="1.0" encoding="utf-8"?>
+<w:footnotes xmlns:wpc="http://schemas.microsoft.com/office/word/2010/wordprocessingCanvas" xmlns:mc="http://schemas.openxmlformats.org/markup-compatibility/2006" xmlns:o="urn:schemas-microsoft-com:office:office" xmlns:r="http://schemas.openxmlformats.org/officeDocument/2006/relationships" xmlns:m="http://schemas.openxmlformats.org/officeDocument/2006/math" xmlns:v="urn:schemas-microsoft-com:vml" xmlns:wp14="http://schemas.microsoft.com/office/word/2010/wordprocessingDrawing" xmlns:wp="http://schemas.openxmlformats.org/drawingml/2006/wordprocessingDrawing" xmlns:w10="urn:schemas-microsoft-com:office:word" xmlns:w="http://schemas.openxmlformats.org/wordprocessingml/2006/main" xmlns:w14="http://schemas.microsoft.com/office/word/2010/wordml" xmlns:wpg="http://schemas.microsoft.com/office/word/2010/wordprocessingGroup" xmlns:wpi="http://schemas.microsoft.com/office/word/2010/wordprocessingInk" xmlns:wne="http://schemas.microsoft.com/office/word/2006/wordml" xmlns:wps="http://schemas.microsoft.com/office/word/2010/wordprocessingShape" mc:Ignorable="w14 wp14">
+  <w:footnote w:type="separator" w:id="-1">
+    <w:p>
+      <w:pPr>
+        <w:spacing w:after="0" w:line="240" w:lineRule="auto"/>
+      </w:pPr>
+      <w:r>
+        <w:separator/>
+      </w:r>
+    </w:p>
+  </w:footnote>
+  <w:footnote w:type="continuationSeparator" w:id="0">
+    <w:p>
+      <w:pPr>
+        <w:spacing w:after="0" w:line="240" w:lineRule="auto"/>
+      </w:pPr>
+      <w:r>
+        <w:continuationSeparator/>
+      </w:r>
+    </w:p>
+  </w:footnote>
+</w:footnotes>
 </file>
 
 <file path=word/styles.xml><?xml version="1.0" encoding="utf-8"?>
@@ -3825,6 +5173,29 @@
       <w:szCs w:val="36"/>
     </w:rPr>
   </w:style>
+  <w:style w:type="paragraph" w:styleId="Heading5">
+    <w:name w:val="heading 5"/>
+    <w:basedOn w:val="Normal"/>
+    <w:next w:val="Normal"/>
+    <w:link w:val="Heading5Char"/>
+    <w:uiPriority w:val="9"/>
+    <w:unhideWhenUsed/>
+    <w:qFormat/>
+    <w:rsid w:val="00FA308D"/>
+    <w:pPr>
+      <w:keepNext/>
+      <w:tabs>
+        <w:tab w:val="left" w:pos="1752"/>
+      </w:tabs>
+      <w:outlineLvl w:val="4"/>
+    </w:pPr>
+    <w:rPr>
+      <w:b/>
+      <w:color w:val="548DD4" w:themeColor="text2" w:themeTint="99"/>
+      <w:sz w:val="36"/>
+      <w:szCs w:val="36"/>
+    </w:rPr>
+  </w:style>
   <w:style w:type="character" w:default="1" w:styleId="DefaultParagraphFont">
     <w:name w:val="Default Paragraph Font"/>
     <w:uiPriority w:val="1"/>
@@ -4041,6 +5412,63 @@
     <w:name w:val="token"/>
     <w:basedOn w:val="DefaultParagraphFont"/>
     <w:rsid w:val="001D39FD"/>
+  </w:style>
+  <w:style w:type="character" w:customStyle="1" w:styleId="Heading5Char">
+    <w:name w:val="Heading 5 Char"/>
+    <w:basedOn w:val="DefaultParagraphFont"/>
+    <w:link w:val="Heading5"/>
+    <w:uiPriority w:val="9"/>
+    <w:rsid w:val="00FA308D"/>
+    <w:rPr>
+      <w:b/>
+      <w:color w:val="548DD4" w:themeColor="text2" w:themeTint="99"/>
+      <w:sz w:val="36"/>
+      <w:szCs w:val="36"/>
+    </w:rPr>
+  </w:style>
+  <w:style w:type="paragraph" w:styleId="Header">
+    <w:name w:val="header"/>
+    <w:basedOn w:val="Normal"/>
+    <w:link w:val="HeaderChar"/>
+    <w:uiPriority w:val="99"/>
+    <w:unhideWhenUsed/>
+    <w:rsid w:val="00F368E7"/>
+    <w:pPr>
+      <w:tabs>
+        <w:tab w:val="center" w:pos="4513"/>
+        <w:tab w:val="right" w:pos="9026"/>
+      </w:tabs>
+      <w:spacing w:after="0" w:line="240" w:lineRule="auto"/>
+    </w:pPr>
+  </w:style>
+  <w:style w:type="character" w:customStyle="1" w:styleId="HeaderChar">
+    <w:name w:val="Header Char"/>
+    <w:basedOn w:val="DefaultParagraphFont"/>
+    <w:link w:val="Header"/>
+    <w:uiPriority w:val="99"/>
+    <w:rsid w:val="00F368E7"/>
+  </w:style>
+  <w:style w:type="paragraph" w:styleId="Footer">
+    <w:name w:val="footer"/>
+    <w:basedOn w:val="Normal"/>
+    <w:link w:val="FooterChar"/>
+    <w:uiPriority w:val="99"/>
+    <w:unhideWhenUsed/>
+    <w:rsid w:val="00F368E7"/>
+    <w:pPr>
+      <w:tabs>
+        <w:tab w:val="center" w:pos="4513"/>
+        <w:tab w:val="right" w:pos="9026"/>
+      </w:tabs>
+      <w:spacing w:after="0" w:line="240" w:lineRule="auto"/>
+    </w:pPr>
+  </w:style>
+  <w:style w:type="character" w:customStyle="1" w:styleId="FooterChar">
+    <w:name w:val="Footer Char"/>
+    <w:basedOn w:val="DefaultParagraphFont"/>
+    <w:link w:val="Footer"/>
+    <w:uiPriority w:val="99"/>
+    <w:rsid w:val="00F368E7"/>
   </w:style>
 </w:styles>
 </file>
@@ -4285,6 +5713,29 @@
       <w:szCs w:val="36"/>
     </w:rPr>
   </w:style>
+  <w:style w:type="paragraph" w:styleId="Heading5">
+    <w:name w:val="heading 5"/>
+    <w:basedOn w:val="Normal"/>
+    <w:next w:val="Normal"/>
+    <w:link w:val="Heading5Char"/>
+    <w:uiPriority w:val="9"/>
+    <w:unhideWhenUsed/>
+    <w:qFormat/>
+    <w:rsid w:val="00FA308D"/>
+    <w:pPr>
+      <w:keepNext/>
+      <w:tabs>
+        <w:tab w:val="left" w:pos="1752"/>
+      </w:tabs>
+      <w:outlineLvl w:val="4"/>
+    </w:pPr>
+    <w:rPr>
+      <w:b/>
+      <w:color w:val="548DD4" w:themeColor="text2" w:themeTint="99"/>
+      <w:sz w:val="36"/>
+      <w:szCs w:val="36"/>
+    </w:rPr>
+  </w:style>
   <w:style w:type="character" w:default="1" w:styleId="DefaultParagraphFont">
     <w:name w:val="Default Paragraph Font"/>
     <w:uiPriority w:val="1"/>
@@ -4501,6 +5952,63 @@
     <w:name w:val="token"/>
     <w:basedOn w:val="DefaultParagraphFont"/>
     <w:rsid w:val="001D39FD"/>
+  </w:style>
+  <w:style w:type="character" w:customStyle="1" w:styleId="Heading5Char">
+    <w:name w:val="Heading 5 Char"/>
+    <w:basedOn w:val="DefaultParagraphFont"/>
+    <w:link w:val="Heading5"/>
+    <w:uiPriority w:val="9"/>
+    <w:rsid w:val="00FA308D"/>
+    <w:rPr>
+      <w:b/>
+      <w:color w:val="548DD4" w:themeColor="text2" w:themeTint="99"/>
+      <w:sz w:val="36"/>
+      <w:szCs w:val="36"/>
+    </w:rPr>
+  </w:style>
+  <w:style w:type="paragraph" w:styleId="Header">
+    <w:name w:val="header"/>
+    <w:basedOn w:val="Normal"/>
+    <w:link w:val="HeaderChar"/>
+    <w:uiPriority w:val="99"/>
+    <w:unhideWhenUsed/>
+    <w:rsid w:val="00F368E7"/>
+    <w:pPr>
+      <w:tabs>
+        <w:tab w:val="center" w:pos="4513"/>
+        <w:tab w:val="right" w:pos="9026"/>
+      </w:tabs>
+      <w:spacing w:after="0" w:line="240" w:lineRule="auto"/>
+    </w:pPr>
+  </w:style>
+  <w:style w:type="character" w:customStyle="1" w:styleId="HeaderChar">
+    <w:name w:val="Header Char"/>
+    <w:basedOn w:val="DefaultParagraphFont"/>
+    <w:link w:val="Header"/>
+    <w:uiPriority w:val="99"/>
+    <w:rsid w:val="00F368E7"/>
+  </w:style>
+  <w:style w:type="paragraph" w:styleId="Footer">
+    <w:name w:val="footer"/>
+    <w:basedOn w:val="Normal"/>
+    <w:link w:val="FooterChar"/>
+    <w:uiPriority w:val="99"/>
+    <w:unhideWhenUsed/>
+    <w:rsid w:val="00F368E7"/>
+    <w:pPr>
+      <w:tabs>
+        <w:tab w:val="center" w:pos="4513"/>
+        <w:tab w:val="right" w:pos="9026"/>
+      </w:tabs>
+      <w:spacing w:after="0" w:line="240" w:lineRule="auto"/>
+    </w:pPr>
+  </w:style>
+  <w:style w:type="character" w:customStyle="1" w:styleId="FooterChar">
+    <w:name w:val="Footer Char"/>
+    <w:basedOn w:val="DefaultParagraphFont"/>
+    <w:link w:val="Footer"/>
+    <w:uiPriority w:val="99"/>
+    <w:rsid w:val="00F368E7"/>
   </w:style>
 </w:styles>
 </file>

</xml_diff>

<commit_message>
communication between Microservice, removing host and port added
</commit_message>
<xml_diff>
--- a/jee/resources/Microservice.docx
+++ b/jee/resources/Microservice.docx
@@ -6,9 +6,11 @@
       <w:pPr>
         <w:pStyle w:val="Title"/>
       </w:pPr>
+      <w:proofErr w:type="spellStart"/>
       <w:r>
         <w:t>Microservice</w:t>
       </w:r>
+      <w:proofErr w:type="spellEnd"/>
     </w:p>
     <w:p>
       <w:pPr>
@@ -93,22 +95,70 @@
     <w:p>
       <w:pPr>
         <w:pStyle w:val="Heading1"/>
-      </w:pPr>
-      <w:r>
+        <w:rPr>
+          <w:i/>
+          <w:color w:val="548DD4" w:themeColor="text2" w:themeTint="99"/>
+          <w:sz w:val="36"/>
+          <w:szCs w:val="36"/>
+        </w:rPr>
+      </w:pPr>
+      <w:r>
+        <w:rPr>
+          <w:i/>
+          <w:color w:val="548DD4" w:themeColor="text2" w:themeTint="99"/>
+          <w:sz w:val="36"/>
+          <w:szCs w:val="36"/>
+        </w:rPr>
         <w:lastRenderedPageBreak/>
-        <w:t>Why we use Microservice</w:t>
-      </w:r>
+        <w:t xml:space="preserve">Why we use </w:t>
+      </w:r>
+      <w:proofErr w:type="spellStart"/>
+      <w:r>
+        <w:rPr>
+          <w:i/>
+          <w:color w:val="548DD4" w:themeColor="text2" w:themeTint="99"/>
+          <w:sz w:val="36"/>
+          <w:szCs w:val="36"/>
+        </w:rPr>
+        <w:t>Microservice</w:t>
+      </w:r>
+      <w:proofErr w:type="spellEnd"/>
     </w:p>
     <w:p>
       <w:pPr>
         <w:pStyle w:val="BodyText"/>
-      </w:pPr>
-      <w:r>
+        <w:rPr>
+          <w:i/>
+        </w:rPr>
+      </w:pPr>
+      <w:r>
+        <w:rPr>
+          <w:i/>
+        </w:rPr>
         <w:t>S</w:t>
       </w:r>
       <w:r>
-        <w:t>uppose we have monolithic application and contains 3 modules let’s say chatms,userms,orderms</w:t>
-      </w:r>
+        <w:rPr>
+          <w:i/>
+        </w:rPr>
+        <w:t xml:space="preserve">uppose we have monolithic application and contains 3 modules let’s say </w:t>
+      </w:r>
+      <w:proofErr w:type="spellStart"/>
+      <w:r>
+        <w:rPr>
+          <w:i/>
+        </w:rPr>
+        <w:t>chatms</w:t>
+      </w:r>
+      <w:proofErr w:type="gramStart"/>
+      <w:r>
+        <w:rPr>
+          <w:i/>
+        </w:rPr>
+        <w:t>,userms,orderms</w:t>
+      </w:r>
+      <w:proofErr w:type="spellEnd"/>
+      <w:proofErr w:type="gramEnd"/>
     </w:p>
     <w:p>
       <w:r>
@@ -167,9 +217,13 @@
                             <w:pPr>
                               <w:jc w:val="center"/>
                             </w:pPr>
+                            <w:proofErr w:type="spellStart"/>
+                            <w:proofErr w:type="gramStart"/>
                             <w:r>
                               <w:t>orderms</w:t>
                             </w:r>
+                            <w:proofErr w:type="spellEnd"/>
+                            <w:proofErr w:type="gramEnd"/>
                           </w:p>
                         </w:txbxContent>
                       </wps:txbx>
@@ -267,9 +321,13 @@
                             <w:pPr>
                               <w:jc w:val="center"/>
                             </w:pPr>
+                            <w:proofErr w:type="spellStart"/>
+                            <w:proofErr w:type="gramStart"/>
                             <w:r>
                               <w:t>userms</w:t>
                             </w:r>
+                            <w:proofErr w:type="spellEnd"/>
+                            <w:proofErr w:type="gramEnd"/>
                           </w:p>
                         </w:txbxContent>
                       </wps:txbx>
@@ -361,9 +419,13 @@
                             <w:pPr>
                               <w:jc w:val="center"/>
                             </w:pPr>
+                            <w:proofErr w:type="spellStart"/>
+                            <w:proofErr w:type="gramStart"/>
                             <w:r>
                               <w:t>chatms</w:t>
                             </w:r>
+                            <w:proofErr w:type="spellEnd"/>
+                            <w:proofErr w:type="gramEnd"/>
                           </w:p>
                         </w:txbxContent>
                       </wps:txbx>
@@ -490,26 +552,121 @@
     <w:p>
       <w:pPr>
         <w:pStyle w:val="BodyText"/>
-      </w:pPr>
-      <w:r>
-        <w:t>here our all three modules will be dependent on each other by compile time dependency  that means suppose we want to release the new version of every module and our chatms is ready to release but others are not ready to release then we can</w:t>
-      </w:r>
-      <w:r>
+        <w:rPr>
+          <w:i/>
+        </w:rPr>
+      </w:pPr>
+      <w:r>
+        <w:rPr>
+          <w:i/>
+        </w:rPr>
+        <w:t>H</w:t>
+      </w:r>
+      <w:r>
+        <w:rPr>
+          <w:i/>
+        </w:rPr>
+        <w:t xml:space="preserve">ere our all three modules will be dependent on each other by compile time </w:t>
+      </w:r>
+      <w:proofErr w:type="gramStart"/>
+      <w:r>
+        <w:rPr>
+          <w:i/>
+        </w:rPr>
+        <w:t>dependency  that</w:t>
+      </w:r>
+      <w:proofErr w:type="gramEnd"/>
+      <w:r>
+        <w:rPr>
+          <w:i/>
+        </w:rPr>
+        <w:t xml:space="preserve"> means suppose we want to release the new version of every module and our </w:t>
+      </w:r>
+      <w:proofErr w:type="spellStart"/>
+      <w:r>
+        <w:rPr>
+          <w:i/>
+        </w:rPr>
+        <w:t>chatms</w:t>
+      </w:r>
+      <w:proofErr w:type="spellEnd"/>
+      <w:r>
+        <w:rPr>
+          <w:i/>
+        </w:rPr>
+        <w:t xml:space="preserve"> is ready to release but others are not ready to release then we can</w:t>
+      </w:r>
+      <w:r>
+        <w:rPr>
+          <w:i/>
+        </w:rPr>
         <w:t>’t</w:t>
       </w:r>
       <w:r>
-        <w:t xml:space="preserve"> release chatms separately because it </w:t>
-      </w:r>
-      <w:r>
+        <w:rPr>
+          <w:i/>
+        </w:rPr>
+        <w:t xml:space="preserve"> release </w:t>
+      </w:r>
+      <w:proofErr w:type="spellStart"/>
+      <w:r>
+        <w:rPr>
+          <w:i/>
+        </w:rPr>
+        <w:t>chatms</w:t>
+      </w:r>
+      <w:proofErr w:type="spellEnd"/>
+      <w:r>
+        <w:rPr>
+          <w:i/>
+        </w:rPr>
+        <w:t xml:space="preserve"> separately because it </w:t>
+      </w:r>
+      <w:r>
+        <w:rPr>
+          <w:i/>
+        </w:rPr>
         <w:t>has</w:t>
       </w:r>
       <w:r>
-        <w:t xml:space="preserve"> compile time dependency on other modules , similary if want to use different languages, databases, packages version etc for different modules but we can’t do in monolithic application</w:t>
-      </w:r>
-    </w:p>
-    <w:p>
-      <w:pPr>
-        <w:rPr>
+        <w:rPr>
+          <w:i/>
+        </w:rPr>
+        <w:t xml:space="preserve"> compile time dependency on other modules , </w:t>
+      </w:r>
+      <w:proofErr w:type="spellStart"/>
+      <w:r>
+        <w:rPr>
+          <w:i/>
+        </w:rPr>
+        <w:t>similary</w:t>
+      </w:r>
+      <w:proofErr w:type="spellEnd"/>
+      <w:r>
+        <w:rPr>
+          <w:i/>
+        </w:rPr>
+        <w:t xml:space="preserve"> if want to use different languages, databases, packages version </w:t>
+      </w:r>
+      <w:proofErr w:type="spellStart"/>
+      <w:r>
+        <w:rPr>
+          <w:i/>
+        </w:rPr>
+        <w:t>etc</w:t>
+      </w:r>
+      <w:proofErr w:type="spellEnd"/>
+      <w:r>
+        <w:rPr>
+          <w:i/>
+        </w:rPr>
+        <w:t xml:space="preserve"> for different modules but we can’t do in monolithic application</w:t>
+      </w:r>
+    </w:p>
+    <w:p>
+      <w:pPr>
+        <w:rPr>
+          <w:i/>
           <w:sz w:val="28"/>
           <w:szCs w:val="28"/>
         </w:rPr>
@@ -518,62 +675,93 @@
     <w:p>
       <w:pPr>
         <w:pStyle w:val="BodyText"/>
-      </w:pPr>
-      <w:r>
+        <w:rPr>
+          <w:i/>
+        </w:rPr>
+      </w:pPr>
+      <w:r>
+        <w:rPr>
+          <w:i/>
+        </w:rPr>
         <w:t>S</w:t>
       </w:r>
       <w:r>
-        <w:t xml:space="preserve">o now in microservice application every module will </w:t>
-      </w:r>
-      <w:r>
-        <w:t>be</w:t>
-      </w:r>
-      <w:r>
-        <w:t xml:space="preserve"> complete application and will dependent on each other by runtime</w:t>
-      </w:r>
-      <w:r>
-        <w:t xml:space="preserve"> and we can com</w:t>
-      </w:r>
-      <w:r>
-        <w:t>p</w:t>
-      </w:r>
-      <w:r>
-        <w:t>ile inde</w:t>
-      </w:r>
-      <w:r>
-        <w:t>p</w:t>
-      </w:r>
-      <w:r>
-        <w:t xml:space="preserve">endently and release </w:t>
-      </w:r>
-      <w:r>
-        <w:t xml:space="preserve"> and we can use different languages, databases, packages version etc for different modules </w:t>
+        <w:rPr>
+          <w:i/>
+        </w:rPr>
+        <w:t xml:space="preserve">o now in </w:t>
+      </w:r>
+      <w:proofErr w:type="spellStart"/>
+      <w:r>
+        <w:rPr>
+          <w:i/>
+        </w:rPr>
+        <w:t>microservice</w:t>
+      </w:r>
+      <w:proofErr w:type="spellEnd"/>
+      <w:r>
+        <w:rPr>
+          <w:i/>
+        </w:rPr>
+        <w:t xml:space="preserve"> application every module will be complete application and will dependent on each other by runtime and we can com</w:t>
+      </w:r>
+      <w:r>
+        <w:rPr>
+          <w:i/>
+        </w:rPr>
+        <w:t xml:space="preserve">pile independently and release </w:t>
+      </w:r>
+      <w:r>
+        <w:rPr>
+          <w:i/>
+        </w:rPr>
+        <w:t xml:space="preserve"> and we can use different languages, databases, packages version </w:t>
+      </w:r>
+      <w:proofErr w:type="spellStart"/>
+      <w:r>
+        <w:rPr>
+          <w:i/>
+        </w:rPr>
+        <w:t>etc</w:t>
+      </w:r>
+      <w:proofErr w:type="spellEnd"/>
+      <w:r>
+        <w:rPr>
+          <w:i/>
+        </w:rPr>
+        <w:t xml:space="preserve"> for different modules </w:t>
       </w:r>
     </w:p>
     <w:p>
       <w:pPr>
         <w:pStyle w:val="BodyText"/>
-      </w:pPr>
-      <w:r>
-        <w:t xml:space="preserve">they all </w:t>
-      </w:r>
-      <w:r>
+        <w:rPr>
+          <w:i/>
+        </w:rPr>
+      </w:pPr>
+      <w:r>
+        <w:rPr>
+          <w:i/>
+        </w:rPr>
+        <w:t>T</w:t>
+      </w:r>
+      <w:r>
+        <w:rPr>
+          <w:i/>
+        </w:rPr>
+        <w:t xml:space="preserve">hey all </w:t>
+      </w:r>
+      <w:r>
+        <w:rPr>
+          <w:i/>
+        </w:rPr>
         <w:t>having</w:t>
       </w:r>
       <w:r>
-        <w:t xml:space="preserve"> runtime de</w:t>
-      </w:r>
-      <w:r>
-        <w:t>p</w:t>
-      </w:r>
-      <w:r>
-        <w:t>endency so each module can use other module by htt</w:t>
-      </w:r>
-      <w:r>
-        <w:t>p</w:t>
-      </w:r>
-      <w:r>
-        <w:t xml:space="preserve"> request  </w:t>
+        <w:rPr>
+          <w:i/>
+        </w:rPr>
+        <w:t xml:space="preserve"> runtime dependency so each module can use other module by http request  </w:t>
       </w:r>
     </w:p>
     <w:p>
@@ -887,6 +1075,7 @@
                               <w:jc w:val="center"/>
                               <w:rPr>
                                 <w:b/>
+                                <w:i/>
                                 <w:color w:val="FFFFFF" w:themeColor="background1"/>
                                 <w:sz w:val="36"/>
                                 <w:szCs w:val="36"/>
@@ -895,20 +1084,12 @@
                             <w:r>
                               <w:rPr>
                                 <w:b/>
+                                <w:i/>
                                 <w:color w:val="FFFFFF" w:themeColor="background1"/>
                                 <w:sz w:val="36"/>
                                 <w:szCs w:val="36"/>
                               </w:rPr>
-                              <w:t>P</w:t>
-                            </w:r>
-                            <w:r>
-                              <w:rPr>
-                                <w:b/>
-                                <w:color w:val="FFFFFF" w:themeColor="background1"/>
-                                <w:sz w:val="36"/>
-                                <w:szCs w:val="36"/>
-                              </w:rPr>
-                              <w:t>ayment</w:t>
+                              <w:t>Payment</w:t>
                             </w:r>
                           </w:p>
                         </w:txbxContent>
@@ -935,6 +1116,7 @@
                         <w:jc w:val="center"/>
                         <w:rPr>
                           <w:b/>
+                          <w:i/>
                           <w:color w:val="FFFFFF" w:themeColor="background1"/>
                           <w:sz w:val="36"/>
                           <w:szCs w:val="36"/>
@@ -943,20 +1125,12 @@
                       <w:r>
                         <w:rPr>
                           <w:b/>
+                          <w:i/>
                           <w:color w:val="FFFFFF" w:themeColor="background1"/>
                           <w:sz w:val="36"/>
                           <w:szCs w:val="36"/>
                         </w:rPr>
-                        <w:t>P</w:t>
-                      </w:r>
-                      <w:r>
-                        <w:rPr>
-                          <w:b/>
-                          <w:color w:val="FFFFFF" w:themeColor="background1"/>
-                          <w:sz w:val="36"/>
-                          <w:szCs w:val="36"/>
-                        </w:rPr>
-                        <w:t>ayment</w:t>
+                        <w:t>Payment</w:t>
                       </w:r>
                     </w:p>
                   </w:txbxContent>
@@ -1017,8 +1191,14 @@
                           <w:p>
                             <w:pPr>
                               <w:pStyle w:val="Heading3"/>
+                              <w:rPr>
+                                <w:i/>
+                              </w:rPr>
                             </w:pPr>
                             <w:r>
+                              <w:rPr>
+                                <w:i/>
+                              </w:rPr>
                               <w:t>Product</w:t>
                             </w:r>
                           </w:p>
@@ -1044,8 +1224,14 @@
                     <w:p>
                       <w:pPr>
                         <w:pStyle w:val="Heading3"/>
+                        <w:rPr>
+                          <w:i/>
+                        </w:rPr>
                       </w:pPr>
                       <w:r>
+                        <w:rPr>
+                          <w:i/>
+                        </w:rPr>
                         <w:t>Product</w:t>
                       </w:r>
                     </w:p>
@@ -1107,8 +1293,14 @@
                           <w:p>
                             <w:pPr>
                               <w:pStyle w:val="Heading3"/>
+                              <w:rPr>
+                                <w:i/>
+                              </w:rPr>
                             </w:pPr>
                             <w:r>
+                              <w:rPr>
+                                <w:i/>
+                              </w:rPr>
                               <w:t>Orders</w:t>
                             </w:r>
                           </w:p>
@@ -1134,8 +1326,14 @@
                     <w:p>
                       <w:pPr>
                         <w:pStyle w:val="Heading3"/>
+                        <w:rPr>
+                          <w:i/>
+                        </w:rPr>
                       </w:pPr>
                       <w:r>
+                        <w:rPr>
+                          <w:i/>
+                        </w:rPr>
                         <w:t>Orders</w:t>
                       </w:r>
                     </w:p>
@@ -1204,8 +1402,14 @@
                           <w:p>
                             <w:pPr>
                               <w:pStyle w:val="Heading2"/>
+                              <w:rPr>
+                                <w:i/>
+                              </w:rPr>
                             </w:pPr>
                             <w:r>
+                              <w:rPr>
+                                <w:i/>
+                              </w:rPr>
                               <w:t>Users</w:t>
                             </w:r>
                           </w:p>
@@ -1231,8 +1435,14 @@
                     <w:p>
                       <w:pPr>
                         <w:pStyle w:val="Heading2"/>
+                        <w:rPr>
+                          <w:i/>
+                        </w:rPr>
                       </w:pPr>
                       <w:r>
+                        <w:rPr>
+                          <w:i/>
+                        </w:rPr>
                         <w:t>Users</w:t>
                       </w:r>
                     </w:p>
@@ -1251,17 +1461,31 @@
       <w:pPr>
         <w:ind w:firstLine="720"/>
         <w:rPr>
+          <w:i/>
           <w:sz w:val="36"/>
           <w:szCs w:val="36"/>
         </w:rPr>
       </w:pPr>
-      <w:r>
-        <w:rPr>
+      <w:proofErr w:type="gramStart"/>
+      <w:r>
+        <w:rPr>
+          <w:i/>
           <w:sz w:val="36"/>
           <w:szCs w:val="36"/>
         </w:rPr>
-        <w:t>communicate Using Rest  APIs</w:t>
-      </w:r>
+        <w:t>communicate</w:t>
+      </w:r>
+      <w:proofErr w:type="gramEnd"/>
+      <w:r>
+        <w:rPr>
+          <w:i/>
+          <w:sz w:val="36"/>
+          <w:szCs w:val="36"/>
+        </w:rPr>
+        <w:t xml:space="preserve"> Using Rest  APIs</w:t>
+      </w:r>
+      <w:bookmarkStart w:id="0" w:name="_GoBack"/>
+      <w:bookmarkEnd w:id="0"/>
     </w:p>
     <w:p>
       <w:pPr>
@@ -1293,6 +1517,7 @@
           <w:tab w:val="left" w:pos="1752"/>
         </w:tabs>
         <w:rPr>
+          <w:i/>
           <w:sz w:val="36"/>
           <w:szCs w:val="36"/>
         </w:rPr>
@@ -1303,8 +1528,17 @@
           <w:szCs w:val="36"/>
         </w:rPr>
         <w:tab/>
+      </w:r>
+      <w:proofErr w:type="spellStart"/>
+      <w:r>
+        <w:rPr>
+          <w:i/>
+          <w:sz w:val="36"/>
+          <w:szCs w:val="36"/>
+        </w:rPr>
         <w:t>Microservices</w:t>
       </w:r>
+      <w:proofErr w:type="spellEnd"/>
     </w:p>
     <w:p>
       <w:pPr>
@@ -1383,21 +1617,79 @@
         <w:tabs>
           <w:tab w:val="left" w:pos="1752"/>
         </w:tabs>
-      </w:pPr>
-      <w:r>
+        <w:rPr>
+          <w:i/>
+        </w:rPr>
+      </w:pPr>
+      <w:r>
+        <w:rPr>
+          <w:i/>
+        </w:rPr>
         <w:t>R</w:t>
       </w:r>
       <w:r>
-        <w:t>equest will come to api gateway then it will call different services,</w:t>
-      </w:r>
-      <w:r>
-        <w:t xml:space="preserve"> we will use OKTA auth for authentication and if the services have some common configurations then we will kee</w:t>
-      </w:r>
-      <w:r>
-        <w:t>p</w:t>
-      </w:r>
-      <w:r>
-        <w:t xml:space="preserve"> that configurations in config server for that we will use github then we will call them in different services</w:t>
+        <w:rPr>
+          <w:i/>
+        </w:rPr>
+        <w:t xml:space="preserve">equest will come to </w:t>
+      </w:r>
+      <w:proofErr w:type="spellStart"/>
+      <w:proofErr w:type="gramStart"/>
+      <w:r>
+        <w:rPr>
+          <w:i/>
+        </w:rPr>
+        <w:t>api</w:t>
+      </w:r>
+      <w:proofErr w:type="spellEnd"/>
+      <w:proofErr w:type="gramEnd"/>
+      <w:r>
+        <w:rPr>
+          <w:i/>
+        </w:rPr>
+        <w:t xml:space="preserve"> gateway then it will call different services, we will use OKTA </w:t>
+      </w:r>
+      <w:proofErr w:type="spellStart"/>
+      <w:r>
+        <w:rPr>
+          <w:i/>
+        </w:rPr>
+        <w:t>auth</w:t>
+      </w:r>
+      <w:proofErr w:type="spellEnd"/>
+      <w:r>
+        <w:rPr>
+          <w:i/>
+        </w:rPr>
+        <w:t xml:space="preserve"> for authentication and if the services have some common configurations then we will keep that configurations in </w:t>
+      </w:r>
+      <w:proofErr w:type="spellStart"/>
+      <w:r>
+        <w:rPr>
+          <w:i/>
+        </w:rPr>
+        <w:t>config</w:t>
+      </w:r>
+      <w:proofErr w:type="spellEnd"/>
+      <w:r>
+        <w:rPr>
+          <w:i/>
+        </w:rPr>
+        <w:t xml:space="preserve"> server for that we will use </w:t>
+      </w:r>
+      <w:proofErr w:type="spellStart"/>
+      <w:r>
+        <w:rPr>
+          <w:i/>
+        </w:rPr>
+        <w:t>github</w:t>
+      </w:r>
+      <w:proofErr w:type="spellEnd"/>
+      <w:r>
+        <w:rPr>
+          <w:i/>
+        </w:rPr>
+        <w:t xml:space="preserve"> then we will call them in different services</w:t>
       </w:r>
     </w:p>
     <w:p>
@@ -1413,21 +1705,66 @@
     </w:p>
     <w:p>
       <w:pPr>
+        <w:pStyle w:val="Heading9"/>
+        <w:rPr>
+          <w:color w:val="548DD4" w:themeColor="text2" w:themeTint="99"/>
+        </w:rPr>
+      </w:pPr>
+      <w:r>
+        <w:rPr>
+          <w:color w:val="548DD4" w:themeColor="text2" w:themeTint="99"/>
+        </w:rPr>
+        <w:lastRenderedPageBreak/>
+        <w:t>Service Registry</w:t>
+      </w:r>
+    </w:p>
+    <w:p>
+      <w:pPr>
+        <w:pStyle w:val="BodyText2"/>
         <w:tabs>
           <w:tab w:val="left" w:pos="1752"/>
         </w:tabs>
-        <w:rPr>
-          <w:sz w:val="28"/>
-          <w:szCs w:val="28"/>
-        </w:rPr>
-      </w:pPr>
-      <w:r>
-        <w:rPr>
-          <w:sz w:val="28"/>
-          <w:szCs w:val="28"/>
-        </w:rPr>
-        <w:lastRenderedPageBreak/>
-        <w:t>Service Registry</w:t>
+      </w:pPr>
+      <w:r>
+        <w:t>S</w:t>
+      </w:r>
+      <w:r>
+        <w:t>u</w:t>
+      </w:r>
+      <w:r>
+        <w:t xml:space="preserve">ppose if our one service is running on one </w:t>
+      </w:r>
+      <w:proofErr w:type="spellStart"/>
+      <w:r>
+        <w:t>Ip</w:t>
+      </w:r>
+      <w:proofErr w:type="spellEnd"/>
+      <w:r>
+        <w:t xml:space="preserve">, port and calling another service using http which obviously running on different </w:t>
+      </w:r>
+      <w:proofErr w:type="spellStart"/>
+      <w:r>
+        <w:t>Ip</w:t>
+      </w:r>
+      <w:proofErr w:type="spellEnd"/>
+      <w:r>
+        <w:t xml:space="preserve">, port or different </w:t>
+      </w:r>
+      <w:proofErr w:type="gramStart"/>
+      <w:r>
+        <w:t>machine  but</w:t>
+      </w:r>
+      <w:proofErr w:type="gramEnd"/>
+      <w:r>
+        <w:t xml:space="preserve"> due to some technical issue port or any other things like </w:t>
+      </w:r>
+      <w:proofErr w:type="spellStart"/>
+      <w:r>
+        <w:t>ip</w:t>
+      </w:r>
+      <w:proofErr w:type="spellEnd"/>
+      <w:r>
+        <w:t>, path are not working so our one  service can’t use other  service because two services are calling each other on the basis of physical properties</w:t>
       </w:r>
     </w:p>
     <w:p>
@@ -1436,30 +1773,84 @@
           <w:tab w:val="left" w:pos="1752"/>
         </w:tabs>
         <w:rPr>
-          <w:sz w:val="28"/>
-          <w:szCs w:val="28"/>
-        </w:rPr>
-      </w:pPr>
-      <w:r>
-        <w:rPr>
-          <w:sz w:val="28"/>
-          <w:szCs w:val="28"/>
-        </w:rPr>
-        <w:t>S</w:t>
-      </w:r>
-      <w:r>
-        <w:rPr>
-          <w:sz w:val="28"/>
-          <w:szCs w:val="28"/>
-        </w:rPr>
-        <w:t>u</w:t>
-      </w:r>
-      <w:r>
-        <w:rPr>
-          <w:sz w:val="28"/>
-          <w:szCs w:val="28"/>
-        </w:rPr>
-        <w:t>ppose if our one service is running on one Ip, port and calling another service using http which obviously running on different Ip, port or different machine  but due to some technical issue port or any other things like ip, path are not working so our one  service can’t use other  service because two services are calling each other on the basis of physical properties</w:t>
+          <w:i/>
+          <w:sz w:val="28"/>
+          <w:szCs w:val="28"/>
+        </w:rPr>
+      </w:pPr>
+      <w:r>
+        <w:rPr>
+          <w:i/>
+          <w:sz w:val="28"/>
+          <w:szCs w:val="28"/>
+        </w:rPr>
+        <w:t>to get rid of it we will use Eureka server which obviously is one service and we will register our different services on the eureka server by name so</w:t>
+      </w:r>
+      <w:r>
+        <w:rPr>
+          <w:i/>
+          <w:sz w:val="28"/>
+          <w:szCs w:val="28"/>
+        </w:rPr>
+        <w:t xml:space="preserve"> now our</w:t>
+      </w:r>
+      <w:r>
+        <w:rPr>
+          <w:i/>
+          <w:sz w:val="28"/>
+          <w:szCs w:val="28"/>
+        </w:rPr>
+        <w:t xml:space="preserve"> different services are not dependent on each other by p</w:t>
+      </w:r>
+      <w:r>
+        <w:rPr>
+          <w:i/>
+          <w:sz w:val="28"/>
+          <w:szCs w:val="28"/>
+        </w:rPr>
+        <w:t>hys</w:t>
+      </w:r>
+      <w:r>
+        <w:rPr>
+          <w:i/>
+          <w:sz w:val="28"/>
+          <w:szCs w:val="28"/>
+        </w:rPr>
+        <w:t xml:space="preserve">ical things like </w:t>
+      </w:r>
+      <w:proofErr w:type="spellStart"/>
+      <w:r>
+        <w:rPr>
+          <w:i/>
+          <w:sz w:val="28"/>
+          <w:szCs w:val="28"/>
+        </w:rPr>
+        <w:t>ip</w:t>
+      </w:r>
+      <w:proofErr w:type="spellEnd"/>
+      <w:r>
+        <w:rPr>
+          <w:i/>
+          <w:sz w:val="28"/>
+          <w:szCs w:val="28"/>
+        </w:rPr>
+        <w:t>, port, now one service can call other service by</w:t>
+      </w:r>
+      <w:r>
+        <w:rPr>
+          <w:i/>
+          <w:sz w:val="28"/>
+          <w:szCs w:val="28"/>
+        </w:rPr>
+        <w:t xml:space="preserve"> http request</w:t>
+      </w:r>
+      <w:r>
+        <w:rPr>
+          <w:i/>
+          <w:sz w:val="28"/>
+          <w:szCs w:val="28"/>
+        </w:rPr>
+        <w:t xml:space="preserve"> using name</w:t>
       </w:r>
     </w:p>
     <w:p>
@@ -1468,132 +1859,36 @@
           <w:tab w:val="left" w:pos="1752"/>
         </w:tabs>
         <w:rPr>
-          <w:sz w:val="28"/>
-          <w:szCs w:val="28"/>
-        </w:rPr>
-      </w:pPr>
-      <w:r>
-        <w:rPr>
-          <w:sz w:val="28"/>
-          <w:szCs w:val="28"/>
-        </w:rPr>
-        <w:t>to get rid of it we will use Eureka server which obviously is one service and we will register our different services on the eureka server by name so</w:t>
-      </w:r>
-      <w:r>
-        <w:rPr>
-          <w:sz w:val="28"/>
-          <w:szCs w:val="28"/>
-        </w:rPr>
-        <w:t xml:space="preserve"> now our</w:t>
-      </w:r>
-      <w:r>
-        <w:rPr>
-          <w:sz w:val="28"/>
-          <w:szCs w:val="28"/>
-        </w:rPr>
-        <w:t xml:space="preserve"> different services are not dependent on each other by p</w:t>
-      </w:r>
-      <w:r>
-        <w:rPr>
-          <w:sz w:val="28"/>
-          <w:szCs w:val="28"/>
-        </w:rPr>
-        <w:t>hys</w:t>
-      </w:r>
-      <w:r>
-        <w:rPr>
-          <w:sz w:val="28"/>
-          <w:szCs w:val="28"/>
-        </w:rPr>
-        <w:t>ical things like ip, port, now one service can call other service by</w:t>
-      </w:r>
-      <w:r>
-        <w:rPr>
-          <w:sz w:val="28"/>
-          <w:szCs w:val="28"/>
-        </w:rPr>
-        <w:t xml:space="preserve"> </w:t>
-      </w:r>
-      <w:r>
-        <w:rPr>
-          <w:sz w:val="28"/>
-          <w:szCs w:val="28"/>
-        </w:rPr>
-        <w:t>http request</w:t>
-      </w:r>
-      <w:r>
-        <w:rPr>
-          <w:sz w:val="28"/>
-          <w:szCs w:val="28"/>
-        </w:rPr>
-        <w:t xml:space="preserve"> </w:t>
-      </w:r>
-      <w:r>
-        <w:rPr>
-          <w:sz w:val="28"/>
-          <w:szCs w:val="28"/>
-        </w:rPr>
-        <w:t>using name</w:t>
-      </w:r>
-    </w:p>
-    <w:p>
-      <w:pPr>
-        <w:tabs>
-          <w:tab w:val="left" w:pos="1752"/>
-        </w:tabs>
-        <w:rPr>
-          <w:sz w:val="28"/>
-          <w:szCs w:val="28"/>
-        </w:rPr>
-      </w:pPr>
-      <w:r>
-        <w:rPr>
-          <w:sz w:val="28"/>
-          <w:szCs w:val="28"/>
-        </w:rPr>
-        <w:t>Eureka server/Discovery server will kee</w:t>
-      </w:r>
-      <w:r>
-        <w:rPr>
-          <w:sz w:val="28"/>
-          <w:szCs w:val="28"/>
-        </w:rPr>
-        <w:t>p</w:t>
-      </w:r>
-      <w:r>
-        <w:rPr>
-          <w:sz w:val="28"/>
-          <w:szCs w:val="28"/>
-        </w:rPr>
-        <w:t xml:space="preserve"> track of each registered service , we can easily see which services are u</w:t>
-      </w:r>
-      <w:r>
-        <w:rPr>
-          <w:sz w:val="28"/>
-          <w:szCs w:val="28"/>
-        </w:rPr>
-        <w:t>p</w:t>
-      </w:r>
-      <w:r>
-        <w:rPr>
-          <w:sz w:val="28"/>
-          <w:szCs w:val="28"/>
-        </w:rPr>
-        <w:t xml:space="preserve"> or down or the com</w:t>
-      </w:r>
-      <w:r>
-        <w:rPr>
-          <w:sz w:val="28"/>
-          <w:szCs w:val="28"/>
-        </w:rPr>
-        <w:t>p</w:t>
-      </w:r>
-      <w:r>
-        <w:rPr>
-          <w:sz w:val="28"/>
-          <w:szCs w:val="28"/>
-        </w:rPr>
-        <w:t xml:space="preserve">lete information of the services </w:t>
+          <w:i/>
+          <w:sz w:val="28"/>
+          <w:szCs w:val="28"/>
+        </w:rPr>
+      </w:pPr>
+      <w:r>
+        <w:rPr>
+          <w:i/>
+          <w:sz w:val="28"/>
+          <w:szCs w:val="28"/>
+        </w:rPr>
+        <w:t xml:space="preserve">Eureka server/Discovery server will keep track of each registered </w:t>
+      </w:r>
+      <w:proofErr w:type="gramStart"/>
+      <w:r>
+        <w:rPr>
+          <w:i/>
+          <w:sz w:val="28"/>
+          <w:szCs w:val="28"/>
+        </w:rPr>
+        <w:t>service ,</w:t>
+      </w:r>
+      <w:proofErr w:type="gramEnd"/>
+      <w:r>
+        <w:rPr>
+          <w:i/>
+          <w:sz w:val="28"/>
+          <w:szCs w:val="28"/>
+        </w:rPr>
+        <w:t xml:space="preserve"> we can easily see which services are up or down or the complete information of the services </w:t>
       </w:r>
     </w:p>
     <w:p>
@@ -1681,8 +1976,15 @@
     <w:p>
       <w:pPr>
         <w:pStyle w:val="Heading4"/>
-      </w:pPr>
-      <w:r>
+        <w:rPr>
+          <w:i/>
+        </w:rPr>
+      </w:pPr>
+      <w:r>
+        <w:rPr>
+          <w:i/>
+        </w:rPr>
+        <w:lastRenderedPageBreak/>
         <w:t>Implementing Service Registry using Eureka SERVER</w:t>
       </w:r>
     </w:p>
@@ -1692,12 +1994,14 @@
           <w:tab w:val="left" w:pos="1752"/>
         </w:tabs>
         <w:rPr>
-          <w:sz w:val="28"/>
-          <w:szCs w:val="28"/>
-        </w:rPr>
-      </w:pPr>
-      <w:r>
-        <w:rPr>
+          <w:i/>
+          <w:sz w:val="28"/>
+          <w:szCs w:val="28"/>
+        </w:rPr>
+      </w:pPr>
+      <w:r>
+        <w:rPr>
+          <w:i/>
           <w:color w:val="000000" w:themeColor="text1"/>
           <w:sz w:val="28"/>
           <w:szCs w:val="28"/>
@@ -1706,6 +2010,7 @@
       </w:r>
       <w:r>
         <w:rPr>
+          <w:i/>
           <w:color w:val="000000" w:themeColor="text1"/>
           <w:sz w:val="28"/>
           <w:szCs w:val="28"/>
@@ -1714,6 +2019,7 @@
       </w:r>
       <w:r>
         <w:rPr>
+          <w:i/>
           <w:sz w:val="28"/>
           <w:szCs w:val="28"/>
         </w:rPr>
@@ -1726,17 +2032,28 @@
           <w:tab w:val="left" w:pos="1752"/>
         </w:tabs>
         <w:rPr>
-          <w:sz w:val="28"/>
-          <w:szCs w:val="28"/>
-        </w:rPr>
-      </w:pPr>
-      <w:r>
-        <w:rPr>
-          <w:sz w:val="28"/>
-          <w:szCs w:val="28"/>
-        </w:rPr>
-        <w:lastRenderedPageBreak/>
-        <w:t xml:space="preserve">in the pom.xml file we will add two dependency </w:t>
+          <w:i/>
+          <w:sz w:val="28"/>
+          <w:szCs w:val="28"/>
+        </w:rPr>
+      </w:pPr>
+      <w:proofErr w:type="gramStart"/>
+      <w:r>
+        <w:rPr>
+          <w:i/>
+          <w:sz w:val="28"/>
+          <w:szCs w:val="28"/>
+        </w:rPr>
+        <w:t>in</w:t>
+      </w:r>
+      <w:proofErr w:type="gramEnd"/>
+      <w:r>
+        <w:rPr>
+          <w:i/>
+          <w:sz w:val="28"/>
+          <w:szCs w:val="28"/>
+        </w:rPr>
+        <w:t xml:space="preserve"> the pom.xml file we will add two dependency </w:t>
       </w:r>
     </w:p>
     <w:p>
@@ -1899,6 +2216,7 @@
         </w:rPr>
         <w:t>&lt;</w:t>
       </w:r>
+      <w:proofErr w:type="gramStart"/>
       <w:r>
         <w:rPr>
           <w:rFonts w:ascii="Consolas" w:eastAsia="Times New Roman" w:hAnsi="Consolas" w:cs="Courier New"/>
@@ -1909,6 +2227,7 @@
         </w:rPr>
         <w:t>dependency</w:t>
       </w:r>
+      <w:proofErr w:type="gramEnd"/>
       <w:r>
         <w:rPr>
           <w:rFonts w:ascii="Consolas" w:eastAsia="Times New Roman" w:hAnsi="Consolas" w:cs="Courier New"/>
@@ -1970,6 +2289,7 @@
         </w:rPr>
         <w:t>&lt;</w:t>
       </w:r>
+      <w:proofErr w:type="spellStart"/>
       <w:r>
         <w:rPr>
           <w:rFonts w:ascii="Consolas" w:eastAsia="Times New Roman" w:hAnsi="Consolas" w:cs="Courier New"/>
@@ -1980,6 +2300,7 @@
         </w:rPr>
         <w:t>groupId</w:t>
       </w:r>
+      <w:proofErr w:type="spellEnd"/>
       <w:r>
         <w:rPr>
           <w:rFonts w:ascii="Consolas" w:eastAsia="Times New Roman" w:hAnsi="Consolas" w:cs="Courier New"/>
@@ -1990,6 +2311,7 @@
         </w:rPr>
         <w:t>&gt;</w:t>
       </w:r>
+      <w:proofErr w:type="spellStart"/>
       <w:r>
         <w:rPr>
           <w:rFonts w:ascii="Consolas" w:eastAsia="Times New Roman" w:hAnsi="Consolas" w:cs="Courier New"/>
@@ -2000,6 +2322,7 @@
         </w:rPr>
         <w:t>org.springframework.cloud</w:t>
       </w:r>
+      <w:proofErr w:type="spellEnd"/>
       <w:r>
         <w:rPr>
           <w:rFonts w:ascii="Consolas" w:eastAsia="Times New Roman" w:hAnsi="Consolas" w:cs="Courier New"/>
@@ -2010,6 +2333,7 @@
         </w:rPr>
         <w:t>&lt;/</w:t>
       </w:r>
+      <w:proofErr w:type="spellStart"/>
       <w:r>
         <w:rPr>
           <w:rFonts w:ascii="Consolas" w:eastAsia="Times New Roman" w:hAnsi="Consolas" w:cs="Courier New"/>
@@ -2020,6 +2344,7 @@
         </w:rPr>
         <w:t>groupId</w:t>
       </w:r>
+      <w:proofErr w:type="spellEnd"/>
       <w:r>
         <w:rPr>
           <w:rFonts w:ascii="Consolas" w:eastAsia="Times New Roman" w:hAnsi="Consolas" w:cs="Courier New"/>
@@ -2081,6 +2406,8 @@
         </w:rPr>
         <w:t>&lt;</w:t>
       </w:r>
+      <w:proofErr w:type="spellStart"/>
+      <w:proofErr w:type="gramStart"/>
       <w:r>
         <w:rPr>
           <w:rFonts w:ascii="Consolas" w:eastAsia="Times New Roman" w:hAnsi="Consolas" w:cs="Courier New"/>
@@ -2091,6 +2418,7 @@
         </w:rPr>
         <w:t>artifactId</w:t>
       </w:r>
+      <w:proofErr w:type="spellEnd"/>
       <w:r>
         <w:rPr>
           <w:rFonts w:ascii="Consolas" w:eastAsia="Times New Roman" w:hAnsi="Consolas" w:cs="Courier New"/>
@@ -2101,6 +2429,7 @@
         </w:rPr>
         <w:t>&gt;</w:t>
       </w:r>
+      <w:proofErr w:type="gramEnd"/>
       <w:r>
         <w:rPr>
           <w:rFonts w:ascii="Consolas" w:eastAsia="Times New Roman" w:hAnsi="Consolas" w:cs="Courier New"/>
@@ -2121,6 +2450,7 @@
         </w:rPr>
         <w:t>&lt;/</w:t>
       </w:r>
+      <w:proofErr w:type="spellStart"/>
       <w:r>
         <w:rPr>
           <w:rFonts w:ascii="Consolas" w:eastAsia="Times New Roman" w:hAnsi="Consolas" w:cs="Courier New"/>
@@ -2131,6 +2461,7 @@
         </w:rPr>
         <w:t>artifactId</w:t>
       </w:r>
+      <w:proofErr w:type="spellEnd"/>
       <w:r>
         <w:rPr>
           <w:rFonts w:ascii="Consolas" w:eastAsia="Times New Roman" w:hAnsi="Consolas" w:cs="Courier New"/>
@@ -2243,6 +2574,7 @@
         </w:rPr>
         <w:t>&lt;</w:t>
       </w:r>
+      <w:proofErr w:type="gramStart"/>
       <w:r>
         <w:rPr>
           <w:rFonts w:ascii="Consolas" w:eastAsia="Times New Roman" w:hAnsi="Consolas" w:cs="Courier New"/>
@@ -2253,6 +2585,7 @@
         </w:rPr>
         <w:t>dependency</w:t>
       </w:r>
+      <w:proofErr w:type="gramEnd"/>
       <w:r>
         <w:rPr>
           <w:rFonts w:ascii="Consolas" w:eastAsia="Times New Roman" w:hAnsi="Consolas" w:cs="Courier New"/>
@@ -2314,6 +2647,7 @@
         </w:rPr>
         <w:t>&lt;</w:t>
       </w:r>
+      <w:proofErr w:type="spellStart"/>
       <w:r>
         <w:rPr>
           <w:rFonts w:ascii="Consolas" w:eastAsia="Times New Roman" w:hAnsi="Consolas" w:cs="Courier New"/>
@@ -2324,6 +2658,7 @@
         </w:rPr>
         <w:t>groupId</w:t>
       </w:r>
+      <w:proofErr w:type="spellEnd"/>
       <w:r>
         <w:rPr>
           <w:rFonts w:ascii="Consolas" w:eastAsia="Times New Roman" w:hAnsi="Consolas" w:cs="Courier New"/>
@@ -2334,6 +2669,7 @@
         </w:rPr>
         <w:t>&gt;</w:t>
       </w:r>
+      <w:proofErr w:type="spellStart"/>
       <w:r>
         <w:rPr>
           <w:rFonts w:ascii="Consolas" w:eastAsia="Times New Roman" w:hAnsi="Consolas" w:cs="Courier New"/>
@@ -2344,6 +2680,7 @@
         </w:rPr>
         <w:t>org.springframework.cloud</w:t>
       </w:r>
+      <w:proofErr w:type="spellEnd"/>
       <w:r>
         <w:rPr>
           <w:rFonts w:ascii="Consolas" w:eastAsia="Times New Roman" w:hAnsi="Consolas" w:cs="Courier New"/>
@@ -2354,6 +2691,7 @@
         </w:rPr>
         <w:t>&lt;/</w:t>
       </w:r>
+      <w:proofErr w:type="spellStart"/>
       <w:r>
         <w:rPr>
           <w:rFonts w:ascii="Consolas" w:eastAsia="Times New Roman" w:hAnsi="Consolas" w:cs="Courier New"/>
@@ -2364,6 +2702,7 @@
         </w:rPr>
         <w:t>groupId</w:t>
       </w:r>
+      <w:proofErr w:type="spellEnd"/>
       <w:r>
         <w:rPr>
           <w:rFonts w:ascii="Consolas" w:eastAsia="Times New Roman" w:hAnsi="Consolas" w:cs="Courier New"/>
@@ -2425,6 +2764,7 @@
         </w:rPr>
         <w:t>&lt;</w:t>
       </w:r>
+      <w:proofErr w:type="gramStart"/>
       <w:r>
         <w:rPr>
           <w:rFonts w:ascii="Consolas" w:eastAsia="Times New Roman" w:hAnsi="Consolas" w:cs="Courier New"/>
@@ -2445,6 +2785,7 @@
         </w:rPr>
         <w:t>&gt;</w:t>
       </w:r>
+      <w:proofErr w:type="gramEnd"/>
       <w:r>
         <w:rPr>
           <w:rFonts w:ascii="Consolas" w:eastAsia="Times New Roman" w:hAnsi="Consolas" w:cs="Courier New"/>
@@ -2570,6 +2911,7 @@
           <w:tab w:val="left" w:pos="1752"/>
         </w:tabs>
         <w:rPr>
+          <w:i/>
           <w:color w:val="548DD4" w:themeColor="text2" w:themeTint="99"/>
           <w:sz w:val="28"/>
           <w:szCs w:val="28"/>
@@ -2577,6 +2919,7 @@
       </w:pPr>
       <w:r>
         <w:rPr>
+          <w:i/>
           <w:sz w:val="28"/>
           <w:szCs w:val="28"/>
         </w:rPr>
@@ -2584,6 +2927,7 @@
       </w:r>
       <w:r>
         <w:rPr>
+          <w:i/>
           <w:sz w:val="28"/>
           <w:szCs w:val="28"/>
         </w:rPr>
@@ -2591,6 +2935,7 @@
       </w:r>
       <w:r>
         <w:rPr>
+          <w:i/>
           <w:sz w:val="28"/>
           <w:szCs w:val="28"/>
         </w:rPr>
@@ -2598,12 +2943,24 @@
       </w:r>
       <w:r>
         <w:rPr>
+          <w:i/>
           <w:color w:val="548DD4" w:themeColor="text2" w:themeTint="99"/>
           <w:sz w:val="28"/>
           <w:szCs w:val="28"/>
         </w:rPr>
-        <w:t>@EnableEurekaServer</w:t>
-      </w:r>
+        <w:t>@</w:t>
+      </w:r>
+      <w:proofErr w:type="spellStart"/>
+      <w:r>
+        <w:rPr>
+          <w:i/>
+          <w:color w:val="548DD4" w:themeColor="text2" w:themeTint="99"/>
+          <w:sz w:val="28"/>
+          <w:szCs w:val="28"/>
+        </w:rPr>
+        <w:t>EnableEurekaServer</w:t>
+      </w:r>
+      <w:proofErr w:type="spellEnd"/>
     </w:p>
     <w:p>
       <w:pPr>
@@ -2611,12 +2968,14 @@
           <w:tab w:val="left" w:pos="1752"/>
         </w:tabs>
         <w:rPr>
-          <w:sz w:val="28"/>
-          <w:szCs w:val="28"/>
-        </w:rPr>
-      </w:pPr>
-      <w:r>
-        <w:rPr>
+          <w:i/>
+          <w:sz w:val="28"/>
+          <w:szCs w:val="28"/>
+        </w:rPr>
+      </w:pPr>
+      <w:r>
+        <w:rPr>
+          <w:i/>
           <w:color w:val="000000" w:themeColor="text1"/>
           <w:sz w:val="28"/>
           <w:szCs w:val="28"/>
@@ -2625,102 +2984,57 @@
       </w:r>
       <w:r>
         <w:rPr>
+          <w:i/>
           <w:color w:val="000000" w:themeColor="text1"/>
           <w:sz w:val="28"/>
           <w:szCs w:val="28"/>
         </w:rPr>
-        <w:t>nd now will go inside application</w:t>
-      </w:r>
-      <w:r>
-        <w:rPr>
-          <w:sz w:val="28"/>
-          <w:szCs w:val="28"/>
-        </w:rPr>
-        <w:t>.</w:t>
-      </w:r>
-      <w:r>
-        <w:rPr>
-          <w:sz w:val="28"/>
-          <w:szCs w:val="28"/>
-        </w:rPr>
-        <w:t>p</w:t>
-      </w:r>
-      <w:r>
-        <w:rPr>
-          <w:sz w:val="28"/>
-          <w:szCs w:val="28"/>
-        </w:rPr>
-        <w:t>ro</w:t>
-      </w:r>
-      <w:r>
-        <w:rPr>
-          <w:sz w:val="28"/>
-          <w:szCs w:val="28"/>
-        </w:rPr>
-        <w:t>p</w:t>
-      </w:r>
-      <w:r>
-        <w:rPr>
-          <w:sz w:val="28"/>
-          <w:szCs w:val="28"/>
-        </w:rPr>
-        <w:t>erties file or a</w:t>
-      </w:r>
-      <w:r>
-        <w:rPr>
-          <w:sz w:val="28"/>
-          <w:szCs w:val="28"/>
-        </w:rPr>
-        <w:t>pp</w:t>
-      </w:r>
-      <w:r>
-        <w:rPr>
-          <w:sz w:val="28"/>
-          <w:szCs w:val="28"/>
-        </w:rPr>
-        <w:t>lication.yml file and add some configuration to make this s</w:t>
-      </w:r>
-      <w:r>
-        <w:rPr>
-          <w:sz w:val="28"/>
-          <w:szCs w:val="28"/>
-        </w:rPr>
-        <w:t>p</w:t>
-      </w:r>
-      <w:r>
-        <w:rPr>
-          <w:sz w:val="28"/>
-          <w:szCs w:val="28"/>
-        </w:rPr>
-        <w:t xml:space="preserve">ring </w:t>
-      </w:r>
-      <w:r>
-        <w:rPr>
-          <w:sz w:val="28"/>
-          <w:szCs w:val="28"/>
-        </w:rPr>
-        <w:t>p</w:t>
-      </w:r>
-      <w:r>
-        <w:rPr>
-          <w:sz w:val="28"/>
-          <w:szCs w:val="28"/>
-        </w:rPr>
-        <w:t>roject as Eureka server instead of normal s</w:t>
-      </w:r>
-      <w:r>
-        <w:rPr>
-          <w:sz w:val="28"/>
-          <w:szCs w:val="28"/>
-        </w:rPr>
-        <w:t>p</w:t>
-      </w:r>
-      <w:r>
-        <w:rPr>
-          <w:sz w:val="28"/>
-          <w:szCs w:val="28"/>
-        </w:rPr>
-        <w:t>ring boot service</w:t>
+        <w:t xml:space="preserve">nd now will go inside </w:t>
+      </w:r>
+      <w:proofErr w:type="spellStart"/>
+      <w:r>
+        <w:rPr>
+          <w:i/>
+          <w:color w:val="000000" w:themeColor="text1"/>
+          <w:sz w:val="28"/>
+          <w:szCs w:val="28"/>
+        </w:rPr>
+        <w:t>application</w:t>
+      </w:r>
+      <w:r>
+        <w:rPr>
+          <w:i/>
+          <w:sz w:val="28"/>
+          <w:szCs w:val="28"/>
+        </w:rPr>
+        <w:t>.properties</w:t>
+      </w:r>
+      <w:proofErr w:type="spellEnd"/>
+      <w:r>
+        <w:rPr>
+          <w:i/>
+          <w:sz w:val="28"/>
+          <w:szCs w:val="28"/>
+        </w:rPr>
+        <w:t xml:space="preserve"> file or </w:t>
+      </w:r>
+      <w:proofErr w:type="spellStart"/>
+      <w:r>
+        <w:rPr>
+          <w:i/>
+          <w:sz w:val="28"/>
+          <w:szCs w:val="28"/>
+        </w:rPr>
+        <w:t>application.yml</w:t>
+      </w:r>
+      <w:proofErr w:type="spellEnd"/>
+      <w:r>
+        <w:rPr>
+          <w:i/>
+          <w:sz w:val="28"/>
+          <w:szCs w:val="28"/>
+        </w:rPr>
+        <w:t xml:space="preserve"> file and add some configuration to make this spring project as Eureka server instead of normal spring boot service</w:t>
       </w:r>
     </w:p>
     <w:p>
@@ -2731,12 +3045,14 @@
           <w:color w:val="A9B7C6"/>
         </w:rPr>
       </w:pPr>
+      <w:proofErr w:type="spellStart"/>
       <w:r>
         <w:rPr>
           <w:color w:val="CC7832"/>
         </w:rPr>
         <w:t>server.port</w:t>
       </w:r>
+      <w:proofErr w:type="spellEnd"/>
       <w:r>
         <w:rPr>
           <w:color w:val="808080"/>
@@ -2765,12 +3081,20 @@
         <w:rPr>
           <w:color w:val="6A8759"/>
         </w:rPr>
-        <w:t>ort you can mention)</w:t>
-      </w:r>
+        <w:t>ort you can mention</w:t>
+      </w:r>
+      <w:proofErr w:type="gramStart"/>
       <w:r>
         <w:rPr>
           <w:color w:val="6A8759"/>
         </w:rPr>
+        <w:t>)</w:t>
+      </w:r>
+      <w:proofErr w:type="gramEnd"/>
+      <w:r>
+        <w:rPr>
+          <w:color w:val="6A8759"/>
+        </w:rPr>
         <w:br/>
       </w:r>
       <w:r>
@@ -2791,36 +3115,42 @@
         </w:rPr>
         <w:br/>
       </w:r>
+      <w:proofErr w:type="spellStart"/>
       <w:r>
         <w:rPr>
           <w:color w:val="CC7832"/>
         </w:rPr>
         <w:t>eureka.instance.hostname</w:t>
       </w:r>
+      <w:proofErr w:type="spellEnd"/>
       <w:r>
         <w:rPr>
           <w:color w:val="808080"/>
         </w:rPr>
         <w:t>=</w:t>
       </w:r>
+      <w:proofErr w:type="spellStart"/>
       <w:r>
         <w:rPr>
           <w:color w:val="6A8759"/>
         </w:rPr>
         <w:t>localhost</w:t>
       </w:r>
+      <w:proofErr w:type="spellEnd"/>
       <w:r>
         <w:rPr>
           <w:color w:val="6A8759"/>
         </w:rPr>
         <w:br/>
       </w:r>
+      <w:proofErr w:type="spellStart"/>
       <w:r>
         <w:rPr>
           <w:color w:val="CC7832"/>
         </w:rPr>
         <w:t>eureka.client.registerWithEureka</w:t>
       </w:r>
+      <w:proofErr w:type="spellEnd"/>
       <w:r>
         <w:rPr>
           <w:color w:val="808080"/>
@@ -2839,12 +3169,14 @@
         </w:rPr>
         <w:br/>
       </w:r>
+      <w:proofErr w:type="spellStart"/>
       <w:r>
         <w:rPr>
           <w:color w:val="CC7832"/>
         </w:rPr>
         <w:t>eureka.client.fetchRegistry</w:t>
       </w:r>
+      <w:proofErr w:type="spellEnd"/>
       <w:r>
         <w:rPr>
           <w:color w:val="808080"/>
@@ -2875,12 +3207,14 @@
           <w:tab w:val="left" w:pos="1752"/>
         </w:tabs>
         <w:rPr>
-          <w:sz w:val="28"/>
-          <w:szCs w:val="28"/>
-        </w:rPr>
-      </w:pPr>
-      <w:r>
-        <w:rPr>
+          <w:i/>
+          <w:sz w:val="28"/>
+          <w:szCs w:val="28"/>
+        </w:rPr>
+      </w:pPr>
+      <w:r>
+        <w:rPr>
+          <w:i/>
           <w:sz w:val="28"/>
           <w:szCs w:val="28"/>
         </w:rPr>
@@ -2888,52 +3222,11 @@
       </w:r>
       <w:r>
         <w:rPr>
-          <w:sz w:val="28"/>
-          <w:szCs w:val="28"/>
-        </w:rPr>
-        <w:t xml:space="preserve">ast two </w:t>
-      </w:r>
-      <w:r>
-        <w:rPr>
-          <w:sz w:val="28"/>
-          <w:szCs w:val="28"/>
-        </w:rPr>
-        <w:t>p</w:t>
-      </w:r>
-      <w:r>
-        <w:rPr>
-          <w:sz w:val="28"/>
-          <w:szCs w:val="28"/>
-        </w:rPr>
-        <w:t>ro</w:t>
-      </w:r>
-      <w:r>
-        <w:rPr>
-          <w:sz w:val="28"/>
-          <w:szCs w:val="28"/>
-        </w:rPr>
-        <w:t>p</w:t>
-      </w:r>
-      <w:r>
-        <w:rPr>
-          <w:sz w:val="28"/>
-          <w:szCs w:val="28"/>
-        </w:rPr>
-        <w:t xml:space="preserve">erties we are adding because we want to </w:t>
-      </w:r>
-      <w:r>
-        <w:rPr>
-          <w:sz w:val="28"/>
-          <w:szCs w:val="28"/>
-        </w:rPr>
-        <w:t>p</w:t>
-      </w:r>
-      <w:r>
-        <w:rPr>
-          <w:sz w:val="28"/>
-          <w:szCs w:val="28"/>
-        </w:rPr>
-        <w:t xml:space="preserve">revent this service to be registered on eureka server or behave as eureka client because it is itself eureka server and other service will be registered here and will be eureka client for this service </w:t>
+          <w:i/>
+          <w:sz w:val="28"/>
+          <w:szCs w:val="28"/>
+        </w:rPr>
+        <w:t xml:space="preserve">ast two properties we are adding because we want to prevent this service to be registered on eureka server or behave as eureka client because it is itself eureka server and other service will be registered here and will be eureka client for this service </w:t>
       </w:r>
     </w:p>
     <w:p>
@@ -2942,15 +3235,18 @@
           <w:tab w:val="left" w:pos="1752"/>
         </w:tabs>
         <w:rPr>
-          <w:sz w:val="28"/>
-          <w:szCs w:val="28"/>
-        </w:rPr>
-      </w:pPr>
-      <w:r>
-        <w:rPr>
-          <w:sz w:val="28"/>
-          <w:szCs w:val="28"/>
-        </w:rPr>
+          <w:i/>
+          <w:sz w:val="28"/>
+          <w:szCs w:val="28"/>
+        </w:rPr>
+      </w:pPr>
+      <w:r>
+        <w:rPr>
+          <w:i/>
+          <w:sz w:val="28"/>
+          <w:szCs w:val="28"/>
+        </w:rPr>
+        <w:lastRenderedPageBreak/>
         <w:t xml:space="preserve">Now we will run this service and will check on browser then Eureka UI will be rendered </w:t>
       </w:r>
     </w:p>
@@ -2968,15 +3264,21 @@
     <w:p>
       <w:pPr>
         <w:pStyle w:val="Heading5"/>
-      </w:pPr>
-      <w:r>
-        <w:lastRenderedPageBreak/>
+        <w:rPr>
+          <w:i/>
+        </w:rPr>
+      </w:pPr>
+      <w:r>
+        <w:rPr>
+          <w:i/>
+        </w:rPr>
         <w:t>Implementing Service Discovery Client</w:t>
       </w:r>
     </w:p>
     <w:p>
       <w:pPr>
         <w:rPr>
+          <w:i/>
           <w:color w:val="000000" w:themeColor="text1"/>
           <w:sz w:val="28"/>
           <w:szCs w:val="28"/>
@@ -2984,6 +3286,7 @@
       </w:pPr>
       <w:r>
         <w:rPr>
+          <w:i/>
           <w:color w:val="000000" w:themeColor="text1"/>
           <w:sz w:val="28"/>
           <w:szCs w:val="28"/>
@@ -2992,16 +3295,16 @@
       </w:r>
       <w:r>
         <w:rPr>
+          <w:i/>
           <w:color w:val="000000" w:themeColor="text1"/>
           <w:sz w:val="28"/>
           <w:szCs w:val="28"/>
         </w:rPr>
         <w:t>eureka/</w:t>
       </w:r>
-      <w:bookmarkStart w:id="0" w:name="_GoBack"/>
-      <w:bookmarkEnd w:id="0"/>
-      <w:r>
-        <w:rPr>
+      <w:r>
+        <w:rPr>
+          <w:i/>
           <w:color w:val="000000" w:themeColor="text1"/>
           <w:sz w:val="28"/>
           <w:szCs w:val="28"/>
@@ -3012,12 +3315,14 @@
     <w:p>
       <w:pPr>
         <w:rPr>
-          <w:sz w:val="28"/>
-          <w:szCs w:val="28"/>
-        </w:rPr>
-      </w:pPr>
-      <w:r>
-        <w:rPr>
+          <w:i/>
+          <w:sz w:val="28"/>
+          <w:szCs w:val="28"/>
+        </w:rPr>
+      </w:pPr>
+      <w:r>
+        <w:rPr>
+          <w:i/>
           <w:color w:val="000000" w:themeColor="text1"/>
           <w:sz w:val="28"/>
           <w:szCs w:val="28"/>
@@ -3026,31 +3331,11 @@
       </w:r>
       <w:r>
         <w:rPr>
-          <w:sz w:val="28"/>
-          <w:szCs w:val="28"/>
-        </w:rPr>
-        <w:t>p</w:t>
-      </w:r>
-      <w:r>
-        <w:rPr>
-          <w:sz w:val="28"/>
-          <w:szCs w:val="28"/>
-        </w:rPr>
-        <w:t xml:space="preserve">endencies inside our existing service </w:t>
-      </w:r>
-      <w:r>
-        <w:rPr>
-          <w:sz w:val="28"/>
-          <w:szCs w:val="28"/>
-        </w:rPr>
-        <w:t>p</w:t>
-      </w:r>
-      <w:r>
-        <w:rPr>
-          <w:sz w:val="28"/>
-          <w:szCs w:val="28"/>
-        </w:rPr>
-        <w:t>om.xml file</w:t>
+          <w:i/>
+          <w:sz w:val="28"/>
+          <w:szCs w:val="28"/>
+        </w:rPr>
+        <w:t>pendencies inside our existing service pom.xml file</w:t>
       </w:r>
     </w:p>
     <w:p>
@@ -3134,6 +3419,7 @@
         </w:rPr>
         <w:t>&lt;</w:t>
       </w:r>
+      <w:proofErr w:type="gramStart"/>
       <w:r>
         <w:rPr>
           <w:rFonts w:ascii="Consolas" w:eastAsia="Times New Roman" w:hAnsi="Consolas" w:cs="Courier New"/>
@@ -3144,6 +3430,7 @@
         </w:rPr>
         <w:t>dependency</w:t>
       </w:r>
+      <w:proofErr w:type="gramEnd"/>
       <w:r>
         <w:rPr>
           <w:rFonts w:ascii="Consolas" w:eastAsia="Times New Roman" w:hAnsi="Consolas" w:cs="Courier New"/>
@@ -3205,6 +3492,7 @@
         </w:rPr>
         <w:t>&lt;</w:t>
       </w:r>
+      <w:proofErr w:type="spellStart"/>
       <w:r>
         <w:rPr>
           <w:rFonts w:ascii="Consolas" w:eastAsia="Times New Roman" w:hAnsi="Consolas" w:cs="Courier New"/>
@@ -3215,6 +3503,7 @@
         </w:rPr>
         <w:t>groupId</w:t>
       </w:r>
+      <w:proofErr w:type="spellEnd"/>
       <w:r>
         <w:rPr>
           <w:rFonts w:ascii="Consolas" w:eastAsia="Times New Roman" w:hAnsi="Consolas" w:cs="Courier New"/>
@@ -3225,6 +3514,7 @@
         </w:rPr>
         <w:t>&gt;</w:t>
       </w:r>
+      <w:proofErr w:type="spellStart"/>
       <w:r>
         <w:rPr>
           <w:rFonts w:ascii="Consolas" w:eastAsia="Times New Roman" w:hAnsi="Consolas" w:cs="Courier New"/>
@@ -3235,6 +3525,7 @@
         </w:rPr>
         <w:t>org.springframework.cloud</w:t>
       </w:r>
+      <w:proofErr w:type="spellEnd"/>
       <w:r>
         <w:rPr>
           <w:rFonts w:ascii="Consolas" w:eastAsia="Times New Roman" w:hAnsi="Consolas" w:cs="Courier New"/>
@@ -3245,6 +3536,7 @@
         </w:rPr>
         <w:t>&lt;/</w:t>
       </w:r>
+      <w:proofErr w:type="spellStart"/>
       <w:r>
         <w:rPr>
           <w:rFonts w:ascii="Consolas" w:eastAsia="Times New Roman" w:hAnsi="Consolas" w:cs="Courier New"/>
@@ -3255,6 +3547,7 @@
         </w:rPr>
         <w:t>groupId</w:t>
       </w:r>
+      <w:proofErr w:type="spellEnd"/>
       <w:r>
         <w:rPr>
           <w:rFonts w:ascii="Consolas" w:eastAsia="Times New Roman" w:hAnsi="Consolas" w:cs="Courier New"/>
@@ -3316,6 +3609,7 @@
         </w:rPr>
         <w:t>&lt;</w:t>
       </w:r>
+      <w:proofErr w:type="gramStart"/>
       <w:r>
         <w:rPr>
           <w:rFonts w:ascii="Consolas" w:eastAsia="Times New Roman" w:hAnsi="Consolas" w:cs="Courier New"/>
@@ -3336,6 +3630,7 @@
         </w:rPr>
         <w:t>&gt;</w:t>
       </w:r>
+      <w:proofErr w:type="gramEnd"/>
       <w:r>
         <w:rPr>
           <w:rFonts w:ascii="Consolas" w:eastAsia="Times New Roman" w:hAnsi="Consolas" w:cs="Courier New"/>
@@ -3460,12 +3755,14 @@
     <w:p>
       <w:pPr>
         <w:rPr>
-          <w:sz w:val="28"/>
-          <w:szCs w:val="28"/>
-        </w:rPr>
-      </w:pPr>
-      <w:r>
-        <w:rPr>
+          <w:i/>
+          <w:sz w:val="28"/>
+          <w:szCs w:val="28"/>
+        </w:rPr>
+      </w:pPr>
+      <w:r>
+        <w:rPr>
+          <w:i/>
           <w:color w:val="000000" w:themeColor="text1"/>
           <w:sz w:val="28"/>
           <w:szCs w:val="28"/>
@@ -3474,17 +3771,11 @@
       </w:r>
       <w:r>
         <w:rPr>
-          <w:sz w:val="28"/>
-          <w:szCs w:val="28"/>
-        </w:rPr>
-        <w:t>p</w:t>
-      </w:r>
-      <w:r>
-        <w:rPr>
-          <w:sz w:val="28"/>
-          <w:szCs w:val="28"/>
-        </w:rPr>
-        <w:t xml:space="preserve">endencies tag is ending after that we will add </w:t>
+          <w:i/>
+          <w:sz w:val="28"/>
+          <w:szCs w:val="28"/>
+        </w:rPr>
+        <w:t xml:space="preserve">pendencies tag is ending after that we will add </w:t>
       </w:r>
     </w:p>
     <w:p>
@@ -3527,6 +3818,8 @@
         </w:rPr>
         <w:t>&lt;</w:t>
       </w:r>
+      <w:proofErr w:type="spellStart"/>
+      <w:proofErr w:type="gramStart"/>
       <w:r>
         <w:rPr>
           <w:rFonts w:ascii="Consolas" w:eastAsia="Times New Roman" w:hAnsi="Consolas" w:cs="Courier New"/>
@@ -3537,6 +3830,8 @@
         </w:rPr>
         <w:t>dependencyManagement</w:t>
       </w:r>
+      <w:proofErr w:type="spellEnd"/>
+      <w:proofErr w:type="gramEnd"/>
       <w:r>
         <w:rPr>
           <w:rFonts w:ascii="Consolas" w:eastAsia="Times New Roman" w:hAnsi="Consolas" w:cs="Courier New"/>
@@ -3598,6 +3893,7 @@
         </w:rPr>
         <w:t>&lt;</w:t>
       </w:r>
+      <w:proofErr w:type="gramStart"/>
       <w:r>
         <w:rPr>
           <w:rFonts w:ascii="Consolas" w:eastAsia="Times New Roman" w:hAnsi="Consolas" w:cs="Courier New"/>
@@ -3608,6 +3904,7 @@
         </w:rPr>
         <w:t>dependencies</w:t>
       </w:r>
+      <w:proofErr w:type="gramEnd"/>
       <w:r>
         <w:rPr>
           <w:rFonts w:ascii="Consolas" w:eastAsia="Times New Roman" w:hAnsi="Consolas" w:cs="Courier New"/>
@@ -3669,6 +3966,7 @@
         </w:rPr>
         <w:t>&lt;</w:t>
       </w:r>
+      <w:proofErr w:type="gramStart"/>
       <w:r>
         <w:rPr>
           <w:rFonts w:ascii="Consolas" w:eastAsia="Times New Roman" w:hAnsi="Consolas" w:cs="Courier New"/>
@@ -3679,6 +3977,7 @@
         </w:rPr>
         <w:t>dependency</w:t>
       </w:r>
+      <w:proofErr w:type="gramEnd"/>
       <w:r>
         <w:rPr>
           <w:rFonts w:ascii="Consolas" w:eastAsia="Times New Roman" w:hAnsi="Consolas" w:cs="Courier New"/>
@@ -3740,6 +4039,7 @@
         </w:rPr>
         <w:t>&lt;</w:t>
       </w:r>
+      <w:proofErr w:type="spellStart"/>
       <w:r>
         <w:rPr>
           <w:rFonts w:ascii="Consolas" w:eastAsia="Times New Roman" w:hAnsi="Consolas" w:cs="Courier New"/>
@@ -3750,6 +4050,7 @@
         </w:rPr>
         <w:t>groupId</w:t>
       </w:r>
+      <w:proofErr w:type="spellEnd"/>
       <w:r>
         <w:rPr>
           <w:rFonts w:ascii="Consolas" w:eastAsia="Times New Roman" w:hAnsi="Consolas" w:cs="Courier New"/>
@@ -3760,6 +4061,7 @@
         </w:rPr>
         <w:t>&gt;</w:t>
       </w:r>
+      <w:proofErr w:type="spellStart"/>
       <w:r>
         <w:rPr>
           <w:rFonts w:ascii="Consolas" w:eastAsia="Times New Roman" w:hAnsi="Consolas" w:cs="Courier New"/>
@@ -3770,6 +4072,7 @@
         </w:rPr>
         <w:t>org.springframework.cloud</w:t>
       </w:r>
+      <w:proofErr w:type="spellEnd"/>
       <w:r>
         <w:rPr>
           <w:rFonts w:ascii="Consolas" w:eastAsia="Times New Roman" w:hAnsi="Consolas" w:cs="Courier New"/>
@@ -3780,6 +4083,7 @@
         </w:rPr>
         <w:t>&lt;/</w:t>
       </w:r>
+      <w:proofErr w:type="spellStart"/>
       <w:r>
         <w:rPr>
           <w:rFonts w:ascii="Consolas" w:eastAsia="Times New Roman" w:hAnsi="Consolas" w:cs="Courier New"/>
@@ -3790,6 +4094,7 @@
         </w:rPr>
         <w:t>groupId</w:t>
       </w:r>
+      <w:proofErr w:type="spellEnd"/>
       <w:r>
         <w:rPr>
           <w:rFonts w:ascii="Consolas" w:eastAsia="Times New Roman" w:hAnsi="Consolas" w:cs="Courier New"/>
@@ -3851,6 +4156,8 @@
         </w:rPr>
         <w:t>&lt;</w:t>
       </w:r>
+      <w:proofErr w:type="spellStart"/>
+      <w:proofErr w:type="gramStart"/>
       <w:r>
         <w:rPr>
           <w:rFonts w:ascii="Consolas" w:eastAsia="Times New Roman" w:hAnsi="Consolas" w:cs="Courier New"/>
@@ -3861,6 +4168,7 @@
         </w:rPr>
         <w:t>artifactId</w:t>
       </w:r>
+      <w:proofErr w:type="spellEnd"/>
       <w:r>
         <w:rPr>
           <w:rFonts w:ascii="Consolas" w:eastAsia="Times New Roman" w:hAnsi="Consolas" w:cs="Courier New"/>
@@ -3871,6 +4179,7 @@
         </w:rPr>
         <w:t>&gt;</w:t>
       </w:r>
+      <w:proofErr w:type="gramEnd"/>
       <w:r>
         <w:rPr>
           <w:rFonts w:ascii="Consolas" w:eastAsia="Times New Roman" w:hAnsi="Consolas" w:cs="Courier New"/>
@@ -3891,6 +4200,7 @@
         </w:rPr>
         <w:t>&lt;/</w:t>
       </w:r>
+      <w:proofErr w:type="spellStart"/>
       <w:r>
         <w:rPr>
           <w:rFonts w:ascii="Consolas" w:eastAsia="Times New Roman" w:hAnsi="Consolas" w:cs="Courier New"/>
@@ -3901,6 +4211,7 @@
         </w:rPr>
         <w:t>artifactId</w:t>
       </w:r>
+      <w:proofErr w:type="spellEnd"/>
       <w:r>
         <w:rPr>
           <w:rFonts w:ascii="Consolas" w:eastAsia="Times New Roman" w:hAnsi="Consolas" w:cs="Courier New"/>
@@ -3962,6 +4273,7 @@
         </w:rPr>
         <w:t>&lt;</w:t>
       </w:r>
+      <w:proofErr w:type="gramStart"/>
       <w:r>
         <w:rPr>
           <w:rFonts w:ascii="Consolas" w:eastAsia="Times New Roman" w:hAnsi="Consolas" w:cs="Courier New"/>
@@ -3972,6 +4284,7 @@
         </w:rPr>
         <w:t>version</w:t>
       </w:r>
+      <w:proofErr w:type="gramEnd"/>
       <w:r>
         <w:rPr>
           <w:rFonts w:ascii="Consolas" w:eastAsia="Times New Roman" w:hAnsi="Consolas" w:cs="Courier New"/>
@@ -3990,7 +4303,29 @@
           <w:szCs w:val="20"/>
           <w:lang w:eastAsia="en-GB"/>
         </w:rPr>
-        <w:t>${spring-cloud.version}</w:t>
+        <w:t>${spring-</w:t>
+      </w:r>
+      <w:proofErr w:type="spellStart"/>
+      <w:r>
+        <w:rPr>
+          <w:rFonts w:ascii="Consolas" w:eastAsia="Times New Roman" w:hAnsi="Consolas" w:cs="Courier New"/>
+          <w:color w:val="FFFFFF"/>
+          <w:sz w:val="20"/>
+          <w:szCs w:val="20"/>
+          <w:lang w:eastAsia="en-GB"/>
+        </w:rPr>
+        <w:t>cloud.version</w:t>
+      </w:r>
+      <w:proofErr w:type="spellEnd"/>
+      <w:r>
+        <w:rPr>
+          <w:rFonts w:ascii="Consolas" w:eastAsia="Times New Roman" w:hAnsi="Consolas" w:cs="Courier New"/>
+          <w:color w:val="FFFFFF"/>
+          <w:sz w:val="20"/>
+          <w:szCs w:val="20"/>
+          <w:lang w:eastAsia="en-GB"/>
+        </w:rPr>
+        <w:t>}</w:t>
       </w:r>
       <w:r>
         <w:rPr>
@@ -4073,6 +4408,7 @@
         </w:rPr>
         <w:t>&lt;</w:t>
       </w:r>
+      <w:proofErr w:type="gramStart"/>
       <w:r>
         <w:rPr>
           <w:rFonts w:ascii="Consolas" w:eastAsia="Times New Roman" w:hAnsi="Consolas" w:cs="Courier New"/>
@@ -4093,6 +4429,8 @@
         </w:rPr>
         <w:t>&gt;</w:t>
       </w:r>
+      <w:proofErr w:type="spellStart"/>
+      <w:proofErr w:type="gramEnd"/>
       <w:r>
         <w:rPr>
           <w:rFonts w:ascii="Consolas" w:eastAsia="Times New Roman" w:hAnsi="Consolas" w:cs="Courier New"/>
@@ -4103,6 +4441,7 @@
         </w:rPr>
         <w:t>pom</w:t>
       </w:r>
+      <w:proofErr w:type="spellEnd"/>
       <w:r>
         <w:rPr>
           <w:rFonts w:ascii="Consolas" w:eastAsia="Times New Roman" w:hAnsi="Consolas" w:cs="Courier New"/>
@@ -4184,6 +4523,7 @@
         </w:rPr>
         <w:t>&lt;</w:t>
       </w:r>
+      <w:proofErr w:type="gramStart"/>
       <w:r>
         <w:rPr>
           <w:rFonts w:ascii="Consolas" w:eastAsia="Times New Roman" w:hAnsi="Consolas" w:cs="Courier New"/>
@@ -4204,6 +4544,7 @@
         </w:rPr>
         <w:t>&gt;</w:t>
       </w:r>
+      <w:proofErr w:type="gramEnd"/>
       <w:r>
         <w:rPr>
           <w:rFonts w:ascii="Consolas" w:eastAsia="Times New Roman" w:hAnsi="Consolas" w:cs="Courier New"/>
@@ -4437,6 +4778,7 @@
         </w:rPr>
         <w:t>&lt;/</w:t>
       </w:r>
+      <w:proofErr w:type="spellStart"/>
       <w:r>
         <w:rPr>
           <w:rFonts w:ascii="Consolas" w:eastAsia="Times New Roman" w:hAnsi="Consolas" w:cs="Courier New"/>
@@ -4447,6 +4789,7 @@
         </w:rPr>
         <w:t>dependencyManagement</w:t>
       </w:r>
+      <w:proofErr w:type="spellEnd"/>
       <w:r>
         <w:rPr>
           <w:rFonts w:ascii="Consolas" w:eastAsia="Times New Roman" w:hAnsi="Consolas" w:cs="Courier New"/>
@@ -4469,116 +4812,126 @@
     <w:p>
       <w:pPr>
         <w:rPr>
-          <w:sz w:val="28"/>
-          <w:szCs w:val="28"/>
-        </w:rPr>
-      </w:pPr>
-      <w:r>
-        <w:rPr>
-          <w:sz w:val="28"/>
-          <w:szCs w:val="28"/>
-        </w:rPr>
-        <w:t xml:space="preserve">Now inside the service main class  we will add </w:t>
-      </w:r>
-      <w:r>
-        <w:rPr>
+          <w:i/>
+          <w:sz w:val="28"/>
+          <w:szCs w:val="28"/>
+        </w:rPr>
+      </w:pPr>
+      <w:r>
+        <w:rPr>
+          <w:i/>
+          <w:sz w:val="28"/>
+          <w:szCs w:val="28"/>
+        </w:rPr>
+        <w:t xml:space="preserve">Now inside the service main </w:t>
+      </w:r>
+      <w:proofErr w:type="gramStart"/>
+      <w:r>
+        <w:rPr>
+          <w:i/>
+          <w:sz w:val="28"/>
+          <w:szCs w:val="28"/>
+        </w:rPr>
+        <w:t>class  we</w:t>
+      </w:r>
+      <w:proofErr w:type="gramEnd"/>
+      <w:r>
+        <w:rPr>
+          <w:i/>
+          <w:sz w:val="28"/>
+          <w:szCs w:val="28"/>
+        </w:rPr>
+        <w:t xml:space="preserve"> will add </w:t>
+      </w:r>
+      <w:r>
+        <w:rPr>
+          <w:i/>
           <w:color w:val="548DD4" w:themeColor="text2" w:themeTint="99"/>
           <w:sz w:val="28"/>
           <w:szCs w:val="28"/>
         </w:rPr>
-        <w:t xml:space="preserve">@EnableEurekaClient </w:t>
-      </w:r>
-      <w:r>
-        <w:rPr>
-          <w:sz w:val="28"/>
-          <w:szCs w:val="28"/>
-        </w:rPr>
-        <w:t>on the to</w:t>
-      </w:r>
-      <w:r>
-        <w:rPr>
-          <w:sz w:val="28"/>
-          <w:szCs w:val="28"/>
-        </w:rPr>
-        <w:t>p</w:t>
-      </w:r>
-      <w:r>
-        <w:rPr>
-          <w:sz w:val="28"/>
-          <w:szCs w:val="28"/>
-        </w:rPr>
-        <w:t xml:space="preserve"> of the class</w:t>
-      </w:r>
-    </w:p>
-    <w:p>
-      <w:pPr>
-        <w:rPr>
-          <w:sz w:val="28"/>
-          <w:szCs w:val="28"/>
-        </w:rPr>
-      </w:pPr>
-      <w:r>
-        <w:rPr>
-          <w:sz w:val="28"/>
-          <w:szCs w:val="28"/>
-        </w:rPr>
-        <w:t>Next thing we will do is to add the configuration in the a</w:t>
-      </w:r>
-      <w:r>
-        <w:rPr>
-          <w:sz w:val="28"/>
-          <w:szCs w:val="28"/>
-        </w:rPr>
-        <w:t>pp</w:t>
-      </w:r>
-      <w:r>
-        <w:rPr>
-          <w:sz w:val="28"/>
-          <w:szCs w:val="28"/>
-        </w:rPr>
-        <w:t>lication.</w:t>
-      </w:r>
-      <w:r>
-        <w:rPr>
-          <w:sz w:val="28"/>
-          <w:szCs w:val="28"/>
-        </w:rPr>
-        <w:t xml:space="preserve"> p</w:t>
-      </w:r>
-      <w:r>
-        <w:rPr>
-          <w:sz w:val="28"/>
-          <w:szCs w:val="28"/>
-        </w:rPr>
-        <w:t>ro</w:t>
-      </w:r>
-      <w:r>
-        <w:rPr>
-          <w:sz w:val="28"/>
-          <w:szCs w:val="28"/>
-        </w:rPr>
-        <w:t>p</w:t>
-      </w:r>
-      <w:r>
-        <w:rPr>
-          <w:sz w:val="28"/>
-          <w:szCs w:val="28"/>
-        </w:rPr>
-        <w:t>erties file or a</w:t>
-      </w:r>
-      <w:r>
-        <w:rPr>
-          <w:sz w:val="28"/>
-          <w:szCs w:val="28"/>
-        </w:rPr>
-        <w:t>pp</w:t>
-      </w:r>
-      <w:r>
-        <w:rPr>
-          <w:sz w:val="28"/>
-          <w:szCs w:val="28"/>
-        </w:rPr>
-        <w:t>lication.yml file</w:t>
+        <w:t>@</w:t>
+      </w:r>
+      <w:proofErr w:type="spellStart"/>
+      <w:r>
+        <w:rPr>
+          <w:i/>
+          <w:color w:val="548DD4" w:themeColor="text2" w:themeTint="99"/>
+          <w:sz w:val="28"/>
+          <w:szCs w:val="28"/>
+        </w:rPr>
+        <w:t>EnableEurekaClient</w:t>
+      </w:r>
+      <w:proofErr w:type="spellEnd"/>
+      <w:r>
+        <w:rPr>
+          <w:i/>
+          <w:color w:val="548DD4" w:themeColor="text2" w:themeTint="99"/>
+          <w:sz w:val="28"/>
+          <w:szCs w:val="28"/>
+        </w:rPr>
+        <w:t xml:space="preserve"> </w:t>
+      </w:r>
+      <w:r>
+        <w:rPr>
+          <w:i/>
+          <w:sz w:val="28"/>
+          <w:szCs w:val="28"/>
+        </w:rPr>
+        <w:t>on the top of the class</w:t>
+      </w:r>
+    </w:p>
+    <w:p>
+      <w:pPr>
+        <w:rPr>
+          <w:i/>
+          <w:sz w:val="28"/>
+          <w:szCs w:val="28"/>
+        </w:rPr>
+      </w:pPr>
+      <w:r>
+        <w:rPr>
+          <w:i/>
+          <w:sz w:val="28"/>
+          <w:szCs w:val="28"/>
+        </w:rPr>
+        <w:t xml:space="preserve">Next thing we will do is to add the configuration in the application. </w:t>
+      </w:r>
+      <w:proofErr w:type="gramStart"/>
+      <w:r>
+        <w:rPr>
+          <w:i/>
+          <w:sz w:val="28"/>
+          <w:szCs w:val="28"/>
+        </w:rPr>
+        <w:t>properties</w:t>
+      </w:r>
+      <w:proofErr w:type="gramEnd"/>
+      <w:r>
+        <w:rPr>
+          <w:i/>
+          <w:sz w:val="28"/>
+          <w:szCs w:val="28"/>
+        </w:rPr>
+        <w:t xml:space="preserve"> file or </w:t>
+      </w:r>
+      <w:proofErr w:type="spellStart"/>
+      <w:r>
+        <w:rPr>
+          <w:i/>
+          <w:sz w:val="28"/>
+          <w:szCs w:val="28"/>
+        </w:rPr>
+        <w:t>application.yml</w:t>
+      </w:r>
+      <w:proofErr w:type="spellEnd"/>
+      <w:r>
+        <w:rPr>
+          <w:i/>
+          <w:sz w:val="28"/>
+          <w:szCs w:val="28"/>
+        </w:rPr>
+        <w:t xml:space="preserve"> file</w:t>
       </w:r>
     </w:p>
     <w:p>
@@ -4589,12 +4942,14 @@
           <w:color w:val="A9B7C6"/>
         </w:rPr>
       </w:pPr>
+      <w:proofErr w:type="gramStart"/>
       <w:r>
         <w:rPr>
           <w:color w:val="CC7832"/>
         </w:rPr>
         <w:t>eureka</w:t>
       </w:r>
+      <w:proofErr w:type="gramEnd"/>
       <w:r>
         <w:rPr>
           <w:color w:val="A9B7C6"/>
@@ -4631,13 +4986,179 @@
         <w:rPr>
           <w:color w:val="CC7832"/>
         </w:rPr>
-        <w:t>prefer-ip-address</w:t>
+        <w:t>prefer-</w:t>
+      </w:r>
+      <w:proofErr w:type="spellStart"/>
+      <w:r>
+        <w:rPr>
+          <w:color w:val="CC7832"/>
+        </w:rPr>
+        <w:t>ip</w:t>
+      </w:r>
+      <w:proofErr w:type="spellEnd"/>
+      <w:r>
+        <w:rPr>
+          <w:color w:val="CC7832"/>
+        </w:rPr>
+        <w:t>-address</w:t>
       </w:r>
       <w:r>
         <w:rPr>
           <w:color w:val="A9B7C6"/>
         </w:rPr>
         <w:t>: true</w:t>
+      </w:r>
+      <w:r>
+        <w:rPr>
+          <w:color w:val="A9B7C6"/>
+        </w:rPr>
+        <w:br/>
+      </w:r>
+      <w:r>
+        <w:rPr>
+          <w:color w:val="A9B7C6"/>
+        </w:rPr>
+        <w:lastRenderedPageBreak/>
+        <w:t xml:space="preserve">  </w:t>
+      </w:r>
+      <w:r>
+        <w:rPr>
+          <w:color w:val="CC7832"/>
+        </w:rPr>
+        <w:t>client</w:t>
+      </w:r>
+      <w:r>
+        <w:rPr>
+          <w:color w:val="A9B7C6"/>
+        </w:rPr>
+        <w:t>:</w:t>
+      </w:r>
+      <w:r>
+        <w:rPr>
+          <w:color w:val="A9B7C6"/>
+        </w:rPr>
+        <w:br/>
+        <w:t xml:space="preserve">    </w:t>
+      </w:r>
+      <w:r>
+        <w:rPr>
+          <w:color w:val="CC7832"/>
+        </w:rPr>
+        <w:t>fetch-registry</w:t>
+      </w:r>
+      <w:r>
+        <w:rPr>
+          <w:color w:val="A9B7C6"/>
+        </w:rPr>
+        <w:t>: true</w:t>
+      </w:r>
+      <w:r>
+        <w:rPr>
+          <w:color w:val="A9B7C6"/>
+        </w:rPr>
+        <w:br/>
+        <w:t xml:space="preserve">    </w:t>
+      </w:r>
+      <w:r>
+        <w:rPr>
+          <w:color w:val="CC7832"/>
+        </w:rPr>
+        <w:t>register-with-eureka</w:t>
+      </w:r>
+      <w:r>
+        <w:rPr>
+          <w:color w:val="A9B7C6"/>
+        </w:rPr>
+        <w:t>: true</w:t>
+      </w:r>
+      <w:r>
+        <w:rPr>
+          <w:color w:val="A9B7C6"/>
+        </w:rPr>
+        <w:br/>
+        <w:t xml:space="preserve">    </w:t>
+      </w:r>
+      <w:proofErr w:type="spellStart"/>
+      <w:r>
+        <w:rPr>
+          <w:color w:val="CC7832"/>
+        </w:rPr>
+        <w:t>serviceUrl</w:t>
+      </w:r>
+      <w:proofErr w:type="spellEnd"/>
+      <w:r>
+        <w:rPr>
+          <w:color w:val="A9B7C6"/>
+        </w:rPr>
+        <w:t>:</w:t>
+      </w:r>
+      <w:r>
+        <w:rPr>
+          <w:color w:val="A9B7C6"/>
+        </w:rPr>
+        <w:br/>
+        <w:t xml:space="preserve">      </w:t>
+      </w:r>
+      <w:proofErr w:type="spellStart"/>
+      <w:r>
+        <w:rPr>
+          <w:color w:val="CC7832"/>
+        </w:rPr>
+        <w:t>defaultZone</w:t>
+      </w:r>
+      <w:proofErr w:type="spellEnd"/>
+      <w:r>
+        <w:rPr>
+          <w:color w:val="A9B7C6"/>
+        </w:rPr>
+        <w:t>: http://localhost:9000/eureka/</w:t>
+      </w:r>
+    </w:p>
+    <w:p>
+      <w:pPr>
+        <w:rPr>
+          <w:sz w:val="28"/>
+          <w:szCs w:val="28"/>
+        </w:rPr>
+      </w:pPr>
+      <w:proofErr w:type="gramStart"/>
+      <w:r>
+        <w:rPr>
+          <w:sz w:val="28"/>
+          <w:szCs w:val="28"/>
+        </w:rPr>
+        <w:t>and</w:t>
+      </w:r>
+      <w:proofErr w:type="gramEnd"/>
+      <w:r>
+        <w:rPr>
+          <w:sz w:val="28"/>
+          <w:szCs w:val="28"/>
+        </w:rPr>
+        <w:t xml:space="preserve"> also </w:t>
+      </w:r>
+    </w:p>
+    <w:p>
+      <w:pPr>
+        <w:pStyle w:val="HTMLPreformatted"/>
+        <w:shd w:val="clear" w:color="auto" w:fill="2B2B2B"/>
+        <w:rPr>
+          <w:color w:val="A9B7C6"/>
+        </w:rPr>
+      </w:pPr>
+      <w:proofErr w:type="gramStart"/>
+      <w:r>
+        <w:rPr>
+          <w:color w:val="CC7832"/>
+        </w:rPr>
+        <w:t>spring</w:t>
+      </w:r>
+      <w:proofErr w:type="gramEnd"/>
+      <w:r>
+        <w:rPr>
+          <w:color w:val="A9B7C6"/>
+        </w:rPr>
+        <w:t>:</w:t>
       </w:r>
       <w:r>
         <w:rPr>
@@ -4650,7 +5171,7 @@
         <w:rPr>
           <w:color w:val="CC7832"/>
         </w:rPr>
-        <w:t>client</w:t>
+        <w:t>application</w:t>
       </w:r>
       <w:r>
         <w:rPr>
@@ -4669,191 +5190,1107 @@
         <w:rPr>
           <w:color w:val="CC7832"/>
         </w:rPr>
-        <w:t>fetch-registry</w:t>
+        <w:t>name</w:t>
       </w:r>
       <w:r>
         <w:rPr>
           <w:color w:val="A9B7C6"/>
         </w:rPr>
-        <w:t>: true</w:t>
-      </w:r>
+        <w:t xml:space="preserve">: </w:t>
+      </w:r>
+      <w:proofErr w:type="spellStart"/>
       <w:r>
         <w:rPr>
           <w:color w:val="A9B7C6"/>
         </w:rPr>
-        <w:br/>
-        <w:t xml:space="preserve">    </w:t>
-      </w:r>
-      <w:r>
-        <w:rPr>
-          <w:color w:val="CC7832"/>
-        </w:rPr>
-        <w:t>register-with-eureka</w:t>
-      </w:r>
-      <w:r>
-        <w:rPr>
-          <w:color w:val="A9B7C6"/>
-        </w:rPr>
-        <w:t>: true</w:t>
-      </w:r>
-      <w:r>
-        <w:rPr>
-          <w:color w:val="A9B7C6"/>
-        </w:rPr>
-        <w:br/>
-        <w:t xml:space="preserve">    </w:t>
-      </w:r>
-      <w:r>
-        <w:rPr>
-          <w:color w:val="CC7832"/>
-        </w:rPr>
-        <w:t>serviceUrl</w:t>
-      </w:r>
-      <w:r>
-        <w:rPr>
-          <w:color w:val="A9B7C6"/>
-        </w:rPr>
-        <w:t>:</w:t>
-      </w:r>
-      <w:r>
-        <w:rPr>
-          <w:color w:val="A9B7C6"/>
-        </w:rPr>
-        <w:br/>
-        <w:t xml:space="preserve">      </w:t>
-      </w:r>
-      <w:r>
-        <w:rPr>
-          <w:color w:val="CC7832"/>
-        </w:rPr>
-        <w:t>defaultZone</w:t>
-      </w:r>
-      <w:r>
-        <w:rPr>
-          <w:color w:val="A9B7C6"/>
-        </w:rPr>
-        <w:t>: http://localhost:9000/eureka/</w:t>
-      </w:r>
-    </w:p>
-    <w:p>
-      <w:pPr>
-        <w:rPr>
-          <w:sz w:val="28"/>
-          <w:szCs w:val="28"/>
-        </w:rPr>
-      </w:pPr>
-      <w:r>
-        <w:rPr>
+        <w:t>serviceName</w:t>
+      </w:r>
+      <w:proofErr w:type="spellEnd"/>
+    </w:p>
+    <w:p>
+      <w:pPr>
+        <w:rPr>
+          <w:sz w:val="28"/>
+          <w:szCs w:val="28"/>
+        </w:rPr>
+      </w:pPr>
+    </w:p>
+    <w:p>
+      <w:pPr>
+        <w:rPr>
+          <w:i/>
+          <w:sz w:val="28"/>
+          <w:szCs w:val="28"/>
+        </w:rPr>
+      </w:pPr>
+      <w:r>
+        <w:rPr>
+          <w:i/>
+          <w:sz w:val="28"/>
+          <w:szCs w:val="28"/>
+        </w:rPr>
+        <w:t>This service will be registered on the Eureka Server with this name</w:t>
+      </w:r>
+    </w:p>
+    <w:p>
+      <w:pPr>
+        <w:rPr>
+          <w:i/>
+          <w:sz w:val="28"/>
+          <w:szCs w:val="28"/>
+        </w:rPr>
+      </w:pPr>
+      <w:r>
+        <w:rPr>
+          <w:i/>
+          <w:sz w:val="28"/>
+          <w:szCs w:val="28"/>
+        </w:rPr>
+        <w:t>Till now we are using our services on the basis of IP</w:t>
+      </w:r>
+    </w:p>
+    <w:p>
+      <w:pPr>
+        <w:rPr>
+          <w:i/>
+          <w:sz w:val="28"/>
+          <w:szCs w:val="28"/>
+        </w:rPr>
+      </w:pPr>
+    </w:p>
+    <w:p>
+      <w:pPr>
+        <w:pStyle w:val="BodyText2"/>
+      </w:pPr>
+      <w:r>
+        <w:t xml:space="preserve">Now our all services are </w:t>
+      </w:r>
+      <w:proofErr w:type="gramStart"/>
+      <w:r>
+        <w:t>ready ,</w:t>
+      </w:r>
+      <w:proofErr w:type="gramEnd"/>
+      <w:r>
+        <w:t xml:space="preserve"> now we will do communication between services </w:t>
+      </w:r>
+      <w:r>
+        <w:t xml:space="preserve">but before doing that let’s understand what is our requirement </w:t>
+      </w:r>
+    </w:p>
+    <w:p>
+      <w:pPr>
+        <w:rPr>
+          <w:i/>
+          <w:sz w:val="28"/>
+          <w:szCs w:val="28"/>
+        </w:rPr>
+      </w:pPr>
+      <w:r>
+        <w:rPr>
+          <w:i/>
+          <w:sz w:val="28"/>
+          <w:szCs w:val="28"/>
+        </w:rPr>
+        <w:t xml:space="preserve">I want request will come to user service with </w:t>
+      </w:r>
+      <w:proofErr w:type="spellStart"/>
+      <w:r>
+        <w:rPr>
+          <w:i/>
+          <w:sz w:val="28"/>
+          <w:szCs w:val="28"/>
+        </w:rPr>
+        <w:t>userId</w:t>
+      </w:r>
+      <w:proofErr w:type="spellEnd"/>
+      <w:r>
+        <w:rPr>
+          <w:i/>
+          <w:sz w:val="28"/>
+          <w:szCs w:val="28"/>
+        </w:rPr>
+        <w:t xml:space="preserve"> then it will get the user information from user Service then for rating it will get data from rating service then get the data from hotel service for which user is giving the rating then we will send back the details to the client </w:t>
+      </w:r>
+    </w:p>
+    <w:p>
+      <w:pPr>
+        <w:pStyle w:val="Heading6"/>
+        <w:rPr>
+          <w:color w:val="548DD4" w:themeColor="text2" w:themeTint="99"/>
+          <w:sz w:val="36"/>
+          <w:szCs w:val="36"/>
+        </w:rPr>
+      </w:pPr>
+      <w:proofErr w:type="spellStart"/>
+      <w:r>
+        <w:rPr>
+          <w:color w:val="548DD4" w:themeColor="text2" w:themeTint="99"/>
+          <w:sz w:val="36"/>
+          <w:szCs w:val="36"/>
+        </w:rPr>
+        <w:t>Microservices</w:t>
+      </w:r>
+      <w:proofErr w:type="spellEnd"/>
+      <w:r>
+        <w:rPr>
+          <w:color w:val="548DD4" w:themeColor="text2" w:themeTint="99"/>
+          <w:sz w:val="36"/>
+          <w:szCs w:val="36"/>
+        </w:rPr>
+        <w:t xml:space="preserve"> Communication</w:t>
+      </w:r>
+    </w:p>
+    <w:p>
+      <w:pPr>
+        <w:rPr>
+          <w:color w:val="548DD4" w:themeColor="text2" w:themeTint="99"/>
+          <w:sz w:val="28"/>
+          <w:szCs w:val="28"/>
+        </w:rPr>
+      </w:pPr>
+      <w:r>
+        <w:rPr>
+          <w:color w:val="548DD4" w:themeColor="text2" w:themeTint="99"/>
+          <w:sz w:val="28"/>
+          <w:szCs w:val="28"/>
+        </w:rPr>
+        <w:t xml:space="preserve">Now first we will do </w:t>
+      </w:r>
+      <w:r>
+        <w:rPr>
+          <w:color w:val="548DD4" w:themeColor="text2" w:themeTint="99"/>
+          <w:sz w:val="28"/>
+          <w:szCs w:val="28"/>
+        </w:rPr>
+        <w:t>How USER SERVICE Communicate to RATING SERVICE</w:t>
+      </w:r>
+    </w:p>
+    <w:p>
+      <w:pPr>
+        <w:pStyle w:val="Heading7"/>
+        <w:rPr>
+          <w:sz w:val="28"/>
+          <w:szCs w:val="28"/>
+        </w:rPr>
+      </w:pPr>
+      <w:r>
+        <w:rPr>
+          <w:sz w:val="28"/>
+          <w:szCs w:val="28"/>
+        </w:rPr>
+        <w:t xml:space="preserve">Now here we will get rating list for the particular user from rating service for that we will call the rating list by </w:t>
+      </w:r>
+      <w:proofErr w:type="spellStart"/>
+      <w:r>
+        <w:rPr>
+          <w:sz w:val="28"/>
+          <w:szCs w:val="28"/>
+        </w:rPr>
+        <w:t>userid</w:t>
+      </w:r>
+      <w:proofErr w:type="spellEnd"/>
+      <w:r>
+        <w:rPr>
+          <w:sz w:val="28"/>
+          <w:szCs w:val="28"/>
+        </w:rPr>
+        <w:t xml:space="preserve"> </w:t>
+      </w:r>
+      <w:proofErr w:type="spellStart"/>
+      <w:proofErr w:type="gramStart"/>
+      <w:r>
+        <w:rPr>
+          <w:sz w:val="28"/>
+          <w:szCs w:val="28"/>
+        </w:rPr>
+        <w:t>api</w:t>
+      </w:r>
+      <w:proofErr w:type="spellEnd"/>
+      <w:proofErr w:type="gramEnd"/>
+      <w:r>
+        <w:rPr>
+          <w:sz w:val="28"/>
+          <w:szCs w:val="28"/>
+        </w:rPr>
+        <w:t xml:space="preserve"> using http from the rating service inside user service for the particular </w:t>
+      </w:r>
+      <w:proofErr w:type="spellStart"/>
+      <w:r>
+        <w:rPr>
+          <w:sz w:val="28"/>
+          <w:szCs w:val="28"/>
+        </w:rPr>
+        <w:t>userId</w:t>
+      </w:r>
+      <w:proofErr w:type="spellEnd"/>
+      <w:r>
+        <w:rPr>
+          <w:sz w:val="28"/>
+          <w:szCs w:val="28"/>
+        </w:rPr>
+        <w:t xml:space="preserve"> method</w:t>
+      </w:r>
+    </w:p>
+    <w:p>
+      <w:pPr>
+        <w:pStyle w:val="Heading7"/>
+        <w:rPr>
+          <w:sz w:val="28"/>
+          <w:szCs w:val="28"/>
+        </w:rPr>
+      </w:pPr>
+      <w:r>
+        <w:rPr>
+          <w:sz w:val="28"/>
+          <w:szCs w:val="28"/>
+        </w:rPr>
+        <w:t xml:space="preserve">Now we know one service call other by http client so here calling rating service </w:t>
+      </w:r>
+      <w:proofErr w:type="spellStart"/>
+      <w:r>
+        <w:rPr>
+          <w:sz w:val="28"/>
+          <w:szCs w:val="28"/>
+        </w:rPr>
+        <w:t>Api</w:t>
+      </w:r>
+      <w:proofErr w:type="spellEnd"/>
+      <w:r>
+        <w:rPr>
+          <w:sz w:val="28"/>
+          <w:szCs w:val="28"/>
+        </w:rPr>
+        <w:t xml:space="preserve"> we need http client for </w:t>
+      </w:r>
+      <w:proofErr w:type="gramStart"/>
+      <w:r>
+        <w:rPr>
+          <w:sz w:val="28"/>
+          <w:szCs w:val="28"/>
+        </w:rPr>
+        <w:t>that  we</w:t>
+      </w:r>
+      <w:proofErr w:type="gramEnd"/>
+      <w:r>
+        <w:rPr>
+          <w:sz w:val="28"/>
+          <w:szCs w:val="28"/>
+        </w:rPr>
+        <w:t xml:space="preserve"> will use </w:t>
+      </w:r>
+      <w:proofErr w:type="spellStart"/>
+      <w:r>
+        <w:rPr>
+          <w:color w:val="548DD4" w:themeColor="text2" w:themeTint="99"/>
+          <w:sz w:val="28"/>
+          <w:szCs w:val="28"/>
+        </w:rPr>
+        <w:t>RestTemplate</w:t>
+      </w:r>
+      <w:proofErr w:type="spellEnd"/>
+      <w:r>
+        <w:rPr>
+          <w:sz w:val="28"/>
+          <w:szCs w:val="28"/>
+        </w:rPr>
+        <w:t xml:space="preserve"> , so for getting the </w:t>
+      </w:r>
+      <w:proofErr w:type="spellStart"/>
+      <w:r>
+        <w:rPr>
+          <w:sz w:val="28"/>
+          <w:szCs w:val="28"/>
+        </w:rPr>
+        <w:t>RestTemplate</w:t>
+      </w:r>
+      <w:proofErr w:type="spellEnd"/>
+      <w:r>
+        <w:rPr>
+          <w:sz w:val="28"/>
+          <w:szCs w:val="28"/>
+        </w:rPr>
+        <w:t xml:space="preserve"> object  first we will declare the bean of </w:t>
+      </w:r>
+      <w:proofErr w:type="spellStart"/>
+      <w:r>
+        <w:rPr>
+          <w:sz w:val="28"/>
+          <w:szCs w:val="28"/>
+        </w:rPr>
+        <w:t>RestTemplate</w:t>
+      </w:r>
+      <w:proofErr w:type="spellEnd"/>
+      <w:r>
+        <w:rPr>
+          <w:sz w:val="28"/>
+          <w:szCs w:val="28"/>
+        </w:rPr>
+        <w:t xml:space="preserve"> in main or configuration class then </w:t>
+      </w:r>
+      <w:proofErr w:type="spellStart"/>
+      <w:r>
+        <w:rPr>
+          <w:sz w:val="28"/>
+          <w:szCs w:val="28"/>
+        </w:rPr>
+        <w:t>autowired</w:t>
+      </w:r>
+      <w:proofErr w:type="spellEnd"/>
+      <w:r>
+        <w:rPr>
+          <w:sz w:val="28"/>
+          <w:szCs w:val="28"/>
+        </w:rPr>
+        <w:t xml:space="preserve"> in service layer then we can call the other service by using http client called </w:t>
+      </w:r>
+      <w:proofErr w:type="spellStart"/>
+      <w:r>
+        <w:rPr>
+          <w:sz w:val="28"/>
+          <w:szCs w:val="28"/>
+        </w:rPr>
+        <w:t>RestTemplate</w:t>
+      </w:r>
+      <w:proofErr w:type="spellEnd"/>
+      <w:r>
+        <w:rPr>
+          <w:sz w:val="28"/>
+          <w:szCs w:val="28"/>
+        </w:rPr>
+        <w:t xml:space="preserve"> </w:t>
+      </w:r>
+    </w:p>
+    <w:p>
+      <w:pPr>
+        <w:rPr>
+          <w:i/>
+          <w:sz w:val="28"/>
+          <w:szCs w:val="28"/>
+        </w:rPr>
+      </w:pPr>
+      <w:proofErr w:type="gramStart"/>
+      <w:r>
+        <w:rPr>
+          <w:i/>
+          <w:sz w:val="28"/>
+          <w:szCs w:val="28"/>
+        </w:rPr>
+        <w:t>we</w:t>
+      </w:r>
+      <w:proofErr w:type="gramEnd"/>
+      <w:r>
+        <w:rPr>
+          <w:i/>
+          <w:sz w:val="28"/>
+          <w:szCs w:val="28"/>
+        </w:rPr>
+        <w:t xml:space="preserve"> will call the </w:t>
+      </w:r>
+      <w:proofErr w:type="spellStart"/>
+      <w:r>
+        <w:rPr>
+          <w:i/>
+          <w:sz w:val="28"/>
+          <w:szCs w:val="28"/>
+        </w:rPr>
+        <w:t>api</w:t>
+      </w:r>
+      <w:proofErr w:type="spellEnd"/>
+      <w:r>
+        <w:rPr>
+          <w:i/>
+          <w:sz w:val="28"/>
+          <w:szCs w:val="28"/>
+        </w:rPr>
+        <w:t xml:space="preserve"> by using </w:t>
+      </w:r>
+    </w:p>
+    <w:p>
+      <w:pPr>
+        <w:rPr>
+          <w:i/>
+          <w:sz w:val="28"/>
+          <w:szCs w:val="28"/>
+        </w:rPr>
+      </w:pPr>
+      <w:proofErr w:type="spellStart"/>
+      <w:proofErr w:type="gramStart"/>
+      <w:r>
+        <w:rPr>
+          <w:i/>
+          <w:sz w:val="28"/>
+          <w:szCs w:val="28"/>
+        </w:rPr>
+        <w:t>restTemplate.getForObject</w:t>
+      </w:r>
+      <w:proofErr w:type="spellEnd"/>
+      <w:r>
+        <w:rPr>
+          <w:i/>
+          <w:sz w:val="28"/>
+          <w:szCs w:val="28"/>
+        </w:rPr>
+        <w:t>(</w:t>
+      </w:r>
+      <w:proofErr w:type="spellStart"/>
+      <w:proofErr w:type="gramEnd"/>
+      <w:r>
+        <w:rPr>
+          <w:i/>
+          <w:sz w:val="28"/>
+          <w:szCs w:val="28"/>
+        </w:rPr>
+        <w:t>url</w:t>
+      </w:r>
+      <w:proofErr w:type="spellEnd"/>
+      <w:r>
+        <w:rPr>
+          <w:i/>
+          <w:sz w:val="28"/>
+          <w:szCs w:val="28"/>
+        </w:rPr>
+        <w:t>, return type);</w:t>
+      </w:r>
+    </w:p>
+    <w:p>
+      <w:pPr>
+        <w:rPr>
+          <w:i/>
+          <w:sz w:val="28"/>
+          <w:szCs w:val="28"/>
+        </w:rPr>
+      </w:pPr>
+      <w:r>
+        <w:rPr>
+          <w:i/>
+          <w:sz w:val="28"/>
+          <w:szCs w:val="28"/>
+        </w:rPr>
+        <w:t xml:space="preserve">For here return type will be </w:t>
+      </w:r>
+      <w:proofErr w:type="gramStart"/>
+      <w:r>
+        <w:rPr>
+          <w:i/>
+          <w:sz w:val="28"/>
+          <w:szCs w:val="28"/>
+        </w:rPr>
+        <w:t>Rating[</w:t>
+      </w:r>
+      <w:proofErr w:type="gramEnd"/>
+      <w:r>
+        <w:rPr>
+          <w:i/>
+          <w:sz w:val="28"/>
+          <w:szCs w:val="28"/>
+        </w:rPr>
+        <w:t>].class</w:t>
+      </w:r>
+    </w:p>
+    <w:p>
+      <w:pPr>
+        <w:rPr>
+          <w:i/>
+          <w:sz w:val="28"/>
+          <w:szCs w:val="28"/>
+        </w:rPr>
+      </w:pPr>
+      <w:r>
+        <w:rPr>
+          <w:i/>
+          <w:sz w:val="28"/>
+          <w:szCs w:val="28"/>
+        </w:rPr>
+        <w:t>Then we can set the rating by using setter and pass the value of return type</w:t>
+      </w:r>
+    </w:p>
+    <w:p>
+      <w:pPr>
+        <w:rPr>
+          <w:i/>
+          <w:sz w:val="28"/>
+          <w:szCs w:val="28"/>
+        </w:rPr>
+      </w:pPr>
+      <w:r>
+        <w:rPr>
+          <w:i/>
           <w:sz w:val="28"/>
           <w:szCs w:val="28"/>
         </w:rPr>
         <w:lastRenderedPageBreak/>
-        <w:t xml:space="preserve">and also </w:t>
-      </w:r>
-    </w:p>
-    <w:p>
-      <w:pPr>
-        <w:pStyle w:val="HTMLPreformatted"/>
-        <w:shd w:val="clear" w:color="auto" w:fill="2B2B2B"/>
-        <w:rPr>
-          <w:color w:val="A9B7C6"/>
-        </w:rPr>
-      </w:pPr>
-      <w:r>
-        <w:rPr>
-          <w:color w:val="CC7832"/>
-        </w:rPr>
-        <w:t>spring</w:t>
-      </w:r>
-      <w:r>
-        <w:rPr>
-          <w:color w:val="A9B7C6"/>
-        </w:rPr>
-        <w:t>:</w:t>
-      </w:r>
-      <w:r>
-        <w:rPr>
-          <w:color w:val="A9B7C6"/>
-        </w:rPr>
-        <w:br/>
-        <w:t xml:space="preserve">  </w:t>
-      </w:r>
-      <w:r>
-        <w:rPr>
-          <w:color w:val="CC7832"/>
-        </w:rPr>
-        <w:t>application</w:t>
-      </w:r>
-      <w:r>
-        <w:rPr>
-          <w:color w:val="A9B7C6"/>
-        </w:rPr>
-        <w:t>:</w:t>
-      </w:r>
-      <w:r>
-        <w:rPr>
-          <w:color w:val="A9B7C6"/>
-        </w:rPr>
-        <w:br/>
-        <w:t xml:space="preserve">    </w:t>
-      </w:r>
-      <w:r>
-        <w:rPr>
-          <w:color w:val="CC7832"/>
-        </w:rPr>
-        <w:t>name</w:t>
-      </w:r>
-      <w:r>
-        <w:rPr>
-          <w:color w:val="A9B7C6"/>
-        </w:rPr>
-        <w:t>: serviceName</w:t>
-      </w:r>
-    </w:p>
-    <w:p>
-      <w:pPr>
-        <w:rPr>
-          <w:sz w:val="28"/>
-          <w:szCs w:val="28"/>
-        </w:rPr>
-      </w:pPr>
-    </w:p>
-    <w:p>
-      <w:pPr>
-        <w:rPr>
-          <w:sz w:val="28"/>
-          <w:szCs w:val="28"/>
-        </w:rPr>
-      </w:pPr>
-      <w:r>
-        <w:rPr>
-          <w:sz w:val="28"/>
-          <w:szCs w:val="28"/>
-        </w:rPr>
-        <w:t>This service will be registered on the Eureka Server with this name</w:t>
-      </w:r>
-    </w:p>
-    <w:p>
-      <w:pPr>
-        <w:rPr>
-          <w:sz w:val="28"/>
-          <w:szCs w:val="28"/>
-        </w:rPr>
-      </w:pPr>
-      <w:r>
-        <w:rPr>
-          <w:sz w:val="28"/>
-          <w:szCs w:val="28"/>
-        </w:rPr>
-        <w:t>Till now we are using our services on the basis of I</w:t>
-      </w:r>
-      <w:r>
-        <w:rPr>
-          <w:sz w:val="28"/>
-          <w:szCs w:val="28"/>
-        </w:rPr>
-        <w:t>P</w:t>
-      </w:r>
+        <w:t xml:space="preserve">For example we are calling the </w:t>
+      </w:r>
+      <w:proofErr w:type="spellStart"/>
+      <w:r>
+        <w:rPr>
+          <w:i/>
+          <w:sz w:val="28"/>
+          <w:szCs w:val="28"/>
+        </w:rPr>
+        <w:t>api</w:t>
+      </w:r>
+      <w:proofErr w:type="spellEnd"/>
+      <w:r>
+        <w:rPr>
+          <w:i/>
+          <w:sz w:val="28"/>
+          <w:szCs w:val="28"/>
+        </w:rPr>
+        <w:t xml:space="preserve"> like </w:t>
+      </w:r>
+      <w:r>
+        <w:rPr>
+          <w:i/>
+          <w:color w:val="548DD4" w:themeColor="text2" w:themeTint="99"/>
+          <w:sz w:val="28"/>
+          <w:szCs w:val="28"/>
+        </w:rPr>
+        <w:t>"http://localhost:8080/ratings/users/"+</w:t>
+      </w:r>
+      <w:proofErr w:type="spellStart"/>
+      <w:proofErr w:type="gramStart"/>
+      <w:r>
+        <w:rPr>
+          <w:i/>
+          <w:color w:val="548DD4" w:themeColor="text2" w:themeTint="99"/>
+          <w:sz w:val="28"/>
+          <w:szCs w:val="28"/>
+        </w:rPr>
+        <w:t>user.getUserId</w:t>
+      </w:r>
+      <w:proofErr w:type="spellEnd"/>
+      <w:r>
+        <w:rPr>
+          <w:i/>
+          <w:color w:val="548DD4" w:themeColor="text2" w:themeTint="99"/>
+          <w:sz w:val="28"/>
+          <w:szCs w:val="28"/>
+        </w:rPr>
+        <w:t>(</w:t>
+      </w:r>
+      <w:proofErr w:type="gramEnd"/>
+      <w:r>
+        <w:rPr>
+          <w:i/>
+          <w:color w:val="548DD4" w:themeColor="text2" w:themeTint="99"/>
+          <w:sz w:val="28"/>
+          <w:szCs w:val="28"/>
+        </w:rPr>
+        <w:t>);</w:t>
+      </w:r>
+    </w:p>
+    <w:p>
+      <w:pPr>
+        <w:rPr>
+          <w:i/>
+          <w:sz w:val="28"/>
+          <w:szCs w:val="28"/>
+        </w:rPr>
+      </w:pPr>
+      <w:r>
+        <w:rPr>
+          <w:i/>
+          <w:sz w:val="28"/>
+          <w:szCs w:val="28"/>
+        </w:rPr>
+        <w:t xml:space="preserve">Here there is a problem because we are calling the service </w:t>
+      </w:r>
+      <w:proofErr w:type="spellStart"/>
+      <w:r>
+        <w:rPr>
+          <w:i/>
+          <w:sz w:val="28"/>
+          <w:szCs w:val="28"/>
+        </w:rPr>
+        <w:t>api</w:t>
+      </w:r>
+      <w:proofErr w:type="spellEnd"/>
+      <w:r>
+        <w:rPr>
+          <w:i/>
+          <w:sz w:val="28"/>
+          <w:szCs w:val="28"/>
+        </w:rPr>
+        <w:t xml:space="preserve"> by hostname and port which is not </w:t>
+      </w:r>
+      <w:proofErr w:type="gramStart"/>
+      <w:r>
+        <w:rPr>
+          <w:i/>
+          <w:sz w:val="28"/>
+          <w:szCs w:val="28"/>
+        </w:rPr>
+        <w:t>recommended ,</w:t>
+      </w:r>
+      <w:proofErr w:type="gramEnd"/>
+      <w:r>
+        <w:rPr>
+          <w:i/>
+          <w:sz w:val="28"/>
+          <w:szCs w:val="28"/>
+        </w:rPr>
+        <w:t xml:space="preserve"> At the later time we will remove hostname and port and will call by service name registered on eureka server</w:t>
+      </w:r>
+    </w:p>
+    <w:p>
+      <w:pPr>
+        <w:pStyle w:val="Heading8"/>
+        <w:rPr>
+          <w:i/>
+          <w:sz w:val="36"/>
+          <w:szCs w:val="36"/>
+        </w:rPr>
+      </w:pPr>
+      <w:r>
+        <w:rPr>
+          <w:i/>
+          <w:color w:val="548DD4" w:themeColor="text2" w:themeTint="99"/>
+          <w:sz w:val="36"/>
+          <w:szCs w:val="36"/>
+        </w:rPr>
+        <w:t xml:space="preserve">Calling Two </w:t>
+      </w:r>
+      <w:proofErr w:type="spellStart"/>
+      <w:r>
+        <w:rPr>
+          <w:i/>
+          <w:color w:val="548DD4" w:themeColor="text2" w:themeTint="99"/>
+          <w:sz w:val="36"/>
+          <w:szCs w:val="36"/>
+        </w:rPr>
+        <w:t>Microservices</w:t>
+      </w:r>
+      <w:proofErr w:type="spellEnd"/>
+      <w:r>
+        <w:rPr>
+          <w:i/>
+          <w:color w:val="548DD4" w:themeColor="text2" w:themeTint="99"/>
+          <w:sz w:val="36"/>
+          <w:szCs w:val="36"/>
+        </w:rPr>
+        <w:t xml:space="preserve"> Together </w:t>
+      </w:r>
+    </w:p>
+    <w:p>
+      <w:pPr>
+        <w:pStyle w:val="BodyText"/>
+        <w:rPr>
+          <w:i/>
+        </w:rPr>
+      </w:pPr>
+      <w:r>
+        <w:rPr>
+          <w:i/>
+        </w:rPr>
+        <w:t xml:space="preserve">Till now we have got the ratings for the </w:t>
+      </w:r>
+      <w:proofErr w:type="gramStart"/>
+      <w:r>
+        <w:rPr>
+          <w:i/>
+        </w:rPr>
+        <w:t>user ,</w:t>
+      </w:r>
+      <w:proofErr w:type="gramEnd"/>
+      <w:r>
+        <w:rPr>
+          <w:i/>
+        </w:rPr>
+        <w:t xml:space="preserve"> now we call the hotel service for getting the hotel information by hotel id  for which the user has given the rating  </w:t>
+      </w:r>
+    </w:p>
+    <w:p>
+      <w:pPr>
+        <w:rPr>
+          <w:i/>
+          <w:sz w:val="28"/>
+          <w:szCs w:val="28"/>
+        </w:rPr>
+      </w:pPr>
+      <w:r>
+        <w:rPr>
+          <w:i/>
+          <w:sz w:val="28"/>
+          <w:szCs w:val="28"/>
+        </w:rPr>
+        <w:t xml:space="preserve">Now inside </w:t>
+      </w:r>
+      <w:proofErr w:type="spellStart"/>
+      <w:r>
+        <w:rPr>
+          <w:i/>
+          <w:sz w:val="28"/>
+          <w:szCs w:val="28"/>
+        </w:rPr>
+        <w:t>userService</w:t>
+      </w:r>
+      <w:proofErr w:type="spellEnd"/>
+      <w:r>
+        <w:rPr>
+          <w:i/>
+          <w:sz w:val="28"/>
+          <w:szCs w:val="28"/>
+        </w:rPr>
+        <w:t xml:space="preserve"> we will create one more entity Hotel and inside existing Rating class we will add one more field Hotel</w:t>
+      </w:r>
+    </w:p>
+    <w:p>
+      <w:pPr>
+        <w:rPr>
+          <w:i/>
+          <w:sz w:val="28"/>
+          <w:szCs w:val="28"/>
+        </w:rPr>
+      </w:pPr>
+    </w:p>
+    <w:p>
+      <w:pPr>
+        <w:pStyle w:val="Heading8"/>
+        <w:rPr>
+          <w:i/>
+          <w:color w:val="548DD4" w:themeColor="text2" w:themeTint="99"/>
+          <w:sz w:val="36"/>
+          <w:szCs w:val="36"/>
+        </w:rPr>
+      </w:pPr>
+      <w:r>
+        <w:rPr>
+          <w:i/>
+          <w:color w:val="548DD4" w:themeColor="text2" w:themeTint="99"/>
+          <w:sz w:val="36"/>
+          <w:szCs w:val="36"/>
+        </w:rPr>
+        <w:t xml:space="preserve">Removing Host and Port of </w:t>
+      </w:r>
+      <w:proofErr w:type="spellStart"/>
+      <w:r>
+        <w:rPr>
+          <w:i/>
+          <w:color w:val="548DD4" w:themeColor="text2" w:themeTint="99"/>
+          <w:sz w:val="36"/>
+          <w:szCs w:val="36"/>
+        </w:rPr>
+        <w:t>Microservices</w:t>
+      </w:r>
+      <w:proofErr w:type="spellEnd"/>
+    </w:p>
+    <w:p>
+      <w:pPr>
+        <w:rPr>
+          <w:i/>
+          <w:sz w:val="28"/>
+          <w:szCs w:val="28"/>
+        </w:rPr>
+      </w:pPr>
+      <w:r>
+        <w:rPr>
+          <w:i/>
+          <w:color w:val="000000" w:themeColor="text1"/>
+          <w:sz w:val="28"/>
+          <w:szCs w:val="28"/>
+        </w:rPr>
+        <w:t xml:space="preserve">Now while calling the service from other </w:t>
+      </w:r>
+      <w:proofErr w:type="gramStart"/>
+      <w:r>
+        <w:rPr>
+          <w:i/>
+          <w:color w:val="000000" w:themeColor="text1"/>
+          <w:sz w:val="28"/>
+          <w:szCs w:val="28"/>
+        </w:rPr>
+        <w:t>service  we</w:t>
+      </w:r>
+      <w:proofErr w:type="gramEnd"/>
+      <w:r>
+        <w:rPr>
+          <w:i/>
+          <w:color w:val="000000" w:themeColor="text1"/>
+          <w:sz w:val="28"/>
+          <w:szCs w:val="28"/>
+        </w:rPr>
+        <w:t xml:space="preserve"> will remove hostname and</w:t>
+      </w:r>
+      <w:r>
+        <w:rPr>
+          <w:i/>
+          <w:color w:val="000000" w:themeColor="text1"/>
+          <w:sz w:val="36"/>
+          <w:szCs w:val="36"/>
+        </w:rPr>
+        <w:t xml:space="preserve"> </w:t>
+      </w:r>
+      <w:r>
+        <w:rPr>
+          <w:i/>
+          <w:sz w:val="28"/>
+          <w:szCs w:val="28"/>
+        </w:rPr>
+        <w:t xml:space="preserve">port and provide the </w:t>
+      </w:r>
+      <w:proofErr w:type="spellStart"/>
+      <w:r>
+        <w:rPr>
+          <w:i/>
+          <w:sz w:val="28"/>
+          <w:szCs w:val="28"/>
+        </w:rPr>
+        <w:t>serviceName</w:t>
+      </w:r>
+      <w:proofErr w:type="spellEnd"/>
+      <w:r>
+        <w:rPr>
+          <w:i/>
+          <w:sz w:val="28"/>
+          <w:szCs w:val="28"/>
+        </w:rPr>
+        <w:t xml:space="preserve"> by which service is registered on Eureka but we are calling service by using </w:t>
+      </w:r>
+      <w:proofErr w:type="spellStart"/>
+      <w:r>
+        <w:rPr>
+          <w:i/>
+          <w:sz w:val="28"/>
+          <w:szCs w:val="28"/>
+        </w:rPr>
+        <w:t>RestTemplate</w:t>
+      </w:r>
+      <w:proofErr w:type="spellEnd"/>
+      <w:r>
+        <w:rPr>
+          <w:i/>
+          <w:sz w:val="28"/>
+          <w:szCs w:val="28"/>
+        </w:rPr>
+        <w:t xml:space="preserve"> so need to inform the </w:t>
+      </w:r>
+      <w:proofErr w:type="spellStart"/>
+      <w:r>
+        <w:rPr>
+          <w:i/>
+          <w:sz w:val="28"/>
+          <w:szCs w:val="28"/>
+        </w:rPr>
+        <w:t>RestTemplate</w:t>
+      </w:r>
+      <w:proofErr w:type="spellEnd"/>
+      <w:r>
+        <w:rPr>
+          <w:i/>
+          <w:sz w:val="28"/>
+          <w:szCs w:val="28"/>
+        </w:rPr>
+        <w:t xml:space="preserve"> to use the service name instead of hostname and port so for that we will mention @</w:t>
+      </w:r>
+      <w:proofErr w:type="spellStart"/>
+      <w:r>
+        <w:rPr>
+          <w:i/>
+          <w:sz w:val="28"/>
+          <w:szCs w:val="28"/>
+        </w:rPr>
+        <w:t>LoadBalanced</w:t>
+      </w:r>
+      <w:proofErr w:type="spellEnd"/>
+      <w:r>
+        <w:rPr>
+          <w:i/>
+          <w:sz w:val="28"/>
+          <w:szCs w:val="28"/>
+        </w:rPr>
+        <w:t xml:space="preserve"> where we have declared the bean of </w:t>
+      </w:r>
+      <w:proofErr w:type="spellStart"/>
+      <w:r>
+        <w:rPr>
+          <w:i/>
+          <w:sz w:val="28"/>
+          <w:szCs w:val="28"/>
+        </w:rPr>
+        <w:t>RestTemplate</w:t>
+      </w:r>
+      <w:proofErr w:type="spellEnd"/>
+      <w:r>
+        <w:rPr>
+          <w:i/>
+          <w:sz w:val="28"/>
+          <w:szCs w:val="28"/>
+        </w:rPr>
+        <w:t xml:space="preserve"> </w:t>
+      </w:r>
+      <w:proofErr w:type="spellStart"/>
+      <w:r>
+        <w:rPr>
+          <w:i/>
+          <w:sz w:val="28"/>
+          <w:szCs w:val="28"/>
+        </w:rPr>
+        <w:t>i.e</w:t>
+      </w:r>
+      <w:proofErr w:type="spellEnd"/>
+      <w:r>
+        <w:rPr>
+          <w:i/>
+          <w:sz w:val="28"/>
+          <w:szCs w:val="28"/>
+        </w:rPr>
+        <w:t xml:space="preserve"> in the configuration class </w:t>
+      </w:r>
+    </w:p>
+    <w:p>
+      <w:pPr>
+        <w:rPr>
+          <w:i/>
+          <w:sz w:val="28"/>
+          <w:szCs w:val="28"/>
+        </w:rPr>
+      </w:pPr>
+      <w:proofErr w:type="gramStart"/>
+      <w:r>
+        <w:rPr>
+          <w:i/>
+          <w:sz w:val="28"/>
+          <w:szCs w:val="28"/>
+        </w:rPr>
+        <w:t>now</w:t>
+      </w:r>
+      <w:proofErr w:type="gramEnd"/>
+      <w:r>
+        <w:rPr>
+          <w:i/>
+          <w:sz w:val="28"/>
+          <w:szCs w:val="28"/>
+        </w:rPr>
+        <w:t xml:space="preserve"> link will be </w:t>
+      </w:r>
+    </w:p>
+    <w:p>
+      <w:pPr>
+        <w:rPr>
+          <w:i/>
+          <w:sz w:val="28"/>
+          <w:szCs w:val="28"/>
+        </w:rPr>
+      </w:pPr>
+      <w:r>
+        <w:rPr>
+          <w:i/>
+          <w:color w:val="548DD4" w:themeColor="text2" w:themeTint="99"/>
+          <w:sz w:val="28"/>
+          <w:szCs w:val="28"/>
+        </w:rPr>
+        <w:t>http://serviceName/ratings/users/"+</w:t>
+      </w:r>
+      <w:proofErr w:type="gramStart"/>
+      <w:r>
+        <w:rPr>
+          <w:i/>
+          <w:color w:val="548DD4" w:themeColor="text2" w:themeTint="99"/>
+          <w:sz w:val="28"/>
+          <w:szCs w:val="28"/>
+        </w:rPr>
+        <w:t>user.getUserId(</w:t>
+      </w:r>
+      <w:proofErr w:type="gramEnd"/>
+      <w:r>
+        <w:rPr>
+          <w:i/>
+          <w:color w:val="548DD4" w:themeColor="text2" w:themeTint="99"/>
+          <w:sz w:val="28"/>
+          <w:szCs w:val="28"/>
+        </w:rPr>
+        <w:t>);</w:t>
+      </w:r>
+    </w:p>
+    <w:p>
+      <w:pPr>
+        <w:rPr>
+          <w:i/>
+          <w:sz w:val="28"/>
+          <w:szCs w:val="28"/>
+        </w:rPr>
+      </w:pPr>
+    </w:p>
+    <w:p>
+      <w:pPr>
+        <w:rPr>
+          <w:color w:val="548DD4" w:themeColor="text2" w:themeTint="99"/>
+          <w:sz w:val="36"/>
+          <w:szCs w:val="36"/>
+        </w:rPr>
+      </w:pPr>
+    </w:p>
+    <w:p/>
+    <w:p>
+      <w:pPr>
+        <w:rPr>
+          <w:color w:val="000000" w:themeColor="text1"/>
+          <w:sz w:val="28"/>
+          <w:szCs w:val="28"/>
+        </w:rPr>
+      </w:pPr>
+    </w:p>
+    <w:p>
+      <w:pPr>
+        <w:pStyle w:val="Header"/>
+        <w:tabs>
+          <w:tab w:val="clear" w:pos="4513"/>
+          <w:tab w:val="clear" w:pos="9026"/>
+        </w:tabs>
+        <w:spacing w:after="200" w:line="276" w:lineRule="auto"/>
+      </w:pPr>
+    </w:p>
+    <w:p>
+      <w:pPr>
+        <w:rPr>
+          <w:color w:val="548DD4" w:themeColor="text2" w:themeTint="99"/>
+          <w:sz w:val="28"/>
+          <w:szCs w:val="28"/>
+        </w:rPr>
+      </w:pPr>
+      <w:r>
+        <w:rPr>
+          <w:color w:val="548DD4" w:themeColor="text2" w:themeTint="99"/>
+          <w:sz w:val="28"/>
+          <w:szCs w:val="28"/>
+        </w:rPr>
+        <w:t xml:space="preserve"> </w:t>
+      </w:r>
+    </w:p>
+    <w:p>
+      <w:pPr>
+        <w:rPr>
+          <w:sz w:val="28"/>
+          <w:szCs w:val="28"/>
+        </w:rPr>
+      </w:pPr>
+    </w:p>
+    <w:p>
+      <w:pPr>
+        <w:rPr>
+          <w:b/>
+          <w:color w:val="548DD4" w:themeColor="text2" w:themeTint="99"/>
+          <w:sz w:val="36"/>
+          <w:szCs w:val="36"/>
+        </w:rPr>
+      </w:pPr>
+    </w:p>
+    <w:p>
+      <w:pPr>
+        <w:rPr>
+          <w:sz w:val="28"/>
+          <w:szCs w:val="28"/>
+        </w:rPr>
+      </w:pPr>
+    </w:p>
+    <w:p>
+      <w:pPr>
+        <w:rPr>
+          <w:sz w:val="28"/>
+          <w:szCs w:val="28"/>
+        </w:rPr>
+      </w:pPr>
     </w:p>
     <w:p>
       <w:pPr>
@@ -5191,6 +6628,98 @@
     </w:pPr>
     <w:rPr>
       <w:b/>
+      <w:color w:val="548DD4" w:themeColor="text2" w:themeTint="99"/>
+      <w:sz w:val="36"/>
+      <w:szCs w:val="36"/>
+    </w:rPr>
+  </w:style>
+  <w:style w:type="paragraph" w:styleId="Heading6">
+    <w:name w:val="heading 6"/>
+    <w:basedOn w:val="Normal"/>
+    <w:next w:val="Normal"/>
+    <w:link w:val="Heading6Char"/>
+    <w:uiPriority w:val="9"/>
+    <w:semiHidden/>
+    <w:unhideWhenUsed/>
+    <w:qFormat/>
+    <w:rsid w:val="005241B6"/>
+    <w:pPr>
+      <w:keepNext/>
+      <w:keepLines/>
+      <w:spacing w:before="200" w:after="0"/>
+      <w:outlineLvl w:val="5"/>
+    </w:pPr>
+    <w:rPr>
+      <w:rFonts w:asciiTheme="majorHAnsi" w:eastAsiaTheme="majorEastAsia" w:hAnsiTheme="majorHAnsi" w:cstheme="majorBidi"/>
+      <w:i/>
+      <w:iCs/>
+      <w:color w:val="243F60" w:themeColor="accent1" w:themeShade="7F"/>
+    </w:rPr>
+  </w:style>
+  <w:style w:type="paragraph" w:styleId="Heading7">
+    <w:name w:val="heading 7"/>
+    <w:basedOn w:val="Normal"/>
+    <w:next w:val="Normal"/>
+    <w:link w:val="Heading7Char"/>
+    <w:uiPriority w:val="9"/>
+    <w:semiHidden/>
+    <w:unhideWhenUsed/>
+    <w:qFormat/>
+    <w:rsid w:val="005241B6"/>
+    <w:pPr>
+      <w:keepNext/>
+      <w:keepLines/>
+      <w:spacing w:before="200" w:after="0"/>
+      <w:outlineLvl w:val="6"/>
+    </w:pPr>
+    <w:rPr>
+      <w:rFonts w:asciiTheme="majorHAnsi" w:eastAsiaTheme="majorEastAsia" w:hAnsiTheme="majorHAnsi" w:cstheme="majorBidi"/>
+      <w:i/>
+      <w:iCs/>
+      <w:color w:val="404040" w:themeColor="text1" w:themeTint="BF"/>
+    </w:rPr>
+  </w:style>
+  <w:style w:type="paragraph" w:styleId="Heading8">
+    <w:name w:val="heading 8"/>
+    <w:basedOn w:val="Normal"/>
+    <w:next w:val="Normal"/>
+    <w:link w:val="Heading8Char"/>
+    <w:uiPriority w:val="9"/>
+    <w:semiHidden/>
+    <w:unhideWhenUsed/>
+    <w:qFormat/>
+    <w:rsid w:val="005241B6"/>
+    <w:pPr>
+      <w:keepNext/>
+      <w:keepLines/>
+      <w:spacing w:before="200" w:after="0"/>
+      <w:outlineLvl w:val="7"/>
+    </w:pPr>
+    <w:rPr>
+      <w:rFonts w:asciiTheme="majorHAnsi" w:eastAsiaTheme="majorEastAsia" w:hAnsiTheme="majorHAnsi" w:cstheme="majorBidi"/>
+      <w:color w:val="404040" w:themeColor="text1" w:themeTint="BF"/>
+      <w:sz w:val="20"/>
+      <w:szCs w:val="20"/>
+    </w:rPr>
+  </w:style>
+  <w:style w:type="paragraph" w:styleId="Heading9">
+    <w:name w:val="heading 9"/>
+    <w:basedOn w:val="Normal"/>
+    <w:next w:val="Normal"/>
+    <w:link w:val="Heading9Char"/>
+    <w:uiPriority w:val="9"/>
+    <w:unhideWhenUsed/>
+    <w:qFormat/>
+    <w:rsid w:val="005241B6"/>
+    <w:pPr>
+      <w:keepNext/>
+      <w:tabs>
+        <w:tab w:val="left" w:pos="1752"/>
+      </w:tabs>
+      <w:outlineLvl w:val="8"/>
+    </w:pPr>
+    <w:rPr>
+      <w:i/>
       <w:color w:val="548DD4" w:themeColor="text2" w:themeTint="99"/>
       <w:sz w:val="36"/>
       <w:szCs w:val="36"/>
@@ -5470,6 +6999,86 @@
     <w:uiPriority w:val="99"/>
     <w:rsid w:val="00F368E7"/>
   </w:style>
+  <w:style w:type="character" w:customStyle="1" w:styleId="Heading6Char">
+    <w:name w:val="Heading 6 Char"/>
+    <w:basedOn w:val="DefaultParagraphFont"/>
+    <w:link w:val="Heading6"/>
+    <w:uiPriority w:val="9"/>
+    <w:semiHidden/>
+    <w:rsid w:val="005241B6"/>
+    <w:rPr>
+      <w:rFonts w:asciiTheme="majorHAnsi" w:eastAsiaTheme="majorEastAsia" w:hAnsiTheme="majorHAnsi" w:cstheme="majorBidi"/>
+      <w:i/>
+      <w:iCs/>
+      <w:color w:val="243F60" w:themeColor="accent1" w:themeShade="7F"/>
+    </w:rPr>
+  </w:style>
+  <w:style w:type="character" w:customStyle="1" w:styleId="Heading7Char">
+    <w:name w:val="Heading 7 Char"/>
+    <w:basedOn w:val="DefaultParagraphFont"/>
+    <w:link w:val="Heading7"/>
+    <w:uiPriority w:val="9"/>
+    <w:semiHidden/>
+    <w:rsid w:val="005241B6"/>
+    <w:rPr>
+      <w:rFonts w:asciiTheme="majorHAnsi" w:eastAsiaTheme="majorEastAsia" w:hAnsiTheme="majorHAnsi" w:cstheme="majorBidi"/>
+      <w:i/>
+      <w:iCs/>
+      <w:color w:val="404040" w:themeColor="text1" w:themeTint="BF"/>
+    </w:rPr>
+  </w:style>
+  <w:style w:type="character" w:customStyle="1" w:styleId="Heading8Char">
+    <w:name w:val="Heading 8 Char"/>
+    <w:basedOn w:val="DefaultParagraphFont"/>
+    <w:link w:val="Heading8"/>
+    <w:uiPriority w:val="9"/>
+    <w:semiHidden/>
+    <w:rsid w:val="005241B6"/>
+    <w:rPr>
+      <w:rFonts w:asciiTheme="majorHAnsi" w:eastAsiaTheme="majorEastAsia" w:hAnsiTheme="majorHAnsi" w:cstheme="majorBidi"/>
+      <w:color w:val="404040" w:themeColor="text1" w:themeTint="BF"/>
+      <w:sz w:val="20"/>
+      <w:szCs w:val="20"/>
+    </w:rPr>
+  </w:style>
+  <w:style w:type="paragraph" w:styleId="BodyText2">
+    <w:name w:val="Body Text 2"/>
+    <w:basedOn w:val="Normal"/>
+    <w:link w:val="BodyText2Char"/>
+    <w:uiPriority w:val="99"/>
+    <w:unhideWhenUsed/>
+    <w:rsid w:val="005241B6"/>
+    <w:rPr>
+      <w:i/>
+      <w:sz w:val="28"/>
+      <w:szCs w:val="28"/>
+    </w:rPr>
+  </w:style>
+  <w:style w:type="character" w:customStyle="1" w:styleId="BodyText2Char">
+    <w:name w:val="Body Text 2 Char"/>
+    <w:basedOn w:val="DefaultParagraphFont"/>
+    <w:link w:val="BodyText2"/>
+    <w:uiPriority w:val="99"/>
+    <w:rsid w:val="005241B6"/>
+    <w:rPr>
+      <w:i/>
+      <w:sz w:val="28"/>
+      <w:szCs w:val="28"/>
+    </w:rPr>
+  </w:style>
+  <w:style w:type="character" w:customStyle="1" w:styleId="Heading9Char">
+    <w:name w:val="Heading 9 Char"/>
+    <w:basedOn w:val="DefaultParagraphFont"/>
+    <w:link w:val="Heading9"/>
+    <w:uiPriority w:val="9"/>
+    <w:rsid w:val="005241B6"/>
+    <w:rPr>
+      <w:i/>
+      <w:color w:val="548DD4" w:themeColor="text2" w:themeTint="99"/>
+      <w:sz w:val="36"/>
+      <w:szCs w:val="36"/>
+    </w:rPr>
+  </w:style>
 </w:styles>
 </file>
 
@@ -5731,6 +7340,98 @@
     </w:pPr>
     <w:rPr>
       <w:b/>
+      <w:color w:val="548DD4" w:themeColor="text2" w:themeTint="99"/>
+      <w:sz w:val="36"/>
+      <w:szCs w:val="36"/>
+    </w:rPr>
+  </w:style>
+  <w:style w:type="paragraph" w:styleId="Heading6">
+    <w:name w:val="heading 6"/>
+    <w:basedOn w:val="Normal"/>
+    <w:next w:val="Normal"/>
+    <w:link w:val="Heading6Char"/>
+    <w:uiPriority w:val="9"/>
+    <w:semiHidden/>
+    <w:unhideWhenUsed/>
+    <w:qFormat/>
+    <w:rsid w:val="005241B6"/>
+    <w:pPr>
+      <w:keepNext/>
+      <w:keepLines/>
+      <w:spacing w:before="200" w:after="0"/>
+      <w:outlineLvl w:val="5"/>
+    </w:pPr>
+    <w:rPr>
+      <w:rFonts w:asciiTheme="majorHAnsi" w:eastAsiaTheme="majorEastAsia" w:hAnsiTheme="majorHAnsi" w:cstheme="majorBidi"/>
+      <w:i/>
+      <w:iCs/>
+      <w:color w:val="243F60" w:themeColor="accent1" w:themeShade="7F"/>
+    </w:rPr>
+  </w:style>
+  <w:style w:type="paragraph" w:styleId="Heading7">
+    <w:name w:val="heading 7"/>
+    <w:basedOn w:val="Normal"/>
+    <w:next w:val="Normal"/>
+    <w:link w:val="Heading7Char"/>
+    <w:uiPriority w:val="9"/>
+    <w:semiHidden/>
+    <w:unhideWhenUsed/>
+    <w:qFormat/>
+    <w:rsid w:val="005241B6"/>
+    <w:pPr>
+      <w:keepNext/>
+      <w:keepLines/>
+      <w:spacing w:before="200" w:after="0"/>
+      <w:outlineLvl w:val="6"/>
+    </w:pPr>
+    <w:rPr>
+      <w:rFonts w:asciiTheme="majorHAnsi" w:eastAsiaTheme="majorEastAsia" w:hAnsiTheme="majorHAnsi" w:cstheme="majorBidi"/>
+      <w:i/>
+      <w:iCs/>
+      <w:color w:val="404040" w:themeColor="text1" w:themeTint="BF"/>
+    </w:rPr>
+  </w:style>
+  <w:style w:type="paragraph" w:styleId="Heading8">
+    <w:name w:val="heading 8"/>
+    <w:basedOn w:val="Normal"/>
+    <w:next w:val="Normal"/>
+    <w:link w:val="Heading8Char"/>
+    <w:uiPriority w:val="9"/>
+    <w:semiHidden/>
+    <w:unhideWhenUsed/>
+    <w:qFormat/>
+    <w:rsid w:val="005241B6"/>
+    <w:pPr>
+      <w:keepNext/>
+      <w:keepLines/>
+      <w:spacing w:before="200" w:after="0"/>
+      <w:outlineLvl w:val="7"/>
+    </w:pPr>
+    <w:rPr>
+      <w:rFonts w:asciiTheme="majorHAnsi" w:eastAsiaTheme="majorEastAsia" w:hAnsiTheme="majorHAnsi" w:cstheme="majorBidi"/>
+      <w:color w:val="404040" w:themeColor="text1" w:themeTint="BF"/>
+      <w:sz w:val="20"/>
+      <w:szCs w:val="20"/>
+    </w:rPr>
+  </w:style>
+  <w:style w:type="paragraph" w:styleId="Heading9">
+    <w:name w:val="heading 9"/>
+    <w:basedOn w:val="Normal"/>
+    <w:next w:val="Normal"/>
+    <w:link w:val="Heading9Char"/>
+    <w:uiPriority w:val="9"/>
+    <w:unhideWhenUsed/>
+    <w:qFormat/>
+    <w:rsid w:val="005241B6"/>
+    <w:pPr>
+      <w:keepNext/>
+      <w:tabs>
+        <w:tab w:val="left" w:pos="1752"/>
+      </w:tabs>
+      <w:outlineLvl w:val="8"/>
+    </w:pPr>
+    <w:rPr>
+      <w:i/>
       <w:color w:val="548DD4" w:themeColor="text2" w:themeTint="99"/>
       <w:sz w:val="36"/>
       <w:szCs w:val="36"/>
@@ -6009,6 +7710,86 @@
     <w:link w:val="Footer"/>
     <w:uiPriority w:val="99"/>
     <w:rsid w:val="00F368E7"/>
+  </w:style>
+  <w:style w:type="character" w:customStyle="1" w:styleId="Heading6Char">
+    <w:name w:val="Heading 6 Char"/>
+    <w:basedOn w:val="DefaultParagraphFont"/>
+    <w:link w:val="Heading6"/>
+    <w:uiPriority w:val="9"/>
+    <w:semiHidden/>
+    <w:rsid w:val="005241B6"/>
+    <w:rPr>
+      <w:rFonts w:asciiTheme="majorHAnsi" w:eastAsiaTheme="majorEastAsia" w:hAnsiTheme="majorHAnsi" w:cstheme="majorBidi"/>
+      <w:i/>
+      <w:iCs/>
+      <w:color w:val="243F60" w:themeColor="accent1" w:themeShade="7F"/>
+    </w:rPr>
+  </w:style>
+  <w:style w:type="character" w:customStyle="1" w:styleId="Heading7Char">
+    <w:name w:val="Heading 7 Char"/>
+    <w:basedOn w:val="DefaultParagraphFont"/>
+    <w:link w:val="Heading7"/>
+    <w:uiPriority w:val="9"/>
+    <w:semiHidden/>
+    <w:rsid w:val="005241B6"/>
+    <w:rPr>
+      <w:rFonts w:asciiTheme="majorHAnsi" w:eastAsiaTheme="majorEastAsia" w:hAnsiTheme="majorHAnsi" w:cstheme="majorBidi"/>
+      <w:i/>
+      <w:iCs/>
+      <w:color w:val="404040" w:themeColor="text1" w:themeTint="BF"/>
+    </w:rPr>
+  </w:style>
+  <w:style w:type="character" w:customStyle="1" w:styleId="Heading8Char">
+    <w:name w:val="Heading 8 Char"/>
+    <w:basedOn w:val="DefaultParagraphFont"/>
+    <w:link w:val="Heading8"/>
+    <w:uiPriority w:val="9"/>
+    <w:semiHidden/>
+    <w:rsid w:val="005241B6"/>
+    <w:rPr>
+      <w:rFonts w:asciiTheme="majorHAnsi" w:eastAsiaTheme="majorEastAsia" w:hAnsiTheme="majorHAnsi" w:cstheme="majorBidi"/>
+      <w:color w:val="404040" w:themeColor="text1" w:themeTint="BF"/>
+      <w:sz w:val="20"/>
+      <w:szCs w:val="20"/>
+    </w:rPr>
+  </w:style>
+  <w:style w:type="paragraph" w:styleId="BodyText2">
+    <w:name w:val="Body Text 2"/>
+    <w:basedOn w:val="Normal"/>
+    <w:link w:val="BodyText2Char"/>
+    <w:uiPriority w:val="99"/>
+    <w:unhideWhenUsed/>
+    <w:rsid w:val="005241B6"/>
+    <w:rPr>
+      <w:i/>
+      <w:sz w:val="28"/>
+      <w:szCs w:val="28"/>
+    </w:rPr>
+  </w:style>
+  <w:style w:type="character" w:customStyle="1" w:styleId="BodyText2Char">
+    <w:name w:val="Body Text 2 Char"/>
+    <w:basedOn w:val="DefaultParagraphFont"/>
+    <w:link w:val="BodyText2"/>
+    <w:uiPriority w:val="99"/>
+    <w:rsid w:val="005241B6"/>
+    <w:rPr>
+      <w:i/>
+      <w:sz w:val="28"/>
+      <w:szCs w:val="28"/>
+    </w:rPr>
+  </w:style>
+  <w:style w:type="character" w:customStyle="1" w:styleId="Heading9Char">
+    <w:name w:val="Heading 9 Char"/>
+    <w:basedOn w:val="DefaultParagraphFont"/>
+    <w:link w:val="Heading9"/>
+    <w:uiPriority w:val="9"/>
+    <w:rsid w:val="005241B6"/>
+    <w:rPr>
+      <w:i/>
+      <w:color w:val="548DD4" w:themeColor="text2" w:themeTint="99"/>
+      <w:sz w:val="36"/>
+      <w:szCs w:val="36"/>
+    </w:rPr>
   </w:style>
 </w:styles>
 </file>

</xml_diff>

<commit_message>
microservices with circuit breaker done, microservices completed
</commit_message>
<xml_diff>
--- a/jee/resources/Microservice.docx
+++ b/jee/resources/Microservice.docx
@@ -221,13 +221,9 @@
                       <w:pPr>
                         <w:jc w:val="center"/>
                       </w:pPr>
-                      <w:proofErr w:type="spellStart"/>
-                      <w:proofErr w:type="gramStart"/>
                       <w:r>
                         <w:t>orderms</w:t>
                       </w:r>
-                      <w:proofErr w:type="spellEnd"/>
-                      <w:proofErr w:type="gramEnd"/>
                     </w:p>
                   </w:txbxContent>
                 </v:textbox>
@@ -319,13 +315,9 @@
                       <w:pPr>
                         <w:jc w:val="center"/>
                       </w:pPr>
-                      <w:proofErr w:type="spellStart"/>
-                      <w:proofErr w:type="gramStart"/>
                       <w:r>
                         <w:t>userms</w:t>
                       </w:r>
-                      <w:proofErr w:type="spellEnd"/>
-                      <w:proofErr w:type="gramEnd"/>
                     </w:p>
                   </w:txbxContent>
                 </v:textbox>
@@ -423,13 +415,9 @@
                       <w:pPr>
                         <w:jc w:val="center"/>
                       </w:pPr>
-                      <w:proofErr w:type="spellStart"/>
-                      <w:proofErr w:type="gramStart"/>
                       <w:r>
                         <w:t>chatms</w:t>
                       </w:r>
-                      <w:proofErr w:type="spellEnd"/>
-                      <w:proofErr w:type="gramEnd"/>
                     </w:p>
                   </w:txbxContent>
                 </v:textbox>
@@ -5163,6 +5151,7 @@
       <w:pPr>
         <w:pStyle w:val="BodyText3"/>
         <w:rPr>
+          <w:i/>
           <w:color w:val="548DD4" w:themeColor="text2" w:themeTint="99"/>
           <w:sz w:val="36"/>
           <w:szCs w:val="36"/>
@@ -5170,6 +5159,7 @@
       </w:pPr>
       <w:r>
         <w:rPr>
+          <w:i/>
           <w:color w:val="548DD4" w:themeColor="text2" w:themeTint="99"/>
           <w:sz w:val="36"/>
           <w:szCs w:val="36"/>
@@ -5182,12 +5172,14 @@
       <w:pPr>
         <w:pStyle w:val="BodyText3"/>
         <w:rPr>
-          <w:sz w:val="28"/>
-          <w:szCs w:val="28"/>
-        </w:rPr>
-      </w:pPr>
-      <w:r>
-        <w:rPr>
+          <w:i/>
+          <w:sz w:val="28"/>
+          <w:szCs w:val="28"/>
+        </w:rPr>
+      </w:pPr>
+      <w:r>
+        <w:rPr>
+          <w:i/>
           <w:sz w:val="28"/>
           <w:szCs w:val="28"/>
         </w:rPr>
@@ -5195,6 +5187,7 @@
       </w:r>
       <w:r>
         <w:rPr>
+          <w:i/>
           <w:sz w:val="28"/>
           <w:szCs w:val="28"/>
         </w:rPr>
@@ -5205,6 +5198,7 @@
       <w:pPr>
         <w:pStyle w:val="BodyText3"/>
         <w:rPr>
+          <w:i/>
           <w:sz w:val="28"/>
           <w:szCs w:val="28"/>
         </w:rPr>
@@ -5213,6 +5207,7 @@
         <w:r>
           <w:rPr>
             <w:rStyle w:val="Hyperlink"/>
+            <w:i/>
             <w:sz w:val="28"/>
             <w:szCs w:val="28"/>
           </w:rPr>
@@ -5221,6 +5216,7 @@
       </w:hyperlink>
       <w:r>
         <w:rPr>
+          <w:i/>
           <w:sz w:val="28"/>
           <w:szCs w:val="28"/>
         </w:rPr>
@@ -5228,6 +5224,7 @@
       </w:r>
       <w:r>
         <w:rPr>
+          <w:i/>
           <w:sz w:val="28"/>
           <w:szCs w:val="28"/>
         </w:rPr>
@@ -5238,12 +5235,14 @@
       <w:pPr>
         <w:pStyle w:val="BodyText3"/>
         <w:rPr>
-          <w:sz w:val="28"/>
-          <w:szCs w:val="28"/>
-        </w:rPr>
-      </w:pPr>
-      <w:r>
-        <w:rPr>
+          <w:i/>
+          <w:sz w:val="28"/>
+          <w:szCs w:val="28"/>
+        </w:rPr>
+      </w:pPr>
+      <w:r>
+        <w:rPr>
+          <w:i/>
           <w:sz w:val="28"/>
           <w:szCs w:val="28"/>
         </w:rPr>
@@ -5422,12 +5421,14 @@
       <w:pPr>
         <w:pStyle w:val="BodyText3"/>
         <w:rPr>
-          <w:sz w:val="28"/>
-          <w:szCs w:val="28"/>
-        </w:rPr>
-      </w:pPr>
-      <w:r>
-        <w:rPr>
+          <w:i/>
+          <w:sz w:val="28"/>
+          <w:szCs w:val="28"/>
+        </w:rPr>
+      </w:pPr>
+      <w:r>
+        <w:rPr>
+          <w:i/>
           <w:sz w:val="28"/>
           <w:szCs w:val="28"/>
         </w:rPr>
@@ -5438,12 +5439,14 @@
       <w:pPr>
         <w:pStyle w:val="BodyText3"/>
         <w:rPr>
-          <w:sz w:val="28"/>
-          <w:szCs w:val="28"/>
-        </w:rPr>
-      </w:pPr>
-      <w:r>
-        <w:rPr>
+          <w:i/>
+          <w:sz w:val="28"/>
+          <w:szCs w:val="28"/>
+        </w:rPr>
+      </w:pPr>
+      <w:r>
+        <w:rPr>
+          <w:i/>
           <w:sz w:val="28"/>
           <w:szCs w:val="28"/>
         </w:rPr>
@@ -6370,12 +6373,14 @@
       <w:pPr>
         <w:pStyle w:val="BodyText3"/>
         <w:rPr>
-          <w:sz w:val="28"/>
-          <w:szCs w:val="28"/>
-        </w:rPr>
-      </w:pPr>
-      <w:r>
-        <w:rPr>
+          <w:i/>
+          <w:sz w:val="28"/>
+          <w:szCs w:val="28"/>
+        </w:rPr>
+      </w:pPr>
+      <w:r>
+        <w:rPr>
+          <w:i/>
           <w:sz w:val="28"/>
           <w:szCs w:val="28"/>
         </w:rPr>
@@ -6386,12 +6391,14 @@
       <w:pPr>
         <w:pStyle w:val="BodyText3"/>
         <w:rPr>
-          <w:sz w:val="28"/>
-          <w:szCs w:val="28"/>
-        </w:rPr>
-      </w:pPr>
-      <w:r>
-        <w:rPr>
+          <w:i/>
+          <w:sz w:val="28"/>
+          <w:szCs w:val="28"/>
+        </w:rPr>
+      </w:pPr>
+      <w:r>
+        <w:rPr>
+          <w:i/>
           <w:sz w:val="28"/>
           <w:szCs w:val="28"/>
         </w:rPr>
@@ -6402,12 +6409,14 @@
       <w:pPr>
         <w:pStyle w:val="BodyText3"/>
         <w:rPr>
-          <w:sz w:val="28"/>
-          <w:szCs w:val="28"/>
-        </w:rPr>
-      </w:pPr>
-      <w:r>
-        <w:rPr>
+          <w:i/>
+          <w:sz w:val="28"/>
+          <w:szCs w:val="28"/>
+        </w:rPr>
+      </w:pPr>
+      <w:r>
+        <w:rPr>
+          <w:i/>
           <w:sz w:val="28"/>
           <w:szCs w:val="28"/>
         </w:rPr>
@@ -6418,12 +6427,14 @@
       <w:pPr>
         <w:pStyle w:val="BodyText3"/>
         <w:rPr>
-          <w:sz w:val="28"/>
-          <w:szCs w:val="28"/>
-        </w:rPr>
-      </w:pPr>
-      <w:r>
-        <w:rPr>
+          <w:i/>
+          <w:sz w:val="28"/>
+          <w:szCs w:val="28"/>
+        </w:rPr>
+      </w:pPr>
+      <w:r>
+        <w:rPr>
+          <w:i/>
           <w:sz w:val="28"/>
           <w:szCs w:val="28"/>
         </w:rPr>
@@ -6434,12 +6445,14 @@
       <w:pPr>
         <w:pStyle w:val="BodyText3"/>
         <w:rPr>
-          <w:sz w:val="28"/>
-          <w:szCs w:val="28"/>
-        </w:rPr>
-      </w:pPr>
-      <w:r>
-        <w:rPr>
+          <w:i/>
+          <w:sz w:val="28"/>
+          <w:szCs w:val="28"/>
+        </w:rPr>
+      </w:pPr>
+      <w:r>
+        <w:rPr>
+          <w:i/>
           <w:sz w:val="28"/>
           <w:szCs w:val="28"/>
         </w:rPr>
@@ -6450,6 +6463,7 @@
       <w:pPr>
         <w:pStyle w:val="BodyText3"/>
         <w:rPr>
+          <w:i/>
           <w:color w:val="548DD4" w:themeColor="text2" w:themeTint="99"/>
           <w:sz w:val="36"/>
           <w:szCs w:val="36"/>
@@ -6457,6 +6471,7 @@
       </w:pPr>
       <w:r>
         <w:rPr>
+          <w:i/>
           <w:color w:val="548DD4" w:themeColor="text2" w:themeTint="99"/>
           <w:sz w:val="36"/>
           <w:szCs w:val="36"/>
@@ -6468,12 +6483,14 @@
       <w:pPr>
         <w:pStyle w:val="BodyText3"/>
         <w:rPr>
-          <w:sz w:val="28"/>
-          <w:szCs w:val="28"/>
-        </w:rPr>
-      </w:pPr>
-      <w:r>
-        <w:rPr>
+          <w:i/>
+          <w:sz w:val="28"/>
+          <w:szCs w:val="28"/>
+        </w:rPr>
+      </w:pPr>
+      <w:r>
+        <w:rPr>
+          <w:i/>
           <w:sz w:val="28"/>
           <w:szCs w:val="28"/>
         </w:rPr>
@@ -6481,6 +6498,7 @@
       </w:r>
       <w:r>
         <w:rPr>
+          <w:i/>
           <w:sz w:val="28"/>
           <w:szCs w:val="28"/>
         </w:rPr>
@@ -6630,6 +6648,7 @@
       <w:pPr>
         <w:pStyle w:val="BodyText3"/>
         <w:rPr>
+          <w:i/>
           <w:color w:val="548DD4" w:themeColor="text2" w:themeTint="99"/>
           <w:sz w:val="36"/>
           <w:szCs w:val="36"/>
@@ -6637,6 +6656,7 @@
       </w:pPr>
       <w:r>
         <w:rPr>
+          <w:i/>
           <w:color w:val="548DD4" w:themeColor="text2" w:themeTint="99"/>
           <w:sz w:val="36"/>
           <w:szCs w:val="36"/>
@@ -6648,12 +6668,14 @@
       <w:pPr>
         <w:pStyle w:val="BodyText3"/>
         <w:rPr>
-          <w:sz w:val="28"/>
-          <w:szCs w:val="28"/>
-        </w:rPr>
-      </w:pPr>
-      <w:r>
-        <w:rPr>
+          <w:i/>
+          <w:sz w:val="28"/>
+          <w:szCs w:val="28"/>
+        </w:rPr>
+      </w:pPr>
+      <w:r>
+        <w:rPr>
+          <w:i/>
           <w:sz w:val="28"/>
           <w:szCs w:val="28"/>
         </w:rPr>
@@ -6661,6 +6683,7 @@
       </w:r>
       <w:r>
         <w:rPr>
+          <w:i/>
           <w:sz w:val="28"/>
           <w:szCs w:val="28"/>
         </w:rPr>
@@ -6668,6 +6691,7 @@
       </w:r>
       <w:r>
         <w:rPr>
+          <w:i/>
           <w:sz w:val="28"/>
           <w:szCs w:val="28"/>
         </w:rPr>
@@ -6684,6 +6708,7 @@
       </w:pPr>
       <w:r>
         <w:rPr>
+          <w:i/>
           <w:sz w:val="28"/>
           <w:szCs w:val="28"/>
         </w:rPr>
@@ -6694,6 +6719,7 @@
       <w:pPr>
         <w:pStyle w:val="BodyText3"/>
         <w:rPr>
+          <w:i/>
           <w:color w:val="548DD4" w:themeColor="text2" w:themeTint="99"/>
           <w:sz w:val="36"/>
           <w:szCs w:val="36"/>
@@ -6701,6 +6727,7 @@
       </w:pPr>
       <w:r>
         <w:rPr>
+          <w:i/>
           <w:color w:val="548DD4" w:themeColor="text2" w:themeTint="99"/>
           <w:sz w:val="36"/>
           <w:szCs w:val="36"/>
@@ -6713,12 +6740,14 @@
       <w:pPr>
         <w:pStyle w:val="BodyText3"/>
         <w:rPr>
-          <w:sz w:val="28"/>
-          <w:szCs w:val="28"/>
-        </w:rPr>
-      </w:pPr>
-      <w:r>
-        <w:rPr>
+          <w:i/>
+          <w:sz w:val="28"/>
+          <w:szCs w:val="28"/>
+        </w:rPr>
+      </w:pPr>
+      <w:r>
+        <w:rPr>
+          <w:i/>
           <w:sz w:val="28"/>
           <w:szCs w:val="28"/>
         </w:rPr>
@@ -6729,12 +6758,14 @@
       <w:pPr>
         <w:pStyle w:val="BodyText3"/>
         <w:rPr>
-          <w:sz w:val="28"/>
-          <w:szCs w:val="28"/>
-        </w:rPr>
-      </w:pPr>
-      <w:r>
-        <w:rPr>
+          <w:i/>
+          <w:sz w:val="28"/>
+          <w:szCs w:val="28"/>
+        </w:rPr>
+      </w:pPr>
+      <w:r>
+        <w:rPr>
+          <w:i/>
           <w:sz w:val="28"/>
           <w:szCs w:val="28"/>
         </w:rPr>
@@ -6745,12 +6776,14 @@
       <w:pPr>
         <w:pStyle w:val="BodyText3"/>
         <w:rPr>
-          <w:sz w:val="28"/>
-          <w:szCs w:val="28"/>
-        </w:rPr>
-      </w:pPr>
-      <w:r>
-        <w:rPr>
+          <w:i/>
+          <w:sz w:val="28"/>
+          <w:szCs w:val="28"/>
+        </w:rPr>
+      </w:pPr>
+      <w:r>
+        <w:rPr>
+          <w:i/>
           <w:sz w:val="28"/>
           <w:szCs w:val="28"/>
         </w:rPr>
@@ -6845,12 +6878,14 @@
       <w:pPr>
         <w:pStyle w:val="BodyText3"/>
         <w:rPr>
-          <w:sz w:val="28"/>
-          <w:szCs w:val="28"/>
-        </w:rPr>
-      </w:pPr>
-      <w:r>
-        <w:rPr>
+          <w:i/>
+          <w:sz w:val="28"/>
+          <w:szCs w:val="28"/>
+        </w:rPr>
+      </w:pPr>
+      <w:r>
+        <w:rPr>
+          <w:i/>
           <w:sz w:val="28"/>
           <w:szCs w:val="28"/>
         </w:rPr>
@@ -6861,6 +6896,7 @@
       <w:pPr>
         <w:pStyle w:val="BodyText3"/>
         <w:rPr>
+          <w:i/>
           <w:color w:val="548DD4" w:themeColor="text2" w:themeTint="99"/>
           <w:sz w:val="28"/>
           <w:szCs w:val="28"/>
@@ -6868,6 +6904,7 @@
       </w:pPr>
       <w:r>
         <w:rPr>
+          <w:i/>
           <w:sz w:val="28"/>
           <w:szCs w:val="28"/>
         </w:rPr>
@@ -6875,6 +6912,7 @@
       </w:r>
       <w:r>
         <w:rPr>
+          <w:i/>
           <w:color w:val="548DD4" w:themeColor="text2" w:themeTint="99"/>
           <w:sz w:val="28"/>
           <w:szCs w:val="28"/>
@@ -6886,12 +6924,14 @@
       <w:pPr>
         <w:pStyle w:val="BodyText3"/>
         <w:rPr>
-          <w:sz w:val="28"/>
-          <w:szCs w:val="28"/>
-        </w:rPr>
-      </w:pPr>
-      <w:r>
-        <w:rPr>
+          <w:i/>
+          <w:sz w:val="28"/>
+          <w:szCs w:val="28"/>
+        </w:rPr>
+      </w:pPr>
+      <w:r>
+        <w:rPr>
+          <w:i/>
           <w:sz w:val="28"/>
           <w:szCs w:val="28"/>
         </w:rPr>
@@ -6902,12 +6942,14 @@
       <w:pPr>
         <w:pStyle w:val="BodyText3"/>
         <w:rPr>
-          <w:sz w:val="28"/>
-          <w:szCs w:val="28"/>
-        </w:rPr>
-      </w:pPr>
-      <w:r>
-        <w:rPr>
+          <w:i/>
+          <w:sz w:val="28"/>
+          <w:szCs w:val="28"/>
+        </w:rPr>
+      </w:pPr>
+      <w:r>
+        <w:rPr>
+          <w:i/>
           <w:sz w:val="28"/>
           <w:szCs w:val="28"/>
         </w:rPr>
@@ -6918,12 +6960,14 @@
       <w:pPr>
         <w:pStyle w:val="BodyText3"/>
         <w:rPr>
-          <w:sz w:val="28"/>
-          <w:szCs w:val="28"/>
-        </w:rPr>
-      </w:pPr>
-      <w:r>
-        <w:rPr>
+          <w:i/>
+          <w:sz w:val="28"/>
+          <w:szCs w:val="28"/>
+        </w:rPr>
+      </w:pPr>
+      <w:r>
+        <w:rPr>
+          <w:i/>
           <w:sz w:val="28"/>
           <w:szCs w:val="28"/>
         </w:rPr>
@@ -7591,12 +7635,14 @@
       <w:pPr>
         <w:pStyle w:val="BodyText3"/>
         <w:rPr>
-          <w:sz w:val="28"/>
-          <w:szCs w:val="28"/>
-        </w:rPr>
-      </w:pPr>
-      <w:r>
-        <w:rPr>
+          <w:i/>
+          <w:sz w:val="28"/>
+          <w:szCs w:val="28"/>
+        </w:rPr>
+      </w:pPr>
+      <w:r>
+        <w:rPr>
+          <w:i/>
           <w:sz w:val="28"/>
           <w:szCs w:val="28"/>
         </w:rPr>
@@ -7604,6 +7650,7 @@
       </w:r>
       <w:r>
         <w:rPr>
+          <w:i/>
           <w:sz w:val="28"/>
           <w:szCs w:val="28"/>
         </w:rPr>
@@ -7614,6 +7661,7 @@
       <w:pPr>
         <w:pStyle w:val="BodyText3"/>
         <w:rPr>
+          <w:i/>
           <w:color w:val="548DD4" w:themeColor="text2" w:themeTint="99"/>
           <w:sz w:val="36"/>
           <w:szCs w:val="36"/>
@@ -7621,6 +7669,7 @@
       </w:pPr>
       <w:r>
         <w:rPr>
+          <w:i/>
           <w:color w:val="548DD4" w:themeColor="text2" w:themeTint="99"/>
           <w:sz w:val="36"/>
           <w:szCs w:val="36"/>
@@ -7633,12 +7682,14 @@
       <w:pPr>
         <w:pStyle w:val="BodyText3"/>
         <w:rPr>
-          <w:sz w:val="28"/>
-          <w:szCs w:val="28"/>
-        </w:rPr>
-      </w:pPr>
-      <w:r>
-        <w:rPr>
+          <w:i/>
+          <w:sz w:val="28"/>
+          <w:szCs w:val="28"/>
+        </w:rPr>
+      </w:pPr>
+      <w:r>
+        <w:rPr>
+          <w:i/>
           <w:sz w:val="28"/>
           <w:szCs w:val="28"/>
         </w:rPr>
@@ -7646,6 +7697,7 @@
       </w:r>
       <w:r>
         <w:rPr>
+          <w:i/>
           <w:sz w:val="28"/>
           <w:szCs w:val="28"/>
         </w:rPr>
@@ -7653,6 +7705,7 @@
       </w:r>
       <w:r>
         <w:rPr>
+          <w:i/>
           <w:sz w:val="28"/>
           <w:szCs w:val="28"/>
         </w:rPr>
@@ -7663,12 +7716,14 @@
       <w:pPr>
         <w:pStyle w:val="BodyText3"/>
         <w:rPr>
-          <w:sz w:val="28"/>
-          <w:szCs w:val="28"/>
-        </w:rPr>
-      </w:pPr>
-      <w:r>
-        <w:rPr>
+          <w:i/>
+          <w:sz w:val="28"/>
+          <w:szCs w:val="28"/>
+        </w:rPr>
+      </w:pPr>
+      <w:r>
+        <w:rPr>
+          <w:i/>
           <w:sz w:val="28"/>
           <w:szCs w:val="28"/>
         </w:rPr>
@@ -7676,15 +7731,15 @@
       </w:r>
       <w:r>
         <w:rPr>
+          <w:i/>
           <w:sz w:val="28"/>
           <w:szCs w:val="28"/>
         </w:rPr>
         <w:t xml:space="preserve">and </w:t>
       </w:r>
-      <w:bookmarkStart w:id="0" w:name="_GoBack"/>
-      <w:bookmarkEnd w:id="0"/>
-      <w:r>
-        <w:rPr>
+      <w:r>
+        <w:rPr>
+          <w:i/>
           <w:sz w:val="28"/>
           <w:szCs w:val="28"/>
         </w:rPr>
@@ -7737,12 +7792,14 @@
       <w:pPr>
         <w:pStyle w:val="BodyText3"/>
         <w:rPr>
-          <w:sz w:val="28"/>
-          <w:szCs w:val="28"/>
-        </w:rPr>
-      </w:pPr>
-      <w:r>
-        <w:rPr>
+          <w:i/>
+          <w:sz w:val="28"/>
+          <w:szCs w:val="28"/>
+        </w:rPr>
+      </w:pPr>
+      <w:r>
+        <w:rPr>
+          <w:i/>
           <w:sz w:val="28"/>
           <w:szCs w:val="28"/>
         </w:rPr>
@@ -7752,9 +7809,13 @@
     <w:p>
       <w:pPr>
         <w:pStyle w:val="BodyText3"/>
-      </w:pPr>
-      <w:r>
-        <w:rPr>
+        <w:rPr>
+          <w:i/>
+        </w:rPr>
+      </w:pPr>
+      <w:r>
+        <w:rPr>
+          <w:i/>
           <w:sz w:val="28"/>
           <w:szCs w:val="28"/>
         </w:rPr>
@@ -7936,52 +7997,3287 @@
     <w:p>
       <w:pPr>
         <w:pStyle w:val="BodyText3"/>
-      </w:pPr>
-    </w:p>
-    <w:p>
-      <w:pPr>
-        <w:pStyle w:val="BodyText3"/>
-        <w:rPr>
-          <w:b/>
-        </w:rPr>
-      </w:pPr>
-    </w:p>
-    <w:p>
-      <w:pPr>
-        <w:rPr>
-          <w:i/>
-          <w:sz w:val="28"/>
-          <w:szCs w:val="28"/>
-        </w:rPr>
-      </w:pPr>
-    </w:p>
-    <w:p>
-      <w:pPr>
-        <w:rPr>
-          <w:i/>
-          <w:sz w:val="28"/>
-          <w:szCs w:val="28"/>
-        </w:rPr>
-      </w:pPr>
-    </w:p>
-    <w:p>
-      <w:pPr>
-        <w:rPr>
+        <w:rPr>
+          <w:i/>
           <w:color w:val="548DD4" w:themeColor="text2" w:themeTint="99"/>
           <w:sz w:val="36"/>
           <w:szCs w:val="36"/>
         </w:rPr>
       </w:pPr>
-    </w:p>
-    <w:p/>
-    <w:p>
-      <w:pPr>
-        <w:rPr>
-          <w:color w:val="000000" w:themeColor="text1"/>
-          <w:sz w:val="28"/>
-          <w:szCs w:val="28"/>
-        </w:rPr>
-      </w:pPr>
+      <w:r>
+        <w:rPr>
+          <w:i/>
+          <w:color w:val="548DD4" w:themeColor="text2" w:themeTint="99"/>
+          <w:sz w:val="36"/>
+          <w:szCs w:val="36"/>
+        </w:rPr>
+        <w:t>Fault Tolerance and Circuit Breaker</w:t>
+      </w:r>
+    </w:p>
+    <w:p>
+      <w:pPr>
+        <w:pStyle w:val="BodyText3"/>
+        <w:rPr>
+          <w:i/>
+          <w:sz w:val="28"/>
+          <w:szCs w:val="28"/>
+        </w:rPr>
+      </w:pPr>
+      <w:r>
+        <w:rPr>
+          <w:i/>
+          <w:color w:val="000000" w:themeColor="text1"/>
+          <w:sz w:val="28"/>
+          <w:szCs w:val="28"/>
+        </w:rPr>
+        <w:t>Su</w:t>
+      </w:r>
+      <w:r>
+        <w:rPr>
+          <w:i/>
+          <w:sz w:val="28"/>
+          <w:szCs w:val="28"/>
+        </w:rPr>
+        <w:t xml:space="preserve">ppose if our one service is calling other service  for example if user service is calling rating service and rating service is down for let’s suppose for 10 minutes  then user service can’t get data from rating service that’s is the fault </w:t>
+      </w:r>
+    </w:p>
+    <w:p>
+      <w:pPr>
+        <w:pStyle w:val="BodyText3"/>
+        <w:rPr>
+          <w:i/>
+          <w:sz w:val="28"/>
+          <w:szCs w:val="28"/>
+        </w:rPr>
+      </w:pPr>
+      <w:r>
+        <w:rPr>
+          <w:i/>
+          <w:sz w:val="28"/>
+          <w:szCs w:val="28"/>
+        </w:rPr>
+        <w:t xml:space="preserve">Now how to tolerate from the fault is using Circuit breaker </w:t>
+      </w:r>
+    </w:p>
+    <w:p>
+      <w:pPr>
+        <w:pStyle w:val="BodyText3"/>
+        <w:rPr>
+          <w:i/>
+          <w:sz w:val="28"/>
+          <w:szCs w:val="28"/>
+        </w:rPr>
+      </w:pPr>
+      <w:r>
+        <w:rPr>
+          <w:i/>
+          <w:sz w:val="28"/>
+          <w:szCs w:val="28"/>
+        </w:rPr>
+        <w:t>Circuit breaker basically works on the basis of states and there are 3 important states of circuit breaker</w:t>
+      </w:r>
+    </w:p>
+    <w:p>
+      <w:pPr>
+        <w:pStyle w:val="BodyText3"/>
+        <w:rPr>
+          <w:i/>
+          <w:sz w:val="28"/>
+          <w:szCs w:val="28"/>
+        </w:rPr>
+      </w:pPr>
+      <w:r>
+        <w:rPr>
+          <w:i/>
+          <w:sz w:val="28"/>
+          <w:szCs w:val="28"/>
+        </w:rPr>
+        <w:t>Close,Open,Half Open</w:t>
+      </w:r>
+    </w:p>
+    <w:p>
+      <w:pPr>
+        <w:pStyle w:val="BodyText3"/>
+        <w:rPr>
+          <w:i/>
+          <w:sz w:val="28"/>
+          <w:szCs w:val="28"/>
+        </w:rPr>
+      </w:pPr>
+      <w:r>
+        <w:rPr>
+          <w:i/>
+          <w:sz w:val="28"/>
+          <w:szCs w:val="28"/>
+        </w:rPr>
+        <w:t>close state means there is no fault means services are communicating</w:t>
+      </w:r>
+    </w:p>
+    <w:p>
+      <w:pPr>
+        <w:pStyle w:val="BodyText3"/>
+        <w:rPr>
+          <w:i/>
+          <w:sz w:val="28"/>
+          <w:szCs w:val="28"/>
+        </w:rPr>
+      </w:pPr>
+      <w:r>
+        <w:rPr>
+          <w:i/>
+          <w:sz w:val="28"/>
+          <w:szCs w:val="28"/>
+        </w:rPr>
+        <w:t xml:space="preserve">and open means service is down , it means suppose if threshold is 5 so it means user service will try to connect with rating service for 5 times </w:t>
+      </w:r>
+      <w:r>
+        <w:rPr>
+          <w:i/>
+          <w:sz w:val="28"/>
+          <w:szCs w:val="28"/>
+        </w:rPr>
+        <w:t xml:space="preserve">and get failure response from raring service </w:t>
+      </w:r>
+      <w:r>
+        <w:rPr>
+          <w:i/>
+          <w:sz w:val="28"/>
+          <w:szCs w:val="28"/>
+        </w:rPr>
+        <w:t xml:space="preserve">it will not </w:t>
+      </w:r>
+      <w:r>
+        <w:rPr>
+          <w:i/>
+          <w:sz w:val="28"/>
+          <w:szCs w:val="28"/>
+        </w:rPr>
+        <w:t xml:space="preserve"> do further </w:t>
+      </w:r>
+      <w:r>
+        <w:rPr>
+          <w:i/>
+          <w:sz w:val="28"/>
+          <w:szCs w:val="28"/>
+        </w:rPr>
+        <w:t xml:space="preserve">request to the rating service </w:t>
+      </w:r>
+      <w:r>
+        <w:rPr>
+          <w:i/>
+          <w:sz w:val="28"/>
+          <w:szCs w:val="28"/>
+        </w:rPr>
+        <w:lastRenderedPageBreak/>
+        <w:t>and state will change from close to open and suppose we have set the time frame fo</w:t>
+      </w:r>
+      <w:r>
+        <w:rPr>
+          <w:i/>
+          <w:sz w:val="28"/>
+          <w:szCs w:val="28"/>
+        </w:rPr>
+        <w:t xml:space="preserve">r x seconds for example </w:t>
+      </w:r>
+      <w:r>
+        <w:rPr>
+          <w:i/>
+          <w:sz w:val="28"/>
+          <w:szCs w:val="28"/>
+        </w:rPr>
+        <w:t xml:space="preserve"> 5seconds then after 5 seconds it will go to half open state and user service will</w:t>
+      </w:r>
+      <w:r>
+        <w:rPr>
+          <w:i/>
+          <w:sz w:val="28"/>
+          <w:szCs w:val="28"/>
+        </w:rPr>
+        <w:t xml:space="preserve"> again</w:t>
+      </w:r>
+      <w:r>
+        <w:rPr>
+          <w:i/>
+          <w:sz w:val="28"/>
+          <w:szCs w:val="28"/>
+        </w:rPr>
+        <w:t xml:space="preserve"> do some request to rating service and if it gets high success rate and low failure request from the rating service then it will </w:t>
+      </w:r>
+      <w:r>
+        <w:rPr>
+          <w:i/>
+          <w:sz w:val="28"/>
+          <w:szCs w:val="28"/>
+        </w:rPr>
+        <w:t xml:space="preserve">assume that rating service is now up and go to close state otherwise go to open state </w:t>
+      </w:r>
+    </w:p>
+    <w:p>
+      <w:pPr>
+        <w:pStyle w:val="BodyText3"/>
+        <w:rPr>
+          <w:i/>
+          <w:sz w:val="28"/>
+          <w:szCs w:val="28"/>
+        </w:rPr>
+      </w:pPr>
+      <w:r>
+        <w:rPr>
+          <w:i/>
+          <w:sz w:val="28"/>
+          <w:szCs w:val="28"/>
+        </w:rPr>
+        <w:t>we will manage the circuit breaker with the help of Resilience4j, previously we used to achieve with the help of Hystrix</w:t>
+      </w:r>
+    </w:p>
+    <w:p>
+      <w:pPr>
+        <w:pStyle w:val="BodyText3"/>
+        <w:rPr>
+          <w:i/>
+          <w:sz w:val="28"/>
+          <w:szCs w:val="28"/>
+        </w:rPr>
+      </w:pPr>
+      <w:r>
+        <w:rPr>
+          <w:i/>
+          <w:noProof/>
+          <w:sz w:val="28"/>
+          <w:szCs w:val="28"/>
+          <w:lang w:eastAsia="en-GB"/>
+        </w:rPr>
+        <w:drawing>
+          <wp:inline distT="0" distB="0" distL="0" distR="0" wp14:anchorId="5F69E7E3" wp14:editId="7CF1E94B">
+            <wp:extent cx="3999123" cy="2290520"/>
+            <wp:effectExtent l="0" t="0" r="1905" b="0"/>
+            <wp:docPr id="9" name="Picture 9"/>
+            <wp:cNvGraphicFramePr>
+              <a:graphicFrameLocks xmlns:a="http://schemas.openxmlformats.org/drawingml/2006/main" noChangeAspect="1"/>
+            </wp:cNvGraphicFramePr>
+            <a:graphic xmlns:a="http://schemas.openxmlformats.org/drawingml/2006/main">
+              <a:graphicData uri="http://schemas.openxmlformats.org/drawingml/2006/picture">
+                <pic:pic xmlns:pic="http://schemas.openxmlformats.org/drawingml/2006/picture">
+                  <pic:nvPicPr>
+                    <pic:cNvPr id="0" name="39cdd54-state_machine.jpg"/>
+                    <pic:cNvPicPr/>
+                  </pic:nvPicPr>
+                  <pic:blipFill>
+                    <a:blip r:embed="rId11">
+                      <a:extLst>
+                        <a:ext uri="{28A0092B-C50C-407E-A947-70E740481C1C}">
+                          <a14:useLocalDpi xmlns:a14="http://schemas.microsoft.com/office/drawing/2010/main" val="0"/>
+                        </a:ext>
+                      </a:extLst>
+                    </a:blip>
+                    <a:stretch>
+                      <a:fillRect/>
+                    </a:stretch>
+                  </pic:blipFill>
+                  <pic:spPr>
+                    <a:xfrm>
+                      <a:off x="0" y="0"/>
+                      <a:ext cx="4002520" cy="2292465"/>
+                    </a:xfrm>
+                    <a:prstGeom prst="rect">
+                      <a:avLst/>
+                    </a:prstGeom>
+                  </pic:spPr>
+                </pic:pic>
+              </a:graphicData>
+            </a:graphic>
+          </wp:inline>
+        </w:drawing>
+      </w:r>
+      <w:r>
+        <w:rPr>
+          <w:i/>
+          <w:sz w:val="28"/>
+          <w:szCs w:val="28"/>
+        </w:rPr>
+        <w:t xml:space="preserve"> </w:t>
+      </w:r>
+    </w:p>
+    <w:p>
+      <w:pPr>
+        <w:pStyle w:val="BodyText3"/>
+        <w:rPr>
+          <w:i/>
+          <w:sz w:val="28"/>
+          <w:szCs w:val="28"/>
+        </w:rPr>
+      </w:pPr>
+      <w:hyperlink r:id="rId12" w:history="1">
+        <w:r>
+          <w:rPr>
+            <w:rStyle w:val="Hyperlink"/>
+            <w:i/>
+            <w:sz w:val="28"/>
+            <w:szCs w:val="28"/>
+          </w:rPr>
+          <w:t>learn more</w:t>
+        </w:r>
+      </w:hyperlink>
+    </w:p>
+    <w:p>
+      <w:pPr>
+        <w:pStyle w:val="BodyText3"/>
+        <w:rPr>
+          <w:sz w:val="28"/>
+          <w:szCs w:val="28"/>
+        </w:rPr>
+      </w:pPr>
+    </w:p>
+    <w:p>
+      <w:pPr>
+        <w:pStyle w:val="BodyText3"/>
+        <w:rPr>
+          <w:b/>
+          <w:i/>
+          <w:color w:val="548DD4" w:themeColor="text2" w:themeTint="99"/>
+          <w:sz w:val="36"/>
+          <w:szCs w:val="36"/>
+        </w:rPr>
+      </w:pPr>
+      <w:r>
+        <w:rPr>
+          <w:b/>
+          <w:i/>
+          <w:color w:val="548DD4" w:themeColor="text2" w:themeTint="99"/>
+          <w:sz w:val="36"/>
+          <w:szCs w:val="36"/>
+        </w:rPr>
+        <w:t>Implementing Circuit Breaker using Resilience4J</w:t>
+      </w:r>
+    </w:p>
+    <w:p>
+      <w:pPr>
+        <w:pStyle w:val="BodyText3"/>
+        <w:rPr>
+          <w:i/>
+          <w:sz w:val="28"/>
+          <w:szCs w:val="28"/>
+        </w:rPr>
+      </w:pPr>
+      <w:r>
+        <w:rPr>
+          <w:i/>
+          <w:color w:val="000000" w:themeColor="text1"/>
+          <w:sz w:val="28"/>
+          <w:szCs w:val="28"/>
+        </w:rPr>
+        <w:t>Now for exam</w:t>
+      </w:r>
+      <w:r>
+        <w:rPr>
+          <w:i/>
+          <w:sz w:val="28"/>
+          <w:szCs w:val="28"/>
+        </w:rPr>
+        <w:t>ple user service is calling rating service then we will implements circuit breaker with the help of resilince4j library</w:t>
+      </w:r>
+    </w:p>
+    <w:p>
+      <w:pPr>
+        <w:pStyle w:val="BodyText3"/>
+        <w:rPr>
+          <w:i/>
+          <w:sz w:val="28"/>
+          <w:szCs w:val="28"/>
+        </w:rPr>
+      </w:pPr>
+      <w:r>
+        <w:rPr>
+          <w:i/>
+          <w:sz w:val="28"/>
+          <w:szCs w:val="28"/>
+        </w:rPr>
+        <w:t xml:space="preserve">we will go inside user service </w:t>
+      </w:r>
+      <w:r>
+        <w:rPr>
+          <w:i/>
+          <w:sz w:val="28"/>
+          <w:szCs w:val="28"/>
+        </w:rPr>
+        <w:t xml:space="preserve">pom.xml file and will add below mentioned dependencies </w:t>
+      </w:r>
+    </w:p>
+    <w:p>
+      <w:pPr>
+        <w:shd w:val="clear" w:color="auto" w:fill="2B2B2B"/>
+        <w:tabs>
+          <w:tab w:val="left" w:pos="916"/>
+          <w:tab w:val="left" w:pos="1832"/>
+          <w:tab w:val="left" w:pos="2748"/>
+          <w:tab w:val="left" w:pos="3664"/>
+          <w:tab w:val="left" w:pos="4580"/>
+          <w:tab w:val="left" w:pos="5496"/>
+          <w:tab w:val="left" w:pos="6412"/>
+          <w:tab w:val="left" w:pos="7328"/>
+          <w:tab w:val="left" w:pos="8244"/>
+          <w:tab w:val="left" w:pos="9160"/>
+          <w:tab w:val="left" w:pos="10076"/>
+          <w:tab w:val="left" w:pos="10992"/>
+          <w:tab w:val="left" w:pos="11908"/>
+          <w:tab w:val="left" w:pos="12824"/>
+          <w:tab w:val="left" w:pos="13740"/>
+          <w:tab w:val="left" w:pos="14656"/>
+        </w:tabs>
+        <w:spacing w:after="0" w:line="240" w:lineRule="auto"/>
+        <w:rPr>
+          <w:rFonts w:ascii="Courier New" w:eastAsia="Times New Roman" w:hAnsi="Courier New" w:cs="Courier New"/>
+          <w:i/>
+          <w:color w:val="A9B7C6"/>
+          <w:sz w:val="20"/>
+          <w:szCs w:val="20"/>
+          <w:lang w:eastAsia="en-GB"/>
+        </w:rPr>
+      </w:pPr>
+      <w:r>
+        <w:rPr>
+          <w:rFonts w:ascii="Courier New" w:eastAsia="Times New Roman" w:hAnsi="Courier New" w:cs="Courier New"/>
+          <w:i/>
+          <w:color w:val="E8BF6A"/>
+          <w:sz w:val="20"/>
+          <w:szCs w:val="20"/>
+          <w:lang w:eastAsia="en-GB"/>
+        </w:rPr>
+        <w:t>&lt;dependency&gt;</w:t>
+      </w:r>
+      <w:r>
+        <w:rPr>
+          <w:rFonts w:ascii="Courier New" w:eastAsia="Times New Roman" w:hAnsi="Courier New" w:cs="Courier New"/>
+          <w:i/>
+          <w:color w:val="E8BF6A"/>
+          <w:sz w:val="20"/>
+          <w:szCs w:val="20"/>
+          <w:lang w:eastAsia="en-GB"/>
+        </w:rPr>
+        <w:br/>
+        <w:t xml:space="preserve">   &lt;groupId&gt;</w:t>
+      </w:r>
+      <w:r>
+        <w:rPr>
+          <w:rFonts w:ascii="Courier New" w:eastAsia="Times New Roman" w:hAnsi="Courier New" w:cs="Courier New"/>
+          <w:i/>
+          <w:color w:val="A9B7C6"/>
+          <w:sz w:val="20"/>
+          <w:szCs w:val="20"/>
+          <w:lang w:eastAsia="en-GB"/>
+        </w:rPr>
+        <w:t>org.springframework.boot</w:t>
+      </w:r>
+      <w:r>
+        <w:rPr>
+          <w:rFonts w:ascii="Courier New" w:eastAsia="Times New Roman" w:hAnsi="Courier New" w:cs="Courier New"/>
+          <w:i/>
+          <w:color w:val="E8BF6A"/>
+          <w:sz w:val="20"/>
+          <w:szCs w:val="20"/>
+          <w:lang w:eastAsia="en-GB"/>
+        </w:rPr>
+        <w:t>&lt;/groupId&gt;</w:t>
+      </w:r>
+      <w:r>
+        <w:rPr>
+          <w:rFonts w:ascii="Courier New" w:eastAsia="Times New Roman" w:hAnsi="Courier New" w:cs="Courier New"/>
+          <w:i/>
+          <w:color w:val="E8BF6A"/>
+          <w:sz w:val="20"/>
+          <w:szCs w:val="20"/>
+          <w:lang w:eastAsia="en-GB"/>
+        </w:rPr>
+        <w:br/>
+        <w:t xml:space="preserve">   &lt;artifactId&gt;</w:t>
+      </w:r>
+      <w:r>
+        <w:rPr>
+          <w:rFonts w:ascii="Courier New" w:eastAsia="Times New Roman" w:hAnsi="Courier New" w:cs="Courier New"/>
+          <w:i/>
+          <w:color w:val="A9B7C6"/>
+          <w:sz w:val="20"/>
+          <w:szCs w:val="20"/>
+          <w:lang w:eastAsia="en-GB"/>
+        </w:rPr>
+        <w:t>spring-boot-starter-actuator</w:t>
+      </w:r>
+      <w:r>
+        <w:rPr>
+          <w:rFonts w:ascii="Courier New" w:eastAsia="Times New Roman" w:hAnsi="Courier New" w:cs="Courier New"/>
+          <w:i/>
+          <w:color w:val="E8BF6A"/>
+          <w:sz w:val="20"/>
+          <w:szCs w:val="20"/>
+          <w:lang w:eastAsia="en-GB"/>
+        </w:rPr>
+        <w:t>&lt;/artifactId&gt;</w:t>
+      </w:r>
+      <w:r>
+        <w:rPr>
+          <w:rFonts w:ascii="Courier New" w:eastAsia="Times New Roman" w:hAnsi="Courier New" w:cs="Courier New"/>
+          <w:i/>
+          <w:color w:val="E8BF6A"/>
+          <w:sz w:val="20"/>
+          <w:szCs w:val="20"/>
+          <w:lang w:eastAsia="en-GB"/>
+        </w:rPr>
+        <w:br/>
+        <w:t>&lt;/dependency&gt;</w:t>
+      </w:r>
+    </w:p>
+    <w:p>
+      <w:pPr>
+        <w:pStyle w:val="BodyText3"/>
+        <w:rPr>
+          <w:i/>
+          <w:color w:val="000000" w:themeColor="text1"/>
+          <w:sz w:val="28"/>
+          <w:szCs w:val="28"/>
+        </w:rPr>
+      </w:pPr>
+    </w:p>
+    <w:p>
+      <w:pPr>
+        <w:pStyle w:val="BodyText3"/>
+        <w:rPr>
+          <w:i/>
+          <w:sz w:val="28"/>
+          <w:szCs w:val="28"/>
+        </w:rPr>
+      </w:pPr>
+      <w:r>
+        <w:rPr>
+          <w:i/>
+          <w:color w:val="000000" w:themeColor="text1"/>
+          <w:sz w:val="28"/>
+          <w:szCs w:val="28"/>
+        </w:rPr>
+        <w:t>With the hel</w:t>
+      </w:r>
+      <w:r>
+        <w:rPr>
+          <w:i/>
+          <w:sz w:val="28"/>
+          <w:szCs w:val="28"/>
+        </w:rPr>
+        <w:t>p of actuator dependency we can mo</w:t>
+      </w:r>
+      <w:r>
+        <w:rPr>
+          <w:i/>
+          <w:sz w:val="28"/>
+          <w:szCs w:val="28"/>
+        </w:rPr>
+        <w:t>nitor the health of our service</w:t>
+      </w:r>
+    </w:p>
+    <w:p>
+      <w:pPr>
+        <w:shd w:val="clear" w:color="auto" w:fill="2B2B2B"/>
+        <w:tabs>
+          <w:tab w:val="left" w:pos="916"/>
+          <w:tab w:val="left" w:pos="1832"/>
+          <w:tab w:val="left" w:pos="2748"/>
+          <w:tab w:val="left" w:pos="3664"/>
+          <w:tab w:val="left" w:pos="4580"/>
+          <w:tab w:val="left" w:pos="5496"/>
+          <w:tab w:val="left" w:pos="6412"/>
+          <w:tab w:val="left" w:pos="7328"/>
+          <w:tab w:val="left" w:pos="8244"/>
+          <w:tab w:val="left" w:pos="9160"/>
+          <w:tab w:val="left" w:pos="10076"/>
+          <w:tab w:val="left" w:pos="10992"/>
+          <w:tab w:val="left" w:pos="11908"/>
+          <w:tab w:val="left" w:pos="12824"/>
+          <w:tab w:val="left" w:pos="13740"/>
+          <w:tab w:val="left" w:pos="14656"/>
+        </w:tabs>
+        <w:spacing w:after="0" w:line="240" w:lineRule="auto"/>
+        <w:rPr>
+          <w:rFonts w:ascii="Courier New" w:eastAsia="Times New Roman" w:hAnsi="Courier New" w:cs="Courier New"/>
+          <w:color w:val="A9B7C6"/>
+          <w:sz w:val="20"/>
+          <w:szCs w:val="20"/>
+          <w:lang w:eastAsia="en-GB"/>
+        </w:rPr>
+      </w:pPr>
+      <w:r>
+        <w:rPr>
+          <w:rFonts w:ascii="Courier New" w:eastAsia="Times New Roman" w:hAnsi="Courier New" w:cs="Courier New"/>
+          <w:color w:val="E8BF6A"/>
+          <w:sz w:val="20"/>
+          <w:szCs w:val="20"/>
+          <w:lang w:eastAsia="en-GB"/>
+        </w:rPr>
+        <w:t>&lt;dependency&gt;</w:t>
+      </w:r>
+      <w:r>
+        <w:rPr>
+          <w:rFonts w:ascii="Courier New" w:eastAsia="Times New Roman" w:hAnsi="Courier New" w:cs="Courier New"/>
+          <w:color w:val="E8BF6A"/>
+          <w:sz w:val="20"/>
+          <w:szCs w:val="20"/>
+          <w:lang w:eastAsia="en-GB"/>
+        </w:rPr>
+        <w:br/>
+        <w:t xml:space="preserve">   &lt;groupId&gt;</w:t>
+      </w:r>
+      <w:r>
+        <w:rPr>
+          <w:rFonts w:ascii="Courier New" w:eastAsia="Times New Roman" w:hAnsi="Courier New" w:cs="Courier New"/>
+          <w:color w:val="A9B7C6"/>
+          <w:sz w:val="20"/>
+          <w:szCs w:val="20"/>
+          <w:lang w:eastAsia="en-GB"/>
+        </w:rPr>
+        <w:t>org.springframework.boot</w:t>
+      </w:r>
+      <w:r>
+        <w:rPr>
+          <w:rFonts w:ascii="Courier New" w:eastAsia="Times New Roman" w:hAnsi="Courier New" w:cs="Courier New"/>
+          <w:color w:val="E8BF6A"/>
+          <w:sz w:val="20"/>
+          <w:szCs w:val="20"/>
+          <w:lang w:eastAsia="en-GB"/>
+        </w:rPr>
+        <w:t>&lt;/groupId&gt;</w:t>
+      </w:r>
+      <w:r>
+        <w:rPr>
+          <w:rFonts w:ascii="Courier New" w:eastAsia="Times New Roman" w:hAnsi="Courier New" w:cs="Courier New"/>
+          <w:color w:val="E8BF6A"/>
+          <w:sz w:val="20"/>
+          <w:szCs w:val="20"/>
+          <w:lang w:eastAsia="en-GB"/>
+        </w:rPr>
+        <w:br/>
+        <w:t xml:space="preserve">   &lt;artifactId&gt;</w:t>
+      </w:r>
+      <w:r>
+        <w:rPr>
+          <w:rFonts w:ascii="Courier New" w:eastAsia="Times New Roman" w:hAnsi="Courier New" w:cs="Courier New"/>
+          <w:color w:val="A9B7C6"/>
+          <w:sz w:val="20"/>
+          <w:szCs w:val="20"/>
+          <w:lang w:eastAsia="en-GB"/>
+        </w:rPr>
+        <w:t>spring-boot-starter-aop</w:t>
+      </w:r>
+      <w:r>
+        <w:rPr>
+          <w:rFonts w:ascii="Courier New" w:eastAsia="Times New Roman" w:hAnsi="Courier New" w:cs="Courier New"/>
+          <w:color w:val="E8BF6A"/>
+          <w:sz w:val="20"/>
+          <w:szCs w:val="20"/>
+          <w:lang w:eastAsia="en-GB"/>
+        </w:rPr>
+        <w:t>&lt;/artifactId&gt;</w:t>
+      </w:r>
+      <w:r>
+        <w:rPr>
+          <w:rFonts w:ascii="Courier New" w:eastAsia="Times New Roman" w:hAnsi="Courier New" w:cs="Courier New"/>
+          <w:color w:val="E8BF6A"/>
+          <w:sz w:val="20"/>
+          <w:szCs w:val="20"/>
+          <w:lang w:eastAsia="en-GB"/>
+        </w:rPr>
+        <w:br/>
+        <w:t>&lt;/dependency&gt;</w:t>
+      </w:r>
+    </w:p>
+    <w:p>
+      <w:pPr>
+        <w:pStyle w:val="BodyText3"/>
+        <w:rPr>
+          <w:b/>
+          <w:color w:val="548DD4" w:themeColor="text2" w:themeTint="99"/>
+          <w:sz w:val="28"/>
+          <w:szCs w:val="28"/>
+        </w:rPr>
+      </w:pPr>
+    </w:p>
+    <w:p>
+      <w:pPr>
+        <w:pStyle w:val="BodyText3"/>
+        <w:rPr>
+          <w:i/>
+          <w:color w:val="000000" w:themeColor="text1"/>
+          <w:sz w:val="28"/>
+          <w:szCs w:val="28"/>
+        </w:rPr>
+      </w:pPr>
+      <w:r>
+        <w:rPr>
+          <w:i/>
+          <w:color w:val="000000" w:themeColor="text1"/>
+          <w:sz w:val="28"/>
+          <w:szCs w:val="28"/>
+        </w:rPr>
+        <w:lastRenderedPageBreak/>
+        <w:t xml:space="preserve">With the help of this aop dependency we can send the matrix or updates to the actuator </w:t>
+      </w:r>
+    </w:p>
+    <w:p>
+      <w:pPr>
+        <w:pStyle w:val="BodyText3"/>
+        <w:rPr>
+          <w:i/>
+          <w:color w:val="000000" w:themeColor="text1"/>
+          <w:sz w:val="28"/>
+          <w:szCs w:val="28"/>
+        </w:rPr>
+      </w:pPr>
+      <w:r>
+        <w:rPr>
+          <w:i/>
+          <w:color w:val="000000" w:themeColor="text1"/>
+          <w:sz w:val="28"/>
+          <w:szCs w:val="28"/>
+        </w:rPr>
+        <w:t xml:space="preserve">and </w:t>
+      </w:r>
+    </w:p>
+    <w:p>
+      <w:pPr>
+        <w:shd w:val="clear" w:color="auto" w:fill="2B2B2B"/>
+        <w:tabs>
+          <w:tab w:val="left" w:pos="916"/>
+          <w:tab w:val="left" w:pos="1832"/>
+          <w:tab w:val="left" w:pos="2748"/>
+          <w:tab w:val="left" w:pos="3664"/>
+          <w:tab w:val="left" w:pos="4580"/>
+          <w:tab w:val="left" w:pos="5496"/>
+          <w:tab w:val="left" w:pos="6412"/>
+          <w:tab w:val="left" w:pos="7328"/>
+          <w:tab w:val="left" w:pos="8244"/>
+          <w:tab w:val="left" w:pos="9160"/>
+          <w:tab w:val="left" w:pos="10076"/>
+          <w:tab w:val="left" w:pos="10992"/>
+          <w:tab w:val="left" w:pos="11908"/>
+          <w:tab w:val="left" w:pos="12824"/>
+          <w:tab w:val="left" w:pos="13740"/>
+          <w:tab w:val="left" w:pos="14656"/>
+        </w:tabs>
+        <w:spacing w:after="0" w:line="240" w:lineRule="auto"/>
+        <w:rPr>
+          <w:rFonts w:ascii="Courier New" w:eastAsia="Times New Roman" w:hAnsi="Courier New" w:cs="Courier New"/>
+          <w:i/>
+          <w:color w:val="A9B7C6"/>
+          <w:sz w:val="20"/>
+          <w:szCs w:val="20"/>
+          <w:lang w:eastAsia="en-GB"/>
+        </w:rPr>
+      </w:pPr>
+      <w:r>
+        <w:rPr>
+          <w:rFonts w:ascii="Courier New" w:eastAsia="Times New Roman" w:hAnsi="Courier New" w:cs="Courier New"/>
+          <w:i/>
+          <w:color w:val="808080"/>
+          <w:sz w:val="20"/>
+          <w:szCs w:val="20"/>
+          <w:lang w:eastAsia="en-GB"/>
+        </w:rPr>
+        <w:t>&lt;!-- https://mvnrepository.com/artifact/io.github.resilience4j/resilience4j-spring-boot2 --&gt;</w:t>
+      </w:r>
+      <w:r>
+        <w:rPr>
+          <w:rFonts w:ascii="Courier New" w:eastAsia="Times New Roman" w:hAnsi="Courier New" w:cs="Courier New"/>
+          <w:i/>
+          <w:color w:val="808080"/>
+          <w:sz w:val="20"/>
+          <w:szCs w:val="20"/>
+          <w:lang w:eastAsia="en-GB"/>
+        </w:rPr>
+        <w:br/>
+      </w:r>
+      <w:r>
+        <w:rPr>
+          <w:rFonts w:ascii="Courier New" w:eastAsia="Times New Roman" w:hAnsi="Courier New" w:cs="Courier New"/>
+          <w:i/>
+          <w:color w:val="E8BF6A"/>
+          <w:sz w:val="20"/>
+          <w:szCs w:val="20"/>
+          <w:lang w:eastAsia="en-GB"/>
+        </w:rPr>
+        <w:t>&lt;dependency&gt;</w:t>
+      </w:r>
+      <w:r>
+        <w:rPr>
+          <w:rFonts w:ascii="Courier New" w:eastAsia="Times New Roman" w:hAnsi="Courier New" w:cs="Courier New"/>
+          <w:i/>
+          <w:color w:val="E8BF6A"/>
+          <w:sz w:val="20"/>
+          <w:szCs w:val="20"/>
+          <w:lang w:eastAsia="en-GB"/>
+        </w:rPr>
+        <w:br/>
+        <w:t xml:space="preserve">   &lt;groupId&gt;</w:t>
+      </w:r>
+      <w:r>
+        <w:rPr>
+          <w:rFonts w:ascii="Courier New" w:eastAsia="Times New Roman" w:hAnsi="Courier New" w:cs="Courier New"/>
+          <w:i/>
+          <w:color w:val="A9B7C6"/>
+          <w:sz w:val="20"/>
+          <w:szCs w:val="20"/>
+          <w:lang w:eastAsia="en-GB"/>
+        </w:rPr>
+        <w:t>io.github.resilience4j</w:t>
+      </w:r>
+      <w:r>
+        <w:rPr>
+          <w:rFonts w:ascii="Courier New" w:eastAsia="Times New Roman" w:hAnsi="Courier New" w:cs="Courier New"/>
+          <w:i/>
+          <w:color w:val="E8BF6A"/>
+          <w:sz w:val="20"/>
+          <w:szCs w:val="20"/>
+          <w:lang w:eastAsia="en-GB"/>
+        </w:rPr>
+        <w:t>&lt;/groupId&gt;</w:t>
+      </w:r>
+      <w:r>
+        <w:rPr>
+          <w:rFonts w:ascii="Courier New" w:eastAsia="Times New Roman" w:hAnsi="Courier New" w:cs="Courier New"/>
+          <w:i/>
+          <w:color w:val="E8BF6A"/>
+          <w:sz w:val="20"/>
+          <w:szCs w:val="20"/>
+          <w:lang w:eastAsia="en-GB"/>
+        </w:rPr>
+        <w:br/>
+        <w:t xml:space="preserve">   &lt;artifactId&gt;</w:t>
+      </w:r>
+      <w:r>
+        <w:rPr>
+          <w:rFonts w:ascii="Courier New" w:eastAsia="Times New Roman" w:hAnsi="Courier New" w:cs="Courier New"/>
+          <w:i/>
+          <w:color w:val="A9B7C6"/>
+          <w:sz w:val="20"/>
+          <w:szCs w:val="20"/>
+          <w:lang w:eastAsia="en-GB"/>
+        </w:rPr>
+        <w:t>resilience4j-spring-boot2</w:t>
+      </w:r>
+      <w:r>
+        <w:rPr>
+          <w:rFonts w:ascii="Courier New" w:eastAsia="Times New Roman" w:hAnsi="Courier New" w:cs="Courier New"/>
+          <w:i/>
+          <w:color w:val="E8BF6A"/>
+          <w:sz w:val="20"/>
+          <w:szCs w:val="20"/>
+          <w:lang w:eastAsia="en-GB"/>
+        </w:rPr>
+        <w:t>&lt;/artifactId&gt;</w:t>
+      </w:r>
+      <w:r>
+        <w:rPr>
+          <w:rFonts w:ascii="Courier New" w:eastAsia="Times New Roman" w:hAnsi="Courier New" w:cs="Courier New"/>
+          <w:i/>
+          <w:color w:val="E8BF6A"/>
+          <w:sz w:val="20"/>
+          <w:szCs w:val="20"/>
+          <w:lang w:eastAsia="en-GB"/>
+        </w:rPr>
+        <w:br/>
+        <w:t>&lt;/dependency&gt;</w:t>
+      </w:r>
+    </w:p>
+    <w:p>
+      <w:pPr>
+        <w:pStyle w:val="BodyText3"/>
+        <w:rPr>
+          <w:b/>
+          <w:i/>
+          <w:color w:val="548DD4" w:themeColor="text2" w:themeTint="99"/>
+          <w:sz w:val="28"/>
+          <w:szCs w:val="28"/>
+        </w:rPr>
+      </w:pPr>
+    </w:p>
+    <w:p>
+      <w:pPr>
+        <w:rPr>
+          <w:i/>
+          <w:color w:val="000000" w:themeColor="text1"/>
+          <w:sz w:val="28"/>
+          <w:szCs w:val="28"/>
+        </w:rPr>
+      </w:pPr>
+      <w:r>
+        <w:rPr>
+          <w:i/>
+          <w:sz w:val="28"/>
+          <w:szCs w:val="28"/>
+        </w:rPr>
+        <w:t>Now we will go inside user service controller and will search which A</w:t>
+      </w:r>
+      <w:r>
+        <w:rPr>
+          <w:i/>
+          <w:color w:val="000000" w:themeColor="text1"/>
+          <w:sz w:val="28"/>
+          <w:szCs w:val="28"/>
+        </w:rPr>
+        <w:t>pi meth</w:t>
+      </w:r>
+      <w:r>
+        <w:rPr>
+          <w:i/>
+          <w:color w:val="000000" w:themeColor="text1"/>
+          <w:sz w:val="28"/>
+          <w:szCs w:val="28"/>
+        </w:rPr>
+        <w:t xml:space="preserve">od is calling other service , in my case findByUserId method is calling method </w:t>
+      </w:r>
+      <w:r>
+        <w:rPr>
+          <w:i/>
+          <w:color w:val="000000" w:themeColor="text1"/>
+          <w:sz w:val="28"/>
+          <w:szCs w:val="28"/>
+        </w:rPr>
+        <w:t>of</w:t>
+      </w:r>
+      <w:r>
+        <w:rPr>
+          <w:i/>
+          <w:color w:val="000000" w:themeColor="text1"/>
+          <w:sz w:val="28"/>
+          <w:szCs w:val="28"/>
+        </w:rPr>
+        <w:t>rating service and hotel service so on the to</w:t>
+      </w:r>
+      <w:r>
+        <w:rPr>
+          <w:i/>
+          <w:color w:val="000000" w:themeColor="text1"/>
+          <w:sz w:val="28"/>
+          <w:szCs w:val="28"/>
+        </w:rPr>
+        <w:t>p</w:t>
+      </w:r>
+      <w:r>
+        <w:rPr>
+          <w:i/>
+          <w:color w:val="000000" w:themeColor="text1"/>
+          <w:sz w:val="28"/>
+          <w:szCs w:val="28"/>
+        </w:rPr>
+        <w:t xml:space="preserve"> of that method we will mention </w:t>
+      </w:r>
+    </w:p>
+    <w:p>
+      <w:pPr>
+        <w:rPr>
+          <w:i/>
+          <w:color w:val="548DD4" w:themeColor="text2" w:themeTint="99"/>
+          <w:sz w:val="28"/>
+          <w:szCs w:val="28"/>
+        </w:rPr>
+      </w:pPr>
+      <w:r>
+        <w:rPr>
+          <w:i/>
+          <w:color w:val="548DD4" w:themeColor="text2" w:themeTint="99"/>
+          <w:sz w:val="28"/>
+          <w:szCs w:val="28"/>
+        </w:rPr>
+        <w:t>@CircuitBreaker(name = "</w:t>
+      </w:r>
+      <w:r>
+        <w:rPr>
+          <w:i/>
+          <w:color w:val="548DD4" w:themeColor="text2" w:themeTint="99"/>
+          <w:sz w:val="28"/>
+          <w:szCs w:val="28"/>
+        </w:rPr>
+        <w:t>circuit breaker name(any name you can kee</w:t>
+      </w:r>
+      <w:r>
+        <w:rPr>
+          <w:i/>
+          <w:color w:val="548DD4" w:themeColor="text2" w:themeTint="99"/>
+          <w:sz w:val="28"/>
+          <w:szCs w:val="28"/>
+        </w:rPr>
+        <w:t>p</w:t>
+      </w:r>
+      <w:r>
+        <w:rPr>
+          <w:i/>
+          <w:color w:val="548DD4" w:themeColor="text2" w:themeTint="99"/>
+          <w:sz w:val="28"/>
+          <w:szCs w:val="28"/>
+        </w:rPr>
+        <w:t xml:space="preserve">) for example </w:t>
+      </w:r>
+      <w:r>
+        <w:rPr>
+          <w:i/>
+          <w:color w:val="548DD4" w:themeColor="text2" w:themeTint="99"/>
+          <w:sz w:val="28"/>
+          <w:szCs w:val="28"/>
+        </w:rPr>
+        <w:t>ratingHotelBreaker</w:t>
+      </w:r>
+      <w:r>
+        <w:rPr>
+          <w:i/>
+          <w:color w:val="548DD4" w:themeColor="text2" w:themeTint="99"/>
+          <w:sz w:val="28"/>
+          <w:szCs w:val="28"/>
+        </w:rPr>
+        <w:t>",fallbackMethod = "</w:t>
+      </w:r>
+      <w:r>
+        <w:rPr>
+          <w:i/>
+          <w:color w:val="548DD4" w:themeColor="text2" w:themeTint="99"/>
+          <w:sz w:val="28"/>
+          <w:szCs w:val="28"/>
+        </w:rPr>
+        <w:t>any custom method name that you want to execute when any service fails for exam</w:t>
+      </w:r>
+      <w:r>
+        <w:rPr>
+          <w:i/>
+          <w:color w:val="548DD4" w:themeColor="text2" w:themeTint="99"/>
+          <w:sz w:val="28"/>
+          <w:szCs w:val="28"/>
+        </w:rPr>
+        <w:t>p</w:t>
+      </w:r>
+      <w:r>
+        <w:rPr>
+          <w:i/>
+          <w:color w:val="548DD4" w:themeColor="text2" w:themeTint="99"/>
+          <w:sz w:val="28"/>
+          <w:szCs w:val="28"/>
+        </w:rPr>
+        <w:t xml:space="preserve">le </w:t>
+      </w:r>
+      <w:r>
+        <w:rPr>
+          <w:i/>
+          <w:color w:val="548DD4" w:themeColor="text2" w:themeTint="99"/>
+          <w:sz w:val="28"/>
+          <w:szCs w:val="28"/>
+        </w:rPr>
+        <w:t>ratingHotelFallback</w:t>
+      </w:r>
+      <w:r>
+        <w:rPr>
+          <w:i/>
+          <w:color w:val="548DD4" w:themeColor="text2" w:themeTint="99"/>
+          <w:sz w:val="28"/>
+          <w:szCs w:val="28"/>
+        </w:rPr>
+        <w:t xml:space="preserve"> </w:t>
+      </w:r>
+      <w:r>
+        <w:rPr>
+          <w:i/>
+          <w:color w:val="548DD4" w:themeColor="text2" w:themeTint="99"/>
+          <w:sz w:val="28"/>
+          <w:szCs w:val="28"/>
+        </w:rPr>
+        <w:t>")</w:t>
+      </w:r>
+    </w:p>
+    <w:p>
+      <w:pPr>
+        <w:rPr>
+          <w:i/>
+          <w:color w:val="000000" w:themeColor="text1"/>
+          <w:sz w:val="28"/>
+          <w:szCs w:val="28"/>
+        </w:rPr>
+      </w:pPr>
+      <w:r>
+        <w:rPr>
+          <w:i/>
+          <w:color w:val="000000" w:themeColor="text1"/>
+          <w:sz w:val="28"/>
+          <w:szCs w:val="28"/>
+        </w:rPr>
+        <w:t>so we will create ratingHotelFallback method in</w:t>
+      </w:r>
+      <w:r>
+        <w:rPr>
+          <w:i/>
+          <w:color w:val="000000" w:themeColor="text1"/>
+          <w:sz w:val="28"/>
+          <w:szCs w:val="28"/>
+        </w:rPr>
+        <w:t>side controller and response ty</w:t>
+      </w:r>
+      <w:r>
+        <w:rPr>
+          <w:i/>
+          <w:color w:val="000000" w:themeColor="text1"/>
+          <w:sz w:val="28"/>
+          <w:szCs w:val="28"/>
+        </w:rPr>
+        <w:t>p</w:t>
+      </w:r>
+      <w:r>
+        <w:rPr>
+          <w:i/>
+          <w:color w:val="000000" w:themeColor="text1"/>
+          <w:sz w:val="28"/>
+          <w:szCs w:val="28"/>
+        </w:rPr>
+        <w:t>e should be same as controller api method that is calling service i.e findByUserId</w:t>
+      </w:r>
+      <w:r>
+        <w:rPr>
+          <w:i/>
+          <w:color w:val="000000" w:themeColor="text1"/>
+          <w:sz w:val="28"/>
+          <w:szCs w:val="28"/>
+        </w:rPr>
+        <w:t xml:space="preserve"> and </w:t>
+      </w:r>
+      <w:r>
+        <w:rPr>
+          <w:i/>
+          <w:color w:val="000000" w:themeColor="text1"/>
+          <w:sz w:val="28"/>
+          <w:szCs w:val="28"/>
+        </w:rPr>
+        <w:t>p</w:t>
+      </w:r>
+      <w:r>
+        <w:rPr>
+          <w:i/>
+          <w:color w:val="000000" w:themeColor="text1"/>
+          <w:sz w:val="28"/>
+          <w:szCs w:val="28"/>
+        </w:rPr>
+        <w:t xml:space="preserve">arameter should be same and one extra </w:t>
+      </w:r>
+      <w:r>
+        <w:rPr>
+          <w:i/>
+          <w:color w:val="000000" w:themeColor="text1"/>
+          <w:sz w:val="28"/>
+          <w:szCs w:val="28"/>
+        </w:rPr>
+        <w:t>p</w:t>
+      </w:r>
+      <w:r>
+        <w:rPr>
+          <w:i/>
+          <w:color w:val="000000" w:themeColor="text1"/>
+          <w:sz w:val="28"/>
+          <w:szCs w:val="28"/>
+        </w:rPr>
+        <w:t>arameter will be there i.e Exce</w:t>
+      </w:r>
+      <w:r>
+        <w:rPr>
+          <w:i/>
+          <w:color w:val="000000" w:themeColor="text1"/>
+          <w:sz w:val="28"/>
+          <w:szCs w:val="28"/>
+        </w:rPr>
+        <w:t>p</w:t>
+      </w:r>
+      <w:r>
+        <w:rPr>
+          <w:i/>
+          <w:color w:val="000000" w:themeColor="text1"/>
+          <w:sz w:val="28"/>
+          <w:szCs w:val="28"/>
+        </w:rPr>
+        <w:t>tion</w:t>
+      </w:r>
+    </w:p>
+    <w:p>
+      <w:pPr>
+        <w:rPr>
+          <w:i/>
+          <w:color w:val="000000" w:themeColor="text1"/>
+          <w:sz w:val="28"/>
+          <w:szCs w:val="28"/>
+        </w:rPr>
+      </w:pPr>
+      <w:r>
+        <w:rPr>
+          <w:i/>
+          <w:color w:val="000000" w:themeColor="text1"/>
+          <w:sz w:val="28"/>
+          <w:szCs w:val="28"/>
+        </w:rPr>
+        <w:t>N</w:t>
+      </w:r>
+      <w:bookmarkStart w:id="0" w:name="_GoBack"/>
+      <w:bookmarkEnd w:id="0"/>
+      <w:r>
+        <w:rPr>
+          <w:i/>
+          <w:color w:val="000000" w:themeColor="text1"/>
+          <w:sz w:val="28"/>
+          <w:szCs w:val="28"/>
+        </w:rPr>
+        <w:t>ow this fallback method will run if our any calling service is down</w:t>
+      </w:r>
+    </w:p>
+    <w:p>
+      <w:pPr>
+        <w:rPr>
+          <w:i/>
+          <w:color w:val="000000" w:themeColor="text1"/>
+          <w:sz w:val="28"/>
+          <w:szCs w:val="28"/>
+        </w:rPr>
+      </w:pPr>
+      <w:r>
+        <w:rPr>
+          <w:i/>
+          <w:color w:val="000000" w:themeColor="text1"/>
+          <w:sz w:val="28"/>
+          <w:szCs w:val="28"/>
+        </w:rPr>
+        <w:t>Now we go inside a</w:t>
+      </w:r>
+      <w:r>
+        <w:rPr>
+          <w:i/>
+          <w:color w:val="000000" w:themeColor="text1"/>
+          <w:sz w:val="28"/>
+          <w:szCs w:val="28"/>
+        </w:rPr>
+        <w:t>pp</w:t>
+      </w:r>
+      <w:r>
+        <w:rPr>
+          <w:i/>
+          <w:color w:val="000000" w:themeColor="text1"/>
+          <w:sz w:val="28"/>
+          <w:szCs w:val="28"/>
+        </w:rPr>
+        <w:t>lication.yml file and add the configur</w:t>
+      </w:r>
+      <w:r>
+        <w:rPr>
+          <w:i/>
+          <w:color w:val="000000" w:themeColor="text1"/>
+          <w:sz w:val="28"/>
+          <w:szCs w:val="28"/>
+        </w:rPr>
+        <w:t>a</w:t>
+      </w:r>
+      <w:r>
+        <w:rPr>
+          <w:i/>
+          <w:color w:val="000000" w:themeColor="text1"/>
+          <w:sz w:val="28"/>
+          <w:szCs w:val="28"/>
+        </w:rPr>
+        <w:t>tions of Resilience4j</w:t>
+      </w:r>
+      <w:r>
+        <w:rPr>
+          <w:i/>
+          <w:color w:val="000000" w:themeColor="text1"/>
+          <w:sz w:val="28"/>
+          <w:szCs w:val="28"/>
+        </w:rPr>
+        <w:t xml:space="preserve"> to set the threshold limit, duration timer etc</w:t>
+      </w:r>
+    </w:p>
+    <w:p>
+      <w:pPr>
+        <w:shd w:val="clear" w:color="auto" w:fill="2B2B2B"/>
+        <w:tabs>
+          <w:tab w:val="left" w:pos="916"/>
+          <w:tab w:val="left" w:pos="1832"/>
+          <w:tab w:val="left" w:pos="2748"/>
+          <w:tab w:val="left" w:pos="3664"/>
+          <w:tab w:val="left" w:pos="4580"/>
+          <w:tab w:val="left" w:pos="5496"/>
+          <w:tab w:val="left" w:pos="6412"/>
+          <w:tab w:val="left" w:pos="7328"/>
+          <w:tab w:val="left" w:pos="8244"/>
+          <w:tab w:val="left" w:pos="9160"/>
+          <w:tab w:val="left" w:pos="10076"/>
+          <w:tab w:val="left" w:pos="10992"/>
+          <w:tab w:val="left" w:pos="11908"/>
+          <w:tab w:val="left" w:pos="12824"/>
+          <w:tab w:val="left" w:pos="13740"/>
+          <w:tab w:val="left" w:pos="14656"/>
+        </w:tabs>
+        <w:spacing w:after="0" w:line="240" w:lineRule="auto"/>
+        <w:rPr>
+          <w:rFonts w:ascii="Courier New" w:eastAsia="Times New Roman" w:hAnsi="Courier New" w:cs="Courier New"/>
+          <w:color w:val="A9B7C6"/>
+          <w:sz w:val="20"/>
+          <w:szCs w:val="20"/>
+          <w:lang w:eastAsia="en-GB"/>
+        </w:rPr>
+      </w:pPr>
+      <w:r>
+        <w:rPr>
+          <w:rFonts w:ascii="Courier New" w:eastAsia="Times New Roman" w:hAnsi="Courier New" w:cs="Courier New"/>
+          <w:color w:val="CC7832"/>
+          <w:sz w:val="20"/>
+          <w:szCs w:val="20"/>
+          <w:lang w:eastAsia="en-GB"/>
+        </w:rPr>
+        <w:t>management</w:t>
+      </w:r>
+      <w:r>
+        <w:rPr>
+          <w:rFonts w:ascii="Courier New" w:eastAsia="Times New Roman" w:hAnsi="Courier New" w:cs="Courier New"/>
+          <w:color w:val="A9B7C6"/>
+          <w:sz w:val="20"/>
+          <w:szCs w:val="20"/>
+          <w:lang w:eastAsia="en-GB"/>
+        </w:rPr>
+        <w:t>:</w:t>
+      </w:r>
+      <w:r>
+        <w:rPr>
+          <w:rFonts w:ascii="Courier New" w:eastAsia="Times New Roman" w:hAnsi="Courier New" w:cs="Courier New"/>
+          <w:color w:val="A9B7C6"/>
+          <w:sz w:val="20"/>
+          <w:szCs w:val="20"/>
+          <w:lang w:eastAsia="en-GB"/>
+        </w:rPr>
+        <w:br/>
+        <w:t xml:space="preserve">  </w:t>
+      </w:r>
+      <w:r>
+        <w:rPr>
+          <w:rFonts w:ascii="Courier New" w:eastAsia="Times New Roman" w:hAnsi="Courier New" w:cs="Courier New"/>
+          <w:color w:val="CC7832"/>
+          <w:sz w:val="20"/>
+          <w:szCs w:val="20"/>
+          <w:lang w:eastAsia="en-GB"/>
+        </w:rPr>
+        <w:t>health</w:t>
+      </w:r>
+      <w:r>
+        <w:rPr>
+          <w:rFonts w:ascii="Courier New" w:eastAsia="Times New Roman" w:hAnsi="Courier New" w:cs="Courier New"/>
+          <w:color w:val="A9B7C6"/>
+          <w:sz w:val="20"/>
+          <w:szCs w:val="20"/>
+          <w:lang w:eastAsia="en-GB"/>
+        </w:rPr>
+        <w:t>:</w:t>
+      </w:r>
+      <w:r>
+        <w:rPr>
+          <w:rFonts w:ascii="Courier New" w:eastAsia="Times New Roman" w:hAnsi="Courier New" w:cs="Courier New"/>
+          <w:color w:val="A9B7C6"/>
+          <w:sz w:val="20"/>
+          <w:szCs w:val="20"/>
+          <w:lang w:eastAsia="en-GB"/>
+        </w:rPr>
+        <w:br/>
+        <w:t xml:space="preserve">    </w:t>
+      </w:r>
+      <w:r>
+        <w:rPr>
+          <w:rFonts w:ascii="Courier New" w:eastAsia="Times New Roman" w:hAnsi="Courier New" w:cs="Courier New"/>
+          <w:color w:val="CC7832"/>
+          <w:sz w:val="20"/>
+          <w:szCs w:val="20"/>
+          <w:lang w:eastAsia="en-GB"/>
+        </w:rPr>
+        <w:t>circuitbreakers</w:t>
+      </w:r>
+      <w:r>
+        <w:rPr>
+          <w:rFonts w:ascii="Courier New" w:eastAsia="Times New Roman" w:hAnsi="Courier New" w:cs="Courier New"/>
+          <w:color w:val="A9B7C6"/>
+          <w:sz w:val="20"/>
+          <w:szCs w:val="20"/>
+          <w:lang w:eastAsia="en-GB"/>
+        </w:rPr>
+        <w:t>:</w:t>
+      </w:r>
+      <w:r>
+        <w:rPr>
+          <w:rFonts w:ascii="Courier New" w:eastAsia="Times New Roman" w:hAnsi="Courier New" w:cs="Courier New"/>
+          <w:color w:val="A9B7C6"/>
+          <w:sz w:val="20"/>
+          <w:szCs w:val="20"/>
+          <w:lang w:eastAsia="en-GB"/>
+        </w:rPr>
+        <w:br/>
+        <w:t xml:space="preserve">      </w:t>
+      </w:r>
+      <w:r>
+        <w:rPr>
+          <w:rFonts w:ascii="Courier New" w:eastAsia="Times New Roman" w:hAnsi="Courier New" w:cs="Courier New"/>
+          <w:color w:val="CC7832"/>
+          <w:sz w:val="20"/>
+          <w:szCs w:val="20"/>
+          <w:lang w:eastAsia="en-GB"/>
+        </w:rPr>
+        <w:t>enabled</w:t>
+      </w:r>
+      <w:r>
+        <w:rPr>
+          <w:rFonts w:ascii="Courier New" w:eastAsia="Times New Roman" w:hAnsi="Courier New" w:cs="Courier New"/>
+          <w:color w:val="A9B7C6"/>
+          <w:sz w:val="20"/>
+          <w:szCs w:val="20"/>
+          <w:lang w:eastAsia="en-GB"/>
+        </w:rPr>
+        <w:t>: true</w:t>
+      </w:r>
+      <w:r>
+        <w:rPr>
+          <w:rFonts w:ascii="Courier New" w:eastAsia="Times New Roman" w:hAnsi="Courier New" w:cs="Courier New"/>
+          <w:color w:val="A9B7C6"/>
+          <w:sz w:val="20"/>
+          <w:szCs w:val="20"/>
+          <w:lang w:eastAsia="en-GB"/>
+        </w:rPr>
+        <w:br/>
+        <w:t xml:space="preserve">  </w:t>
+      </w:r>
+      <w:r>
+        <w:rPr>
+          <w:rFonts w:ascii="Courier New" w:eastAsia="Times New Roman" w:hAnsi="Courier New" w:cs="Courier New"/>
+          <w:color w:val="CC7832"/>
+          <w:sz w:val="20"/>
+          <w:szCs w:val="20"/>
+          <w:lang w:eastAsia="en-GB"/>
+        </w:rPr>
+        <w:t>endpoints</w:t>
+      </w:r>
+      <w:r>
+        <w:rPr>
+          <w:rFonts w:ascii="Courier New" w:eastAsia="Times New Roman" w:hAnsi="Courier New" w:cs="Courier New"/>
+          <w:color w:val="A9B7C6"/>
+          <w:sz w:val="20"/>
+          <w:szCs w:val="20"/>
+          <w:lang w:eastAsia="en-GB"/>
+        </w:rPr>
+        <w:t>:</w:t>
+      </w:r>
+      <w:r>
+        <w:rPr>
+          <w:rFonts w:ascii="Courier New" w:eastAsia="Times New Roman" w:hAnsi="Courier New" w:cs="Courier New"/>
+          <w:color w:val="A9B7C6"/>
+          <w:sz w:val="20"/>
+          <w:szCs w:val="20"/>
+          <w:lang w:eastAsia="en-GB"/>
+        </w:rPr>
+        <w:br/>
+        <w:t xml:space="preserve">    </w:t>
+      </w:r>
+      <w:r>
+        <w:rPr>
+          <w:rFonts w:ascii="Courier New" w:eastAsia="Times New Roman" w:hAnsi="Courier New" w:cs="Courier New"/>
+          <w:color w:val="CC7832"/>
+          <w:sz w:val="20"/>
+          <w:szCs w:val="20"/>
+          <w:lang w:eastAsia="en-GB"/>
+        </w:rPr>
+        <w:t>web</w:t>
+      </w:r>
+      <w:r>
+        <w:rPr>
+          <w:rFonts w:ascii="Courier New" w:eastAsia="Times New Roman" w:hAnsi="Courier New" w:cs="Courier New"/>
+          <w:color w:val="A9B7C6"/>
+          <w:sz w:val="20"/>
+          <w:szCs w:val="20"/>
+          <w:lang w:eastAsia="en-GB"/>
+        </w:rPr>
+        <w:t>:</w:t>
+      </w:r>
+      <w:r>
+        <w:rPr>
+          <w:rFonts w:ascii="Courier New" w:eastAsia="Times New Roman" w:hAnsi="Courier New" w:cs="Courier New"/>
+          <w:color w:val="A9B7C6"/>
+          <w:sz w:val="20"/>
+          <w:szCs w:val="20"/>
+          <w:lang w:eastAsia="en-GB"/>
+        </w:rPr>
+        <w:br/>
+        <w:t xml:space="preserve">      </w:t>
+      </w:r>
+      <w:r>
+        <w:rPr>
+          <w:rFonts w:ascii="Courier New" w:eastAsia="Times New Roman" w:hAnsi="Courier New" w:cs="Courier New"/>
+          <w:color w:val="CC7832"/>
+          <w:sz w:val="20"/>
+          <w:szCs w:val="20"/>
+          <w:lang w:eastAsia="en-GB"/>
+        </w:rPr>
+        <w:t>exposure</w:t>
+      </w:r>
+      <w:r>
+        <w:rPr>
+          <w:rFonts w:ascii="Courier New" w:eastAsia="Times New Roman" w:hAnsi="Courier New" w:cs="Courier New"/>
+          <w:color w:val="A9B7C6"/>
+          <w:sz w:val="20"/>
+          <w:szCs w:val="20"/>
+          <w:lang w:eastAsia="en-GB"/>
+        </w:rPr>
+        <w:t>:</w:t>
+      </w:r>
+      <w:r>
+        <w:rPr>
+          <w:rFonts w:ascii="Courier New" w:eastAsia="Times New Roman" w:hAnsi="Courier New" w:cs="Courier New"/>
+          <w:color w:val="A9B7C6"/>
+          <w:sz w:val="20"/>
+          <w:szCs w:val="20"/>
+          <w:lang w:eastAsia="en-GB"/>
+        </w:rPr>
+        <w:br/>
+        <w:t xml:space="preserve">        </w:t>
+      </w:r>
+      <w:r>
+        <w:rPr>
+          <w:rFonts w:ascii="Courier New" w:eastAsia="Times New Roman" w:hAnsi="Courier New" w:cs="Courier New"/>
+          <w:color w:val="CC7832"/>
+          <w:sz w:val="20"/>
+          <w:szCs w:val="20"/>
+          <w:lang w:eastAsia="en-GB"/>
+        </w:rPr>
+        <w:t>include</w:t>
+      </w:r>
+      <w:r>
+        <w:rPr>
+          <w:rFonts w:ascii="Courier New" w:eastAsia="Times New Roman" w:hAnsi="Courier New" w:cs="Courier New"/>
+          <w:color w:val="A9B7C6"/>
+          <w:sz w:val="20"/>
+          <w:szCs w:val="20"/>
+          <w:lang w:eastAsia="en-GB"/>
+        </w:rPr>
+        <w:t>: health</w:t>
+      </w:r>
+      <w:r>
+        <w:rPr>
+          <w:rFonts w:ascii="Courier New" w:eastAsia="Times New Roman" w:hAnsi="Courier New" w:cs="Courier New"/>
+          <w:color w:val="A9B7C6"/>
+          <w:sz w:val="20"/>
+          <w:szCs w:val="20"/>
+          <w:lang w:eastAsia="en-GB"/>
+        </w:rPr>
+        <w:br/>
+      </w:r>
+      <w:r>
+        <w:rPr>
+          <w:rFonts w:ascii="Courier New" w:eastAsia="Times New Roman" w:hAnsi="Courier New" w:cs="Courier New"/>
+          <w:color w:val="A9B7C6"/>
+          <w:sz w:val="20"/>
+          <w:szCs w:val="20"/>
+          <w:lang w:eastAsia="en-GB"/>
+        </w:rPr>
+        <w:br/>
+        <w:t xml:space="preserve">  </w:t>
+      </w:r>
+      <w:r>
+        <w:rPr>
+          <w:rFonts w:ascii="Courier New" w:eastAsia="Times New Roman" w:hAnsi="Courier New" w:cs="Courier New"/>
+          <w:color w:val="CC7832"/>
+          <w:sz w:val="20"/>
+          <w:szCs w:val="20"/>
+          <w:lang w:eastAsia="en-GB"/>
+        </w:rPr>
+        <w:t>endpoint</w:t>
+      </w:r>
+      <w:r>
+        <w:rPr>
+          <w:rFonts w:ascii="Courier New" w:eastAsia="Times New Roman" w:hAnsi="Courier New" w:cs="Courier New"/>
+          <w:color w:val="A9B7C6"/>
+          <w:sz w:val="20"/>
+          <w:szCs w:val="20"/>
+          <w:lang w:eastAsia="en-GB"/>
+        </w:rPr>
+        <w:t>:</w:t>
+      </w:r>
+      <w:r>
+        <w:rPr>
+          <w:rFonts w:ascii="Courier New" w:eastAsia="Times New Roman" w:hAnsi="Courier New" w:cs="Courier New"/>
+          <w:color w:val="A9B7C6"/>
+          <w:sz w:val="20"/>
+          <w:szCs w:val="20"/>
+          <w:lang w:eastAsia="en-GB"/>
+        </w:rPr>
+        <w:br/>
+        <w:t xml:space="preserve">    </w:t>
+      </w:r>
+      <w:r>
+        <w:rPr>
+          <w:rFonts w:ascii="Courier New" w:eastAsia="Times New Roman" w:hAnsi="Courier New" w:cs="Courier New"/>
+          <w:color w:val="CC7832"/>
+          <w:sz w:val="20"/>
+          <w:szCs w:val="20"/>
+          <w:lang w:eastAsia="en-GB"/>
+        </w:rPr>
+        <w:t>health</w:t>
+      </w:r>
+      <w:r>
+        <w:rPr>
+          <w:rFonts w:ascii="Courier New" w:eastAsia="Times New Roman" w:hAnsi="Courier New" w:cs="Courier New"/>
+          <w:color w:val="A9B7C6"/>
+          <w:sz w:val="20"/>
+          <w:szCs w:val="20"/>
+          <w:lang w:eastAsia="en-GB"/>
+        </w:rPr>
+        <w:t>:</w:t>
+      </w:r>
+      <w:r>
+        <w:rPr>
+          <w:rFonts w:ascii="Courier New" w:eastAsia="Times New Roman" w:hAnsi="Courier New" w:cs="Courier New"/>
+          <w:color w:val="A9B7C6"/>
+          <w:sz w:val="20"/>
+          <w:szCs w:val="20"/>
+          <w:lang w:eastAsia="en-GB"/>
+        </w:rPr>
+        <w:br/>
+        <w:t xml:space="preserve">      </w:t>
+      </w:r>
+      <w:r>
+        <w:rPr>
+          <w:rFonts w:ascii="Courier New" w:eastAsia="Times New Roman" w:hAnsi="Courier New" w:cs="Courier New"/>
+          <w:color w:val="CC7832"/>
+          <w:sz w:val="20"/>
+          <w:szCs w:val="20"/>
+          <w:lang w:eastAsia="en-GB"/>
+        </w:rPr>
+        <w:t>show-details</w:t>
+      </w:r>
+      <w:r>
+        <w:rPr>
+          <w:rFonts w:ascii="Courier New" w:eastAsia="Times New Roman" w:hAnsi="Courier New" w:cs="Courier New"/>
+          <w:color w:val="A9B7C6"/>
+          <w:sz w:val="20"/>
+          <w:szCs w:val="20"/>
+          <w:lang w:eastAsia="en-GB"/>
+        </w:rPr>
+        <w:t>: always</w:t>
+      </w:r>
+      <w:r>
+        <w:rPr>
+          <w:rFonts w:ascii="Courier New" w:eastAsia="Times New Roman" w:hAnsi="Courier New" w:cs="Courier New"/>
+          <w:color w:val="A9B7C6"/>
+          <w:sz w:val="20"/>
+          <w:szCs w:val="20"/>
+          <w:lang w:eastAsia="en-GB"/>
+        </w:rPr>
+        <w:br/>
+      </w:r>
+      <w:r>
+        <w:rPr>
+          <w:rFonts w:ascii="Courier New" w:eastAsia="Times New Roman" w:hAnsi="Courier New" w:cs="Courier New"/>
+          <w:color w:val="A9B7C6"/>
+          <w:sz w:val="20"/>
+          <w:szCs w:val="20"/>
+          <w:lang w:eastAsia="en-GB"/>
+        </w:rPr>
+        <w:br/>
+      </w:r>
+      <w:r>
+        <w:rPr>
+          <w:rFonts w:ascii="Courier New" w:eastAsia="Times New Roman" w:hAnsi="Courier New" w:cs="Courier New"/>
+          <w:color w:val="A9B7C6"/>
+          <w:sz w:val="20"/>
+          <w:szCs w:val="20"/>
+          <w:lang w:eastAsia="en-GB"/>
+        </w:rPr>
+        <w:br/>
+      </w:r>
+      <w:r>
+        <w:rPr>
+          <w:rFonts w:ascii="Courier New" w:eastAsia="Times New Roman" w:hAnsi="Courier New" w:cs="Courier New"/>
+          <w:color w:val="A9B7C6"/>
+          <w:sz w:val="20"/>
+          <w:szCs w:val="20"/>
+          <w:lang w:eastAsia="en-GB"/>
+        </w:rPr>
+        <w:br/>
+      </w:r>
+      <w:r>
+        <w:rPr>
+          <w:rFonts w:ascii="Courier New" w:eastAsia="Times New Roman" w:hAnsi="Courier New" w:cs="Courier New"/>
+          <w:color w:val="CC7832"/>
+          <w:sz w:val="20"/>
+          <w:szCs w:val="20"/>
+          <w:lang w:eastAsia="en-GB"/>
+        </w:rPr>
+        <w:t>resilience4j</w:t>
+      </w:r>
+      <w:r>
+        <w:rPr>
+          <w:rFonts w:ascii="Courier New" w:eastAsia="Times New Roman" w:hAnsi="Courier New" w:cs="Courier New"/>
+          <w:color w:val="A9B7C6"/>
+          <w:sz w:val="20"/>
+          <w:szCs w:val="20"/>
+          <w:lang w:eastAsia="en-GB"/>
+        </w:rPr>
+        <w:t>:</w:t>
+      </w:r>
+      <w:r>
+        <w:rPr>
+          <w:rFonts w:ascii="Courier New" w:eastAsia="Times New Roman" w:hAnsi="Courier New" w:cs="Courier New"/>
+          <w:color w:val="A9B7C6"/>
+          <w:sz w:val="20"/>
+          <w:szCs w:val="20"/>
+          <w:lang w:eastAsia="en-GB"/>
+        </w:rPr>
+        <w:br/>
+        <w:t xml:space="preserve">  </w:t>
+      </w:r>
+      <w:r>
+        <w:rPr>
+          <w:rFonts w:ascii="Courier New" w:eastAsia="Times New Roman" w:hAnsi="Courier New" w:cs="Courier New"/>
+          <w:color w:val="CC7832"/>
+          <w:sz w:val="20"/>
+          <w:szCs w:val="20"/>
+          <w:lang w:eastAsia="en-GB"/>
+        </w:rPr>
+        <w:t>circuitbreaker</w:t>
+      </w:r>
+      <w:r>
+        <w:rPr>
+          <w:rFonts w:ascii="Courier New" w:eastAsia="Times New Roman" w:hAnsi="Courier New" w:cs="Courier New"/>
+          <w:color w:val="A9B7C6"/>
+          <w:sz w:val="20"/>
+          <w:szCs w:val="20"/>
+          <w:lang w:eastAsia="en-GB"/>
+        </w:rPr>
+        <w:t>:</w:t>
+      </w:r>
+      <w:r>
+        <w:rPr>
+          <w:rFonts w:ascii="Courier New" w:eastAsia="Times New Roman" w:hAnsi="Courier New" w:cs="Courier New"/>
+          <w:color w:val="A9B7C6"/>
+          <w:sz w:val="20"/>
+          <w:szCs w:val="20"/>
+          <w:lang w:eastAsia="en-GB"/>
+        </w:rPr>
+        <w:br/>
+      </w:r>
+      <w:r>
+        <w:rPr>
+          <w:rFonts w:ascii="Courier New" w:eastAsia="Times New Roman" w:hAnsi="Courier New" w:cs="Courier New"/>
+          <w:color w:val="A9B7C6"/>
+          <w:sz w:val="20"/>
+          <w:szCs w:val="20"/>
+          <w:lang w:eastAsia="en-GB"/>
+        </w:rPr>
+        <w:lastRenderedPageBreak/>
+        <w:t xml:space="preserve">    </w:t>
+      </w:r>
+      <w:r>
+        <w:rPr>
+          <w:rFonts w:ascii="Courier New" w:eastAsia="Times New Roman" w:hAnsi="Courier New" w:cs="Courier New"/>
+          <w:color w:val="CC7832"/>
+          <w:sz w:val="20"/>
+          <w:szCs w:val="20"/>
+          <w:lang w:eastAsia="en-GB"/>
+        </w:rPr>
+        <w:t>instances</w:t>
+      </w:r>
+      <w:r>
+        <w:rPr>
+          <w:rFonts w:ascii="Courier New" w:eastAsia="Times New Roman" w:hAnsi="Courier New" w:cs="Courier New"/>
+          <w:color w:val="A9B7C6"/>
+          <w:sz w:val="20"/>
+          <w:szCs w:val="20"/>
+          <w:lang w:eastAsia="en-GB"/>
+        </w:rPr>
+        <w:t>:</w:t>
+      </w:r>
+      <w:r>
+        <w:rPr>
+          <w:rFonts w:ascii="Courier New" w:eastAsia="Times New Roman" w:hAnsi="Courier New" w:cs="Courier New"/>
+          <w:color w:val="A9B7C6"/>
+          <w:sz w:val="20"/>
+          <w:szCs w:val="20"/>
+          <w:lang w:eastAsia="en-GB"/>
+        </w:rPr>
+        <w:br/>
+        <w:t xml:space="preserve">      </w:t>
+      </w:r>
+      <w:r>
+        <w:rPr>
+          <w:rFonts w:ascii="Courier New" w:eastAsia="Times New Roman" w:hAnsi="Courier New" w:cs="Courier New"/>
+          <w:color w:val="CC7832"/>
+          <w:sz w:val="20"/>
+          <w:szCs w:val="20"/>
+          <w:lang w:eastAsia="en-GB"/>
+        </w:rPr>
+        <w:t>ratingHotelBreaker</w:t>
+      </w:r>
+      <w:r>
+        <w:rPr>
+          <w:rFonts w:ascii="Courier New" w:eastAsia="Times New Roman" w:hAnsi="Courier New" w:cs="Courier New"/>
+          <w:color w:val="CC7832"/>
+          <w:sz w:val="20"/>
+          <w:szCs w:val="20"/>
+          <w:lang w:eastAsia="en-GB"/>
+        </w:rPr>
+        <w:t>(circuit breaker name that we have mentioned)</w:t>
+      </w:r>
+      <w:r>
+        <w:rPr>
+          <w:rFonts w:ascii="Courier New" w:eastAsia="Times New Roman" w:hAnsi="Courier New" w:cs="Courier New"/>
+          <w:color w:val="A9B7C6"/>
+          <w:sz w:val="20"/>
+          <w:szCs w:val="20"/>
+          <w:lang w:eastAsia="en-GB"/>
+        </w:rPr>
+        <w:t>:</w:t>
+      </w:r>
+      <w:r>
+        <w:rPr>
+          <w:rFonts w:ascii="Courier New" w:eastAsia="Times New Roman" w:hAnsi="Courier New" w:cs="Courier New"/>
+          <w:color w:val="A9B7C6"/>
+          <w:sz w:val="20"/>
+          <w:szCs w:val="20"/>
+          <w:lang w:eastAsia="en-GB"/>
+        </w:rPr>
+        <w:br/>
+        <w:t xml:space="preserve">        </w:t>
+      </w:r>
+      <w:r>
+        <w:rPr>
+          <w:rFonts w:ascii="Courier New" w:eastAsia="Times New Roman" w:hAnsi="Courier New" w:cs="Courier New"/>
+          <w:color w:val="CC7832"/>
+          <w:sz w:val="20"/>
+          <w:szCs w:val="20"/>
+          <w:lang w:eastAsia="en-GB"/>
+        </w:rPr>
+        <w:t>registerHealthIndicator</w:t>
+      </w:r>
+      <w:r>
+        <w:rPr>
+          <w:rFonts w:ascii="Courier New" w:eastAsia="Times New Roman" w:hAnsi="Courier New" w:cs="Courier New"/>
+          <w:color w:val="A9B7C6"/>
+          <w:sz w:val="20"/>
+          <w:szCs w:val="20"/>
+          <w:lang w:eastAsia="en-GB"/>
+        </w:rPr>
+        <w:t>: true</w:t>
+      </w:r>
+      <w:r>
+        <w:rPr>
+          <w:rFonts w:ascii="Courier New" w:eastAsia="Times New Roman" w:hAnsi="Courier New" w:cs="Courier New"/>
+          <w:color w:val="A9B7C6"/>
+          <w:sz w:val="20"/>
+          <w:szCs w:val="20"/>
+          <w:lang w:eastAsia="en-GB"/>
+        </w:rPr>
+        <w:br/>
+        <w:t xml:space="preserve">        </w:t>
+      </w:r>
+      <w:r>
+        <w:rPr>
+          <w:rFonts w:ascii="Courier New" w:eastAsia="Times New Roman" w:hAnsi="Courier New" w:cs="Courier New"/>
+          <w:color w:val="CC7832"/>
+          <w:sz w:val="20"/>
+          <w:szCs w:val="20"/>
+          <w:lang w:eastAsia="en-GB"/>
+        </w:rPr>
+        <w:t>eventConsumerBufferSize</w:t>
+      </w:r>
+      <w:r>
+        <w:rPr>
+          <w:rFonts w:ascii="Courier New" w:eastAsia="Times New Roman" w:hAnsi="Courier New" w:cs="Courier New"/>
+          <w:color w:val="A9B7C6"/>
+          <w:sz w:val="20"/>
+          <w:szCs w:val="20"/>
+          <w:lang w:eastAsia="en-GB"/>
+        </w:rPr>
+        <w:t>: 10</w:t>
+      </w:r>
+      <w:r>
+        <w:rPr>
+          <w:rFonts w:ascii="Courier New" w:eastAsia="Times New Roman" w:hAnsi="Courier New" w:cs="Courier New"/>
+          <w:color w:val="A9B7C6"/>
+          <w:sz w:val="20"/>
+          <w:szCs w:val="20"/>
+          <w:lang w:eastAsia="en-GB"/>
+        </w:rPr>
+        <w:br/>
+        <w:t xml:space="preserve">        </w:t>
+      </w:r>
+      <w:r>
+        <w:rPr>
+          <w:rFonts w:ascii="Courier New" w:eastAsia="Times New Roman" w:hAnsi="Courier New" w:cs="Courier New"/>
+          <w:color w:val="CC7832"/>
+          <w:sz w:val="20"/>
+          <w:szCs w:val="20"/>
+          <w:lang w:eastAsia="en-GB"/>
+        </w:rPr>
+        <w:t>failureRateThreshold</w:t>
+      </w:r>
+      <w:r>
+        <w:rPr>
+          <w:rFonts w:ascii="Courier New" w:eastAsia="Times New Roman" w:hAnsi="Courier New" w:cs="Courier New"/>
+          <w:color w:val="A9B7C6"/>
+          <w:sz w:val="20"/>
+          <w:szCs w:val="20"/>
+          <w:lang w:eastAsia="en-GB"/>
+        </w:rPr>
+        <w:t>: 50</w:t>
+      </w:r>
+      <w:r>
+        <w:rPr>
+          <w:rFonts w:ascii="Courier New" w:eastAsia="Times New Roman" w:hAnsi="Courier New" w:cs="Courier New"/>
+          <w:color w:val="A9B7C6"/>
+          <w:sz w:val="20"/>
+          <w:szCs w:val="20"/>
+          <w:lang w:eastAsia="en-GB"/>
+        </w:rPr>
+        <w:br/>
+        <w:t xml:space="preserve">        </w:t>
+      </w:r>
+      <w:r>
+        <w:rPr>
+          <w:rFonts w:ascii="Courier New" w:eastAsia="Times New Roman" w:hAnsi="Courier New" w:cs="Courier New"/>
+          <w:color w:val="CC7832"/>
+          <w:sz w:val="20"/>
+          <w:szCs w:val="20"/>
+          <w:lang w:eastAsia="en-GB"/>
+        </w:rPr>
+        <w:t>minimumNumberOfCalls</w:t>
+      </w:r>
+      <w:r>
+        <w:rPr>
+          <w:rFonts w:ascii="Courier New" w:eastAsia="Times New Roman" w:hAnsi="Courier New" w:cs="Courier New"/>
+          <w:color w:val="A9B7C6"/>
+          <w:sz w:val="20"/>
+          <w:szCs w:val="20"/>
+          <w:lang w:eastAsia="en-GB"/>
+        </w:rPr>
+        <w:t>: 5</w:t>
+      </w:r>
+      <w:r>
+        <w:rPr>
+          <w:rFonts w:ascii="Courier New" w:eastAsia="Times New Roman" w:hAnsi="Courier New" w:cs="Courier New"/>
+          <w:color w:val="A9B7C6"/>
+          <w:sz w:val="20"/>
+          <w:szCs w:val="20"/>
+          <w:lang w:eastAsia="en-GB"/>
+        </w:rPr>
+        <w:br/>
+        <w:t xml:space="preserve">        </w:t>
+      </w:r>
+      <w:r>
+        <w:rPr>
+          <w:rFonts w:ascii="Courier New" w:eastAsia="Times New Roman" w:hAnsi="Courier New" w:cs="Courier New"/>
+          <w:color w:val="CC7832"/>
+          <w:sz w:val="20"/>
+          <w:szCs w:val="20"/>
+          <w:lang w:eastAsia="en-GB"/>
+        </w:rPr>
+        <w:t>automaticTransitionFromOpenToHalfOpenEnabled</w:t>
+      </w:r>
+      <w:r>
+        <w:rPr>
+          <w:rFonts w:ascii="Courier New" w:eastAsia="Times New Roman" w:hAnsi="Courier New" w:cs="Courier New"/>
+          <w:color w:val="A9B7C6"/>
+          <w:sz w:val="20"/>
+          <w:szCs w:val="20"/>
+          <w:lang w:eastAsia="en-GB"/>
+        </w:rPr>
+        <w:t>: true</w:t>
+      </w:r>
+      <w:r>
+        <w:rPr>
+          <w:rFonts w:ascii="Courier New" w:eastAsia="Times New Roman" w:hAnsi="Courier New" w:cs="Courier New"/>
+          <w:color w:val="A9B7C6"/>
+          <w:sz w:val="20"/>
+          <w:szCs w:val="20"/>
+          <w:lang w:eastAsia="en-GB"/>
+        </w:rPr>
+        <w:br/>
+        <w:t xml:space="preserve">        </w:t>
+      </w:r>
+      <w:r>
+        <w:rPr>
+          <w:rFonts w:ascii="Courier New" w:eastAsia="Times New Roman" w:hAnsi="Courier New" w:cs="Courier New"/>
+          <w:color w:val="CC7832"/>
+          <w:sz w:val="20"/>
+          <w:szCs w:val="20"/>
+          <w:lang w:eastAsia="en-GB"/>
+        </w:rPr>
+        <w:t>waitDurationInOpenState</w:t>
+      </w:r>
+      <w:r>
+        <w:rPr>
+          <w:rFonts w:ascii="Courier New" w:eastAsia="Times New Roman" w:hAnsi="Courier New" w:cs="Courier New"/>
+          <w:color w:val="A9B7C6"/>
+          <w:sz w:val="20"/>
+          <w:szCs w:val="20"/>
+          <w:lang w:eastAsia="en-GB"/>
+        </w:rPr>
+        <w:t>: 6s</w:t>
+      </w:r>
+      <w:r>
+        <w:rPr>
+          <w:rFonts w:ascii="Courier New" w:eastAsia="Times New Roman" w:hAnsi="Courier New" w:cs="Courier New"/>
+          <w:color w:val="A9B7C6"/>
+          <w:sz w:val="20"/>
+          <w:szCs w:val="20"/>
+          <w:lang w:eastAsia="en-GB"/>
+        </w:rPr>
+        <w:br/>
+        <w:t xml:space="preserve">        </w:t>
+      </w:r>
+      <w:r>
+        <w:rPr>
+          <w:rFonts w:ascii="Courier New" w:eastAsia="Times New Roman" w:hAnsi="Courier New" w:cs="Courier New"/>
+          <w:color w:val="CC7832"/>
+          <w:sz w:val="20"/>
+          <w:szCs w:val="20"/>
+          <w:lang w:eastAsia="en-GB"/>
+        </w:rPr>
+        <w:t>permittedNumberOfCallsInHalfOpenState</w:t>
+      </w:r>
+      <w:r>
+        <w:rPr>
+          <w:rFonts w:ascii="Courier New" w:eastAsia="Times New Roman" w:hAnsi="Courier New" w:cs="Courier New"/>
+          <w:color w:val="A9B7C6"/>
+          <w:sz w:val="20"/>
+          <w:szCs w:val="20"/>
+          <w:lang w:eastAsia="en-GB"/>
+        </w:rPr>
+        <w:t>: 3</w:t>
+      </w:r>
+      <w:r>
+        <w:rPr>
+          <w:rFonts w:ascii="Courier New" w:eastAsia="Times New Roman" w:hAnsi="Courier New" w:cs="Courier New"/>
+          <w:color w:val="A9B7C6"/>
+          <w:sz w:val="20"/>
+          <w:szCs w:val="20"/>
+          <w:lang w:eastAsia="en-GB"/>
+        </w:rPr>
+        <w:br/>
+        <w:t xml:space="preserve">        </w:t>
+      </w:r>
+      <w:r>
+        <w:rPr>
+          <w:rFonts w:ascii="Courier New" w:eastAsia="Times New Roman" w:hAnsi="Courier New" w:cs="Courier New"/>
+          <w:color w:val="CC7832"/>
+          <w:sz w:val="20"/>
+          <w:szCs w:val="20"/>
+          <w:lang w:eastAsia="en-GB"/>
+        </w:rPr>
+        <w:t>slidingWindowSize</w:t>
+      </w:r>
+      <w:r>
+        <w:rPr>
+          <w:rFonts w:ascii="Courier New" w:eastAsia="Times New Roman" w:hAnsi="Courier New" w:cs="Courier New"/>
+          <w:color w:val="A9B7C6"/>
+          <w:sz w:val="20"/>
+          <w:szCs w:val="20"/>
+          <w:lang w:eastAsia="en-GB"/>
+        </w:rPr>
+        <w:t>: 10</w:t>
+      </w:r>
+      <w:r>
+        <w:rPr>
+          <w:rFonts w:ascii="Courier New" w:eastAsia="Times New Roman" w:hAnsi="Courier New" w:cs="Courier New"/>
+          <w:color w:val="A9B7C6"/>
+          <w:sz w:val="20"/>
+          <w:szCs w:val="20"/>
+          <w:lang w:eastAsia="en-GB"/>
+        </w:rPr>
+        <w:br/>
+        <w:t xml:space="preserve">        </w:t>
+      </w:r>
+      <w:r>
+        <w:rPr>
+          <w:rFonts w:ascii="Courier New" w:eastAsia="Times New Roman" w:hAnsi="Courier New" w:cs="Courier New"/>
+          <w:color w:val="CC7832"/>
+          <w:sz w:val="20"/>
+          <w:szCs w:val="20"/>
+          <w:lang w:eastAsia="en-GB"/>
+        </w:rPr>
+        <w:t>slidingWindowType</w:t>
+      </w:r>
+      <w:r>
+        <w:rPr>
+          <w:rFonts w:ascii="Courier New" w:eastAsia="Times New Roman" w:hAnsi="Courier New" w:cs="Courier New"/>
+          <w:color w:val="A9B7C6"/>
+          <w:sz w:val="20"/>
+          <w:szCs w:val="20"/>
+          <w:lang w:eastAsia="en-GB"/>
+        </w:rPr>
+        <w:t>: COUNT_BASED</w:t>
+      </w:r>
+    </w:p>
+    <w:p>
+      <w:pPr>
+        <w:rPr>
+          <w:i/>
+          <w:color w:val="000000" w:themeColor="text1"/>
+          <w:sz w:val="28"/>
+          <w:szCs w:val="28"/>
+        </w:rPr>
+      </w:pPr>
+    </w:p>
+    <w:p>
+      <w:pPr>
+        <w:rPr>
+          <w:i/>
+          <w:color w:val="000000" w:themeColor="text1"/>
+          <w:sz w:val="28"/>
+          <w:szCs w:val="28"/>
+        </w:rPr>
+      </w:pPr>
+      <w:r>
+        <w:rPr>
+          <w:i/>
+          <w:color w:val="000000" w:themeColor="text1"/>
+          <w:sz w:val="28"/>
+          <w:szCs w:val="28"/>
+        </w:rPr>
+        <w:t>and now we will run the user service and if our both the rating service and hotel service are u</w:t>
+      </w:r>
+      <w:r>
+        <w:rPr>
+          <w:i/>
+          <w:color w:val="000000" w:themeColor="text1"/>
+          <w:sz w:val="28"/>
+          <w:szCs w:val="28"/>
+        </w:rPr>
+        <w:t>p</w:t>
+      </w:r>
+      <w:r>
+        <w:rPr>
+          <w:i/>
+          <w:color w:val="000000" w:themeColor="text1"/>
+          <w:sz w:val="28"/>
+          <w:szCs w:val="28"/>
+        </w:rPr>
+        <w:t xml:space="preserve"> and calling the a</w:t>
+      </w:r>
+      <w:r>
+        <w:rPr>
+          <w:i/>
+          <w:color w:val="000000" w:themeColor="text1"/>
+          <w:sz w:val="28"/>
+          <w:szCs w:val="28"/>
+        </w:rPr>
+        <w:t>p</w:t>
+      </w:r>
+      <w:r>
+        <w:rPr>
+          <w:i/>
+          <w:color w:val="000000" w:themeColor="text1"/>
+          <w:sz w:val="28"/>
+          <w:szCs w:val="28"/>
+        </w:rPr>
+        <w:t>i method findByUserId method then it will give the result and if any service is down then fallback method will get executed and return the res</w:t>
+      </w:r>
+      <w:r>
+        <w:rPr>
+          <w:i/>
+          <w:color w:val="000000" w:themeColor="text1"/>
+          <w:sz w:val="28"/>
+          <w:szCs w:val="28"/>
+        </w:rPr>
+        <w:t>p</w:t>
+      </w:r>
+      <w:r>
+        <w:rPr>
+          <w:i/>
+          <w:color w:val="000000" w:themeColor="text1"/>
+          <w:sz w:val="28"/>
+          <w:szCs w:val="28"/>
+        </w:rPr>
+        <w:t xml:space="preserve">onse that our fallback method is returning </w:t>
+      </w:r>
+      <w:r>
+        <w:rPr>
+          <w:i/>
+          <w:color w:val="000000" w:themeColor="text1"/>
+          <w:sz w:val="28"/>
+          <w:szCs w:val="28"/>
+        </w:rPr>
+        <w:t xml:space="preserve"> </w:t>
+      </w:r>
+    </w:p>
+    <w:p>
+      <w:pPr>
+        <w:rPr>
+          <w:i/>
+          <w:color w:val="000000" w:themeColor="text1"/>
+          <w:sz w:val="28"/>
+          <w:szCs w:val="28"/>
+        </w:rPr>
+      </w:pPr>
+      <w:r>
+        <w:rPr>
+          <w:i/>
+          <w:color w:val="000000" w:themeColor="text1"/>
+          <w:sz w:val="28"/>
+          <w:szCs w:val="28"/>
+        </w:rPr>
+        <w:t xml:space="preserve">now if we hit </w:t>
+      </w:r>
+      <w:hyperlink r:id="rId13" w:history="1">
+        <w:r>
+          <w:rPr>
+            <w:rStyle w:val="Hyperlink"/>
+            <w:i/>
+            <w:sz w:val="28"/>
+            <w:szCs w:val="28"/>
+          </w:rPr>
+          <w:t>http://192.168.1.5:userService port</w:t>
+        </w:r>
+      </w:hyperlink>
+      <w:r>
+        <w:rPr>
+          <w:i/>
+          <w:color w:val="000000" w:themeColor="text1"/>
+          <w:sz w:val="28"/>
+          <w:szCs w:val="28"/>
+        </w:rPr>
+        <w:t xml:space="preserve"> number </w:t>
+      </w:r>
+      <w:r>
+        <w:rPr>
+          <w:i/>
+          <w:color w:val="000000" w:themeColor="text1"/>
+          <w:sz w:val="28"/>
+          <w:szCs w:val="28"/>
+        </w:rPr>
+        <w:t>/actuator/health</w:t>
+      </w:r>
+    </w:p>
+    <w:p>
+      <w:pPr>
+        <w:rPr>
+          <w:i/>
+          <w:color w:val="000000" w:themeColor="text1"/>
+          <w:sz w:val="28"/>
+          <w:szCs w:val="28"/>
+        </w:rPr>
+      </w:pPr>
+      <w:r>
+        <w:rPr>
+          <w:i/>
+          <w:color w:val="000000" w:themeColor="text1"/>
+          <w:sz w:val="28"/>
+          <w:szCs w:val="28"/>
+        </w:rPr>
+        <w:t>Then we can see how our circuit breaker is working and calling the services , threshold states etc that we have discussed in the starting of circuit breaker conce</w:t>
+      </w:r>
+      <w:r>
+        <w:rPr>
+          <w:i/>
+          <w:color w:val="000000" w:themeColor="text1"/>
+          <w:sz w:val="28"/>
+          <w:szCs w:val="28"/>
+        </w:rPr>
+        <w:t>p</w:t>
+      </w:r>
+      <w:r>
+        <w:rPr>
+          <w:i/>
+          <w:color w:val="000000" w:themeColor="text1"/>
+          <w:sz w:val="28"/>
+          <w:szCs w:val="28"/>
+        </w:rPr>
+        <w:t>t</w:t>
+      </w:r>
+    </w:p>
+    <w:p>
+      <w:pPr>
+        <w:rPr>
+          <w:i/>
+          <w:color w:val="000000" w:themeColor="text1"/>
+          <w:sz w:val="28"/>
+          <w:szCs w:val="28"/>
+        </w:rPr>
+      </w:pPr>
+    </w:p>
+    <w:p>
+      <w:pPr>
+        <w:rPr>
+          <w:i/>
+          <w:color w:val="000000" w:themeColor="text1"/>
+          <w:sz w:val="36"/>
+          <w:szCs w:val="36"/>
+        </w:rPr>
+      </w:pPr>
+      <w:r>
+        <w:rPr>
+          <w:i/>
+          <w:color w:val="548DD4" w:themeColor="text2" w:themeTint="99"/>
+          <w:sz w:val="36"/>
+          <w:szCs w:val="36"/>
+        </w:rPr>
+        <w:t>Logger</w:t>
+      </w:r>
+      <w:r>
+        <w:rPr>
+          <w:i/>
+          <w:color w:val="000000" w:themeColor="text1"/>
+          <w:sz w:val="36"/>
+          <w:szCs w:val="36"/>
+        </w:rPr>
+        <w:t xml:space="preserve"> </w:t>
+      </w:r>
+    </w:p>
+    <w:p>
+      <w:pPr>
+        <w:rPr>
+          <w:i/>
+          <w:color w:val="000000" w:themeColor="text1"/>
+          <w:sz w:val="28"/>
+          <w:szCs w:val="28"/>
+        </w:rPr>
+      </w:pPr>
+      <w:r>
+        <w:rPr>
+          <w:i/>
+          <w:color w:val="000000" w:themeColor="text1"/>
+          <w:sz w:val="28"/>
+          <w:szCs w:val="28"/>
+        </w:rPr>
+        <w:t>if we do system.out.</w:t>
+      </w:r>
+      <w:r>
+        <w:rPr>
+          <w:sz w:val="28"/>
+          <w:szCs w:val="28"/>
+        </w:rPr>
+        <w:t xml:space="preserve"> </w:t>
+      </w:r>
+      <w:r>
+        <w:rPr>
+          <w:i/>
+          <w:color w:val="000000" w:themeColor="text1"/>
+          <w:sz w:val="28"/>
+          <w:szCs w:val="28"/>
+        </w:rPr>
+        <w:t xml:space="preserve">println(), this is not preferable way because print method is the input output method  and write on the character stream and we know reading from the stream and writing to the stream is very very slow process </w:t>
+      </w:r>
+      <w:r>
+        <w:rPr>
+          <w:i/>
+          <w:color w:val="000000" w:themeColor="text1"/>
+          <w:sz w:val="28"/>
+          <w:szCs w:val="28"/>
+        </w:rPr>
+        <w:t>S</w:t>
+      </w:r>
+      <w:r>
+        <w:rPr>
+          <w:i/>
+          <w:color w:val="000000" w:themeColor="text1"/>
+          <w:sz w:val="28"/>
+          <w:szCs w:val="28"/>
+        </w:rPr>
+        <w:t>o it will reduce our p</w:t>
+      </w:r>
+      <w:r>
+        <w:rPr>
+          <w:i/>
+          <w:color w:val="000000" w:themeColor="text1"/>
+          <w:sz w:val="28"/>
+          <w:szCs w:val="28"/>
+        </w:rPr>
+        <w:t>erform</w:t>
+      </w:r>
+      <w:r>
+        <w:rPr>
+          <w:i/>
+          <w:color w:val="000000" w:themeColor="text1"/>
+          <w:sz w:val="28"/>
+          <w:szCs w:val="28"/>
+        </w:rPr>
+        <w:t>ance</w:t>
+      </w:r>
+      <w:r>
+        <w:rPr>
+          <w:i/>
+          <w:color w:val="000000" w:themeColor="text1"/>
+          <w:sz w:val="28"/>
+          <w:szCs w:val="28"/>
+        </w:rPr>
+        <w:t xml:space="preserve"> so we will use Logg</w:t>
+      </w:r>
+      <w:r>
+        <w:rPr>
+          <w:i/>
+          <w:color w:val="000000" w:themeColor="text1"/>
+          <w:sz w:val="28"/>
+          <w:szCs w:val="28"/>
+        </w:rPr>
+        <w:t>ing framework so we can easily move from L</w:t>
+      </w:r>
+      <w:r>
+        <w:rPr>
+          <w:i/>
+          <w:color w:val="000000" w:themeColor="text1"/>
+          <w:sz w:val="28"/>
+          <w:szCs w:val="28"/>
+        </w:rPr>
+        <w:t>og in develo</w:t>
+      </w:r>
+      <w:r>
+        <w:rPr>
+          <w:i/>
+          <w:color w:val="000000" w:themeColor="text1"/>
+          <w:sz w:val="28"/>
+          <w:szCs w:val="28"/>
+        </w:rPr>
+        <w:t>p</w:t>
+      </w:r>
+      <w:r>
+        <w:rPr>
+          <w:i/>
+          <w:color w:val="000000" w:themeColor="text1"/>
+          <w:sz w:val="28"/>
+          <w:szCs w:val="28"/>
+        </w:rPr>
+        <w:t xml:space="preserve">ment and in </w:t>
+      </w:r>
+      <w:r>
+        <w:rPr>
+          <w:i/>
+          <w:color w:val="000000" w:themeColor="text1"/>
+          <w:sz w:val="28"/>
+          <w:szCs w:val="28"/>
+        </w:rPr>
+        <w:t>p</w:t>
+      </w:r>
+      <w:r>
+        <w:rPr>
+          <w:i/>
+          <w:color w:val="000000" w:themeColor="text1"/>
+          <w:sz w:val="28"/>
+          <w:szCs w:val="28"/>
+        </w:rPr>
+        <w:t xml:space="preserve">roduction environment and in dev more logs will be there and in </w:t>
+      </w:r>
+      <w:r>
+        <w:rPr>
+          <w:i/>
+          <w:color w:val="000000" w:themeColor="text1"/>
+          <w:sz w:val="28"/>
+          <w:szCs w:val="28"/>
+        </w:rPr>
+        <w:t>p</w:t>
+      </w:r>
+      <w:r>
+        <w:rPr>
+          <w:i/>
+          <w:color w:val="000000" w:themeColor="text1"/>
+          <w:sz w:val="28"/>
+          <w:szCs w:val="28"/>
+        </w:rPr>
+        <w:t xml:space="preserve">rod less logs will be there </w:t>
+      </w:r>
+    </w:p>
+    <w:p>
+      <w:pPr>
+        <w:rPr>
+          <w:i/>
+          <w:color w:val="000000" w:themeColor="text1"/>
+          <w:sz w:val="28"/>
+          <w:szCs w:val="28"/>
+        </w:rPr>
+      </w:pPr>
+      <w:r>
+        <w:rPr>
+          <w:i/>
+          <w:color w:val="000000" w:themeColor="text1"/>
+          <w:sz w:val="28"/>
+          <w:szCs w:val="28"/>
+        </w:rPr>
+        <w:t>There are lots of logging framework , so in the logging there are multi</w:t>
+      </w:r>
+      <w:r>
+        <w:rPr>
+          <w:i/>
+          <w:color w:val="000000" w:themeColor="text1"/>
+          <w:sz w:val="28"/>
+          <w:szCs w:val="28"/>
+        </w:rPr>
+        <w:t>p</w:t>
+      </w:r>
+      <w:r>
+        <w:rPr>
+          <w:i/>
+          <w:color w:val="000000" w:themeColor="text1"/>
+          <w:sz w:val="28"/>
+          <w:szCs w:val="28"/>
+        </w:rPr>
+        <w:t>le logging levels like WARN,DEBUG,INFO,ERROR</w:t>
+      </w:r>
+    </w:p>
+    <w:p>
+      <w:pPr>
+        <w:rPr>
+          <w:i/>
+          <w:color w:val="000000" w:themeColor="text1"/>
+          <w:sz w:val="28"/>
+          <w:szCs w:val="28"/>
+        </w:rPr>
+      </w:pPr>
+      <w:r>
+        <w:rPr>
+          <w:i/>
+          <w:color w:val="000000" w:themeColor="text1"/>
+          <w:sz w:val="28"/>
+          <w:szCs w:val="28"/>
+        </w:rPr>
+        <w:t>Let us say debug logging level has p</w:t>
+      </w:r>
+      <w:r>
+        <w:rPr>
+          <w:i/>
+          <w:color w:val="000000" w:themeColor="text1"/>
+          <w:sz w:val="28"/>
+          <w:szCs w:val="28"/>
+        </w:rPr>
+        <w:t xml:space="preserve">riority 1, </w:t>
+      </w:r>
+      <w:r>
+        <w:rPr>
+          <w:i/>
+          <w:color w:val="000000" w:themeColor="text1"/>
+          <w:sz w:val="28"/>
+          <w:szCs w:val="28"/>
+        </w:rPr>
+        <w:t xml:space="preserve"> </w:t>
+      </w:r>
+      <w:r>
+        <w:rPr>
+          <w:i/>
+          <w:color w:val="000000" w:themeColor="text1"/>
+          <w:sz w:val="28"/>
+          <w:szCs w:val="28"/>
+        </w:rPr>
+        <w:t xml:space="preserve">Info has 2 and ERROR 3 </w:t>
+      </w:r>
+    </w:p>
+    <w:p>
+      <w:pPr>
+        <w:rPr>
+          <w:i/>
+          <w:color w:val="000000" w:themeColor="text1"/>
+          <w:sz w:val="28"/>
+          <w:szCs w:val="28"/>
+        </w:rPr>
+      </w:pPr>
+      <w:r>
+        <w:rPr>
+          <w:i/>
+          <w:color w:val="000000" w:themeColor="text1"/>
+          <w:sz w:val="28"/>
+          <w:szCs w:val="28"/>
+        </w:rPr>
+        <w:t xml:space="preserve">And you have set up your application for debug level so then whatever you're logging in with debug will be </w:t>
+      </w:r>
+      <w:r>
+        <w:rPr>
+          <w:i/>
+          <w:color w:val="000000" w:themeColor="text1"/>
+          <w:sz w:val="28"/>
+          <w:szCs w:val="28"/>
+        </w:rPr>
+        <w:t>log</w:t>
+      </w:r>
+      <w:r>
+        <w:rPr>
+          <w:i/>
+          <w:color w:val="000000" w:themeColor="text1"/>
+          <w:sz w:val="28"/>
+          <w:szCs w:val="28"/>
+        </w:rPr>
+        <w:t xml:space="preserve"> whatever you're logging within </w:t>
+      </w:r>
+      <w:r>
+        <w:rPr>
+          <w:i/>
+          <w:color w:val="000000" w:themeColor="text1"/>
+          <w:sz w:val="28"/>
+          <w:szCs w:val="28"/>
+        </w:rPr>
+        <w:t xml:space="preserve">Info will be log </w:t>
+      </w:r>
+      <w:r>
+        <w:rPr>
+          <w:i/>
+          <w:color w:val="000000" w:themeColor="text1"/>
+          <w:sz w:val="28"/>
+          <w:szCs w:val="28"/>
+        </w:rPr>
+        <w:t xml:space="preserve"> because</w:t>
+      </w:r>
+      <w:r>
+        <w:rPr>
+          <w:i/>
+          <w:color w:val="000000" w:themeColor="text1"/>
+          <w:sz w:val="28"/>
+          <w:szCs w:val="28"/>
+        </w:rPr>
+        <w:t xml:space="preserve"> this is higher level, and </w:t>
+      </w:r>
+      <w:r>
+        <w:rPr>
+          <w:i/>
+          <w:color w:val="000000" w:themeColor="text1"/>
+          <w:sz w:val="28"/>
+          <w:szCs w:val="28"/>
+        </w:rPr>
+        <w:t xml:space="preserve">Error will also be logged </w:t>
+      </w:r>
+    </w:p>
+    <w:p>
+      <w:pPr>
+        <w:rPr>
+          <w:i/>
+          <w:color w:val="000000" w:themeColor="text1"/>
+          <w:sz w:val="28"/>
+          <w:szCs w:val="28"/>
+        </w:rPr>
+      </w:pPr>
+      <w:r>
+        <w:rPr>
+          <w:i/>
+          <w:color w:val="000000" w:themeColor="text1"/>
+          <w:sz w:val="28"/>
+          <w:szCs w:val="28"/>
+        </w:rPr>
+        <w:lastRenderedPageBreak/>
+        <w:t xml:space="preserve">Now </w:t>
+      </w:r>
+      <w:r>
+        <w:rPr>
+          <w:i/>
+          <w:color w:val="000000" w:themeColor="text1"/>
+          <w:sz w:val="28"/>
+          <w:szCs w:val="28"/>
+        </w:rPr>
+        <w:t>at the</w:t>
+      </w:r>
+      <w:r>
+        <w:rPr>
+          <w:i/>
+          <w:color w:val="000000" w:themeColor="text1"/>
+          <w:sz w:val="28"/>
+          <w:szCs w:val="28"/>
+        </w:rPr>
+        <w:t xml:space="preserve"> later time your application, you hav</w:t>
+      </w:r>
+      <w:r>
+        <w:rPr>
+          <w:i/>
+          <w:color w:val="000000" w:themeColor="text1"/>
+          <w:sz w:val="28"/>
+          <w:szCs w:val="28"/>
+        </w:rPr>
+        <w:t>e configured for the Info level</w:t>
+      </w:r>
+    </w:p>
+    <w:p>
+      <w:pPr>
+        <w:rPr>
+          <w:i/>
+          <w:color w:val="000000" w:themeColor="text1"/>
+          <w:sz w:val="28"/>
+          <w:szCs w:val="28"/>
+        </w:rPr>
+      </w:pPr>
+      <w:r>
+        <w:rPr>
+          <w:i/>
+          <w:color w:val="000000" w:themeColor="text1"/>
+          <w:sz w:val="28"/>
+          <w:szCs w:val="28"/>
+        </w:rPr>
+        <w:t xml:space="preserve">Now, whatever you're </w:t>
+      </w:r>
+      <w:r>
+        <w:rPr>
+          <w:i/>
+          <w:color w:val="000000" w:themeColor="text1"/>
+          <w:sz w:val="28"/>
+          <w:szCs w:val="28"/>
+        </w:rPr>
+        <w:t>logging</w:t>
+      </w:r>
+      <w:r>
+        <w:rPr>
+          <w:i/>
+          <w:color w:val="000000" w:themeColor="text1"/>
+          <w:sz w:val="28"/>
+          <w:szCs w:val="28"/>
+        </w:rPr>
+        <w:t xml:space="preserve"> with debug level will not get </w:t>
+      </w:r>
+      <w:r>
+        <w:rPr>
+          <w:i/>
+          <w:color w:val="000000" w:themeColor="text1"/>
+          <w:sz w:val="28"/>
+          <w:szCs w:val="28"/>
+        </w:rPr>
+        <w:t>logged</w:t>
+      </w:r>
+    </w:p>
+    <w:p>
+      <w:pPr>
+        <w:rPr>
+          <w:i/>
+          <w:color w:val="000000" w:themeColor="text1"/>
+          <w:sz w:val="28"/>
+          <w:szCs w:val="28"/>
+        </w:rPr>
+      </w:pPr>
+      <w:r>
+        <w:rPr>
+          <w:i/>
+          <w:color w:val="000000" w:themeColor="text1"/>
+          <w:sz w:val="28"/>
+          <w:szCs w:val="28"/>
+        </w:rPr>
+        <w:t>What you're logging with</w:t>
+      </w:r>
+      <w:r>
+        <w:rPr>
+          <w:i/>
+          <w:color w:val="000000" w:themeColor="text1"/>
+          <w:sz w:val="28"/>
+          <w:szCs w:val="28"/>
+        </w:rPr>
+        <w:t xml:space="preserve"> Info level </w:t>
+      </w:r>
+      <w:r>
+        <w:rPr>
+          <w:i/>
+          <w:color w:val="000000" w:themeColor="text1"/>
+          <w:sz w:val="28"/>
+          <w:szCs w:val="28"/>
+        </w:rPr>
+        <w:t xml:space="preserve">will be </w:t>
+      </w:r>
+      <w:r>
+        <w:rPr>
+          <w:i/>
+          <w:color w:val="000000" w:themeColor="text1"/>
+          <w:sz w:val="28"/>
+          <w:szCs w:val="28"/>
+        </w:rPr>
+        <w:t xml:space="preserve">logged </w:t>
+      </w:r>
+      <w:r>
+        <w:rPr>
+          <w:i/>
+          <w:color w:val="000000" w:themeColor="text1"/>
+          <w:sz w:val="28"/>
+          <w:szCs w:val="28"/>
+        </w:rPr>
+        <w:t xml:space="preserve"> and what you're </w:t>
+      </w:r>
+      <w:r>
+        <w:rPr>
+          <w:i/>
+          <w:color w:val="000000" w:themeColor="text1"/>
+          <w:sz w:val="28"/>
+          <w:szCs w:val="28"/>
+        </w:rPr>
+        <w:t xml:space="preserve">logging with error level </w:t>
+      </w:r>
+      <w:r>
+        <w:rPr>
+          <w:i/>
+          <w:color w:val="000000" w:themeColor="text1"/>
+          <w:sz w:val="28"/>
+          <w:szCs w:val="28"/>
+        </w:rPr>
+        <w:t xml:space="preserve"> </w:t>
+      </w:r>
+      <w:r>
+        <w:rPr>
+          <w:i/>
+          <w:color w:val="000000" w:themeColor="text1"/>
+          <w:sz w:val="28"/>
+          <w:szCs w:val="28"/>
+        </w:rPr>
+        <w:t>will be logged</w:t>
+      </w:r>
+    </w:p>
+    <w:p>
+      <w:pPr>
+        <w:rPr>
+          <w:i/>
+          <w:color w:val="000000" w:themeColor="text1"/>
+          <w:sz w:val="28"/>
+          <w:szCs w:val="28"/>
+        </w:rPr>
+      </w:pPr>
+      <w:r>
+        <w:rPr>
+          <w:i/>
+          <w:color w:val="000000" w:themeColor="text1"/>
+          <w:sz w:val="28"/>
+          <w:szCs w:val="28"/>
+        </w:rPr>
+        <w:t>Similarly, at a later time</w:t>
+      </w:r>
+      <w:r>
+        <w:rPr>
+          <w:i/>
+          <w:color w:val="000000" w:themeColor="text1"/>
+          <w:sz w:val="28"/>
+          <w:szCs w:val="28"/>
+        </w:rPr>
+        <w:t xml:space="preserve"> </w:t>
+      </w:r>
+      <w:r>
+        <w:rPr>
+          <w:i/>
+          <w:color w:val="000000" w:themeColor="text1"/>
+          <w:sz w:val="28"/>
+          <w:szCs w:val="28"/>
+        </w:rPr>
+        <w:t xml:space="preserve">let’s </w:t>
+      </w:r>
+      <w:r>
+        <w:rPr>
+          <w:i/>
+          <w:color w:val="000000" w:themeColor="text1"/>
+          <w:sz w:val="28"/>
+          <w:szCs w:val="28"/>
+        </w:rPr>
+        <w:t xml:space="preserve">suppose </w:t>
+      </w:r>
+      <w:r>
+        <w:rPr>
+          <w:i/>
+          <w:color w:val="000000" w:themeColor="text1"/>
+          <w:sz w:val="28"/>
+          <w:szCs w:val="28"/>
+        </w:rPr>
+        <w:t>from info</w:t>
+      </w:r>
+      <w:r>
+        <w:rPr>
+          <w:i/>
+          <w:color w:val="000000" w:themeColor="text1"/>
+          <w:sz w:val="28"/>
+          <w:szCs w:val="28"/>
+        </w:rPr>
+        <w:t xml:space="preserve"> you have changed </w:t>
+      </w:r>
+      <w:r>
+        <w:rPr>
+          <w:i/>
+          <w:color w:val="000000" w:themeColor="text1"/>
+          <w:sz w:val="28"/>
+          <w:szCs w:val="28"/>
+        </w:rPr>
+        <w:t xml:space="preserve">the level to error level </w:t>
+      </w:r>
+      <w:r>
+        <w:rPr>
+          <w:i/>
+          <w:color w:val="000000" w:themeColor="text1"/>
+          <w:sz w:val="28"/>
+          <w:szCs w:val="28"/>
+        </w:rPr>
+        <w:t xml:space="preserve"> </w:t>
+      </w:r>
+      <w:r>
+        <w:rPr>
+          <w:i/>
+          <w:color w:val="000000" w:themeColor="text1"/>
+          <w:sz w:val="28"/>
+          <w:szCs w:val="28"/>
+        </w:rPr>
+        <w:t xml:space="preserve">Now what you </w:t>
+      </w:r>
+      <w:r>
+        <w:rPr>
+          <w:i/>
+          <w:color w:val="000000" w:themeColor="text1"/>
+          <w:sz w:val="28"/>
+          <w:szCs w:val="28"/>
+        </w:rPr>
+        <w:t>log with debug will not be logged</w:t>
+      </w:r>
+    </w:p>
+    <w:p>
+      <w:pPr>
+        <w:rPr>
+          <w:i/>
+          <w:color w:val="000000" w:themeColor="text1"/>
+          <w:sz w:val="28"/>
+          <w:szCs w:val="28"/>
+        </w:rPr>
+      </w:pPr>
+      <w:r>
+        <w:rPr>
+          <w:i/>
+          <w:color w:val="000000" w:themeColor="text1"/>
+          <w:sz w:val="28"/>
+          <w:szCs w:val="28"/>
+        </w:rPr>
+        <w:t xml:space="preserve">Statements you have mentioned, where info for </w:t>
+      </w:r>
+      <w:r>
+        <w:rPr>
+          <w:i/>
+          <w:color w:val="000000" w:themeColor="text1"/>
+          <w:sz w:val="28"/>
+          <w:szCs w:val="28"/>
+        </w:rPr>
+        <w:t>info</w:t>
+      </w:r>
+      <w:r>
+        <w:rPr>
+          <w:i/>
+          <w:color w:val="000000" w:themeColor="text1"/>
+          <w:sz w:val="28"/>
+          <w:szCs w:val="28"/>
+        </w:rPr>
+        <w:t xml:space="preserve"> should be logged will not be </w:t>
+      </w:r>
+      <w:r>
+        <w:rPr>
+          <w:i/>
+          <w:color w:val="000000" w:themeColor="text1"/>
+          <w:sz w:val="28"/>
+          <w:szCs w:val="28"/>
+        </w:rPr>
+        <w:t>logged</w:t>
+      </w:r>
+      <w:r>
+        <w:rPr>
+          <w:i/>
+          <w:color w:val="000000" w:themeColor="text1"/>
+          <w:sz w:val="28"/>
+          <w:szCs w:val="28"/>
+        </w:rPr>
+        <w:t xml:space="preserve"> only for </w:t>
+      </w:r>
+      <w:r>
+        <w:rPr>
+          <w:i/>
+          <w:color w:val="000000" w:themeColor="text1"/>
+          <w:sz w:val="28"/>
+          <w:szCs w:val="28"/>
+        </w:rPr>
+        <w:t xml:space="preserve">error </w:t>
+      </w:r>
+      <w:r>
+        <w:rPr>
+          <w:i/>
+          <w:color w:val="000000" w:themeColor="text1"/>
+          <w:sz w:val="28"/>
+          <w:szCs w:val="28"/>
+        </w:rPr>
+        <w:t xml:space="preserve"> will be </w:t>
+      </w:r>
+      <w:r>
+        <w:rPr>
+          <w:i/>
+          <w:color w:val="000000" w:themeColor="text1"/>
+          <w:sz w:val="28"/>
+          <w:szCs w:val="28"/>
+        </w:rPr>
+        <w:t>logged</w:t>
+      </w:r>
+    </w:p>
+    <w:p>
+      <w:pPr>
+        <w:rPr>
+          <w:i/>
+          <w:color w:val="000000" w:themeColor="text1"/>
+          <w:sz w:val="28"/>
+          <w:szCs w:val="28"/>
+        </w:rPr>
+      </w:pPr>
+      <w:r>
+        <w:rPr>
+          <w:i/>
+          <w:color w:val="000000" w:themeColor="text1"/>
+          <w:sz w:val="28"/>
+          <w:szCs w:val="28"/>
+        </w:rPr>
+        <w:t>in sring boot by default the logging level is configured for Info</w:t>
+      </w:r>
+    </w:p>
+    <w:p>
+      <w:pPr>
+        <w:rPr>
+          <w:i/>
+          <w:color w:val="000000" w:themeColor="text1"/>
+          <w:sz w:val="28"/>
+          <w:szCs w:val="28"/>
+        </w:rPr>
+      </w:pPr>
+      <w:r>
+        <w:rPr>
+          <w:i/>
+          <w:color w:val="000000" w:themeColor="text1"/>
+          <w:sz w:val="28"/>
+          <w:szCs w:val="28"/>
+        </w:rPr>
+        <w:t xml:space="preserve">now we go to any class and write </w:t>
+      </w:r>
+      <w:r>
+        <w:rPr>
+          <w:i/>
+          <w:color w:val="000000" w:themeColor="text1"/>
+          <w:sz w:val="28"/>
+          <w:szCs w:val="28"/>
+        </w:rPr>
+        <w:t>private static final Logger log= LoggerFactory.getLogger(</w:t>
+      </w:r>
+      <w:r>
+        <w:rPr>
+          <w:i/>
+          <w:color w:val="000000" w:themeColor="text1"/>
+          <w:sz w:val="28"/>
+          <w:szCs w:val="28"/>
+        </w:rPr>
+        <w:t>ClassName</w:t>
+      </w:r>
+      <w:r>
+        <w:rPr>
+          <w:i/>
+          <w:color w:val="000000" w:themeColor="text1"/>
+          <w:sz w:val="28"/>
+          <w:szCs w:val="28"/>
+        </w:rPr>
+        <w:t>.class);</w:t>
+      </w:r>
+      <w:r>
+        <w:rPr>
+          <w:i/>
+          <w:color w:val="000000" w:themeColor="text1"/>
+          <w:sz w:val="28"/>
+          <w:szCs w:val="28"/>
+        </w:rPr>
+        <w:t xml:space="preserve"> </w:t>
+      </w:r>
+    </w:p>
+    <w:p>
+      <w:pPr>
+        <w:rPr>
+          <w:i/>
+          <w:color w:val="000000" w:themeColor="text1"/>
+          <w:sz w:val="28"/>
+          <w:szCs w:val="28"/>
+        </w:rPr>
+      </w:pPr>
+      <w:r>
+        <w:rPr>
+          <w:i/>
+          <w:color w:val="000000" w:themeColor="text1"/>
+          <w:sz w:val="28"/>
+          <w:szCs w:val="28"/>
+        </w:rPr>
+        <w:t>it is of slf4j</w:t>
+      </w:r>
+    </w:p>
+    <w:p>
+      <w:pPr>
+        <w:rPr>
+          <w:i/>
+          <w:color w:val="000000" w:themeColor="text1"/>
+          <w:sz w:val="28"/>
+          <w:szCs w:val="28"/>
+        </w:rPr>
+      </w:pPr>
+      <w:r>
+        <w:rPr>
+          <w:i/>
+          <w:color w:val="000000" w:themeColor="text1"/>
+          <w:sz w:val="28"/>
+          <w:szCs w:val="28"/>
+        </w:rPr>
+        <w:t>if we want to change the configuration then inside a</w:t>
+      </w:r>
+      <w:r>
+        <w:rPr>
+          <w:i/>
+          <w:color w:val="000000" w:themeColor="text1"/>
+          <w:sz w:val="28"/>
+          <w:szCs w:val="28"/>
+        </w:rPr>
+        <w:t>pp</w:t>
+      </w:r>
+      <w:r>
+        <w:rPr>
+          <w:i/>
+          <w:color w:val="000000" w:themeColor="text1"/>
+          <w:sz w:val="28"/>
+          <w:szCs w:val="28"/>
+        </w:rPr>
+        <w:t>lication.</w:t>
+      </w:r>
+      <w:r>
+        <w:rPr>
+          <w:i/>
+          <w:color w:val="000000" w:themeColor="text1"/>
+          <w:sz w:val="28"/>
+          <w:szCs w:val="28"/>
+        </w:rPr>
+        <w:t xml:space="preserve"> </w:t>
+      </w:r>
+      <w:r>
+        <w:rPr>
+          <w:i/>
+          <w:color w:val="000000" w:themeColor="text1"/>
+          <w:sz w:val="28"/>
+          <w:szCs w:val="28"/>
+        </w:rPr>
+        <w:t>p</w:t>
+      </w:r>
+      <w:r>
+        <w:rPr>
+          <w:i/>
+          <w:color w:val="000000" w:themeColor="text1"/>
+          <w:sz w:val="28"/>
+          <w:szCs w:val="28"/>
+        </w:rPr>
+        <w:t>ro</w:t>
+      </w:r>
+      <w:r>
+        <w:rPr>
+          <w:i/>
+          <w:color w:val="000000" w:themeColor="text1"/>
+          <w:sz w:val="28"/>
+          <w:szCs w:val="28"/>
+        </w:rPr>
+        <w:t>p</w:t>
+      </w:r>
+      <w:r>
+        <w:rPr>
+          <w:i/>
+          <w:color w:val="000000" w:themeColor="text1"/>
+          <w:sz w:val="28"/>
+          <w:szCs w:val="28"/>
+        </w:rPr>
+        <w:t xml:space="preserve">erties file we can mention the level by </w:t>
+      </w:r>
+    </w:p>
+    <w:p>
+      <w:pPr>
+        <w:rPr>
+          <w:i/>
+          <w:color w:val="000000" w:themeColor="text1"/>
+          <w:sz w:val="28"/>
+          <w:szCs w:val="28"/>
+        </w:rPr>
+      </w:pPr>
+      <w:r>
+        <w:rPr>
+          <w:i/>
+          <w:color w:val="000000" w:themeColor="text1"/>
+          <w:sz w:val="28"/>
+          <w:szCs w:val="28"/>
+        </w:rPr>
+        <w:t>and if want to set to the DEBUG then</w:t>
+      </w:r>
+    </w:p>
+    <w:p>
+      <w:pPr>
+        <w:rPr>
+          <w:i/>
+          <w:color w:val="000000" w:themeColor="text1"/>
+          <w:sz w:val="28"/>
+          <w:szCs w:val="28"/>
+        </w:rPr>
+      </w:pPr>
+      <w:r>
+        <w:rPr>
+          <w:i/>
+          <w:color w:val="000000" w:themeColor="text1"/>
+          <w:sz w:val="28"/>
+          <w:szCs w:val="28"/>
+        </w:rPr>
+        <w:t>logging.level.a</w:t>
+      </w:r>
+      <w:r>
+        <w:rPr>
+          <w:i/>
+          <w:color w:val="000000" w:themeColor="text1"/>
+          <w:sz w:val="28"/>
+          <w:szCs w:val="28"/>
+        </w:rPr>
+        <w:t>pp</w:t>
+      </w:r>
+      <w:r>
+        <w:rPr>
+          <w:i/>
+          <w:color w:val="000000" w:themeColor="text1"/>
+          <w:sz w:val="28"/>
+          <w:szCs w:val="28"/>
+        </w:rPr>
+        <w:t>licationName=DEBUG</w:t>
+      </w:r>
+    </w:p>
+    <w:p>
+      <w:pPr>
+        <w:rPr>
+          <w:i/>
+          <w:color w:val="000000" w:themeColor="text1"/>
+          <w:sz w:val="28"/>
+          <w:szCs w:val="28"/>
+        </w:rPr>
+      </w:pPr>
+      <w:r>
+        <w:rPr>
+          <w:i/>
+          <w:color w:val="000000" w:themeColor="text1"/>
+          <w:sz w:val="28"/>
+          <w:szCs w:val="28"/>
+        </w:rPr>
+        <w:t xml:space="preserve">similarly for hibernate </w:t>
+      </w:r>
+    </w:p>
+    <w:p>
+      <w:pPr>
+        <w:rPr>
+          <w:i/>
+          <w:color w:val="000000" w:themeColor="text1"/>
+          <w:sz w:val="28"/>
+          <w:szCs w:val="28"/>
+        </w:rPr>
+      </w:pPr>
+      <w:r>
+        <w:rPr>
+          <w:i/>
+          <w:color w:val="000000" w:themeColor="text1"/>
+          <w:sz w:val="28"/>
+          <w:szCs w:val="28"/>
+        </w:rPr>
+        <w:t>logging.level.org.hibernate=DEBUG</w:t>
+      </w:r>
+    </w:p>
+    <w:p>
+      <w:pPr>
+        <w:rPr>
+          <w:i/>
+          <w:color w:val="000000" w:themeColor="text1"/>
+          <w:sz w:val="28"/>
+          <w:szCs w:val="28"/>
+        </w:rPr>
+      </w:pPr>
+      <w:r>
+        <w:rPr>
+          <w:i/>
+          <w:color w:val="000000" w:themeColor="text1"/>
+          <w:sz w:val="28"/>
+          <w:szCs w:val="28"/>
+        </w:rPr>
+        <w:t>by default is Info</w:t>
+      </w:r>
     </w:p>
     <w:p>
       <w:pPr>

</xml_diff>